<commit_message>
Moving notes to end of ms
</commit_message>
<xml_diff>
--- a/manuscript.docx
+++ b/manuscript.docx
@@ -487,8 +487,6 @@
       <w:r>
         <w:t xml:space="preserve"> be used for that year and for 1/3 of 2014 transects.  Not useful?</w:t>
       </w:r>
-      <w:bookmarkStart w:id="0" w:name="_GoBack"/>
-      <w:bookmarkEnd w:id="0"/>
     </w:p>
     <w:p>
       <w:pPr>
@@ -799,6 +797,523 @@
           <w:t>http://gws.ftw.nrcs.usda.gov/GWDL/3276698/land_use_land_cover_NASS_CDL_ok_3276698_03.zip</w:t>
         </w:r>
       </w:hyperlink>
+    </w:p>
+    <w:p>
+      <w:pPr>
+        <w:pStyle w:val="Heading2"/>
+      </w:pPr>
+      <w:r>
+        <w:t>Analyses</w:t>
+      </w:r>
+    </w:p>
+    <w:p>
+      <w:pPr>
+        <w:pStyle w:val="Heading3"/>
+      </w:pPr>
+      <w:r>
+        <w:t>Density estimations</w:t>
+      </w:r>
+    </w:p>
+    <w:p>
+      <w:pPr>
+        <w:pStyle w:val="ListParagraph"/>
+        <w:numPr>
+          <w:ilvl w:val="0"/>
+          <w:numId w:val="1"/>
+        </w:numPr>
+      </w:pPr>
+      <w:r>
+        <w:t>Using distance sampling, possibly including detectability from repeated surveys</w:t>
+      </w:r>
+    </w:p>
+    <w:p>
+      <w:pPr>
+        <w:pStyle w:val="ListParagraph"/>
+        <w:numPr>
+          <w:ilvl w:val="1"/>
+          <w:numId w:val="1"/>
+        </w:numPr>
+      </w:pPr>
+      <w:proofErr w:type="gramStart"/>
+      <w:r>
+        <w:t>Comparison of point count vs transect</w:t>
+      </w:r>
+      <w:proofErr w:type="gramEnd"/>
+      <w:r>
+        <w:t xml:space="preserve"> effectiveness if sample size large enough for each and geographical overlap sufficient.  However, </w:t>
+      </w:r>
+      <w:proofErr w:type="gramStart"/>
+      <w:r>
+        <w:t>point counts go along road and transects</w:t>
+      </w:r>
+      <w:proofErr w:type="gramEnd"/>
+      <w:r>
+        <w:t xml:space="preserve"> usually walking off-road.  Alternative: comparison of estimations from road pcs vs “off road” transects?</w:t>
+      </w:r>
+    </w:p>
+    <w:p/>
+    <w:p>
+      <w:pPr>
+        <w:pStyle w:val="Heading3"/>
+      </w:pPr>
+      <w:r>
+        <w:lastRenderedPageBreak/>
+        <w:t>Species distribution models</w:t>
+      </w:r>
+    </w:p>
+    <w:p/>
+    <w:p>
+      <w:r>
+        <w:t>To model species distributions based on our predictors, we created two sets of models for each species.  The first is a statewide</w:t>
+      </w:r>
+      <w:r>
+        <w:t xml:space="preserve"> ensemble</w:t>
+      </w:r>
+      <w:r>
+        <w:t xml:space="preserve"> model using the base models </w:t>
+      </w:r>
+      <w:r>
+        <w:t>which are known to give good predictions.  This gives us interpretable models for which we can make specific predictions about what predictor variables are influencing distribution in what ways</w:t>
+      </w:r>
+      <w:r>
+        <w:t xml:space="preserve"> for each piece of the ensemble</w:t>
+      </w:r>
+      <w:r>
+        <w:t xml:space="preserve">.  The second are </w:t>
+      </w:r>
+      <w:proofErr w:type="spellStart"/>
+      <w:r>
+        <w:t>spatio</w:t>
+      </w:r>
+      <w:proofErr w:type="spellEnd"/>
+      <w:r>
+        <w:t xml:space="preserve">-temporally weighted ensemble models (Fink et al. 2010).  </w:t>
+      </w:r>
+      <w:r>
+        <w:t xml:space="preserve">This second model, while it may give </w:t>
+      </w:r>
+      <w:r>
+        <w:t>more</w:t>
+      </w:r>
+      <w:r>
+        <w:t xml:space="preserve"> accurate predictions, </w:t>
+      </w:r>
+      <w:r>
+        <w:t>is harder to</w:t>
+      </w:r>
+      <w:r>
+        <w:t xml:space="preserve"> interpret (James et al 2013 ISLR book).  Both strategies give us differing and complementary information on factors affecting species distribution in Oklahoma.</w:t>
+      </w:r>
+    </w:p>
+    <w:p>
+      <w:r>
+        <w:t xml:space="preserve">Both ensembles compare models by weighting averages of each single model prediction.  We weighted each pixel by the sample size of models at each pixel.  </w:t>
+      </w:r>
+      <w:proofErr w:type="spellStart"/>
+      <w:r>
+        <w:t>Oppel</w:t>
+      </w:r>
+      <w:proofErr w:type="spellEnd"/>
+      <w:r>
+        <w:t xml:space="preserve"> et al. 2012 weighted each model by AUC but I’m not sure we need to.</w:t>
+      </w:r>
+    </w:p>
+    <w:p>
+      <w:r>
+        <w:t>The statewide ensemble models is a bagged decision tree</w:t>
+      </w:r>
+      <w:proofErr w:type="gramStart"/>
+      <w:r>
+        <w:t>, ?</w:t>
+      </w:r>
+      <w:proofErr w:type="gramEnd"/>
+      <w:r>
+        <w:t xml:space="preserve">, and ?.  These base models can each be interpreted.  </w:t>
+      </w:r>
+      <w:proofErr w:type="spellStart"/>
+      <w:r>
+        <w:t>Ensembling</w:t>
+      </w:r>
+      <w:proofErr w:type="spellEnd"/>
+      <w:r>
+        <w:t xml:space="preserve"> predictions for </w:t>
+      </w:r>
+      <w:proofErr w:type="gramStart"/>
+      <w:r>
+        <w:t>all ?</w:t>
+      </w:r>
+      <w:proofErr w:type="gramEnd"/>
+      <w:r>
+        <w:t xml:space="preserve"> </w:t>
+      </w:r>
+      <w:proofErr w:type="gramStart"/>
+      <w:r>
+        <w:t>models</w:t>
+      </w:r>
+      <w:proofErr w:type="gramEnd"/>
+      <w:r>
+        <w:t xml:space="preserve"> is known to give more accurate predictions (citation).</w:t>
+      </w:r>
+    </w:p>
+    <w:p>
+      <w:r>
+        <w:t>The spatiotemporally explicit ensemble models</w:t>
+      </w:r>
+      <w:r>
+        <w:t xml:space="preserve"> include </w:t>
+      </w:r>
+      <w:proofErr w:type="gramStart"/>
+      <w:r>
+        <w:t>all ?</w:t>
+      </w:r>
+      <w:proofErr w:type="gramEnd"/>
+      <w:r>
+        <w:t xml:space="preserve"> </w:t>
+      </w:r>
+      <w:proofErr w:type="gramStart"/>
+      <w:r>
+        <w:t>types</w:t>
+      </w:r>
+      <w:proofErr w:type="gramEnd"/>
+      <w:r>
+        <w:t xml:space="preserve"> of base models, but merged over different spatial extents.</w:t>
+      </w:r>
+    </w:p>
+    <w:p>
+      <w:pPr>
+        <w:pStyle w:val="ListParagraph"/>
+        <w:numPr>
+          <w:ilvl w:val="0"/>
+          <w:numId w:val="1"/>
+        </w:numPr>
+      </w:pPr>
+      <w:r>
+        <w:t>Ensemble models</w:t>
+      </w:r>
+    </w:p>
+    <w:p>
+      <w:pPr>
+        <w:pStyle w:val="ListParagraph"/>
+        <w:numPr>
+          <w:ilvl w:val="1"/>
+          <w:numId w:val="1"/>
+        </w:numPr>
+      </w:pPr>
+      <w:r>
+        <w:t>Compares models by weighting averages of each single model prediction “with weights assigned to each modelling technique based on its discriminatory power as measured by the area under the receiver-operated characteristic curve” (</w:t>
+      </w:r>
+      <w:proofErr w:type="spellStart"/>
+      <w:r>
+        <w:t>Oppel</w:t>
+      </w:r>
+      <w:proofErr w:type="spellEnd"/>
+      <w:r>
+        <w:t xml:space="preserve"> et al. 2012, seabird paper).</w:t>
+      </w:r>
+    </w:p>
+    <w:p>
+      <w:pPr>
+        <w:pStyle w:val="ListParagraph"/>
+        <w:numPr>
+          <w:ilvl w:val="1"/>
+          <w:numId w:val="1"/>
+        </w:numPr>
+      </w:pPr>
+      <w:proofErr w:type="spellStart"/>
+      <w:r>
+        <w:t>adaSTEM</w:t>
+      </w:r>
+      <w:proofErr w:type="spellEnd"/>
+      <w:r>
+        <w:t>/STEM models</w:t>
+      </w:r>
+    </w:p>
+    <w:p>
+      <w:pPr>
+        <w:pStyle w:val="ListParagraph"/>
+        <w:numPr>
+          <w:ilvl w:val="2"/>
+          <w:numId w:val="1"/>
+        </w:numPr>
+      </w:pPr>
+      <w:r>
+        <w:t xml:space="preserve">STEM is fixed model.  In </w:t>
+      </w:r>
+      <w:proofErr w:type="spellStart"/>
+      <w:r>
+        <w:t>adaSTEM</w:t>
+      </w:r>
+      <w:proofErr w:type="spellEnd"/>
+      <w:r>
+        <w:t xml:space="preserve"> handout, they use GAM as base models and also linear models.  So, I can work on making the STEM framework with ANY TYPE of model (though I don’t know if I can mix them).  Unsure if can do with multiple types of models, like in </w:t>
+      </w:r>
+      <w:proofErr w:type="spellStart"/>
+      <w:r>
+        <w:t>Oppel</w:t>
+      </w:r>
+      <w:proofErr w:type="spellEnd"/>
+      <w:r>
+        <w:t xml:space="preserve"> paper?   They had two regular models (linear and additive) and three machine learning but did not do spatiotemporal adaptive aspect.  STEM is type of ensemble model with different </w:t>
+      </w:r>
+      <w:proofErr w:type="gramStart"/>
+      <w:r>
+        <w:t>bases,</w:t>
+      </w:r>
+      <w:proofErr w:type="gramEnd"/>
+      <w:r>
+        <w:t xml:space="preserve"> unsure if can incorporate multiple model types as bases.</w:t>
+      </w:r>
+    </w:p>
+    <w:p>
+      <w:pPr>
+        <w:pStyle w:val="ListParagraph"/>
+        <w:numPr>
+          <w:ilvl w:val="2"/>
+          <w:numId w:val="1"/>
+        </w:numPr>
+      </w:pPr>
+      <w:r>
+        <w:t>Ensemble models of decision trees, used with “bagged decision trees” (a type of classification tree) as base models trees in Fink et al paper</w:t>
+      </w:r>
+    </w:p>
+    <w:p>
+      <w:pPr>
+        <w:pStyle w:val="ListParagraph"/>
+        <w:numPr>
+          <w:ilvl w:val="2"/>
+          <w:numId w:val="1"/>
+        </w:numPr>
+      </w:pPr>
+      <w:r>
+        <w:t>How to implement</w:t>
+      </w:r>
+    </w:p>
+    <w:p>
+      <w:pPr>
+        <w:pStyle w:val="ListParagraph"/>
+        <w:numPr>
+          <w:ilvl w:val="3"/>
+          <w:numId w:val="1"/>
+        </w:numPr>
+      </w:pPr>
+      <w:hyperlink r:id="rId11">
+        <w:r>
+          <w:rPr>
+            <w:rStyle w:val="InternetLink"/>
+          </w:rPr>
+          <w:t>http://machinelearningmastery.com/non-linear-classification-in-r-with-decision-trees/</w:t>
+        </w:r>
+      </w:hyperlink>
+    </w:p>
+    <w:p>
+      <w:pPr>
+        <w:pStyle w:val="ListParagraph"/>
+        <w:numPr>
+          <w:ilvl w:val="3"/>
+          <w:numId w:val="1"/>
+        </w:numPr>
+      </w:pPr>
+      <w:hyperlink r:id="rId12">
+        <w:r>
+          <w:rPr>
+            <w:rStyle w:val="InternetLink"/>
+          </w:rPr>
+          <w:t>https://cran.r-project.org/web/packages/ipred/vignettes/ipred-examples.pdf</w:t>
+        </w:r>
+      </w:hyperlink>
+    </w:p>
+    <w:p>
+      <w:pPr>
+        <w:pStyle w:val="ListParagraph"/>
+        <w:numPr>
+          <w:ilvl w:val="3"/>
+          <w:numId w:val="1"/>
+        </w:numPr>
+      </w:pPr>
+      <w:hyperlink r:id="rId13">
+        <w:r>
+          <w:rPr>
+            <w:rStyle w:val="InternetLink"/>
+          </w:rPr>
+          <w:t>https://cran.r-project.org/web/packages/adabag/adabag.pdf</w:t>
+        </w:r>
+      </w:hyperlink>
+    </w:p>
+    <w:p>
+      <w:pPr>
+        <w:pStyle w:val="ListParagraph"/>
+        <w:numPr>
+          <w:ilvl w:val="3"/>
+          <w:numId w:val="1"/>
+        </w:numPr>
+      </w:pPr>
+      <w:hyperlink r:id="rId14">
+        <w:r>
+          <w:rPr>
+            <w:rStyle w:val="InternetLink"/>
+          </w:rPr>
+          <w:t>https://onlinecourses.science.psu.edu/stat857/node/181</w:t>
+        </w:r>
+      </w:hyperlink>
+    </w:p>
+    <w:p>
+      <w:pPr>
+        <w:pStyle w:val="ListParagraph"/>
+        <w:numPr>
+          <w:ilvl w:val="3"/>
+          <w:numId w:val="1"/>
+        </w:numPr>
+      </w:pPr>
+      <w:hyperlink r:id="rId15">
+        <w:r>
+          <w:rPr>
+            <w:rStyle w:val="InternetLink"/>
+          </w:rPr>
+          <w:t>http://mlwave.com/kaggle-ensembling-guide/</w:t>
+        </w:r>
+      </w:hyperlink>
+    </w:p>
+    <w:p>
+      <w:pPr>
+        <w:pStyle w:val="ListParagraph"/>
+        <w:numPr>
+          <w:ilvl w:val="3"/>
+          <w:numId w:val="1"/>
+        </w:numPr>
+      </w:pPr>
+      <w:r>
+        <w:t xml:space="preserve">Simple averaging ensemble pseudocode: </w:t>
+      </w:r>
+      <w:hyperlink r:id="rId16">
+        <w:r>
+          <w:rPr>
+            <w:rStyle w:val="InternetLink"/>
+          </w:rPr>
+          <w:t>http://www.kdnuggets.com/2016/02/ensemble-methods-techniques-produce-improved-machine-learning.html</w:t>
+        </w:r>
+      </w:hyperlink>
+    </w:p>
+    <w:p>
+      <w:pPr>
+        <w:pStyle w:val="ListParagraph"/>
+        <w:numPr>
+          <w:ilvl w:val="3"/>
+          <w:numId w:val="1"/>
+        </w:numPr>
+      </w:pPr>
+      <w:proofErr w:type="gramStart"/>
+      <w:r>
+        <w:t>using</w:t>
+      </w:r>
+      <w:proofErr w:type="gramEnd"/>
+      <w:r>
+        <w:t xml:space="preserve"> caret to assemble ensembles?? </w:t>
+      </w:r>
+      <w:hyperlink r:id="rId17">
+        <w:r>
+          <w:rPr>
+            <w:rStyle w:val="InternetLink"/>
+          </w:rPr>
+          <w:t>http://amunategui.github.io/blending-models/</w:t>
+        </w:r>
+      </w:hyperlink>
+    </w:p>
+    <w:p>
+      <w:pPr>
+        <w:pStyle w:val="ListParagraph"/>
+        <w:numPr>
+          <w:ilvl w:val="3"/>
+          <w:numId w:val="1"/>
+        </w:numPr>
+      </w:pPr>
+      <w:hyperlink r:id="rId18">
+        <w:r>
+          <w:rPr>
+            <w:rStyle w:val="InternetLink"/>
+          </w:rPr>
+          <w:t>http://www.overkillanalytics.net/more-is-always-better-the-power-of-simple-ensembles/</w:t>
+        </w:r>
+      </w:hyperlink>
+      <w:r>
+        <w:t>: has code, I think I can start from this.</w:t>
+      </w:r>
+    </w:p>
+    <w:p>
+      <w:pPr>
+        <w:pStyle w:val="Heading1"/>
+      </w:pPr>
+      <w:r>
+        <w:t>Results</w:t>
+      </w:r>
+    </w:p>
+    <w:p>
+      <w:pPr>
+        <w:pStyle w:val="Heading1"/>
+      </w:pPr>
+      <w:r>
+        <w:t>Discussion</w:t>
+      </w:r>
+    </w:p>
+    <w:p>
+      <w:pPr>
+        <w:pStyle w:val="Heading1"/>
+      </w:pPr>
+      <w:r>
+        <w:t>Notes to self</w:t>
+      </w:r>
+    </w:p>
+    <w:p>
+      <w:bookmarkStart w:id="0" w:name="_GoBack"/>
+      <w:bookmarkEnd w:id="0"/>
+    </w:p>
+    <w:p>
+      <w:pPr>
+        <w:ind w:left="1080"/>
+      </w:pPr>
+      <w:r>
+        <w:t>Data I have downloaded but not used at this time</w:t>
+      </w:r>
+    </w:p>
+    <w:p>
+      <w:pPr>
+        <w:pStyle w:val="ListParagraph"/>
+        <w:numPr>
+          <w:ilvl w:val="1"/>
+          <w:numId w:val="1"/>
+        </w:numPr>
+      </w:pPr>
+      <w:r>
+        <w:rPr>
+          <w:rFonts w:ascii="Arial" w:hAnsi="Arial" w:cs="Arial"/>
+          <w:color w:val="222222"/>
+          <w:sz w:val="19"/>
+          <w:szCs w:val="19"/>
+          <w:shd w:val="clear" w:color="auto" w:fill="FFFFFF"/>
+        </w:rPr>
+        <w:t> Gridded Soil Survey Geographic (</w:t>
+      </w:r>
+      <w:proofErr w:type="spellStart"/>
+      <w:r>
+        <w:rPr>
+          <w:rFonts w:ascii="Arial" w:hAnsi="Arial" w:cs="Arial"/>
+          <w:color w:val="222222"/>
+          <w:sz w:val="19"/>
+          <w:szCs w:val="19"/>
+          <w:shd w:val="clear" w:color="auto" w:fill="FFFFFF"/>
+        </w:rPr>
+        <w:t>gSSURGO</w:t>
+      </w:r>
+      <w:proofErr w:type="spellEnd"/>
+      <w:r>
+        <w:rPr>
+          <w:rFonts w:ascii="Arial" w:hAnsi="Arial" w:cs="Arial"/>
+          <w:color w:val="222222"/>
+          <w:sz w:val="19"/>
+          <w:szCs w:val="19"/>
+          <w:shd w:val="clear" w:color="auto" w:fill="FFFFFF"/>
+        </w:rPr>
+        <w:t>) by State</w:t>
+      </w:r>
       <w:r>
         <w:rPr>
           <w:rFonts w:ascii="Arial" w:hAnsi="Arial" w:cs="Arial"/>
@@ -816,9 +1331,17 @@
           <w:szCs w:val="19"/>
           <w:shd w:val="clear" w:color="auto" w:fill="FFFFFF"/>
         </w:rPr>
-        <w:t> Gridded Soil Survey Geographic (</w:t>
-      </w:r>
-      <w:proofErr w:type="spellStart"/>
+        <w:t>   Size: 952.32 megabytes (4 files).  Download compressed size: 952.46 megabytes (1 map).</w:t>
+      </w:r>
+      <w:r>
+        <w:rPr>
+          <w:rFonts w:ascii="Arial" w:hAnsi="Arial" w:cs="Arial"/>
+          <w:color w:val="222222"/>
+          <w:sz w:val="19"/>
+          <w:szCs w:val="19"/>
+        </w:rPr>
+        <w:br/>
+      </w:r>
       <w:r>
         <w:rPr>
           <w:rFonts w:ascii="Arial" w:hAnsi="Arial" w:cs="Arial"/>
@@ -827,58 +1350,9 @@
           <w:szCs w:val="19"/>
           <w:shd w:val="clear" w:color="auto" w:fill="FFFFFF"/>
         </w:rPr>
-        <w:t>gSSURGO</w:t>
-      </w:r>
-      <w:proofErr w:type="spellEnd"/>
-      <w:r>
-        <w:rPr>
-          <w:rFonts w:ascii="Arial" w:hAnsi="Arial" w:cs="Arial"/>
-          <w:color w:val="222222"/>
-          <w:sz w:val="19"/>
-          <w:szCs w:val="19"/>
-          <w:shd w:val="clear" w:color="auto" w:fill="FFFFFF"/>
-        </w:rPr>
-        <w:t>) by State</w:t>
-      </w:r>
-      <w:r>
-        <w:rPr>
-          <w:rFonts w:ascii="Arial" w:hAnsi="Arial" w:cs="Arial"/>
-          <w:color w:val="222222"/>
-          <w:sz w:val="19"/>
-          <w:szCs w:val="19"/>
-        </w:rPr>
-        <w:br/>
-      </w:r>
-      <w:r>
-        <w:rPr>
-          <w:rFonts w:ascii="Arial" w:hAnsi="Arial" w:cs="Arial"/>
-          <w:color w:val="222222"/>
-          <w:sz w:val="19"/>
-          <w:szCs w:val="19"/>
-          <w:shd w:val="clear" w:color="auto" w:fill="FFFFFF"/>
-        </w:rPr>
-        <w:t>   Size: 952.32 megabytes (4 files).  Download compressed size: 952.46 megabytes (1 map).</w:t>
-      </w:r>
-      <w:r>
-        <w:rPr>
-          <w:rFonts w:ascii="Arial" w:hAnsi="Arial" w:cs="Arial"/>
-          <w:color w:val="222222"/>
-          <w:sz w:val="19"/>
-          <w:szCs w:val="19"/>
-        </w:rPr>
-        <w:br/>
-      </w:r>
-      <w:r>
-        <w:rPr>
-          <w:rFonts w:ascii="Arial" w:hAnsi="Arial" w:cs="Arial"/>
-          <w:color w:val="222222"/>
-          <w:sz w:val="19"/>
-          <w:szCs w:val="19"/>
-          <w:shd w:val="clear" w:color="auto" w:fill="FFFFFF"/>
-        </w:rPr>
         <w:t>   </w:t>
       </w:r>
-      <w:hyperlink r:id="rId11">
+      <w:hyperlink r:id="rId19">
         <w:r>
           <w:rPr>
             <w:rStyle w:val="InternetLink"/>
@@ -948,7 +1422,7 @@
         </w:rPr>
         <w:t>   </w:t>
       </w:r>
-      <w:hyperlink r:id="rId12">
+      <w:hyperlink r:id="rId20">
         <w:r>
           <w:rPr>
             <w:rStyle w:val="InternetLink"/>
@@ -1018,7 +1492,7 @@
         </w:rPr>
         <w:t>   </w:t>
       </w:r>
-      <w:hyperlink r:id="rId13">
+      <w:hyperlink r:id="rId21">
         <w:r>
           <w:rPr>
             <w:rStyle w:val="InternetLink"/>
@@ -1034,539 +1508,9 @@
     </w:p>
     <w:p>
       <w:pPr>
-        <w:pStyle w:val="Heading2"/>
-      </w:pPr>
-      <w:r>
-        <w:lastRenderedPageBreak/>
-        <w:t>Analyses</w:t>
-      </w:r>
-    </w:p>
-    <w:p>
-      <w:pPr>
-        <w:pStyle w:val="Heading3"/>
-      </w:pPr>
-      <w:r>
-        <w:t>Density estimations</w:t>
-      </w:r>
-    </w:p>
-    <w:p>
-      <w:pPr>
-        <w:pStyle w:val="ListParagraph"/>
-        <w:numPr>
-          <w:ilvl w:val="0"/>
-          <w:numId w:val="1"/>
-        </w:numPr>
-      </w:pPr>
-      <w:r>
-        <w:t>Using distance sampling, possibly including detectability from repeated surveys</w:t>
-      </w:r>
-    </w:p>
-    <w:p>
-      <w:pPr>
-        <w:pStyle w:val="ListParagraph"/>
-        <w:numPr>
-          <w:ilvl w:val="1"/>
-          <w:numId w:val="1"/>
-        </w:numPr>
-      </w:pPr>
-      <w:proofErr w:type="gramStart"/>
-      <w:r>
-        <w:t>Comparison of point count vs transect</w:t>
-      </w:r>
-      <w:proofErr w:type="gramEnd"/>
-      <w:r>
-        <w:t xml:space="preserve"> effectiveness if sample size large enough for each and geographical overlap sufficient.  However, </w:t>
-      </w:r>
-      <w:proofErr w:type="gramStart"/>
-      <w:r>
-        <w:t>point counts go along road and transects</w:t>
-      </w:r>
-      <w:proofErr w:type="gramEnd"/>
-      <w:r>
-        <w:t xml:space="preserve"> usually walking off-road.  Alternative: comparison of estimations from road pcs vs “off road” transects?</w:t>
-      </w:r>
-    </w:p>
-    <w:p/>
-    <w:p>
-      <w:pPr>
-        <w:pStyle w:val="Heading3"/>
-      </w:pPr>
-      <w:r>
-        <w:t>Species distribution models</w:t>
-      </w:r>
-    </w:p>
-    <w:p/>
-    <w:p>
-      <w:r>
-        <w:t>To model species distributions based on our predictors, we created two sets of models for each species.  The first is a statewide</w:t>
-      </w:r>
-      <w:r>
-        <w:t xml:space="preserve"> ensemble</w:t>
-      </w:r>
-      <w:r>
-        <w:t xml:space="preserve"> model using the base models </w:t>
-      </w:r>
-      <w:r>
-        <w:t>which are known to give good predictions.  This gives us interpretable models for which we can make specific predictions about what predictor variables are influencing distribution in what ways</w:t>
-      </w:r>
-      <w:r>
-        <w:t xml:space="preserve"> for each piece of the ensemble</w:t>
-      </w:r>
-      <w:r>
-        <w:t xml:space="preserve">.  The second are </w:t>
-      </w:r>
-      <w:proofErr w:type="spellStart"/>
-      <w:r>
-        <w:t>spatio</w:t>
-      </w:r>
-      <w:proofErr w:type="spellEnd"/>
-      <w:r>
-        <w:t xml:space="preserve">-temporally weighted ensemble models (Fink et al. 2010).  </w:t>
-      </w:r>
-      <w:r>
-        <w:t xml:space="preserve">This second model, while it may give </w:t>
-      </w:r>
-      <w:r>
-        <w:t>more</w:t>
-      </w:r>
-      <w:r>
-        <w:t xml:space="preserve"> accurate predictions, </w:t>
-      </w:r>
-      <w:r>
-        <w:t>is harder to</w:t>
-      </w:r>
-      <w:r>
-        <w:t xml:space="preserve"> interpret (James et al 2013 ISLR book).  Both strategies give us differing and complementary information on factors affecting species distribution in Oklahoma.</w:t>
-      </w:r>
-    </w:p>
-    <w:p>
-      <w:r>
-        <w:t xml:space="preserve">Both ensembles compare models by weighting averages of each single model prediction.  We weighted each pixel by the sample size of models at each pixel.  </w:t>
-      </w:r>
-      <w:proofErr w:type="spellStart"/>
-      <w:r>
-        <w:t>Oppel</w:t>
-      </w:r>
-      <w:proofErr w:type="spellEnd"/>
-      <w:r>
-        <w:t xml:space="preserve"> et al. 2012 weighted each model by AUC but I’m not sure we need to.</w:t>
-      </w:r>
-    </w:p>
-    <w:p>
-      <w:r>
-        <w:t>The statewide ensemble models is a bagged decision tree</w:t>
-      </w:r>
-      <w:proofErr w:type="gramStart"/>
-      <w:r>
-        <w:t>, ?</w:t>
-      </w:r>
-      <w:proofErr w:type="gramEnd"/>
-      <w:r>
-        <w:t xml:space="preserve">, and ?.  These base models can each be interpreted.  </w:t>
-      </w:r>
-      <w:proofErr w:type="spellStart"/>
-      <w:r>
-        <w:t>Ensembling</w:t>
-      </w:r>
-      <w:proofErr w:type="spellEnd"/>
-      <w:r>
-        <w:t xml:space="preserve"> predictions for </w:t>
-      </w:r>
-      <w:proofErr w:type="gramStart"/>
-      <w:r>
-        <w:t>all ?</w:t>
-      </w:r>
-      <w:proofErr w:type="gramEnd"/>
-      <w:r>
-        <w:t xml:space="preserve"> </w:t>
-      </w:r>
-      <w:proofErr w:type="gramStart"/>
-      <w:r>
-        <w:t>models</w:t>
-      </w:r>
-      <w:proofErr w:type="gramEnd"/>
-      <w:r>
-        <w:t xml:space="preserve"> is known to give more accurate predictions (citation).</w:t>
-      </w:r>
-    </w:p>
-    <w:p>
-      <w:r>
-        <w:t>The spatiotemporally explicit ensemble models</w:t>
-      </w:r>
-      <w:r>
-        <w:t xml:space="preserve"> include </w:t>
-      </w:r>
-      <w:proofErr w:type="gramStart"/>
-      <w:r>
-        <w:t>all ?</w:t>
-      </w:r>
-      <w:proofErr w:type="gramEnd"/>
-      <w:r>
-        <w:t xml:space="preserve"> </w:t>
-      </w:r>
-      <w:proofErr w:type="gramStart"/>
-      <w:r>
-        <w:t>types</w:t>
-      </w:r>
-      <w:proofErr w:type="gramEnd"/>
-      <w:r>
-        <w:t xml:space="preserve"> of base models, but merged over different spatial extents.</w:t>
-      </w:r>
-    </w:p>
-    <w:p>
-      <w:pPr>
-        <w:pStyle w:val="ListParagraph"/>
-        <w:numPr>
-          <w:ilvl w:val="0"/>
-          <w:numId w:val="1"/>
-        </w:numPr>
-      </w:pPr>
-      <w:r>
-        <w:t>Ensemble models</w:t>
-      </w:r>
-    </w:p>
-    <w:p>
-      <w:pPr>
-        <w:pStyle w:val="ListParagraph"/>
-        <w:numPr>
-          <w:ilvl w:val="1"/>
-          <w:numId w:val="1"/>
-        </w:numPr>
-      </w:pPr>
-      <w:r>
-        <w:t>Compares models by weighting averages of each single model prediction “with weights assigned to each modelling technique based on its discriminatory power as measured by the area under the receiver-operated characteristic curve” (</w:t>
-      </w:r>
-      <w:proofErr w:type="spellStart"/>
-      <w:r>
-        <w:t>Oppel</w:t>
-      </w:r>
-      <w:proofErr w:type="spellEnd"/>
-      <w:r>
-        <w:t xml:space="preserve"> et al. 2012, seabird paper).</w:t>
-      </w:r>
-    </w:p>
-    <w:p>
-      <w:pPr>
-        <w:pStyle w:val="ListParagraph"/>
-        <w:numPr>
-          <w:ilvl w:val="1"/>
-          <w:numId w:val="1"/>
-        </w:numPr>
-      </w:pPr>
-      <w:proofErr w:type="spellStart"/>
-      <w:r>
-        <w:t>adaSTEM</w:t>
-      </w:r>
-      <w:proofErr w:type="spellEnd"/>
-      <w:r>
-        <w:t>/STEM models</w:t>
-      </w:r>
-    </w:p>
-    <w:p>
-      <w:pPr>
-        <w:pStyle w:val="ListParagraph"/>
-        <w:numPr>
-          <w:ilvl w:val="2"/>
-          <w:numId w:val="1"/>
-        </w:numPr>
-      </w:pPr>
-      <w:r>
-        <w:t xml:space="preserve">STEM is fixed model.  In </w:t>
-      </w:r>
-      <w:proofErr w:type="spellStart"/>
-      <w:r>
-        <w:t>adaSTEM</w:t>
-      </w:r>
-      <w:proofErr w:type="spellEnd"/>
-      <w:r>
-        <w:t xml:space="preserve"> handout, they use GAM as base models and also linear models.  So, I can work on making the STEM framework with ANY TYPE of model (though I don’t know if I can mix them).  Unsure if can do with multiple types of models, like in </w:t>
-      </w:r>
-      <w:proofErr w:type="spellStart"/>
-      <w:r>
-        <w:t>Oppel</w:t>
-      </w:r>
-      <w:proofErr w:type="spellEnd"/>
-      <w:r>
-        <w:t xml:space="preserve"> paper?   They had two regular models (linear and additive) and three machine learning but did not do spatiotemporal </w:t>
-      </w:r>
-      <w:r>
-        <w:lastRenderedPageBreak/>
-        <w:t xml:space="preserve">adaptive aspect.  STEM is type of ensemble model with different </w:t>
-      </w:r>
-      <w:proofErr w:type="gramStart"/>
-      <w:r>
-        <w:t>bases,</w:t>
-      </w:r>
-      <w:proofErr w:type="gramEnd"/>
-      <w:r>
-        <w:t xml:space="preserve"> unsure if can incorporate multiple model types as bases.</w:t>
-      </w:r>
-    </w:p>
-    <w:p>
-      <w:pPr>
-        <w:pStyle w:val="ListParagraph"/>
-        <w:numPr>
-          <w:ilvl w:val="2"/>
-          <w:numId w:val="1"/>
-        </w:numPr>
-      </w:pPr>
-      <w:r>
-        <w:t>Ensemble models of decision trees, used with “bagged decision trees” (a type of classification tree) as base models trees in Fink et al paper</w:t>
-      </w:r>
-    </w:p>
-    <w:p>
-      <w:pPr>
-        <w:pStyle w:val="ListParagraph"/>
-        <w:numPr>
-          <w:ilvl w:val="2"/>
-          <w:numId w:val="1"/>
-        </w:numPr>
-      </w:pPr>
-      <w:r>
-        <w:t>How to implement</w:t>
-      </w:r>
-    </w:p>
-    <w:p>
-      <w:pPr>
-        <w:pStyle w:val="ListParagraph"/>
-        <w:numPr>
-          <w:ilvl w:val="3"/>
-          <w:numId w:val="1"/>
-        </w:numPr>
-      </w:pPr>
-      <w:hyperlink r:id="rId14">
-        <w:r>
-          <w:rPr>
-            <w:rStyle w:val="InternetLink"/>
-          </w:rPr>
-          <w:t>http://machinelearningmastery.com/non-linear-classification-in-r-with-decision-trees/</w:t>
-        </w:r>
-      </w:hyperlink>
-    </w:p>
-    <w:p>
-      <w:pPr>
-        <w:pStyle w:val="ListParagraph"/>
-        <w:numPr>
-          <w:ilvl w:val="3"/>
-          <w:numId w:val="1"/>
-        </w:numPr>
-      </w:pPr>
-      <w:hyperlink r:id="rId15">
-        <w:r>
-          <w:rPr>
-            <w:rStyle w:val="InternetLink"/>
-          </w:rPr>
-          <w:t>https://cran.r-project.org/web/packages/ipred/vignettes/ipred-examples.pdf</w:t>
-        </w:r>
-      </w:hyperlink>
-    </w:p>
-    <w:p>
-      <w:pPr>
-        <w:pStyle w:val="ListParagraph"/>
-        <w:numPr>
-          <w:ilvl w:val="3"/>
-          <w:numId w:val="1"/>
-        </w:numPr>
-      </w:pPr>
-      <w:hyperlink r:id="rId16">
-        <w:r>
-          <w:rPr>
-            <w:rStyle w:val="InternetLink"/>
-          </w:rPr>
-          <w:t>https://cran.r-project.org/web/packages/adabag/adabag.pdf</w:t>
-        </w:r>
-      </w:hyperlink>
-    </w:p>
-    <w:p>
-      <w:pPr>
-        <w:pStyle w:val="ListParagraph"/>
-        <w:numPr>
-          <w:ilvl w:val="3"/>
-          <w:numId w:val="1"/>
-        </w:numPr>
-      </w:pPr>
-      <w:hyperlink r:id="rId17">
-        <w:r>
-          <w:rPr>
-            <w:rStyle w:val="InternetLink"/>
-          </w:rPr>
-          <w:t>https://onlinecourses.science.psu.edu/stat857/node/181</w:t>
-        </w:r>
-      </w:hyperlink>
-    </w:p>
-    <w:p>
-      <w:pPr>
-        <w:pStyle w:val="ListParagraph"/>
-        <w:numPr>
-          <w:ilvl w:val="3"/>
-          <w:numId w:val="1"/>
-        </w:numPr>
-      </w:pPr>
-      <w:hyperlink r:id="rId18">
-        <w:r>
-          <w:rPr>
-            <w:rStyle w:val="InternetLink"/>
-          </w:rPr>
-          <w:t>http://mlwave.com/kaggle-ensembling-guide/</w:t>
-        </w:r>
-      </w:hyperlink>
-    </w:p>
-    <w:p>
-      <w:pPr>
-        <w:pStyle w:val="ListParagraph"/>
-        <w:numPr>
-          <w:ilvl w:val="3"/>
-          <w:numId w:val="1"/>
-        </w:numPr>
-      </w:pPr>
-      <w:r>
-        <w:t xml:space="preserve">Simple averaging ensemble pseudocode: </w:t>
-      </w:r>
-      <w:hyperlink r:id="rId19">
-        <w:r>
-          <w:rPr>
-            <w:rStyle w:val="InternetLink"/>
-          </w:rPr>
-          <w:t>http://www.kdnuggets.com/2016/02/ensemble-methods-techniques-produce-improved-machine-learning.html</w:t>
-        </w:r>
-      </w:hyperlink>
-    </w:p>
-    <w:p>
-      <w:pPr>
-        <w:pStyle w:val="ListParagraph"/>
-        <w:numPr>
-          <w:ilvl w:val="3"/>
-          <w:numId w:val="1"/>
-        </w:numPr>
-      </w:pPr>
-      <w:proofErr w:type="gramStart"/>
-      <w:r>
-        <w:t>using</w:t>
-      </w:r>
-      <w:proofErr w:type="gramEnd"/>
-      <w:r>
-        <w:t xml:space="preserve"> caret to assemble ensembles?? </w:t>
-      </w:r>
-      <w:hyperlink r:id="rId20">
-        <w:r>
-          <w:rPr>
-            <w:rStyle w:val="InternetLink"/>
-          </w:rPr>
-          <w:t>http://amunategui.github.io/blending-models/</w:t>
-        </w:r>
-      </w:hyperlink>
-    </w:p>
-    <w:p>
-      <w:pPr>
-        <w:pStyle w:val="ListParagraph"/>
-        <w:numPr>
-          <w:ilvl w:val="3"/>
-          <w:numId w:val="1"/>
-        </w:numPr>
-      </w:pPr>
-      <w:hyperlink r:id="rId21">
-        <w:r>
-          <w:rPr>
-            <w:rStyle w:val="InternetLink"/>
-          </w:rPr>
-          <w:t>http://www.overkillanalytics.net/more-is-always-better-the-power-of-simple-ensembles/</w:t>
-        </w:r>
-      </w:hyperlink>
-      <w:r>
-        <w:t>: has code, I think I can start from this.</w:t>
-      </w:r>
-    </w:p>
-    <w:p>
-      <w:pPr>
-        <w:pStyle w:val="Heading1"/>
-      </w:pPr>
-      <w:r>
-        <w:t>Results</w:t>
-      </w:r>
-    </w:p>
-    <w:p>
-      <w:pPr>
-        <w:pStyle w:val="Heading1"/>
-      </w:pPr>
-      <w:r>
-        <w:t>Discussion</w:t>
-      </w:r>
-    </w:p>
-    <w:p>
-      <w:pPr>
-        <w:pStyle w:val="Heading1"/>
-      </w:pPr>
-      <w:r>
-        <w:t>Notes to self</w:t>
-      </w:r>
-    </w:p>
-    <w:p/>
-    <w:p>
-      <w:pPr>
-        <w:pStyle w:val="ListParagraph"/>
-        <w:numPr>
-          <w:ilvl w:val="0"/>
-          <w:numId w:val="1"/>
-        </w:numPr>
-      </w:pPr>
-      <w:r>
-        <w:t>Things I need to do meanwhile:</w:t>
-      </w:r>
-    </w:p>
-    <w:p>
-      <w:pPr>
-        <w:pStyle w:val="ListParagraph"/>
-        <w:numPr>
-          <w:ilvl w:val="1"/>
-          <w:numId w:val="1"/>
-        </w:numPr>
-      </w:pPr>
-      <w:r>
-        <w:t xml:space="preserve">Talk to Todd about getting more detailed </w:t>
-      </w:r>
-      <w:proofErr w:type="spellStart"/>
-      <w:r>
-        <w:t>landcover</w:t>
-      </w:r>
-      <w:proofErr w:type="spellEnd"/>
-      <w:r>
-        <w:t xml:space="preserve"> if needed beyond what I have downloaded, and crop or land use predictions</w:t>
-      </w:r>
-    </w:p>
-    <w:p>
-      <w:pPr>
-        <w:pStyle w:val="ListParagraph"/>
-        <w:numPr>
-          <w:ilvl w:val="1"/>
-          <w:numId w:val="1"/>
-        </w:numPr>
-      </w:pPr>
-      <w:r>
-        <w:t xml:space="preserve">Continue reading on machine learning </w:t>
-      </w:r>
-      <w:hyperlink r:id="rId22">
-        <w:r>
-          <w:rPr>
-            <w:rStyle w:val="InternetLink"/>
-          </w:rPr>
-          <w:t>http://cs229.stanford.edu/materials.html</w:t>
-        </w:r>
-      </w:hyperlink>
-      <w:r>
-        <w:t>, review classification tree papers from multivariate class</w:t>
-      </w:r>
-    </w:p>
-    <w:p>
-      <w:pPr>
-        <w:pStyle w:val="ListParagraph"/>
-        <w:numPr>
-          <w:ilvl w:val="1"/>
-          <w:numId w:val="1"/>
-        </w:numPr>
-      </w:pPr>
-      <w:r>
-        <w:t>Continue reading about distance sampling techniques (Buckland et al book)</w:t>
-      </w:r>
+        <w:pStyle w:val="ListParagraph"/>
+        <w:ind w:left="1440"/>
+      </w:pPr>
     </w:p>
     <w:sectPr>
       <w:pgSz w:w="12240" w:h="15840"/>
@@ -3371,7 +3315,7 @@
 </file>
 
 <file path=customXml/itemProps1.xml><?xml version="1.0" encoding="utf-8"?>
-<ds:datastoreItem xmlns:ds="http://schemas.openxmlformats.org/officeDocument/2006/customXml" ds:itemID="{1512F0FC-70DE-4736-BFBC-14F17A4A7500}">
+<ds:datastoreItem xmlns:ds="http://schemas.openxmlformats.org/officeDocument/2006/customXml" ds:itemID="{56FD9E8A-A2C4-426D-9B52-21C2E7606024}">
   <ds:schemaRefs>
     <ds:schemaRef ds:uri="http://schemas.openxmlformats.org/officeDocument/2006/bibliography"/>
   </ds:schemaRefs>

</xml_diff>

<commit_message>
Working on introduction and methods.
</commit_message>
<xml_diff>
--- a/manuscript.docx
+++ b/manuscript.docx
@@ -12,6 +12,195 @@
     </w:p>
     <w:p>
       <w:pPr>
+        <w:rPr>
+          <w:rFonts w:ascii="Calibri" w:hAnsi="Calibri"/>
+        </w:rPr>
+      </w:pPr>
+      <w:r>
+        <w:t xml:space="preserve">Grasslands are very endangered, with </w:t>
+      </w:r>
+      <w:proofErr w:type="gramStart"/>
+      <w:r>
+        <w:t>only ?</w:t>
+      </w:r>
+      <w:proofErr w:type="gramEnd"/>
+      <w:r>
+        <w:t>% remaining.  Rate of development is</w:t>
+      </w:r>
+      <w:proofErr w:type="gramStart"/>
+      <w:r>
+        <w:t>… ?</w:t>
+      </w:r>
+      <w:proofErr w:type="gramEnd"/>
+      <w:r>
+        <w:t xml:space="preserve">  Grassland report (</w:t>
+      </w:r>
+      <w:proofErr w:type="spellStart"/>
+      <w:r>
+        <w:t>Askin</w:t>
+      </w:r>
+      <w:proofErr w:type="spellEnd"/>
+      <w:r>
+        <w:t xml:space="preserve"> et al?).  </w:t>
+      </w:r>
+      <w:r>
+        <w:t xml:space="preserve">The already tenuous status of grassland birds is now further threatened by conversion to new crops resulting in permanent land use changes </w:t>
+      </w:r>
+      <w:bookmarkStart w:id="0" w:name="ZOTERO_BREF_ge6owBWH3USY"/>
+      <w:r>
+        <w:rPr>
+          <w:rFonts w:ascii="Calibri" w:hAnsi="Calibri"/>
+        </w:rPr>
+        <w:t xml:space="preserve">(Wright and </w:t>
+      </w:r>
+      <w:proofErr w:type="spellStart"/>
+      <w:r>
+        <w:rPr>
+          <w:rFonts w:ascii="Calibri" w:hAnsi="Calibri"/>
+        </w:rPr>
+        <w:t>Wimberly</w:t>
+      </w:r>
+      <w:proofErr w:type="spellEnd"/>
+      <w:r>
+        <w:rPr>
+          <w:rFonts w:ascii="Calibri" w:hAnsi="Calibri"/>
+        </w:rPr>
+        <w:t xml:space="preserve"> 2013)</w:t>
+      </w:r>
+      <w:bookmarkEnd w:id="0"/>
+      <w:r>
+        <w:rPr>
+          <w:rFonts w:ascii="Calibri" w:hAnsi="Calibri"/>
+        </w:rPr>
+        <w:t>,</w:t>
+      </w:r>
+      <w:r>
+        <w:rPr>
+          <w:rFonts w:ascii="Calibri" w:hAnsi="Calibri"/>
+        </w:rPr>
+        <w:t xml:space="preserve"> generational changes in land use </w:t>
+      </w:r>
+      <w:bookmarkStart w:id="1" w:name="ZOTERO_BREF_x6wwcuHDacf6"/>
+      <w:r>
+        <w:rPr>
+          <w:rFonts w:ascii="Calibri" w:hAnsi="Calibri"/>
+        </w:rPr>
+        <w:t>(Higgins et al. 2002)</w:t>
+      </w:r>
+      <w:bookmarkEnd w:id="1"/>
+      <w:r>
+        <w:rPr>
+          <w:rFonts w:ascii="Calibri" w:hAnsi="Calibri"/>
+        </w:rPr>
+        <w:t xml:space="preserve">, and changes in conservation programs for grassland habitats </w:t>
+      </w:r>
+      <w:bookmarkStart w:id="2" w:name="ZOTERO_BREF_9N27HJt88gtY"/>
+      <w:r>
+        <w:rPr>
+          <w:rFonts w:ascii="Calibri" w:hAnsi="Calibri"/>
+        </w:rPr>
+        <w:t>(</w:t>
+      </w:r>
+      <w:proofErr w:type="spellStart"/>
+      <w:r>
+        <w:rPr>
+          <w:rFonts w:ascii="Calibri" w:hAnsi="Calibri"/>
+        </w:rPr>
+        <w:t>Klute</w:t>
+      </w:r>
+      <w:proofErr w:type="spellEnd"/>
+      <w:r>
+        <w:rPr>
+          <w:rFonts w:ascii="Calibri" w:hAnsi="Calibri"/>
+        </w:rPr>
+        <w:t xml:space="preserve"> et al. 1997)</w:t>
+      </w:r>
+      <w:bookmarkEnd w:id="2"/>
+      <w:r>
+        <w:rPr>
+          <w:rFonts w:ascii="Calibri" w:hAnsi="Calibri"/>
+        </w:rPr>
+        <w:t>.</w:t>
+      </w:r>
+      <w:r>
+        <w:rPr>
+          <w:rFonts w:ascii="Calibri" w:hAnsi="Calibri"/>
+        </w:rPr>
+        <w:t xml:space="preserve">  </w:t>
+      </w:r>
+    </w:p>
+    <w:p>
+      <w:r>
+        <w:t xml:space="preserve">The state of </w:t>
+      </w:r>
+      <w:r>
+        <w:t xml:space="preserve">Oklahoma </w:t>
+      </w:r>
+      <w:r>
+        <w:t xml:space="preserve">contains </w:t>
+      </w:r>
+      <w:r>
+        <w:t>a</w:t>
+      </w:r>
+      <w:r>
+        <w:t xml:space="preserve"> wide variety of grassland birds as its ecoregions range from tallgrass prairies in the east on the edge of eastern deciduous forests</w:t>
+      </w:r>
+      <w:r>
+        <w:t xml:space="preserve"> to several types of grasslands in the central part of the state and westward. Agriculture is big, including xyz types of crops</w:t>
+      </w:r>
+      <w:r>
+        <w:t>.  State plans for biofuels GOOGLE</w:t>
+      </w:r>
+      <w:bookmarkStart w:id="3" w:name="_GoBack"/>
+      <w:bookmarkEnd w:id="3"/>
+      <w:r>
+        <w:t>.</w:t>
+      </w:r>
+      <w:r>
+        <w:t xml:space="preserve">  Thus, the land use changes based on biofuel crops and generational loss of farmers have the potential to impact Oklahoma grassland birds strongly.</w:t>
+      </w:r>
+    </w:p>
+    <w:p>
+      <w:pPr>
+        <w:pStyle w:val="ListParagraph"/>
+        <w:numPr>
+          <w:ilvl w:val="1"/>
+          <w:numId w:val="1"/>
+        </w:numPr>
+      </w:pPr>
+      <w:r>
+        <w:t>Finally, c</w:t>
+      </w:r>
+      <w:r>
+        <w:t>limate change is additionally forecast to affect Oklahoma in xyz ways.</w:t>
+      </w:r>
+      <w:r>
+        <w:t xml:space="preserve">  This combination of agricultural importance and impact by climate change makes Oklahoma’s grassland birds vulnerable to a changing world.</w:t>
+      </w:r>
+    </w:p>
+    <w:p>
+      <w:pPr>
+        <w:pStyle w:val="ListParagraph"/>
+        <w:numPr>
+          <w:ilvl w:val="1"/>
+          <w:numId w:val="1"/>
+        </w:numPr>
+      </w:pPr>
+      <w:r>
+        <w:t xml:space="preserve">Thus, the objectives of our study are to find out the current distribution of Oklahoma grassland birds and understand what variables are important in their distribution.  These data will allow managers to make decisions on what areas are important for populations, what </w:t>
+      </w:r>
+      <w:r>
+        <w:t>land use</w:t>
+      </w:r>
+      <w:r>
+        <w:t xml:space="preserve"> practices and trends may impact populations, and how clim</w:t>
+      </w:r>
+      <w:r>
+        <w:t>ate change interacts with these.</w:t>
+      </w:r>
+    </w:p>
+    <w:p>
+      <w:pPr>
         <w:pStyle w:val="ListParagraph"/>
         <w:numPr>
           <w:ilvl w:val="0"/>
@@ -19,7 +208,7 @@
         </w:numPr>
       </w:pPr>
       <w:r>
-        <w:t>Background</w:t>
+        <w:t>Our specific objectives are to examine:</w:t>
       </w:r>
     </w:p>
     <w:p>
@@ -31,112 +220,49 @@
         </w:numPr>
       </w:pPr>
       <w:r>
-        <w:t xml:space="preserve">Grasslands are very endangered, with </w:t>
-      </w:r>
-      <w:proofErr w:type="gramStart"/>
-      <w:r>
-        <w:t>only ?</w:t>
-      </w:r>
-      <w:proofErr w:type="gramEnd"/>
-      <w:r>
-        <w:t>% remaining.  Rate of development is</w:t>
-      </w:r>
-      <w:proofErr w:type="gramStart"/>
-      <w:r>
-        <w:t>… ?</w:t>
-      </w:r>
-      <w:proofErr w:type="gramEnd"/>
-      <w:r>
-        <w:t xml:space="preserve">  Grassland report (</w:t>
-      </w:r>
-      <w:proofErr w:type="spellStart"/>
-      <w:r>
-        <w:t>Askin</w:t>
-      </w:r>
-      <w:proofErr w:type="spellEnd"/>
-      <w:r>
-        <w:t xml:space="preserve"> et al?).  </w:t>
-      </w:r>
-      <w:r>
-        <w:t xml:space="preserve">Conversion to crops, including new biofuel crops </w:t>
-      </w:r>
-      <w:bookmarkStart w:id="0" w:name="ZOTERO_BREF_ge6owBWH3USY"/>
-      <w:r>
-        <w:rPr>
-          <w:rFonts w:ascii="Calibri" w:hAnsi="Calibri"/>
-        </w:rPr>
-        <w:t xml:space="preserve">(Wright and </w:t>
-      </w:r>
-      <w:proofErr w:type="spellStart"/>
-      <w:r>
-        <w:rPr>
-          <w:rFonts w:ascii="Calibri" w:hAnsi="Calibri"/>
-        </w:rPr>
-        <w:t>Wimberly</w:t>
-      </w:r>
-      <w:proofErr w:type="spellEnd"/>
-      <w:r>
-        <w:rPr>
-          <w:rFonts w:ascii="Calibri" w:hAnsi="Calibri"/>
-        </w:rPr>
-        <w:t xml:space="preserve"> 2013)</w:t>
-      </w:r>
-      <w:bookmarkEnd w:id="0"/>
-      <w:r>
-        <w:rPr>
-          <w:rFonts w:ascii="Calibri" w:hAnsi="Calibri"/>
-        </w:rPr>
-        <w:t xml:space="preserve">, generational changes in land use </w:t>
-      </w:r>
-      <w:bookmarkStart w:id="1" w:name="ZOTERO_BREF_x6wwcuHDacf6"/>
-      <w:r>
-        <w:rPr>
-          <w:rFonts w:ascii="Calibri" w:hAnsi="Calibri"/>
-        </w:rPr>
-        <w:t>(Higgins et al. 2002)</w:t>
-      </w:r>
-      <w:bookmarkEnd w:id="1"/>
-      <w:r>
-        <w:rPr>
-          <w:rFonts w:ascii="Calibri" w:hAnsi="Calibri"/>
-        </w:rPr>
-        <w:t xml:space="preserve"> threaten the already tenuous status quo of grassland birds.  </w:t>
-      </w:r>
-      <w:bookmarkStart w:id="2" w:name="_GoBack"/>
-      <w:bookmarkEnd w:id="2"/>
-      <w:r>
-        <w:t>Loss of conservation easements such as the Conservation Reserve Program also potentially threatens populations</w:t>
-      </w:r>
-      <w:bookmarkStart w:id="3" w:name="ZOTERO_BREF_9N27HJt88gtY"/>
-      <w:r>
-        <w:t xml:space="preserve"> </w:t>
-      </w:r>
-      <w:r>
-        <w:rPr>
-          <w:rFonts w:ascii="Calibri" w:hAnsi="Calibri"/>
-        </w:rPr>
-        <w:t>(</w:t>
-      </w:r>
-      <w:proofErr w:type="spellStart"/>
-      <w:r>
-        <w:rPr>
-          <w:rFonts w:ascii="Calibri" w:hAnsi="Calibri"/>
-        </w:rPr>
-        <w:t>Klute</w:t>
-      </w:r>
-      <w:proofErr w:type="spellEnd"/>
-      <w:r>
-        <w:rPr>
-          <w:rFonts w:ascii="Calibri" w:hAnsi="Calibri"/>
-        </w:rPr>
-        <w:t xml:space="preserve"> et al. 1997)</w:t>
-      </w:r>
-      <w:bookmarkEnd w:id="3"/>
-      <w:r>
-        <w:rPr>
-          <w:rFonts w:ascii="Calibri" w:hAnsi="Calibri"/>
-        </w:rPr>
-        <w:t>.</w:t>
+        <w:t xml:space="preserve">What is </w:t>
+      </w:r>
+      <w:r>
+        <w:t xml:space="preserve">the </w:t>
+      </w:r>
+      <w:r>
+        <w:t>current distribution of Oklahoma grassland songbirds?</w:t>
+      </w:r>
+    </w:p>
+    <w:p>
+      <w:pPr>
+        <w:pStyle w:val="ListParagraph"/>
+        <w:numPr>
+          <w:ilvl w:val="2"/>
+          <w:numId w:val="1"/>
+        </w:numPr>
+      </w:pPr>
+      <w:r>
+        <w:t>Density estimates use point count and transect distance sampling</w:t>
+      </w:r>
+    </w:p>
+    <w:p>
+      <w:pPr>
+        <w:pStyle w:val="ListParagraph"/>
+        <w:numPr>
+          <w:ilvl w:val="3"/>
+          <w:numId w:val="1"/>
+        </w:numPr>
+      </w:pPr>
+      <w:r>
+        <w:t>Compare estimates from transect and PC sampling (PC along roads, transects cross-country)</w:t>
+      </w:r>
+    </w:p>
+    <w:p>
+      <w:pPr>
+        <w:pStyle w:val="ListParagraph"/>
+        <w:numPr>
+          <w:ilvl w:val="2"/>
+          <w:numId w:val="1"/>
+        </w:numPr>
+      </w:pPr>
+      <w:r>
+        <w:t>Species distribution/STE model maps</w:t>
       </w:r>
     </w:p>
     <w:p>
@@ -148,37 +274,63 @@
         </w:numPr>
       </w:pPr>
       <w:r>
-        <w:t xml:space="preserve">The state of </w:t>
-      </w:r>
-      <w:r>
-        <w:t xml:space="preserve">Oklahoma </w:t>
-      </w:r>
-      <w:proofErr w:type="gramStart"/>
-      <w:r>
-        <w:t>contains  wide</w:t>
-      </w:r>
-      <w:proofErr w:type="gramEnd"/>
-      <w:r>
-        <w:t xml:space="preserve"> variety of grassland birds as its ecoregions range from tallgrass prairies in the east on the edge of eastern deciduous forests</w:t>
-      </w:r>
-      <w:r>
-        <w:t xml:space="preserve"> to several types of grasslands in the central part of the state and westward. Agriculture is big, including xyz types of crops, and potential for biofuels </w:t>
-      </w:r>
-      <w:proofErr w:type="gramStart"/>
-      <w:r>
-        <w:t>and ?</w:t>
-      </w:r>
-      <w:proofErr w:type="gramEnd"/>
-      <w:r>
-        <w:t xml:space="preserve"> </w:t>
-      </w:r>
-      <w:proofErr w:type="gramStart"/>
-      <w:r>
-        <w:t>additional</w:t>
-      </w:r>
-      <w:proofErr w:type="gramEnd"/>
-      <w:r>
-        <w:t xml:space="preserve"> crop development.</w:t>
+        <w:t xml:space="preserve">What </w:t>
+      </w:r>
+      <w:proofErr w:type="spellStart"/>
+      <w:r>
+        <w:t>landcover</w:t>
+      </w:r>
+      <w:proofErr w:type="spellEnd"/>
+      <w:r>
+        <w:t xml:space="preserve"> (including crops, conservation easements?), vegetation (from 2014 transects only), and climatic variables predict the distributions of the study species?</w:t>
+      </w:r>
+    </w:p>
+    <w:p>
+      <w:pPr>
+        <w:pStyle w:val="ListParagraph"/>
+        <w:numPr>
+          <w:ilvl w:val="2"/>
+          <w:numId w:val="1"/>
+        </w:numPr>
+      </w:pPr>
+      <w:r>
+        <w:t xml:space="preserve">Response variables: Use presence/absence (from our surveys and from </w:t>
+      </w:r>
+      <w:proofErr w:type="spellStart"/>
+      <w:r>
+        <w:t>ebird</w:t>
+      </w:r>
+      <w:proofErr w:type="spellEnd"/>
+      <w:r>
+        <w:t>) in species distribution models</w:t>
+      </w:r>
+    </w:p>
+    <w:p>
+      <w:pPr>
+        <w:pStyle w:val="ListParagraph"/>
+        <w:numPr>
+          <w:ilvl w:val="2"/>
+          <w:numId w:val="1"/>
+        </w:numPr>
+      </w:pPr>
+      <w:r>
+        <w:t>Predictor variables: climate (</w:t>
+      </w:r>
+      <w:proofErr w:type="spellStart"/>
+      <w:r>
+        <w:t>bioclim</w:t>
+      </w:r>
+      <w:proofErr w:type="spellEnd"/>
+      <w:r>
+        <w:t>/</w:t>
+      </w:r>
+      <w:proofErr w:type="spellStart"/>
+      <w:r>
+        <w:t>worldclim</w:t>
+      </w:r>
+      <w:proofErr w:type="spellEnd"/>
+      <w:r>
+        <w:t>), vegetation types (NASS crop raster layer includes switchgrass and other crop types), 2014 transect vegetation surveys</w:t>
       </w:r>
     </w:p>
     <w:p>
@@ -190,13 +342,282 @@
         </w:numPr>
       </w:pPr>
       <w:r>
-        <w:t>Finally, c</w:t>
-      </w:r>
-      <w:r>
-        <w:t>limate change is additionally forecast to affect Oklahoma in xyz ways.</w:t>
-      </w:r>
-      <w:r>
-        <w:t xml:space="preserve">  This combination of agricultural importance and impact by climate change makes Oklahoma’s grassland birds vulnerable to a changing world.</w:t>
+        <w:t>How will distributions of selected species move with climate change and land use changes?</w:t>
+      </w:r>
+    </w:p>
+    <w:p>
+      <w:pPr>
+        <w:pStyle w:val="ListParagraph"/>
+        <w:numPr>
+          <w:ilvl w:val="2"/>
+          <w:numId w:val="1"/>
+        </w:numPr>
+      </w:pPr>
+      <w:r>
+        <w:t>Distribution changes with predicted climate change (</w:t>
+      </w:r>
+      <w:proofErr w:type="spellStart"/>
+      <w:r>
+        <w:t>bioclim</w:t>
+      </w:r>
+      <w:proofErr w:type="spellEnd"/>
+      <w:r>
+        <w:t>/</w:t>
+      </w:r>
+      <w:proofErr w:type="spellStart"/>
+      <w:r>
+        <w:t>worldclim</w:t>
+      </w:r>
+      <w:proofErr w:type="spellEnd"/>
+      <w:r>
+        <w:t xml:space="preserve"> predict layers)</w:t>
+      </w:r>
+    </w:p>
+    <w:p>
+      <w:pPr>
+        <w:pStyle w:val="ListParagraph"/>
+        <w:numPr>
+          <w:ilvl w:val="2"/>
+          <w:numId w:val="1"/>
+        </w:numPr>
+      </w:pPr>
+      <w:r>
+        <w:t xml:space="preserve">IF CAN FIND DATA: predicted </w:t>
+      </w:r>
+      <w:proofErr w:type="spellStart"/>
+      <w:r>
+        <w:t>landuse</w:t>
+      </w:r>
+      <w:proofErr w:type="spellEnd"/>
+      <w:r>
+        <w:t>/crop cover changes, using soil types possibly (predict where switchgrass and other crops can be grown?  Found v</w:t>
+      </w:r>
+      <w:r>
+        <w:t>ery detailed soil types maps).  Need to inquire with Todd.</w:t>
+      </w:r>
+    </w:p>
+    <w:p/>
+    <w:p>
+      <w:pPr>
+        <w:pStyle w:val="Heading1"/>
+      </w:pPr>
+      <w:r>
+        <w:t>Methods</w:t>
+      </w:r>
+    </w:p>
+    <w:p>
+      <w:pPr>
+        <w:pStyle w:val="Heading2"/>
+      </w:pPr>
+      <w:r>
+        <w:t>Study area</w:t>
+      </w:r>
+    </w:p>
+    <w:p>
+      <w:proofErr w:type="gramStart"/>
+      <w:r>
+        <w:t>Brief description of Oklahoma vegetation and climate</w:t>
+      </w:r>
+      <w:r>
+        <w:t>.</w:t>
+      </w:r>
+      <w:proofErr w:type="gramEnd"/>
+    </w:p>
+    <w:p>
+      <w:pPr>
+        <w:pStyle w:val="Heading2"/>
+      </w:pPr>
+      <w:r>
+        <w:t>Response data</w:t>
+      </w:r>
+    </w:p>
+    <w:p>
+      <w:pPr>
+        <w:pStyle w:val="ListParagraph"/>
+        <w:numPr>
+          <w:ilvl w:val="0"/>
+          <w:numId w:val="2"/>
+        </w:numPr>
+      </w:pPr>
+      <w:r>
+        <w:t>Survey methods</w:t>
+      </w:r>
+    </w:p>
+    <w:p>
+      <w:pPr>
+        <w:pStyle w:val="ListParagraph"/>
+        <w:numPr>
+          <w:ilvl w:val="1"/>
+          <w:numId w:val="2"/>
+        </w:numPr>
+      </w:pPr>
+      <w:r>
+        <w:t>Point counts</w:t>
+      </w:r>
+    </w:p>
+    <w:p>
+      <w:pPr>
+        <w:pStyle w:val="ListParagraph"/>
+        <w:numPr>
+          <w:ilvl w:val="1"/>
+          <w:numId w:val="2"/>
+        </w:numPr>
+      </w:pPr>
+      <w:r>
+        <w:t>Transects</w:t>
+      </w:r>
+    </w:p>
+    <w:p>
+      <w:pPr>
+        <w:pStyle w:val="ListParagraph"/>
+        <w:numPr>
+          <w:ilvl w:val="0"/>
+          <w:numId w:val="2"/>
+        </w:numPr>
+      </w:pPr>
+      <w:proofErr w:type="spellStart"/>
+      <w:r>
+        <w:t>eBird</w:t>
+      </w:r>
+      <w:proofErr w:type="spellEnd"/>
+      <w:r>
+        <w:t xml:space="preserve"> data</w:t>
+      </w:r>
+    </w:p>
+    <w:p>
+      <w:pPr>
+        <w:pStyle w:val="ListParagraph"/>
+        <w:numPr>
+          <w:ilvl w:val="1"/>
+          <w:numId w:val="2"/>
+        </w:numPr>
+      </w:pPr>
+      <w:r>
+        <w:t>All complete data (points and transects)</w:t>
+      </w:r>
+    </w:p>
+    <w:p>
+      <w:pPr>
+        <w:pStyle w:val="ListParagraph"/>
+        <w:numPr>
+          <w:ilvl w:val="1"/>
+          <w:numId w:val="2"/>
+        </w:numPr>
+      </w:pPr>
+      <w:r>
+        <w:t xml:space="preserve">Still waiting on response from </w:t>
+      </w:r>
+      <w:proofErr w:type="spellStart"/>
+      <w:r>
+        <w:t>ebird</w:t>
+      </w:r>
+      <w:proofErr w:type="spellEnd"/>
+      <w:r>
+        <w:t xml:space="preserve"> about whether the dataset I downloaded is “complete counts” only</w:t>
+      </w:r>
+      <w:r>
+        <w:t>.  Worst-case scenario, download their other dataset, filter by complete, and re-incorporate (probably take ~8 hours if formatting different.)</w:t>
+      </w:r>
+      <w:r>
+        <w:t xml:space="preserve">  If they don’t email back by Feb. 15 I will try again.</w:t>
+      </w:r>
+    </w:p>
+    <w:p>
+      <w:pPr>
+        <w:pStyle w:val="ListParagraph"/>
+        <w:numPr>
+          <w:ilvl w:val="1"/>
+          <w:numId w:val="2"/>
+        </w:numPr>
+      </w:pPr>
+      <w:r>
+        <w:t>Because some observers entered sightings from before and during our surveys into eBird.org, we</w:t>
+      </w:r>
+      <w:r>
+        <w:t xml:space="preserve"> eliminated </w:t>
+      </w:r>
+      <w:r>
+        <w:t>counts</w:t>
+      </w:r>
+      <w:r>
+        <w:t xml:space="preserve"> that were within two hours of the actual survey start time and within 15 km</w:t>
+      </w:r>
+      <w:r>
+        <w:t xml:space="preserve"> of the survey start location</w:t>
+      </w:r>
+      <w:r>
+        <w:t xml:space="preserve">.  This </w:t>
+      </w:r>
+      <w:proofErr w:type="gramStart"/>
+      <w:r>
+        <w:t>eliminated ??</w:t>
+      </w:r>
+      <w:proofErr w:type="gramEnd"/>
+      <w:r>
+        <w:t xml:space="preserve"> </w:t>
+      </w:r>
+      <w:proofErr w:type="gramStart"/>
+      <w:r>
+        <w:t>of ??</w:t>
+      </w:r>
+      <w:proofErr w:type="gramEnd"/>
+      <w:r>
+        <w:t xml:space="preserve"> </w:t>
+      </w:r>
+      <w:proofErr w:type="spellStart"/>
+      <w:proofErr w:type="gramStart"/>
+      <w:r>
+        <w:t>ebird</w:t>
+      </w:r>
+      <w:proofErr w:type="spellEnd"/>
+      <w:proofErr w:type="gramEnd"/>
+      <w:r>
+        <w:t xml:space="preserve"> entries.</w:t>
+      </w:r>
+    </w:p>
+    <w:p>
+      <w:pPr>
+        <w:pStyle w:val="Heading2"/>
+      </w:pPr>
+      <w:r>
+        <w:t>Predictors</w:t>
+      </w:r>
+    </w:p>
+    <w:p>
+      <w:r>
+        <w:t xml:space="preserve">We used climatic variables, land use variables, and land cover variables to predict bird distribution.  Table 1 </w:t>
+      </w:r>
+      <w:r>
+        <w:t>shows the variables and their sources and resolutions.</w:t>
+      </w:r>
+    </w:p>
+    <w:p>
+      <w:pPr>
+        <w:pStyle w:val="ListParagraph"/>
+        <w:numPr>
+          <w:ilvl w:val="0"/>
+          <w:numId w:val="1"/>
+        </w:numPr>
+      </w:pPr>
+      <w:proofErr w:type="spellStart"/>
+      <w:r>
+        <w:t>Bioclim</w:t>
+      </w:r>
+      <w:proofErr w:type="spellEnd"/>
+      <w:r>
+        <w:t xml:space="preserve"> (get through R or from website)</w:t>
+      </w:r>
+    </w:p>
+    <w:p>
+      <w:pPr>
+        <w:pStyle w:val="ListParagraph"/>
+        <w:numPr>
+          <w:ilvl w:val="0"/>
+          <w:numId w:val="1"/>
+        </w:numPr>
+      </w:pPr>
+      <w:r>
+        <w:t>Data I have downloaded</w:t>
       </w:r>
     </w:p>
     <w:p>
@@ -206,448 +627,11 @@
           <w:ilvl w:val="1"/>
           <w:numId w:val="1"/>
         </w:numPr>
-      </w:pPr>
-      <w:r>
-        <w:t xml:space="preserve">Thus, the objectives of our study are to find out the current distribution of Oklahoma grassland birds and understand what variables are important in their distribution.  These data will allow managers to make decisions on what areas are important for populations, what </w:t>
-      </w:r>
-      <w:r>
-        <w:t>land use</w:t>
-      </w:r>
-      <w:r>
-        <w:t xml:space="preserve"> practices and trends may impact populations, and how clim</w:t>
-      </w:r>
-      <w:r>
-        <w:t>ate change interacts with these.</w:t>
-      </w:r>
-    </w:p>
-    <w:p>
-      <w:pPr>
-        <w:pStyle w:val="ListParagraph"/>
-        <w:numPr>
-          <w:ilvl w:val="0"/>
-          <w:numId w:val="1"/>
-        </w:numPr>
-      </w:pPr>
-      <w:r>
-        <w:t>Our specific objectives are to examine:</w:t>
-      </w:r>
-    </w:p>
-    <w:p>
-      <w:pPr>
-        <w:pStyle w:val="ListParagraph"/>
-        <w:numPr>
-          <w:ilvl w:val="1"/>
-          <w:numId w:val="1"/>
-        </w:numPr>
-      </w:pPr>
-      <w:r>
-        <w:t xml:space="preserve">What is </w:t>
-      </w:r>
-      <w:r>
-        <w:t xml:space="preserve">the </w:t>
-      </w:r>
-      <w:r>
-        <w:t>current distribution of Oklahoma grassland songbirds?</w:t>
-      </w:r>
-    </w:p>
-    <w:p>
-      <w:pPr>
-        <w:pStyle w:val="ListParagraph"/>
-        <w:numPr>
-          <w:ilvl w:val="2"/>
-          <w:numId w:val="1"/>
-        </w:numPr>
-      </w:pPr>
-      <w:r>
-        <w:t>Density estimates use point count and transect distance sampling</w:t>
-      </w:r>
-    </w:p>
-    <w:p>
-      <w:pPr>
-        <w:pStyle w:val="ListParagraph"/>
-        <w:numPr>
-          <w:ilvl w:val="3"/>
-          <w:numId w:val="1"/>
-        </w:numPr>
-      </w:pPr>
-      <w:r>
-        <w:t>Compare estimates from transect and PC sampling (PC along roads, transects cross-country)</w:t>
-      </w:r>
-    </w:p>
-    <w:p>
-      <w:pPr>
-        <w:pStyle w:val="ListParagraph"/>
-        <w:numPr>
-          <w:ilvl w:val="2"/>
-          <w:numId w:val="1"/>
-        </w:numPr>
-      </w:pPr>
-      <w:r>
-        <w:t>Species distribution/STE model maps</w:t>
-      </w:r>
-    </w:p>
-    <w:p>
-      <w:pPr>
-        <w:pStyle w:val="ListParagraph"/>
-        <w:numPr>
-          <w:ilvl w:val="1"/>
-          <w:numId w:val="1"/>
-        </w:numPr>
-      </w:pPr>
-      <w:r>
-        <w:t xml:space="preserve">What </w:t>
-      </w:r>
-      <w:proofErr w:type="spellStart"/>
-      <w:r>
-        <w:t>landcover</w:t>
-      </w:r>
-      <w:proofErr w:type="spellEnd"/>
-      <w:r>
-        <w:t xml:space="preserve"> (including crops, conservation easements?), vegetation (from 2014 transects only), and climatic variables predict the distributions of the study species?</w:t>
-      </w:r>
-    </w:p>
-    <w:p>
-      <w:pPr>
-        <w:pStyle w:val="ListParagraph"/>
-        <w:numPr>
-          <w:ilvl w:val="2"/>
-          <w:numId w:val="1"/>
-        </w:numPr>
-      </w:pPr>
-      <w:r>
-        <w:t xml:space="preserve">Response variables: Use presence/absence (from our surveys and from </w:t>
-      </w:r>
-      <w:proofErr w:type="spellStart"/>
-      <w:r>
-        <w:t>ebird</w:t>
-      </w:r>
-      <w:proofErr w:type="spellEnd"/>
-      <w:r>
-        <w:t>) in species distribution models</w:t>
-      </w:r>
-    </w:p>
-    <w:p>
-      <w:pPr>
-        <w:pStyle w:val="ListParagraph"/>
-        <w:numPr>
-          <w:ilvl w:val="2"/>
-          <w:numId w:val="1"/>
-        </w:numPr>
-      </w:pPr>
-      <w:r>
-        <w:t>Predictor variables: climate (</w:t>
-      </w:r>
-      <w:proofErr w:type="spellStart"/>
-      <w:r>
-        <w:t>bioclim</w:t>
-      </w:r>
-      <w:proofErr w:type="spellEnd"/>
-      <w:r>
-        <w:t>/</w:t>
-      </w:r>
-      <w:proofErr w:type="spellStart"/>
-      <w:r>
-        <w:t>worldclim</w:t>
-      </w:r>
-      <w:proofErr w:type="spellEnd"/>
-      <w:r>
-        <w:t>), vegetation types (NASS crop raster layer includes switchgrass and other crop types), 2014 transect vegetation surveys</w:t>
-      </w:r>
-    </w:p>
-    <w:p>
-      <w:pPr>
-        <w:pStyle w:val="ListParagraph"/>
-        <w:numPr>
-          <w:ilvl w:val="1"/>
-          <w:numId w:val="1"/>
-        </w:numPr>
-      </w:pPr>
-      <w:r>
-        <w:t>How will distributions of selected species move with climate change and land use changes?</w:t>
-      </w:r>
-    </w:p>
-    <w:p>
-      <w:pPr>
-        <w:pStyle w:val="ListParagraph"/>
-        <w:numPr>
-          <w:ilvl w:val="2"/>
-          <w:numId w:val="1"/>
-        </w:numPr>
-      </w:pPr>
-      <w:r>
-        <w:t>Distribution changes with predicted climate change (</w:t>
-      </w:r>
-      <w:proofErr w:type="spellStart"/>
-      <w:r>
-        <w:t>bioclim</w:t>
-      </w:r>
-      <w:proofErr w:type="spellEnd"/>
-      <w:r>
-        <w:t>/</w:t>
-      </w:r>
-      <w:proofErr w:type="spellStart"/>
-      <w:r>
-        <w:t>worldclim</w:t>
-      </w:r>
-      <w:proofErr w:type="spellEnd"/>
-      <w:r>
-        <w:t xml:space="preserve"> predict layers)</w:t>
-      </w:r>
-    </w:p>
-    <w:p>
-      <w:pPr>
-        <w:pStyle w:val="ListParagraph"/>
-        <w:numPr>
-          <w:ilvl w:val="2"/>
-          <w:numId w:val="1"/>
-        </w:numPr>
-      </w:pPr>
-      <w:r>
-        <w:lastRenderedPageBreak/>
-        <w:t xml:space="preserve">IF CAN FIND DATA: predicted </w:t>
-      </w:r>
-      <w:proofErr w:type="spellStart"/>
-      <w:r>
-        <w:t>landuse</w:t>
-      </w:r>
-      <w:proofErr w:type="spellEnd"/>
-      <w:r>
-        <w:t>/crop cover changes, using soil types possibly (predict where switchgrass and other crops can be grown?  Found v</w:t>
-      </w:r>
-      <w:r>
-        <w:t>ery detailed soil types maps).  Need to inquire with Todd.</w:t>
-      </w:r>
-    </w:p>
-    <w:p/>
-    <w:p>
-      <w:pPr>
-        <w:pStyle w:val="Heading1"/>
-      </w:pPr>
-      <w:r>
-        <w:t>Methods</w:t>
-      </w:r>
-    </w:p>
-    <w:p>
-      <w:pPr>
-        <w:pStyle w:val="Heading2"/>
-      </w:pPr>
-      <w:r>
-        <w:t>Study area</w:t>
-      </w:r>
-    </w:p>
-    <w:p>
-      <w:proofErr w:type="gramStart"/>
-      <w:r>
-        <w:t>Brief description of Oklahoma vegetation and climate</w:t>
-      </w:r>
-      <w:r>
-        <w:t>.</w:t>
-      </w:r>
-      <w:proofErr w:type="gramEnd"/>
-    </w:p>
-    <w:p>
-      <w:pPr>
-        <w:pStyle w:val="Heading2"/>
-      </w:pPr>
-      <w:r>
-        <w:t>Response data</w:t>
-      </w:r>
-    </w:p>
-    <w:p>
-      <w:pPr>
-        <w:pStyle w:val="ListParagraph"/>
-        <w:numPr>
-          <w:ilvl w:val="0"/>
-          <w:numId w:val="2"/>
-        </w:numPr>
-      </w:pPr>
-      <w:r>
-        <w:t>Survey methods</w:t>
-      </w:r>
-    </w:p>
-    <w:p>
-      <w:pPr>
-        <w:pStyle w:val="ListParagraph"/>
-        <w:numPr>
-          <w:ilvl w:val="1"/>
-          <w:numId w:val="2"/>
-        </w:numPr>
-      </w:pPr>
-      <w:r>
-        <w:t>Point counts</w:t>
-      </w:r>
-    </w:p>
-    <w:p>
-      <w:pPr>
-        <w:pStyle w:val="ListParagraph"/>
-        <w:numPr>
-          <w:ilvl w:val="1"/>
-          <w:numId w:val="2"/>
-        </w:numPr>
-      </w:pPr>
-      <w:r>
-        <w:t>Transects</w:t>
-      </w:r>
-    </w:p>
-    <w:p>
-      <w:pPr>
-        <w:pStyle w:val="ListParagraph"/>
-        <w:numPr>
-          <w:ilvl w:val="2"/>
-          <w:numId w:val="2"/>
-        </w:numPr>
-      </w:pPr>
-      <w:proofErr w:type="gramStart"/>
-      <w:r>
-        <w:t>lengths</w:t>
-      </w:r>
-      <w:proofErr w:type="gramEnd"/>
-      <w:r>
-        <w:t xml:space="preserve"> are not even.  Some transects longer than others.</w:t>
-      </w:r>
-    </w:p>
-    <w:p>
-      <w:pPr>
-        <w:pStyle w:val="ListParagraph"/>
-        <w:numPr>
-          <w:ilvl w:val="0"/>
-          <w:numId w:val="2"/>
-        </w:numPr>
-      </w:pPr>
-      <w:proofErr w:type="spellStart"/>
-      <w:r>
-        <w:t>eBird</w:t>
-      </w:r>
-      <w:proofErr w:type="spellEnd"/>
-      <w:r>
-        <w:t xml:space="preserve"> data</w:t>
-      </w:r>
-    </w:p>
-    <w:p>
-      <w:pPr>
-        <w:pStyle w:val="ListParagraph"/>
-        <w:numPr>
-          <w:ilvl w:val="1"/>
-          <w:numId w:val="2"/>
-        </w:numPr>
-      </w:pPr>
-      <w:r>
-        <w:t>All complete data (points and transects)</w:t>
-      </w:r>
-    </w:p>
-    <w:p>
-      <w:pPr>
-        <w:pStyle w:val="ListParagraph"/>
-        <w:numPr>
-          <w:ilvl w:val="1"/>
-          <w:numId w:val="2"/>
-        </w:numPr>
-      </w:pPr>
-      <w:r>
-        <w:t xml:space="preserve">Still waiting on response from </w:t>
-      </w:r>
-      <w:proofErr w:type="spellStart"/>
-      <w:r>
-        <w:t>ebird</w:t>
-      </w:r>
-      <w:proofErr w:type="spellEnd"/>
-      <w:r>
-        <w:t xml:space="preserve"> about whether the dataset I downloaded is “complete counts” only</w:t>
-      </w:r>
-      <w:r>
-        <w:t>.  Worst-case scenario, download their other dataset, filter by complete, and re-incorporate (probably take ~8 hours if formatting different.)</w:t>
-      </w:r>
-    </w:p>
-    <w:p>
-      <w:pPr>
-        <w:pStyle w:val="ListParagraph"/>
-        <w:numPr>
-          <w:ilvl w:val="1"/>
-          <w:numId w:val="2"/>
-        </w:numPr>
-      </w:pPr>
-      <w:r>
-        <w:t xml:space="preserve">Some surveys and scouting trips were input to </w:t>
-      </w:r>
-      <w:proofErr w:type="spellStart"/>
-      <w:r>
-        <w:t>ebird</w:t>
-      </w:r>
-      <w:proofErr w:type="spellEnd"/>
-      <w:r>
-        <w:t xml:space="preserve">, so we eliminated localities that were within two hours of the actual survey start time and within 15 km.  This </w:t>
-      </w:r>
-      <w:proofErr w:type="gramStart"/>
-      <w:r>
-        <w:t>eliminated ??</w:t>
-      </w:r>
-      <w:proofErr w:type="gramEnd"/>
-      <w:r>
-        <w:t xml:space="preserve"> </w:t>
-      </w:r>
-      <w:proofErr w:type="gramStart"/>
-      <w:r>
-        <w:t>of ??</w:t>
-      </w:r>
-      <w:proofErr w:type="gramEnd"/>
-      <w:r>
-        <w:t xml:space="preserve"> </w:t>
-      </w:r>
-      <w:proofErr w:type="spellStart"/>
-      <w:proofErr w:type="gramStart"/>
-      <w:r>
-        <w:t>ebird</w:t>
-      </w:r>
-      <w:proofErr w:type="spellEnd"/>
-      <w:proofErr w:type="gramEnd"/>
-      <w:r>
-        <w:t xml:space="preserve"> entries.</w:t>
-      </w:r>
-    </w:p>
-    <w:p>
-      <w:pPr>
-        <w:pStyle w:val="Heading2"/>
-      </w:pPr>
-      <w:r>
-        <w:t>Predictors</w:t>
-      </w:r>
-    </w:p>
-    <w:p>
-      <w:pPr>
-        <w:pStyle w:val="ListParagraph"/>
-        <w:numPr>
-          <w:ilvl w:val="0"/>
-          <w:numId w:val="1"/>
-        </w:numPr>
-      </w:pPr>
-      <w:proofErr w:type="spellStart"/>
-      <w:r>
-        <w:t>Bioclim</w:t>
-      </w:r>
-      <w:proofErr w:type="spellEnd"/>
-      <w:r>
-        <w:t xml:space="preserve"> (get through R or from website)</w:t>
-      </w:r>
-    </w:p>
-    <w:p>
-      <w:pPr>
-        <w:pStyle w:val="ListParagraph"/>
-        <w:numPr>
-          <w:ilvl w:val="0"/>
-          <w:numId w:val="1"/>
-        </w:numPr>
-      </w:pPr>
-      <w:r>
-        <w:t>Data I have downloaded</w:t>
-      </w:r>
-    </w:p>
-    <w:p>
-      <w:pPr>
-        <w:pStyle w:val="ListParagraph"/>
-        <w:numPr>
-          <w:ilvl w:val="1"/>
-          <w:numId w:val="1"/>
-        </w:numPr>
+        <w:rPr>
+          <w:rStyle w:val="InternetLink"/>
+          <w:color w:val="auto"/>
+          <w:u w:val="none"/>
+        </w:rPr>
       </w:pPr>
       <w:r>
         <w:rPr>
@@ -874,6 +858,35 @@
       </w:hyperlink>
     </w:p>
     <w:p>
+      <w:r>
+        <w:t xml:space="preserve">Additionally, we used neighborhood predictors about the values in rectangular areas around each point.  We did it at the scale of 5 x 5 pixels (150 x 150 m) and 15 x 15 pixels (450 x 450 m) (Fink et al. 2010).  These were proportion of a given land cover type (Taken from the NLCD 2011 raster).  We looked at proportion of </w:t>
+      </w:r>
+      <w:r>
+        <w:t>each land cover class and proportion of several summed variables:</w:t>
+      </w:r>
+      <w:r>
+        <w:t xml:space="preserve"> open space (grasslands, hay/pasture, cropland, herbaceous wetlands</w:t>
+      </w:r>
+      <w:r>
+        <w:t>, and barren land</w:t>
+      </w:r>
+      <w:r>
+        <w:t xml:space="preserve">) since grassland bird </w:t>
+      </w:r>
+      <w:r>
+        <w:lastRenderedPageBreak/>
+        <w:t>occupancy can be influenced by the total non-structural cover (McDonald 2017)</w:t>
+      </w:r>
+      <w:r>
+        <w:t>.  We also used NLCD’s canopy cover and impervious surface layers.</w:t>
+      </w:r>
+    </w:p>
+    <w:p>
+      <w:pPr>
+        <w:ind w:left="1080"/>
+      </w:pPr>
+    </w:p>
+    <w:p>
       <w:pPr>
         <w:pStyle w:val="Heading2"/>
       </w:pPr>
@@ -911,148 +924,342 @@
       </w:pPr>
       <w:proofErr w:type="gramStart"/>
       <w:r>
+        <w:t>Comparison of point count vs transect</w:t>
+      </w:r>
+      <w:proofErr w:type="gramEnd"/>
+      <w:r>
+        <w:t xml:space="preserve"> effectiveness if sample size large enough for each and geographical overlap sufficient.  However, </w:t>
+      </w:r>
+      <w:proofErr w:type="gramStart"/>
+      <w:r>
+        <w:t>point counts go along road and transects</w:t>
+      </w:r>
+      <w:proofErr w:type="gramEnd"/>
+      <w:r>
+        <w:t xml:space="preserve"> usually walking off-road.  Alternative: comparison of estimations from road pcs vs “off road” transects?</w:t>
+      </w:r>
+    </w:p>
+    <w:p/>
+    <w:p>
+      <w:pPr>
+        <w:pStyle w:val="Heading3"/>
+      </w:pPr>
+      <w:r>
+        <w:t>Species distribution models</w:t>
+      </w:r>
+    </w:p>
+    <w:p>
+      <w:r>
+        <w:t xml:space="preserve">Ensemble and </w:t>
+      </w:r>
+      <w:proofErr w:type="spellStart"/>
+      <w:r>
+        <w:t>spatio</w:t>
+      </w:r>
+      <w:proofErr w:type="spellEnd"/>
+      <w:r>
+        <w:t>-temporally explicit ensemble models</w:t>
+      </w:r>
+    </w:p>
+    <w:p>
+      <w:r>
+        <w:t>To model species distributions based on our predictors, we created two sets of models for each species.  The first is a statewide</w:t>
+      </w:r>
+      <w:r>
+        <w:t xml:space="preserve"> ensemble</w:t>
+      </w:r>
+      <w:r>
+        <w:t xml:space="preserve"> model using the base models </w:t>
+      </w:r>
+      <w:r>
+        <w:t>which are known to give good predictions.  This gives us interpretable models for which we can make specific predictions about what predictor variables are influencing distribution in what ways</w:t>
+      </w:r>
+      <w:r>
+        <w:t xml:space="preserve"> for each piece of the ensemble</w:t>
+      </w:r>
+      <w:r>
+        <w:t xml:space="preserve">.  The second are </w:t>
+      </w:r>
+      <w:proofErr w:type="spellStart"/>
+      <w:r>
+        <w:t>spatio</w:t>
+      </w:r>
+      <w:proofErr w:type="spellEnd"/>
+      <w:r>
+        <w:t xml:space="preserve">-temporally weighted ensemble models (Fink et al. 2010).  </w:t>
+      </w:r>
+      <w:r>
+        <w:t xml:space="preserve">This second model, while it may give </w:t>
+      </w:r>
+      <w:r>
+        <w:t>more</w:t>
+      </w:r>
+      <w:r>
+        <w:t xml:space="preserve"> accurate predictions, </w:t>
+      </w:r>
+      <w:r>
+        <w:t>is harder to</w:t>
+      </w:r>
+      <w:r>
+        <w:t xml:space="preserve"> interpret (James et al 2013 ISLR book).  Both strategies give us differing and complementary information on factors affecting species distribution in Oklahoma.</w:t>
+      </w:r>
+    </w:p>
+    <w:p>
+      <w:r>
+        <w:t xml:space="preserve">Both ensembles compare models by weighting averages of each single model prediction.  We weighted each pixel by the sample size of models at each pixel.  </w:t>
+      </w:r>
+      <w:r>
+        <w:t>[</w:t>
+      </w:r>
+      <w:proofErr w:type="spellStart"/>
+      <w:r>
+        <w:t>Oppel</w:t>
+      </w:r>
+      <w:proofErr w:type="spellEnd"/>
+      <w:r>
+        <w:t xml:space="preserve"> et al. 2012 weighted each model by AUC but I’m not sure we need to.</w:t>
+      </w:r>
+      <w:r>
+        <w:t>]</w:t>
+      </w:r>
+    </w:p>
+    <w:p>
+      <w:r>
+        <w:t>The statewide ensemble model</w:t>
+      </w:r>
+      <w:r>
+        <w:t xml:space="preserve"> for each species consists of </w:t>
+      </w:r>
+      <w:r>
+        <w:t>a bagged decision tree</w:t>
+      </w:r>
+      <w:proofErr w:type="gramStart"/>
+      <w:r>
+        <w:t>, ?</w:t>
+      </w:r>
+      <w:proofErr w:type="gramEnd"/>
+      <w:r>
+        <w:t xml:space="preserve">, and ?.  These base models can each be interpreted.  </w:t>
+      </w:r>
+      <w:proofErr w:type="spellStart"/>
+      <w:r>
+        <w:t>Ensembling</w:t>
+      </w:r>
+      <w:proofErr w:type="spellEnd"/>
+      <w:r>
+        <w:t xml:space="preserve"> predictions for </w:t>
+      </w:r>
+      <w:proofErr w:type="gramStart"/>
+      <w:r>
+        <w:t>all ?</w:t>
+      </w:r>
+      <w:proofErr w:type="gramEnd"/>
+      <w:r>
+        <w:t xml:space="preserve"> </w:t>
+      </w:r>
+      <w:proofErr w:type="gramStart"/>
+      <w:r>
+        <w:t>models</w:t>
+      </w:r>
+      <w:proofErr w:type="gramEnd"/>
+      <w:r>
+        <w:t xml:space="preserve"> is known to give more accurate predictions (citation).</w:t>
+      </w:r>
+    </w:p>
+    <w:p>
+      <w:r>
+        <w:t>The spatiotemporally explicit ensemble models</w:t>
+      </w:r>
+      <w:r>
+        <w:t xml:space="preserve"> include </w:t>
+      </w:r>
+      <w:proofErr w:type="gramStart"/>
+      <w:r>
+        <w:t>all ?</w:t>
+      </w:r>
+      <w:proofErr w:type="gramEnd"/>
+      <w:r>
+        <w:t xml:space="preserve"> </w:t>
+      </w:r>
+      <w:proofErr w:type="gramStart"/>
+      <w:r>
+        <w:t>types</w:t>
+      </w:r>
+      <w:proofErr w:type="gramEnd"/>
+      <w:r>
+        <w:t xml:space="preserve"> of base models, but merged</w:t>
+      </w:r>
+      <w:r>
+        <w:t xml:space="preserve"> over different spatial extents per Fink et al. 2010.</w:t>
+      </w:r>
+      <w:r>
+        <w:t xml:space="preserve">  The original STEM was designed for broad-scale survey data.  We see whether it is useful at a smaller scale by adapting the scale of our support sets.  With the diverse habitats and climatic variables found across Oklahoma, it should provide better predictions than the statewide model.</w:t>
+      </w:r>
+    </w:p>
+    <w:p>
+      <w:r>
+        <w:t xml:space="preserve">Models were evaluated </w:t>
+      </w:r>
+      <w:proofErr w:type="gramStart"/>
+      <w:r>
+        <w:t>by ??</w:t>
+      </w:r>
+      <w:proofErr w:type="gramEnd"/>
+    </w:p>
+    <w:p>
+      <w:pPr>
+        <w:rPr>
+          <w:rFonts w:ascii="Calibri" w:eastAsia="Times New Roman" w:hAnsi="Calibri" w:cs="Times New Roman"/>
+        </w:rPr>
+      </w:pPr>
+      <w:r>
+        <w:t>To determine which predictors were important in species distributions, for each species we ranked variables.</w:t>
+      </w:r>
+      <w:r>
+        <w:t xml:space="preserve">  </w:t>
+      </w:r>
+      <w:proofErr w:type="spellStart"/>
+      <w:r>
+        <w:rPr>
+          <w:rFonts w:ascii="Calibri" w:hAnsi="Calibri"/>
+        </w:rPr>
+        <w:t>Hochaka</w:t>
+      </w:r>
+      <w:proofErr w:type="spellEnd"/>
+      <w:r>
+        <w:rPr>
+          <w:rFonts w:ascii="Calibri" w:hAnsi="Calibri"/>
+        </w:rPr>
+        <w:t xml:space="preserve"> et al 2007 article lists citations of </w:t>
+      </w:r>
+      <w:proofErr w:type="spellStart"/>
+      <w:r>
+        <w:rPr>
+          <w:rFonts w:ascii="Calibri" w:hAnsi="Calibri"/>
+        </w:rPr>
+        <w:t>Breiman</w:t>
+      </w:r>
+      <w:proofErr w:type="spellEnd"/>
+      <w:r>
+        <w:rPr>
+          <w:rFonts w:ascii="Calibri" w:hAnsi="Calibri"/>
+        </w:rPr>
+        <w:t xml:space="preserve"> 2001, </w:t>
+      </w:r>
+      <w:proofErr w:type="spellStart"/>
+      <w:r>
+        <w:rPr>
+          <w:rFonts w:ascii="Calibri" w:hAnsi="Calibri"/>
+        </w:rPr>
+        <w:t>Brieman</w:t>
+      </w:r>
+      <w:proofErr w:type="spellEnd"/>
+      <w:r>
+        <w:rPr>
+          <w:rFonts w:ascii="Calibri" w:hAnsi="Calibri"/>
+        </w:rPr>
+        <w:t xml:space="preserve"> et al. 1984, and </w:t>
+      </w:r>
+      <w:proofErr w:type="spellStart"/>
+      <w:r>
+        <w:rPr>
+          <w:rFonts w:ascii="Calibri" w:hAnsi="Calibri"/>
+        </w:rPr>
+        <w:t>Caruana</w:t>
+      </w:r>
+      <w:proofErr w:type="spellEnd"/>
+      <w:r>
+        <w:rPr>
+          <w:rFonts w:ascii="Calibri" w:hAnsi="Calibri"/>
+        </w:rPr>
+        <w:t xml:space="preserve"> et </w:t>
+      </w:r>
+      <w:r>
+        <w:rPr>
+          <w:rFonts w:ascii="Calibri" w:hAnsi="Calibri"/>
+        </w:rPr>
         <w:lastRenderedPageBreak/>
-        <w:t>Comparison of point count vs transect</w:t>
+        <w:t>al. 2006 of how to rank important variables</w:t>
+      </w:r>
+      <w:r>
+        <w:rPr>
+          <w:rFonts w:ascii="Calibri" w:hAnsi="Calibri"/>
+        </w:rPr>
+        <w:t xml:space="preserve">.  </w:t>
+      </w:r>
+      <w:r>
+        <w:rPr>
+          <w:rFonts w:ascii="Calibri" w:eastAsia="Times New Roman" w:hAnsi="Calibri" w:cs="Times New Roman"/>
+        </w:rPr>
+        <w:t xml:space="preserve">GAMS are additive, adding up each line for each variable (doing a smoothing line for each one).  </w:t>
+      </w:r>
+      <w:proofErr w:type="gramStart"/>
+      <w:r>
+        <w:rPr>
+          <w:rFonts w:ascii="Calibri" w:eastAsia="Times New Roman" w:hAnsi="Calibri" w:cs="Times New Roman"/>
+        </w:rPr>
+        <w:t>Maybe not the best for wanting interactions because it doesn't do interactions.</w:t>
       </w:r>
       <w:proofErr w:type="gramEnd"/>
       <w:r>
-        <w:t xml:space="preserve"> effectiveness if sample size large enough for each and geographical overlap sufficient.  However, </w:t>
-      </w:r>
-      <w:proofErr w:type="gramStart"/>
-      <w:r>
-        <w:t>point counts go along road and transects</w:t>
-      </w:r>
-      <w:proofErr w:type="gramEnd"/>
-      <w:r>
-        <w:t xml:space="preserve"> usually walking off-road.  Alternative: comparison of estimations from road pcs vs “off road” transects?</w:t>
+        <w:rPr>
+          <w:rFonts w:ascii="Calibri" w:eastAsia="Times New Roman" w:hAnsi="Calibri" w:cs="Times New Roman"/>
+        </w:rPr>
+        <w:t xml:space="preserve">  </w:t>
+      </w:r>
+      <w:proofErr w:type="spellStart"/>
+      <w:r>
+        <w:rPr>
+          <w:rFonts w:ascii="Calibri" w:eastAsia="Times New Roman" w:hAnsi="Calibri" w:cs="Times New Roman"/>
+        </w:rPr>
+        <w:t>MaxEnt</w:t>
+      </w:r>
+      <w:proofErr w:type="spellEnd"/>
+      <w:r>
+        <w:rPr>
+          <w:rFonts w:ascii="Calibri" w:eastAsia="Times New Roman" w:hAnsi="Calibri" w:cs="Times New Roman"/>
+        </w:rPr>
+        <w:t xml:space="preserve"> (generates curves for each type of thing)</w:t>
+      </w:r>
+      <w:r>
+        <w:rPr>
+          <w:rFonts w:ascii="Calibri" w:eastAsia="Times New Roman" w:hAnsi="Calibri" w:cs="Times New Roman"/>
+        </w:rPr>
+        <w:t>.  Need to read downloaded machine learning books more too.</w:t>
       </w:r>
     </w:p>
     <w:p/>
     <w:p>
       <w:pPr>
-        <w:pStyle w:val="Heading3"/>
-      </w:pPr>
-      <w:r>
-        <w:t>Species distribution models</w:t>
-      </w:r>
-    </w:p>
-    <w:p>
-      <w:r>
-        <w:t>To model species distributions based on our predictors, we created two sets of models for each species.  The first is a statewide</w:t>
-      </w:r>
-      <w:r>
-        <w:t xml:space="preserve"> ensemble</w:t>
-      </w:r>
-      <w:r>
-        <w:t xml:space="preserve"> model using the base models </w:t>
-      </w:r>
-      <w:r>
-        <w:t>which are known to give good predictions.  This gives us interpretable models for which we can make specific predictions about what predictor variables are influencing distribution in what ways</w:t>
-      </w:r>
-      <w:r>
-        <w:t xml:space="preserve"> for each piece of the ensemble</w:t>
-      </w:r>
-      <w:r>
-        <w:t xml:space="preserve">.  The second are </w:t>
-      </w:r>
-      <w:proofErr w:type="spellStart"/>
-      <w:r>
-        <w:t>spatio</w:t>
-      </w:r>
-      <w:proofErr w:type="spellEnd"/>
-      <w:r>
-        <w:t xml:space="preserve">-temporally weighted ensemble models (Fink et al. 2010).  </w:t>
-      </w:r>
-      <w:r>
-        <w:t xml:space="preserve">This second model, while it may give </w:t>
-      </w:r>
-      <w:r>
-        <w:t>more</w:t>
-      </w:r>
-      <w:r>
-        <w:t xml:space="preserve"> accurate predictions, </w:t>
-      </w:r>
-      <w:r>
-        <w:t>is harder to</w:t>
-      </w:r>
-      <w:r>
-        <w:t xml:space="preserve"> interpret (James et al 2013 ISLR book).  Both strategies give us differing and complementary information on factors affecting species distribution in Oklahoma.</w:t>
-      </w:r>
-    </w:p>
-    <w:p>
-      <w:r>
-        <w:t xml:space="preserve">Both ensembles compare models by weighting averages of each single model prediction.  We weighted each pixel by the sample size of models at each pixel.  </w:t>
-      </w:r>
-      <w:proofErr w:type="spellStart"/>
-      <w:r>
-        <w:t>Oppel</w:t>
-      </w:r>
-      <w:proofErr w:type="spellEnd"/>
-      <w:r>
-        <w:t xml:space="preserve"> et al. 2012 weighted each model by AUC but I’m not sure we need to.</w:t>
-      </w:r>
-    </w:p>
-    <w:p>
-      <w:r>
-        <w:t>The statewide ensemble models is a bagged decision tree</w:t>
-      </w:r>
-      <w:proofErr w:type="gramStart"/>
-      <w:r>
-        <w:t>, ?</w:t>
-      </w:r>
-      <w:proofErr w:type="gramEnd"/>
-      <w:r>
-        <w:t xml:space="preserve">, and ?.  These base models can each be interpreted.  </w:t>
-      </w:r>
-      <w:proofErr w:type="spellStart"/>
-      <w:r>
-        <w:t>Ensembling</w:t>
-      </w:r>
-      <w:proofErr w:type="spellEnd"/>
-      <w:r>
-        <w:t xml:space="preserve"> predictions for </w:t>
-      </w:r>
-      <w:proofErr w:type="gramStart"/>
-      <w:r>
-        <w:t>all ?</w:t>
-      </w:r>
-      <w:proofErr w:type="gramEnd"/>
-      <w:r>
-        <w:t xml:space="preserve"> </w:t>
-      </w:r>
-      <w:proofErr w:type="gramStart"/>
-      <w:r>
-        <w:t>models</w:t>
-      </w:r>
-      <w:proofErr w:type="gramEnd"/>
-      <w:r>
-        <w:t xml:space="preserve"> is known to give more accurate predictions (citation).</w:t>
-      </w:r>
-    </w:p>
-    <w:p>
-      <w:r>
-        <w:t>The spatiotemporally explicit ensemble models</w:t>
-      </w:r>
-      <w:r>
-        <w:t xml:space="preserve"> include </w:t>
-      </w:r>
-      <w:proofErr w:type="gramStart"/>
-      <w:r>
-        <w:t>all ?</w:t>
-      </w:r>
-      <w:proofErr w:type="gramEnd"/>
-      <w:r>
-        <w:t xml:space="preserve"> </w:t>
-      </w:r>
-      <w:proofErr w:type="gramStart"/>
-      <w:r>
-        <w:t>types</w:t>
-      </w:r>
-      <w:proofErr w:type="gramEnd"/>
-      <w:r>
-        <w:t xml:space="preserve"> of base models, but merged over different spatial extents.</w:t>
-      </w:r>
-    </w:p>
+        <w:pStyle w:val="Heading1"/>
+      </w:pPr>
+      <w:r>
+        <w:t>Results</w:t>
+      </w:r>
+    </w:p>
+    <w:p>
+      <w:r>
+        <w:t>Map for STEM-type and basic model for each species.</w:t>
+      </w:r>
+    </w:p>
+    <w:p/>
+    <w:p>
+      <w:pPr>
+        <w:pStyle w:val="Heading1"/>
+      </w:pPr>
+      <w:r>
+        <w:t>Discussion</w:t>
+      </w:r>
+    </w:p>
+    <w:p>
+      <w:pPr>
+        <w:pStyle w:val="Heading1"/>
+      </w:pPr>
+      <w:r>
+        <w:t>Notes to self</w:t>
+      </w:r>
+    </w:p>
+    <w:p/>
     <w:p>
       <w:pPr>
         <w:pStyle w:val="ListParagraph"/>
@@ -1062,7 +1269,7 @@
         </w:numPr>
       </w:pPr>
       <w:r>
-        <w:t>Ensemble models</w:t>
+        <w:t>Data I have downloaded but not used at this time</w:t>
       </w:r>
     </w:p>
     <w:p>
@@ -1074,360 +1281,76 @@
         </w:numPr>
       </w:pPr>
       <w:r>
-        <w:t>Compares models by weighting averages of each single model prediction “with weights assigned to each modelling technique based on its discriminatory power as measured by the area under the receiver-operated characteristic curve” (</w:t>
+        <w:rPr>
+          <w:rFonts w:ascii="Arial" w:hAnsi="Arial" w:cs="Arial"/>
+          <w:color w:val="222222"/>
+          <w:sz w:val="19"/>
+          <w:szCs w:val="19"/>
+          <w:shd w:val="clear" w:color="auto" w:fill="FFFFFF"/>
+        </w:rPr>
+        <w:t> Gridded Soil Survey Geographic (</w:t>
       </w:r>
       <w:proofErr w:type="spellStart"/>
       <w:r>
-        <w:t>Oppel</w:t>
+        <w:rPr>
+          <w:rFonts w:ascii="Arial" w:hAnsi="Arial" w:cs="Arial"/>
+          <w:color w:val="222222"/>
+          <w:sz w:val="19"/>
+          <w:szCs w:val="19"/>
+          <w:shd w:val="clear" w:color="auto" w:fill="FFFFFF"/>
+        </w:rPr>
+        <w:t>gSSURGO</w:t>
       </w:r>
       <w:proofErr w:type="spellEnd"/>
       <w:r>
-        <w:t xml:space="preserve"> et al. 2012, seabird paper).</w:t>
-      </w:r>
-    </w:p>
-    <w:p>
-      <w:pPr>
-        <w:pStyle w:val="ListParagraph"/>
-        <w:numPr>
-          <w:ilvl w:val="1"/>
-          <w:numId w:val="1"/>
-        </w:numPr>
-      </w:pPr>
-      <w:proofErr w:type="spellStart"/>
-      <w:r>
-        <w:t>adaSTEM</w:t>
-      </w:r>
-      <w:proofErr w:type="spellEnd"/>
-      <w:r>
-        <w:t>/STEM models</w:t>
-      </w:r>
-    </w:p>
-    <w:p>
-      <w:pPr>
-        <w:pStyle w:val="ListParagraph"/>
-        <w:numPr>
-          <w:ilvl w:val="2"/>
-          <w:numId w:val="1"/>
-        </w:numPr>
-      </w:pPr>
-      <w:r>
-        <w:t xml:space="preserve">STEM is fixed model.  In </w:t>
-      </w:r>
-      <w:proofErr w:type="spellStart"/>
-      <w:r>
-        <w:t>adaSTEM</w:t>
-      </w:r>
-      <w:proofErr w:type="spellEnd"/>
-      <w:r>
-        <w:t xml:space="preserve"> handout, they use GAM as base models and also linear models.  So, I can work on making the STEM framework with ANY TYPE of model (though I don’t know if I can mix them).  Unsure if can do with multiple types of models, like in </w:t>
-      </w:r>
-      <w:proofErr w:type="spellStart"/>
-      <w:r>
-        <w:t>Oppel</w:t>
-      </w:r>
-      <w:proofErr w:type="spellEnd"/>
-      <w:r>
-        <w:t xml:space="preserve"> paper?   They had two regular models (linear and additive) and three machine learning but did not do spatiotemporal adaptive aspect.  STEM is type of ensemble model with different </w:t>
-      </w:r>
-      <w:proofErr w:type="gramStart"/>
-      <w:r>
-        <w:t>bases,</w:t>
-      </w:r>
-      <w:proofErr w:type="gramEnd"/>
-      <w:r>
-        <w:t xml:space="preserve"> unsure if can incorporate multiple model types as bases.</w:t>
-      </w:r>
-    </w:p>
-    <w:p>
-      <w:pPr>
-        <w:pStyle w:val="ListParagraph"/>
-        <w:numPr>
-          <w:ilvl w:val="2"/>
-          <w:numId w:val="1"/>
-        </w:numPr>
-      </w:pPr>
-      <w:r>
-        <w:t>Ensemble models of decision trees, used with “bagged decision trees” (a type of classification tree) as base models trees in Fink et al paper</w:t>
-      </w:r>
-    </w:p>
-    <w:p>
-      <w:pPr>
-        <w:pStyle w:val="ListParagraph"/>
-        <w:numPr>
-          <w:ilvl w:val="2"/>
-          <w:numId w:val="1"/>
-        </w:numPr>
-      </w:pPr>
-      <w:r>
-        <w:t>How to implement</w:t>
-      </w:r>
-    </w:p>
-    <w:p>
-      <w:pPr>
-        <w:pStyle w:val="ListParagraph"/>
-        <w:numPr>
-          <w:ilvl w:val="3"/>
-          <w:numId w:val="1"/>
-        </w:numPr>
-      </w:pPr>
+        <w:rPr>
+          <w:rFonts w:ascii="Arial" w:hAnsi="Arial" w:cs="Arial"/>
+          <w:color w:val="222222"/>
+          <w:sz w:val="19"/>
+          <w:szCs w:val="19"/>
+          <w:shd w:val="clear" w:color="auto" w:fill="FFFFFF"/>
+        </w:rPr>
+        <w:t>) by State</w:t>
+      </w:r>
+      <w:r>
+        <w:rPr>
+          <w:rFonts w:ascii="Arial" w:hAnsi="Arial" w:cs="Arial"/>
+          <w:color w:val="222222"/>
+          <w:sz w:val="19"/>
+          <w:szCs w:val="19"/>
+        </w:rPr>
+        <w:br/>
+      </w:r>
+      <w:r>
+        <w:rPr>
+          <w:rFonts w:ascii="Arial" w:hAnsi="Arial" w:cs="Arial"/>
+          <w:color w:val="222222"/>
+          <w:sz w:val="19"/>
+          <w:szCs w:val="19"/>
+          <w:shd w:val="clear" w:color="auto" w:fill="FFFFFF"/>
+        </w:rPr>
+        <w:t>   Size: 952.32 megabytes (4 files).  Download compressed size: 952.46 megabytes (1 map).</w:t>
+      </w:r>
+      <w:r>
+        <w:rPr>
+          <w:rFonts w:ascii="Arial" w:hAnsi="Arial" w:cs="Arial"/>
+          <w:color w:val="222222"/>
+          <w:sz w:val="19"/>
+          <w:szCs w:val="19"/>
+        </w:rPr>
+        <w:br/>
+      </w:r>
+      <w:r>
+        <w:rPr>
+          <w:rFonts w:ascii="Arial" w:hAnsi="Arial" w:cs="Arial"/>
+          <w:color w:val="222222"/>
+          <w:sz w:val="19"/>
+          <w:szCs w:val="19"/>
+          <w:shd w:val="clear" w:color="auto" w:fill="FFFFFF"/>
+        </w:rPr>
+        <w:t>   </w:t>
+      </w:r>
       <w:hyperlink r:id="rId10">
-        <w:r>
-          <w:rPr>
-            <w:rStyle w:val="InternetLink"/>
-          </w:rPr>
-          <w:t>http://machinelearningmastery.com/non-linear-classification-in-r-with-decision-trees/</w:t>
-        </w:r>
-      </w:hyperlink>
-    </w:p>
-    <w:p>
-      <w:pPr>
-        <w:pStyle w:val="ListParagraph"/>
-        <w:numPr>
-          <w:ilvl w:val="3"/>
-          <w:numId w:val="1"/>
-        </w:numPr>
-      </w:pPr>
-      <w:hyperlink r:id="rId11">
-        <w:r>
-          <w:rPr>
-            <w:rStyle w:val="InternetLink"/>
-          </w:rPr>
-          <w:t>https://cran.r-project.org/web/packages/ipred/vignettes/ipred-examples.pdf</w:t>
-        </w:r>
-      </w:hyperlink>
-    </w:p>
-    <w:p>
-      <w:pPr>
-        <w:pStyle w:val="ListParagraph"/>
-        <w:numPr>
-          <w:ilvl w:val="3"/>
-          <w:numId w:val="1"/>
-        </w:numPr>
-      </w:pPr>
-      <w:hyperlink r:id="rId12">
-        <w:r>
-          <w:rPr>
-            <w:rStyle w:val="InternetLink"/>
-          </w:rPr>
-          <w:t>https://cran.r-project.org/web/packages/adabag/adabag.pdf</w:t>
-        </w:r>
-      </w:hyperlink>
-    </w:p>
-    <w:p>
-      <w:pPr>
-        <w:pStyle w:val="ListParagraph"/>
-        <w:numPr>
-          <w:ilvl w:val="3"/>
-          <w:numId w:val="1"/>
-        </w:numPr>
-      </w:pPr>
-      <w:hyperlink r:id="rId13">
-        <w:r>
-          <w:rPr>
-            <w:rStyle w:val="InternetLink"/>
-          </w:rPr>
-          <w:t>https://onlinecourses.science.psu.edu/stat857/node/181</w:t>
-        </w:r>
-      </w:hyperlink>
-    </w:p>
-    <w:p>
-      <w:pPr>
-        <w:pStyle w:val="ListParagraph"/>
-        <w:numPr>
-          <w:ilvl w:val="3"/>
-          <w:numId w:val="1"/>
-        </w:numPr>
-      </w:pPr>
-      <w:hyperlink r:id="rId14">
-        <w:r>
-          <w:rPr>
-            <w:rStyle w:val="InternetLink"/>
-          </w:rPr>
-          <w:t>http://mlwave.com/kaggle-ensembling-guide/</w:t>
-        </w:r>
-      </w:hyperlink>
-    </w:p>
-    <w:p>
-      <w:pPr>
-        <w:pStyle w:val="ListParagraph"/>
-        <w:numPr>
-          <w:ilvl w:val="3"/>
-          <w:numId w:val="1"/>
-        </w:numPr>
-      </w:pPr>
-      <w:r>
-        <w:t xml:space="preserve">Simple averaging ensemble pseudocode: </w:t>
-      </w:r>
-      <w:hyperlink r:id="rId15">
-        <w:r>
-          <w:rPr>
-            <w:rStyle w:val="InternetLink"/>
-          </w:rPr>
-          <w:t>http://www.kdnuggets.com/2016/02/ensemble-methods-techniques-produce-improved-machine-learning.html</w:t>
-        </w:r>
-      </w:hyperlink>
-    </w:p>
-    <w:p>
-      <w:pPr>
-        <w:pStyle w:val="ListParagraph"/>
-        <w:numPr>
-          <w:ilvl w:val="3"/>
-          <w:numId w:val="1"/>
-        </w:numPr>
-      </w:pPr>
-      <w:proofErr w:type="gramStart"/>
-      <w:r>
-        <w:t>using</w:t>
-      </w:r>
-      <w:proofErr w:type="gramEnd"/>
-      <w:r>
-        <w:t xml:space="preserve"> caret to assemble ensembles?? </w:t>
-      </w:r>
-      <w:hyperlink r:id="rId16">
-        <w:r>
-          <w:rPr>
-            <w:rStyle w:val="InternetLink"/>
-          </w:rPr>
-          <w:t>http://amunategui.github.io/blending-models/</w:t>
-        </w:r>
-      </w:hyperlink>
-    </w:p>
-    <w:p>
-      <w:pPr>
-        <w:pStyle w:val="ListParagraph"/>
-        <w:numPr>
-          <w:ilvl w:val="3"/>
-          <w:numId w:val="1"/>
-        </w:numPr>
-      </w:pPr>
-      <w:hyperlink r:id="rId17">
-        <w:r>
-          <w:rPr>
-            <w:rStyle w:val="InternetLink"/>
-          </w:rPr>
-          <w:t>http://www.overkillanalytics.net/more-is-always-better-the-power-of-simple-ensembles/</w:t>
-        </w:r>
-      </w:hyperlink>
-      <w:r>
-        <w:t>: has code, I think I can start from this.</w:t>
-      </w:r>
-    </w:p>
-    <w:p>
-      <w:pPr>
-        <w:pStyle w:val="Heading1"/>
-      </w:pPr>
-      <w:r>
-        <w:t>Results</w:t>
-      </w:r>
-    </w:p>
-    <w:p>
-      <w:pPr>
-        <w:pStyle w:val="Heading1"/>
-      </w:pPr>
-      <w:r>
-        <w:t>Discussion</w:t>
-      </w:r>
-    </w:p>
-    <w:p>
-      <w:pPr>
-        <w:pStyle w:val="Heading1"/>
-      </w:pPr>
-      <w:r>
-        <w:t>Notes to self</w:t>
-      </w:r>
-    </w:p>
-    <w:p/>
-    <w:p>
-      <w:pPr>
-        <w:pStyle w:val="ListParagraph"/>
-        <w:numPr>
-          <w:ilvl w:val="0"/>
-          <w:numId w:val="1"/>
-        </w:numPr>
-      </w:pPr>
-      <w:r>
-        <w:t>Data I have downloaded but not used at this time</w:t>
-      </w:r>
-    </w:p>
-    <w:p>
-      <w:pPr>
-        <w:pStyle w:val="ListParagraph"/>
-        <w:numPr>
-          <w:ilvl w:val="1"/>
-          <w:numId w:val="1"/>
-        </w:numPr>
-      </w:pPr>
-      <w:r>
-        <w:rPr>
-          <w:rFonts w:ascii="Arial" w:hAnsi="Arial" w:cs="Arial"/>
-          <w:color w:val="222222"/>
-          <w:sz w:val="19"/>
-          <w:szCs w:val="19"/>
-          <w:shd w:val="clear" w:color="auto" w:fill="FFFFFF"/>
-        </w:rPr>
-        <w:t> Gridded Soil Survey Geographic (</w:t>
-      </w:r>
-      <w:proofErr w:type="spellStart"/>
-      <w:r>
-        <w:rPr>
-          <w:rFonts w:ascii="Arial" w:hAnsi="Arial" w:cs="Arial"/>
-          <w:color w:val="222222"/>
-          <w:sz w:val="19"/>
-          <w:szCs w:val="19"/>
-          <w:shd w:val="clear" w:color="auto" w:fill="FFFFFF"/>
-        </w:rPr>
-        <w:t>gSSURGO</w:t>
-      </w:r>
-      <w:proofErr w:type="spellEnd"/>
-      <w:r>
-        <w:rPr>
-          <w:rFonts w:ascii="Arial" w:hAnsi="Arial" w:cs="Arial"/>
-          <w:color w:val="222222"/>
-          <w:sz w:val="19"/>
-          <w:szCs w:val="19"/>
-          <w:shd w:val="clear" w:color="auto" w:fill="FFFFFF"/>
-        </w:rPr>
-        <w:t>) by State</w:t>
-      </w:r>
-      <w:r>
-        <w:rPr>
-          <w:rFonts w:ascii="Arial" w:hAnsi="Arial" w:cs="Arial"/>
-          <w:color w:val="222222"/>
-          <w:sz w:val="19"/>
-          <w:szCs w:val="19"/>
-        </w:rPr>
-        <w:br/>
-      </w:r>
-      <w:r>
-        <w:rPr>
-          <w:rFonts w:ascii="Arial" w:hAnsi="Arial" w:cs="Arial"/>
-          <w:color w:val="222222"/>
-          <w:sz w:val="19"/>
-          <w:szCs w:val="19"/>
-          <w:shd w:val="clear" w:color="auto" w:fill="FFFFFF"/>
-        </w:rPr>
-        <w:t>   Size: 952.32 megabytes (4 files).  Download compressed size: 952.46 megabytes (1 map).</w:t>
-      </w:r>
-      <w:r>
-        <w:rPr>
-          <w:rFonts w:ascii="Arial" w:hAnsi="Arial" w:cs="Arial"/>
-          <w:color w:val="222222"/>
-          <w:sz w:val="19"/>
-          <w:szCs w:val="19"/>
-        </w:rPr>
-        <w:br/>
-      </w:r>
-      <w:r>
-        <w:rPr>
-          <w:rFonts w:ascii="Arial" w:hAnsi="Arial" w:cs="Arial"/>
-          <w:color w:val="222222"/>
-          <w:sz w:val="19"/>
-          <w:szCs w:val="19"/>
-          <w:shd w:val="clear" w:color="auto" w:fill="FFFFFF"/>
-        </w:rPr>
-        <w:t>   </w:t>
-      </w:r>
-      <w:hyperlink r:id="rId18">
         <w:r>
           <w:rPr>
             <w:rStyle w:val="InternetLink"/>
@@ -1497,7 +1420,7 @@
         </w:rPr>
         <w:t>   </w:t>
       </w:r>
-      <w:hyperlink r:id="rId19">
+      <w:hyperlink r:id="rId11">
         <w:r>
           <w:rPr>
             <w:rStyle w:val="InternetLink"/>
@@ -1567,7 +1490,7 @@
         </w:rPr>
         <w:t>   </w:t>
       </w:r>
-      <w:hyperlink r:id="rId20">
+      <w:hyperlink r:id="rId12">
         <w:r>
           <w:rPr>
             <w:rStyle w:val="InternetLink"/>
@@ -1604,10 +1527,7 @@
       </w:r>
       <w:proofErr w:type="gramEnd"/>
       <w:r>
-        <w:t xml:space="preserve"> be used for that year and for 1/3 of 2014 transects.  Not </w:t>
-      </w:r>
-      <w:r>
-        <w:t>sure what it can be used for in this context of state-wide multiple years.</w:t>
+        <w:t xml:space="preserve"> be used for that year and for 1/3 of 2014 transects.  Not sure what it can be used for in this context of state-wide multiple years.</w:t>
       </w:r>
     </w:p>
     <w:p>
@@ -1656,7 +1576,7 @@
           <w:numId w:val="1"/>
         </w:numPr>
       </w:pPr>
-      <w:hyperlink r:id="rId21">
+      <w:hyperlink r:id="rId13">
         <w:r>
           <w:rPr>
             <w:rStyle w:val="InternetLink"/>
@@ -1664,6 +1584,189 @@
           <w:t>http://tethys.dges.ou.edu/main/?cat=12</w:t>
         </w:r>
       </w:hyperlink>
+    </w:p>
+    <w:p>
+      <w:pPr>
+        <w:pStyle w:val="ListParagraph"/>
+        <w:ind w:left="1440"/>
+      </w:pPr>
+    </w:p>
+    <w:p>
+      <w:pPr>
+        <w:pStyle w:val="ListParagraph"/>
+        <w:ind w:left="1440"/>
+      </w:pPr>
+    </w:p>
+    <w:p>
+      <w:pPr>
+        <w:pStyle w:val="ListParagraph"/>
+        <w:ind w:left="1440"/>
+      </w:pPr>
+      <w:r>
+        <w:t>Links for ensemble model making:</w:t>
+      </w:r>
+    </w:p>
+    <w:p>
+      <w:pPr>
+        <w:pStyle w:val="ListParagraph"/>
+        <w:numPr>
+          <w:ilvl w:val="2"/>
+          <w:numId w:val="1"/>
+        </w:numPr>
+      </w:pPr>
+      <w:r>
+        <w:t>How to implement</w:t>
+      </w:r>
+    </w:p>
+    <w:p>
+      <w:pPr>
+        <w:pStyle w:val="ListParagraph"/>
+        <w:numPr>
+          <w:ilvl w:val="3"/>
+          <w:numId w:val="1"/>
+        </w:numPr>
+      </w:pPr>
+      <w:hyperlink r:id="rId14">
+        <w:r>
+          <w:rPr>
+            <w:rStyle w:val="InternetLink"/>
+          </w:rPr>
+          <w:t>http://machinelearningmastery.com/non-linear-classification-in-r-with-decision-trees/</w:t>
+        </w:r>
+      </w:hyperlink>
+    </w:p>
+    <w:p>
+      <w:pPr>
+        <w:pStyle w:val="ListParagraph"/>
+        <w:numPr>
+          <w:ilvl w:val="3"/>
+          <w:numId w:val="1"/>
+        </w:numPr>
+      </w:pPr>
+      <w:hyperlink r:id="rId15">
+        <w:r>
+          <w:rPr>
+            <w:rStyle w:val="InternetLink"/>
+          </w:rPr>
+          <w:t>https://cran.r-project.org/web/packages/ipred/vignettes/ipred-examples.pdf</w:t>
+        </w:r>
+      </w:hyperlink>
+    </w:p>
+    <w:p>
+      <w:pPr>
+        <w:pStyle w:val="ListParagraph"/>
+        <w:numPr>
+          <w:ilvl w:val="3"/>
+          <w:numId w:val="1"/>
+        </w:numPr>
+      </w:pPr>
+      <w:hyperlink r:id="rId16">
+        <w:r>
+          <w:rPr>
+            <w:rStyle w:val="InternetLink"/>
+          </w:rPr>
+          <w:t>https://cran.r-project.org/web/packages/adabag/adabag.pdf</w:t>
+        </w:r>
+      </w:hyperlink>
+    </w:p>
+    <w:p>
+      <w:pPr>
+        <w:pStyle w:val="ListParagraph"/>
+        <w:numPr>
+          <w:ilvl w:val="3"/>
+          <w:numId w:val="1"/>
+        </w:numPr>
+      </w:pPr>
+      <w:hyperlink r:id="rId17">
+        <w:r>
+          <w:rPr>
+            <w:rStyle w:val="InternetLink"/>
+          </w:rPr>
+          <w:t>https://onlinecourses.science.psu.edu/stat857/node/181</w:t>
+        </w:r>
+      </w:hyperlink>
+    </w:p>
+    <w:p>
+      <w:pPr>
+        <w:pStyle w:val="ListParagraph"/>
+        <w:numPr>
+          <w:ilvl w:val="3"/>
+          <w:numId w:val="1"/>
+        </w:numPr>
+      </w:pPr>
+      <w:hyperlink r:id="rId18">
+        <w:r>
+          <w:rPr>
+            <w:rStyle w:val="InternetLink"/>
+          </w:rPr>
+          <w:t>http://mlwave.com/kaggle-ensembling-guide/</w:t>
+        </w:r>
+      </w:hyperlink>
+    </w:p>
+    <w:p>
+      <w:pPr>
+        <w:pStyle w:val="ListParagraph"/>
+        <w:numPr>
+          <w:ilvl w:val="3"/>
+          <w:numId w:val="1"/>
+        </w:numPr>
+      </w:pPr>
+      <w:r>
+        <w:t xml:space="preserve">Simple averaging ensemble pseudocode: </w:t>
+      </w:r>
+      <w:hyperlink r:id="rId19">
+        <w:r>
+          <w:rPr>
+            <w:rStyle w:val="InternetLink"/>
+          </w:rPr>
+          <w:t>http://www.kdnuggets.com/2016/02/ensemble-methods-techniques-produce-improved-machine-learning.html</w:t>
+        </w:r>
+      </w:hyperlink>
+    </w:p>
+    <w:p>
+      <w:pPr>
+        <w:pStyle w:val="ListParagraph"/>
+        <w:numPr>
+          <w:ilvl w:val="3"/>
+          <w:numId w:val="1"/>
+        </w:numPr>
+      </w:pPr>
+      <w:proofErr w:type="gramStart"/>
+      <w:r>
+        <w:t>using</w:t>
+      </w:r>
+      <w:proofErr w:type="gramEnd"/>
+      <w:r>
+        <w:t xml:space="preserve"> caret to assemble ensembles?? </w:t>
+      </w:r>
+      <w:hyperlink r:id="rId20">
+        <w:r>
+          <w:rPr>
+            <w:rStyle w:val="InternetLink"/>
+          </w:rPr>
+          <w:t>http://amunategui.github.io/blending-models/</w:t>
+        </w:r>
+      </w:hyperlink>
+    </w:p>
+    <w:p>
+      <w:pPr>
+        <w:pStyle w:val="ListParagraph"/>
+        <w:numPr>
+          <w:ilvl w:val="3"/>
+          <w:numId w:val="1"/>
+        </w:numPr>
+      </w:pPr>
+      <w:hyperlink r:id="rId21">
+        <w:r>
+          <w:rPr>
+            <w:rStyle w:val="InternetLink"/>
+          </w:rPr>
+          <w:t>http://www.overkillanalytics.net/more-is-always-better-the-power-of-simple-ensembles/</w:t>
+        </w:r>
+      </w:hyperlink>
+      <w:r>
+        <w:t>: has code, I think I can start from this.</w:t>
+      </w:r>
     </w:p>
     <w:p>
       <w:pPr>
@@ -2269,6 +2372,7 @@
   <w:style w:type="character" w:default="1" w:styleId="DefaultParagraphFont">
     <w:name w:val="Default Paragraph Font"/>
     <w:uiPriority w:val="1"/>
+    <w:semiHidden/>
     <w:unhideWhenUsed/>
   </w:style>
   <w:style w:type="table" w:default="1" w:styleId="TableNormal">
@@ -2838,6 +2942,7 @@
   <w:style w:type="character" w:default="1" w:styleId="DefaultParagraphFont">
     <w:name w:val="Default Paragraph Font"/>
     <w:uiPriority w:val="1"/>
+    <w:semiHidden/>
     <w:unhideWhenUsed/>
   </w:style>
   <w:style w:type="table" w:default="1" w:styleId="TableNormal">
@@ -3472,7 +3577,7 @@
 </file>
 
 <file path=customXml/itemProps1.xml><?xml version="1.0" encoding="utf-8"?>
-<ds:datastoreItem xmlns:ds="http://schemas.openxmlformats.org/officeDocument/2006/customXml" ds:itemID="{6AC6C215-2229-479C-895E-A34CE51DEA5B}">
+<ds:datastoreItem xmlns:ds="http://schemas.openxmlformats.org/officeDocument/2006/customXml" ds:itemID="{1BC7F847-06B6-4074-BDA3-3F917305039F}">
   <ds:schemaRefs>
     <ds:schemaRef ds:uri="http://schemas.openxmlformats.org/officeDocument/2006/bibliography"/>
   </ds:schemaRefs>

</xml_diff>

<commit_message>
Worked on expanding intro and methods in manuscript.
</commit_message>
<xml_diff>
--- a/manuscript.docx
+++ b/manuscript.docx
@@ -44,6 +44,9 @@
         <w:t xml:space="preserve"> et al?).  </w:t>
       </w:r>
       <w:r>
+        <w:t xml:space="preserve">WRITE MORE HERE ABOUT GRASSLANDS and WHICH TYPES ARE THREATENED.  </w:t>
+      </w:r>
+      <w:r>
         <w:t xml:space="preserve">The already tenuous status of grassland birds is now further threatened by conversion to new crops resulting in permanent land use changes </w:t>
       </w:r>
       <w:bookmarkStart w:id="0" w:name="ZOTERO_BREF_ge6owBWH3USY"/>
@@ -92,7 +95,7 @@
         <w:rPr>
           <w:rFonts w:ascii="Calibri" w:hAnsi="Calibri"/>
         </w:rPr>
-        <w:t xml:space="preserve">, and changes in conservation programs for grassland habitats </w:t>
+        <w:t xml:space="preserve">, changes in conservation programs for grassland habitats </w:t>
       </w:r>
       <w:bookmarkStart w:id="2" w:name="ZOTERO_BREF_9N27HJt88gtY"/>
       <w:r>
@@ -120,44 +123,109 @@
         <w:rPr>
           <w:rFonts w:ascii="Calibri" w:hAnsi="Calibri"/>
         </w:rPr>
+        <w:t>, and climate change (citation).  Expand on these topics.</w:t>
+      </w:r>
+    </w:p>
+    <w:p>
+      <w:r>
+        <w:t xml:space="preserve">Understanding impacts of changing land use and climate in a region with much ecosystem variety requires a dynamic approach to species distribution modeling.  Species distribution modeling uses predictors, usually climatic variables () but now expanding to biotic variables (), to predict what areas are most suitable for a given organism.  A new method called </w:t>
+      </w:r>
+      <w:proofErr w:type="spellStart"/>
+      <w:r>
+        <w:t>Spatio</w:t>
+      </w:r>
+      <w:proofErr w:type="spellEnd"/>
+      <w:r>
+        <w:t xml:space="preserve">-temporal Exploratory Modeling adds additional accuracy by using an ensemble of local models to account for differing variable </w:t>
+      </w:r>
+      <w:proofErr w:type="spellStart"/>
+      <w:r>
+        <w:t>importances</w:t>
+      </w:r>
+      <w:proofErr w:type="spellEnd"/>
+      <w:r>
+        <w:t xml:space="preserve"> in different regions.  It has been used at a national scale (Fink et al. 2010 and 2013), but we will compare its effectiveness with typical SD</w:t>
+      </w:r>
+      <w:r>
+        <w:t>M at a smaller regional scale</w:t>
+      </w:r>
+      <w:r>
         <w:t>.</w:t>
       </w:r>
-      <w:r>
-        <w:rPr>
-          <w:rFonts w:ascii="Calibri" w:hAnsi="Calibri"/>
-        </w:rPr>
-        <w:t xml:space="preserve">  </w:t>
-      </w:r>
-    </w:p>
-    <w:p>
-      <w:r>
-        <w:t xml:space="preserve">The state of </w:t>
-      </w:r>
-      <w:r>
-        <w:t xml:space="preserve">Oklahoma </w:t>
-      </w:r>
-      <w:r>
-        <w:t xml:space="preserve">contains </w:t>
-      </w:r>
-      <w:r>
-        <w:t>a</w:t>
-      </w:r>
-      <w:r>
-        <w:t xml:space="preserve"> wide variety of grassland birds as its ecoregions range from tallgrass prairies in the east on the edge of eastern deciduous forests</w:t>
-      </w:r>
-      <w:r>
-        <w:t xml:space="preserve"> to several types of grasslands in the central part of the state and westward. Agriculture is big, including xyz types of crops</w:t>
-      </w:r>
-      <w:r>
-        <w:t>.  State plans for biofuels GOOGLE</w:t>
+    </w:p>
+    <w:p>
+      <w:r>
+        <w:t>Our study region, t</w:t>
+      </w:r>
+      <w:r>
+        <w:t>he</w:t>
+      </w:r>
+      <w:r>
+        <w:t xml:space="preserve"> U.S.</w:t>
+      </w:r>
+      <w:r>
+        <w:t xml:space="preserve"> state of Oklahoma</w:t>
+      </w:r>
+      <w:r>
+        <w:t>,</w:t>
       </w:r>
       <w:bookmarkStart w:id="3" w:name="_GoBack"/>
       <w:bookmarkEnd w:id="3"/>
       <w:r>
-        <w:t>.</w:t>
-      </w:r>
-      <w:r>
-        <w:t xml:space="preserve">  Thus, the land use changes based on biofuel crops and generational loss of farmers have the potential to impact Oklahoma grassland birds strongly.</w:t>
+        <w:t xml:space="preserve"> contains a wide variety of grassland birds as its ecoregions range from tallgrass prairies in the east on the edge of eastern deciduous forests to several types of grasslands in the central part of the state and westward. Agriculture accounts for over $2.8 billion in the state’s gross domestic product in the study years (U.S. Bureau of Economic Analysis, 2017).  </w:t>
+      </w:r>
+      <w:proofErr w:type="gramStart"/>
+      <w:r>
+        <w:t>Major crops in the state use.</w:t>
+      </w:r>
+      <w:proofErr w:type="gramEnd"/>
+      <w:r>
+        <w:t xml:space="preserve">  Land use is also for ranching, </w:t>
+      </w:r>
+      <w:proofErr w:type="gramStart"/>
+      <w:r>
+        <w:t>with ??</w:t>
+      </w:r>
+      <w:proofErr w:type="gramEnd"/>
+      <w:r>
+        <w:t xml:space="preserve"> </w:t>
+      </w:r>
+      <w:proofErr w:type="gramStart"/>
+      <w:r>
+        <w:t>animals</w:t>
+      </w:r>
+      <w:proofErr w:type="gramEnd"/>
+      <w:r>
+        <w:t>.   State plans for biofuels GOOGLE.  This combination of agricultural importance and impact by climate change makes Oklahoma’s grassland birds vulnerable to a changing world.</w:t>
+      </w:r>
+    </w:p>
+    <w:p>
+      <w:r>
+        <w:t xml:space="preserve">Thus, the objectives of our study are to find out the current distribution of Oklahoma grassland birds and understand what variables are important in their distribution.  These data will allow managers to make decisions on what areas are important for populations, what </w:t>
+      </w:r>
+      <w:r>
+        <w:t>land use</w:t>
+      </w:r>
+      <w:r>
+        <w:t xml:space="preserve"> practices and trends may impact populations, and how clim</w:t>
+      </w:r>
+      <w:r>
+        <w:t>ate change interacts with these.</w:t>
+      </w:r>
+      <w:r>
+        <w:t xml:space="preserve">  We will compare use of a typical SDM and a STEM as well.</w:t>
+      </w:r>
+    </w:p>
+    <w:p>
+      <w:pPr>
+        <w:pStyle w:val="ListParagraph"/>
+        <w:numPr>
+          <w:ilvl w:val="0"/>
+          <w:numId w:val="1"/>
+        </w:numPr>
+      </w:pPr>
+      <w:r>
+        <w:t>Our specific objectives are to examine:</w:t>
       </w:r>
     </w:p>
     <w:p>
@@ -169,13 +237,49 @@
         </w:numPr>
       </w:pPr>
       <w:r>
-        <w:t>Finally, c</w:t>
-      </w:r>
-      <w:r>
-        <w:t>limate change is additionally forecast to affect Oklahoma in xyz ways.</w:t>
-      </w:r>
-      <w:r>
-        <w:t xml:space="preserve">  This combination of agricultural importance and impact by climate change makes Oklahoma’s grassland birds vulnerable to a changing world.</w:t>
+        <w:t xml:space="preserve">What is </w:t>
+      </w:r>
+      <w:r>
+        <w:t xml:space="preserve">the </w:t>
+      </w:r>
+      <w:r>
+        <w:t>current distribution of Oklahoma grassland songbirds?</w:t>
+      </w:r>
+    </w:p>
+    <w:p>
+      <w:pPr>
+        <w:pStyle w:val="ListParagraph"/>
+        <w:numPr>
+          <w:ilvl w:val="2"/>
+          <w:numId w:val="1"/>
+        </w:numPr>
+      </w:pPr>
+      <w:r>
+        <w:t>Density estimates use point count and transect distance sampling</w:t>
+      </w:r>
+    </w:p>
+    <w:p>
+      <w:pPr>
+        <w:pStyle w:val="ListParagraph"/>
+        <w:numPr>
+          <w:ilvl w:val="3"/>
+          <w:numId w:val="1"/>
+        </w:numPr>
+      </w:pPr>
+      <w:r>
+        <w:t>Compare estimates from transect and PC sampling (PC along roads, transects cross-country)</w:t>
+      </w:r>
+    </w:p>
+    <w:p>
+      <w:pPr>
+        <w:pStyle w:val="ListParagraph"/>
+        <w:numPr>
+          <w:ilvl w:val="2"/>
+          <w:numId w:val="1"/>
+        </w:numPr>
+      </w:pPr>
+      <w:r>
+        <w:t>Species distribution/STE model maps</w:t>
       </w:r>
     </w:p>
     <w:p>
@@ -187,16 +291,351 @@
         </w:numPr>
       </w:pPr>
       <w:r>
-        <w:t xml:space="preserve">Thus, the objectives of our study are to find out the current distribution of Oklahoma grassland birds and understand what variables are important in their distribution.  These data will allow managers to make decisions on what areas are important for populations, what </w:t>
-      </w:r>
-      <w:r>
-        <w:t>land use</w:t>
-      </w:r>
-      <w:r>
-        <w:t xml:space="preserve"> practices and trends may impact populations, and how clim</w:t>
-      </w:r>
-      <w:r>
-        <w:t>ate change interacts with these.</w:t>
+        <w:t xml:space="preserve">What </w:t>
+      </w:r>
+      <w:proofErr w:type="spellStart"/>
+      <w:r>
+        <w:t>landcover</w:t>
+      </w:r>
+      <w:proofErr w:type="spellEnd"/>
+      <w:r>
+        <w:t xml:space="preserve"> (including crops, conservation easements?), vegetation (from 2014 transects only), and climatic variables predict the distributions of the study species?</w:t>
+      </w:r>
+    </w:p>
+    <w:p>
+      <w:pPr>
+        <w:pStyle w:val="ListParagraph"/>
+        <w:numPr>
+          <w:ilvl w:val="2"/>
+          <w:numId w:val="1"/>
+        </w:numPr>
+      </w:pPr>
+      <w:r>
+        <w:t xml:space="preserve">Response variables: Use presence/absence (from our surveys and from </w:t>
+      </w:r>
+      <w:proofErr w:type="spellStart"/>
+      <w:r>
+        <w:t>ebird</w:t>
+      </w:r>
+      <w:proofErr w:type="spellEnd"/>
+      <w:r>
+        <w:t>) in species distribution models</w:t>
+      </w:r>
+    </w:p>
+    <w:p>
+      <w:pPr>
+        <w:pStyle w:val="ListParagraph"/>
+        <w:numPr>
+          <w:ilvl w:val="2"/>
+          <w:numId w:val="1"/>
+        </w:numPr>
+      </w:pPr>
+      <w:r>
+        <w:lastRenderedPageBreak/>
+        <w:t>Predictor variables: climate (</w:t>
+      </w:r>
+      <w:proofErr w:type="spellStart"/>
+      <w:r>
+        <w:t>bioclim</w:t>
+      </w:r>
+      <w:proofErr w:type="spellEnd"/>
+      <w:r>
+        <w:t>/</w:t>
+      </w:r>
+      <w:proofErr w:type="spellStart"/>
+      <w:r>
+        <w:t>worldclim</w:t>
+      </w:r>
+      <w:proofErr w:type="spellEnd"/>
+      <w:r>
+        <w:t>), vegetation types (NASS crop raster layer includes switchgrass and other crop types), 2014 transect vegetation surveys</w:t>
+      </w:r>
+    </w:p>
+    <w:p>
+      <w:pPr>
+        <w:pStyle w:val="ListParagraph"/>
+        <w:numPr>
+          <w:ilvl w:val="2"/>
+          <w:numId w:val="1"/>
+        </w:numPr>
+      </w:pPr>
+      <w:r>
+        <w:t>Compare STEM and statewide models</w:t>
+      </w:r>
+    </w:p>
+    <w:p>
+      <w:pPr>
+        <w:pStyle w:val="ListParagraph"/>
+        <w:numPr>
+          <w:ilvl w:val="1"/>
+          <w:numId w:val="1"/>
+        </w:numPr>
+      </w:pPr>
+      <w:r>
+        <w:t>How will distributions of selected species move with climate change and land use changes?</w:t>
+      </w:r>
+    </w:p>
+    <w:p>
+      <w:pPr>
+        <w:pStyle w:val="ListParagraph"/>
+        <w:numPr>
+          <w:ilvl w:val="2"/>
+          <w:numId w:val="1"/>
+        </w:numPr>
+      </w:pPr>
+      <w:r>
+        <w:t>Distribution changes with predicted climate change (</w:t>
+      </w:r>
+      <w:proofErr w:type="spellStart"/>
+      <w:r>
+        <w:t>bioclim</w:t>
+      </w:r>
+      <w:proofErr w:type="spellEnd"/>
+      <w:r>
+        <w:t>/</w:t>
+      </w:r>
+      <w:proofErr w:type="spellStart"/>
+      <w:r>
+        <w:t>worldclim</w:t>
+      </w:r>
+      <w:proofErr w:type="spellEnd"/>
+      <w:r>
+        <w:t xml:space="preserve"> predict layers)</w:t>
+      </w:r>
+    </w:p>
+    <w:p>
+      <w:pPr>
+        <w:pStyle w:val="ListParagraph"/>
+        <w:numPr>
+          <w:ilvl w:val="2"/>
+          <w:numId w:val="1"/>
+        </w:numPr>
+      </w:pPr>
+      <w:r>
+        <w:t xml:space="preserve">IF CAN FIND DATA: predicted </w:t>
+      </w:r>
+      <w:proofErr w:type="spellStart"/>
+      <w:r>
+        <w:t>landuse</w:t>
+      </w:r>
+      <w:proofErr w:type="spellEnd"/>
+      <w:r>
+        <w:t>/crop cover changes, using soil types possibly (predict where switchgrass and other crops can be grown?  Found v</w:t>
+      </w:r>
+      <w:r>
+        <w:t>ery detailed soil types maps).  Need to inquire with Todd.</w:t>
+      </w:r>
+    </w:p>
+    <w:p>
+      <w:pPr>
+        <w:pStyle w:val="ListParagraph"/>
+        <w:numPr>
+          <w:ilvl w:val="3"/>
+          <w:numId w:val="1"/>
+        </w:numPr>
+      </w:pPr>
+      <w:r>
+        <w:t>Downloaded a paper by Nicky et al. on predicting land use changes (based on soil maps) for Sprague’s pipit that might be a good model to use here.</w:t>
+      </w:r>
+    </w:p>
+    <w:p/>
+    <w:p>
+      <w:pPr>
+        <w:pStyle w:val="Heading1"/>
+      </w:pPr>
+      <w:r>
+        <w:t>Methods</w:t>
+      </w:r>
+    </w:p>
+    <w:p>
+      <w:pPr>
+        <w:pStyle w:val="Heading2"/>
+      </w:pPr>
+      <w:r>
+        <w:t>Study area</w:t>
+      </w:r>
+    </w:p>
+    <w:p>
+      <w:proofErr w:type="gramStart"/>
+      <w:r>
+        <w:t>Brief discussion of ecoregions in Oklahoma, range of precipitation and temperature across the state, and what types of grasslands (and what areas exist) are here.</w:t>
+      </w:r>
+      <w:proofErr w:type="gramEnd"/>
+    </w:p>
+    <w:p>
+      <w:pPr>
+        <w:pStyle w:val="Heading2"/>
+      </w:pPr>
+      <w:r>
+        <w:t>Response data</w:t>
+      </w:r>
+    </w:p>
+    <w:p>
+      <w:pPr>
+        <w:pStyle w:val="ListParagraph"/>
+        <w:numPr>
+          <w:ilvl w:val="0"/>
+          <w:numId w:val="2"/>
+        </w:numPr>
+      </w:pPr>
+      <w:r>
+        <w:t>Survey methods</w:t>
+      </w:r>
+    </w:p>
+    <w:p>
+      <w:pPr>
+        <w:pStyle w:val="ListParagraph"/>
+        <w:numPr>
+          <w:ilvl w:val="1"/>
+          <w:numId w:val="2"/>
+        </w:numPr>
+      </w:pPr>
+      <w:r>
+        <w:t>Point counts</w:t>
+      </w:r>
+    </w:p>
+    <w:p>
+      <w:pPr>
+        <w:pStyle w:val="ListParagraph"/>
+        <w:numPr>
+          <w:ilvl w:val="1"/>
+          <w:numId w:val="2"/>
+        </w:numPr>
+      </w:pPr>
+      <w:r>
+        <w:t>Transects</w:t>
+      </w:r>
+    </w:p>
+    <w:p>
+      <w:pPr>
+        <w:pStyle w:val="ListParagraph"/>
+        <w:numPr>
+          <w:ilvl w:val="0"/>
+          <w:numId w:val="2"/>
+        </w:numPr>
+      </w:pPr>
+      <w:r>
+        <w:t>Citizen science data</w:t>
+      </w:r>
+    </w:p>
+    <w:p>
+      <w:pPr>
+        <w:pStyle w:val="ListParagraph"/>
+        <w:numPr>
+          <w:ilvl w:val="1"/>
+          <w:numId w:val="2"/>
+        </w:numPr>
+      </w:pPr>
+      <w:proofErr w:type="spellStart"/>
+      <w:proofErr w:type="gramStart"/>
+      <w:r>
+        <w:t>eBird</w:t>
+      </w:r>
+      <w:proofErr w:type="spellEnd"/>
+      <w:proofErr w:type="gramEnd"/>
+      <w:r>
+        <w:t xml:space="preserve">: </w:t>
+      </w:r>
+      <w:r>
+        <w:t>All complete data (points and transects)</w:t>
+      </w:r>
+      <w:r>
+        <w:t xml:space="preserve"> for 2013 and 2014.</w:t>
+      </w:r>
+    </w:p>
+    <w:p>
+      <w:pPr>
+        <w:pStyle w:val="ListParagraph"/>
+        <w:numPr>
+          <w:ilvl w:val="1"/>
+          <w:numId w:val="2"/>
+        </w:numPr>
+      </w:pPr>
+      <w:r>
+        <w:t xml:space="preserve">Still waiting on response from </w:t>
+      </w:r>
+      <w:proofErr w:type="spellStart"/>
+      <w:r>
+        <w:t>ebird</w:t>
+      </w:r>
+      <w:proofErr w:type="spellEnd"/>
+      <w:r>
+        <w:t xml:space="preserve"> about whether the dataset I downloaded is “complete counts” only</w:t>
+      </w:r>
+      <w:r>
+        <w:t>.  Worst-case scenario, download their other dataset, filter by complete, and re-incorporate (probably take ~8 hours if formatting different.)</w:t>
+      </w:r>
+      <w:r>
+        <w:t xml:space="preserve">  If they don’t email back by Feb. 15 I will try again.</w:t>
+      </w:r>
+    </w:p>
+    <w:p>
+      <w:pPr>
+        <w:pStyle w:val="ListParagraph"/>
+        <w:numPr>
+          <w:ilvl w:val="1"/>
+          <w:numId w:val="2"/>
+        </w:numPr>
+      </w:pPr>
+      <w:r>
+        <w:t>Because some observers entered sightings from before and during our surveys into eBird.org, we</w:t>
+      </w:r>
+      <w:r>
+        <w:t xml:space="preserve"> eliminated </w:t>
+      </w:r>
+      <w:r>
+        <w:t>counts</w:t>
+      </w:r>
+      <w:r>
+        <w:t xml:space="preserve"> that were within two hours of the actual survey start time and within 15 km</w:t>
+      </w:r>
+      <w:r>
+        <w:t xml:space="preserve"> of the survey start location</w:t>
+      </w:r>
+      <w:r>
+        <w:t xml:space="preserve">.  This </w:t>
+      </w:r>
+      <w:proofErr w:type="gramStart"/>
+      <w:r>
+        <w:t>eliminated ??</w:t>
+      </w:r>
+      <w:proofErr w:type="gramEnd"/>
+      <w:r>
+        <w:t xml:space="preserve"> </w:t>
+      </w:r>
+      <w:proofErr w:type="gramStart"/>
+      <w:r>
+        <w:t>of ??</w:t>
+      </w:r>
+      <w:proofErr w:type="gramEnd"/>
+      <w:r>
+        <w:t xml:space="preserve"> </w:t>
+      </w:r>
+      <w:proofErr w:type="spellStart"/>
+      <w:proofErr w:type="gramStart"/>
+      <w:r>
+        <w:t>ebird</w:t>
+      </w:r>
+      <w:proofErr w:type="spellEnd"/>
+      <w:proofErr w:type="gramEnd"/>
+      <w:r>
+        <w:t xml:space="preserve"> entries.</w:t>
+      </w:r>
+    </w:p>
+    <w:p>
+      <w:pPr>
+        <w:pStyle w:val="Heading2"/>
+      </w:pPr>
+      <w:r>
+        <w:t>Predictors</w:t>
+      </w:r>
+    </w:p>
+    <w:p>
+      <w:r>
+        <w:t xml:space="preserve">We used climatic variables, land use variables, and land cover variables to predict bird distribution.  Table 1 </w:t>
+      </w:r>
+      <w:r>
+        <w:t>shows the variables and their sources and resolutions.</w:t>
       </w:r>
     </w:p>
     <w:p>
@@ -207,400 +646,9 @@
           <w:numId w:val="1"/>
         </w:numPr>
       </w:pPr>
-      <w:r>
-        <w:t>Our specific objectives are to examine:</w:t>
-      </w:r>
-    </w:p>
-    <w:p>
-      <w:pPr>
-        <w:pStyle w:val="ListParagraph"/>
-        <w:numPr>
-          <w:ilvl w:val="1"/>
-          <w:numId w:val="1"/>
-        </w:numPr>
-      </w:pPr>
-      <w:r>
-        <w:t xml:space="preserve">What is </w:t>
-      </w:r>
-      <w:r>
-        <w:t xml:space="preserve">the </w:t>
-      </w:r>
-      <w:r>
-        <w:t>current distribution of Oklahoma grassland songbirds?</w:t>
-      </w:r>
-    </w:p>
-    <w:p>
-      <w:pPr>
-        <w:pStyle w:val="ListParagraph"/>
-        <w:numPr>
-          <w:ilvl w:val="2"/>
-          <w:numId w:val="1"/>
-        </w:numPr>
-      </w:pPr>
-      <w:r>
-        <w:t>Density estimates use point count and transect distance sampling</w:t>
-      </w:r>
-    </w:p>
-    <w:p>
-      <w:pPr>
-        <w:pStyle w:val="ListParagraph"/>
-        <w:numPr>
-          <w:ilvl w:val="3"/>
-          <w:numId w:val="1"/>
-        </w:numPr>
-      </w:pPr>
-      <w:r>
-        <w:t>Compare estimates from transect and PC sampling (PC along roads, transects cross-country)</w:t>
-      </w:r>
-    </w:p>
-    <w:p>
-      <w:pPr>
-        <w:pStyle w:val="ListParagraph"/>
-        <w:numPr>
-          <w:ilvl w:val="2"/>
-          <w:numId w:val="1"/>
-        </w:numPr>
-      </w:pPr>
-      <w:r>
-        <w:t>Species distribution/STE model maps</w:t>
-      </w:r>
-    </w:p>
-    <w:p>
-      <w:pPr>
-        <w:pStyle w:val="ListParagraph"/>
-        <w:numPr>
-          <w:ilvl w:val="1"/>
-          <w:numId w:val="1"/>
-        </w:numPr>
-      </w:pPr>
-      <w:r>
-        <w:t xml:space="preserve">What </w:t>
-      </w:r>
       <w:proofErr w:type="spellStart"/>
       <w:r>
-        <w:t>landcover</w:t>
-      </w:r>
-      <w:proofErr w:type="spellEnd"/>
-      <w:r>
-        <w:t xml:space="preserve"> (including crops, conservation easements?), vegetation (from 2014 transects only), and climatic variables predict the distributions of the study species?</w:t>
-      </w:r>
-    </w:p>
-    <w:p>
-      <w:pPr>
-        <w:pStyle w:val="ListParagraph"/>
-        <w:numPr>
-          <w:ilvl w:val="2"/>
-          <w:numId w:val="1"/>
-        </w:numPr>
-      </w:pPr>
-      <w:r>
-        <w:t xml:space="preserve">Response variables: Use presence/absence (from our surveys and from </w:t>
-      </w:r>
-      <w:proofErr w:type="spellStart"/>
-      <w:r>
-        <w:t>ebird</w:t>
-      </w:r>
-      <w:proofErr w:type="spellEnd"/>
-      <w:r>
-        <w:t>) in species distribution models</w:t>
-      </w:r>
-    </w:p>
-    <w:p>
-      <w:pPr>
-        <w:pStyle w:val="ListParagraph"/>
-        <w:numPr>
-          <w:ilvl w:val="2"/>
-          <w:numId w:val="1"/>
-        </w:numPr>
-      </w:pPr>
-      <w:r>
-        <w:t>Predictor variables: climate (</w:t>
-      </w:r>
-      <w:proofErr w:type="spellStart"/>
-      <w:r>
-        <w:t>bioclim</w:t>
-      </w:r>
-      <w:proofErr w:type="spellEnd"/>
-      <w:r>
-        <w:t>/</w:t>
-      </w:r>
-      <w:proofErr w:type="spellStart"/>
-      <w:r>
-        <w:t>worldclim</w:t>
-      </w:r>
-      <w:proofErr w:type="spellEnd"/>
-      <w:r>
-        <w:t>), vegetation types (NASS crop raster layer includes switchgrass and other crop types), 2014 transect vegetation surveys</w:t>
-      </w:r>
-    </w:p>
-    <w:p>
-      <w:pPr>
-        <w:pStyle w:val="ListParagraph"/>
-        <w:numPr>
-          <w:ilvl w:val="1"/>
-          <w:numId w:val="1"/>
-        </w:numPr>
-      </w:pPr>
-      <w:r>
-        <w:t>How will distributions of selected species move with climate change and land use changes?</w:t>
-      </w:r>
-    </w:p>
-    <w:p>
-      <w:pPr>
-        <w:pStyle w:val="ListParagraph"/>
-        <w:numPr>
-          <w:ilvl w:val="2"/>
-          <w:numId w:val="1"/>
-        </w:numPr>
-      </w:pPr>
-      <w:r>
-        <w:t>Distribution changes with predicted climate change (</w:t>
-      </w:r>
-      <w:proofErr w:type="spellStart"/>
-      <w:r>
-        <w:t>bioclim</w:t>
-      </w:r>
-      <w:proofErr w:type="spellEnd"/>
-      <w:r>
-        <w:t>/</w:t>
-      </w:r>
-      <w:proofErr w:type="spellStart"/>
-      <w:r>
-        <w:t>worldclim</w:t>
-      </w:r>
-      <w:proofErr w:type="spellEnd"/>
-      <w:r>
-        <w:t xml:space="preserve"> predict layers)</w:t>
-      </w:r>
-    </w:p>
-    <w:p>
-      <w:pPr>
-        <w:pStyle w:val="ListParagraph"/>
-        <w:numPr>
-          <w:ilvl w:val="2"/>
-          <w:numId w:val="1"/>
-        </w:numPr>
-      </w:pPr>
-      <w:r>
-        <w:t xml:space="preserve">IF CAN FIND DATA: predicted </w:t>
-      </w:r>
-      <w:proofErr w:type="spellStart"/>
-      <w:r>
-        <w:t>landuse</w:t>
-      </w:r>
-      <w:proofErr w:type="spellEnd"/>
-      <w:r>
-        <w:t>/crop cover changes, using soil types possibly (predict where switchgrass and other crops can be grown?  Found v</w:t>
-      </w:r>
-      <w:r>
-        <w:t>ery detailed soil types maps).  Need to inquire with Todd.</w:t>
-      </w:r>
-    </w:p>
-    <w:p/>
-    <w:p>
-      <w:pPr>
-        <w:pStyle w:val="Heading1"/>
-      </w:pPr>
-      <w:r>
-        <w:t>Methods</w:t>
-      </w:r>
-    </w:p>
-    <w:p>
-      <w:pPr>
-        <w:pStyle w:val="Heading2"/>
-      </w:pPr>
-      <w:r>
-        <w:t>Study area</w:t>
-      </w:r>
-    </w:p>
-    <w:p>
-      <w:proofErr w:type="gramStart"/>
-      <w:r>
-        <w:t>Brief description of Oklahoma vegetation and climate</w:t>
-      </w:r>
-      <w:r>
-        <w:t>.</w:t>
-      </w:r>
-      <w:proofErr w:type="gramEnd"/>
-    </w:p>
-    <w:p>
-      <w:pPr>
-        <w:pStyle w:val="Heading2"/>
-      </w:pPr>
-      <w:r>
-        <w:t>Response data</w:t>
-      </w:r>
-    </w:p>
-    <w:p>
-      <w:pPr>
-        <w:pStyle w:val="ListParagraph"/>
-        <w:numPr>
-          <w:ilvl w:val="0"/>
-          <w:numId w:val="2"/>
-        </w:numPr>
-      </w:pPr>
-      <w:r>
-        <w:t>Survey methods</w:t>
-      </w:r>
-    </w:p>
-    <w:p>
-      <w:pPr>
-        <w:pStyle w:val="ListParagraph"/>
-        <w:numPr>
-          <w:ilvl w:val="1"/>
-          <w:numId w:val="2"/>
-        </w:numPr>
-      </w:pPr>
-      <w:r>
-        <w:t>Point counts</w:t>
-      </w:r>
-    </w:p>
-    <w:p>
-      <w:pPr>
-        <w:pStyle w:val="ListParagraph"/>
-        <w:numPr>
-          <w:ilvl w:val="1"/>
-          <w:numId w:val="2"/>
-        </w:numPr>
-      </w:pPr>
-      <w:r>
-        <w:t>Transects</w:t>
-      </w:r>
-    </w:p>
-    <w:p>
-      <w:pPr>
-        <w:pStyle w:val="ListParagraph"/>
-        <w:numPr>
-          <w:ilvl w:val="0"/>
-          <w:numId w:val="2"/>
-        </w:numPr>
-      </w:pPr>
-      <w:proofErr w:type="spellStart"/>
-      <w:r>
-        <w:t>eBird</w:t>
-      </w:r>
-      <w:proofErr w:type="spellEnd"/>
-      <w:r>
-        <w:t xml:space="preserve"> data</w:t>
-      </w:r>
-    </w:p>
-    <w:p>
-      <w:pPr>
-        <w:pStyle w:val="ListParagraph"/>
-        <w:numPr>
-          <w:ilvl w:val="1"/>
-          <w:numId w:val="2"/>
-        </w:numPr>
-      </w:pPr>
-      <w:r>
-        <w:t>All complete data (points and transects)</w:t>
-      </w:r>
-    </w:p>
-    <w:p>
-      <w:pPr>
-        <w:pStyle w:val="ListParagraph"/>
-        <w:numPr>
-          <w:ilvl w:val="1"/>
-          <w:numId w:val="2"/>
-        </w:numPr>
-      </w:pPr>
-      <w:r>
-        <w:t xml:space="preserve">Still waiting on response from </w:t>
-      </w:r>
-      <w:proofErr w:type="spellStart"/>
-      <w:r>
-        <w:t>ebird</w:t>
-      </w:r>
-      <w:proofErr w:type="spellEnd"/>
-      <w:r>
-        <w:t xml:space="preserve"> about whether the dataset I downloaded is “complete counts” only</w:t>
-      </w:r>
-      <w:r>
-        <w:t>.  Worst-case scenario, download their other dataset, filter by complete, and re-incorporate (probably take ~8 hours if formatting different.)</w:t>
-      </w:r>
-      <w:r>
-        <w:t xml:space="preserve">  If they don’t email back by Feb. 15 I will try again.</w:t>
-      </w:r>
-    </w:p>
-    <w:p>
-      <w:pPr>
-        <w:pStyle w:val="ListParagraph"/>
-        <w:numPr>
-          <w:ilvl w:val="1"/>
-          <w:numId w:val="2"/>
-        </w:numPr>
-      </w:pPr>
-      <w:r>
-        <w:t>Because some observers entered sightings from before and during our surveys into eBird.org, we</w:t>
-      </w:r>
-      <w:r>
-        <w:t xml:space="preserve"> eliminated </w:t>
-      </w:r>
-      <w:r>
-        <w:t>counts</w:t>
-      </w:r>
-      <w:r>
-        <w:t xml:space="preserve"> that were within two hours of the actual survey start time and within 15 km</w:t>
-      </w:r>
-      <w:r>
-        <w:t xml:space="preserve"> of the survey start location</w:t>
-      </w:r>
-      <w:r>
-        <w:t xml:space="preserve">.  This </w:t>
-      </w:r>
-      <w:proofErr w:type="gramStart"/>
-      <w:r>
-        <w:t>eliminated ??</w:t>
-      </w:r>
-      <w:proofErr w:type="gramEnd"/>
-      <w:r>
-        <w:t xml:space="preserve"> </w:t>
-      </w:r>
-      <w:proofErr w:type="gramStart"/>
-      <w:r>
-        <w:t>of ??</w:t>
-      </w:r>
-      <w:proofErr w:type="gramEnd"/>
-      <w:r>
-        <w:t xml:space="preserve"> </w:t>
-      </w:r>
-      <w:proofErr w:type="spellStart"/>
-      <w:proofErr w:type="gramStart"/>
-      <w:r>
-        <w:t>ebird</w:t>
-      </w:r>
-      <w:proofErr w:type="spellEnd"/>
-      <w:proofErr w:type="gramEnd"/>
-      <w:r>
-        <w:t xml:space="preserve"> entries.</w:t>
-      </w:r>
-    </w:p>
-    <w:p>
-      <w:pPr>
-        <w:pStyle w:val="Heading2"/>
-      </w:pPr>
-      <w:r>
-        <w:t>Predictors</w:t>
-      </w:r>
-    </w:p>
-    <w:p>
-      <w:r>
-        <w:t xml:space="preserve">We used climatic variables, land use variables, and land cover variables to predict bird distribution.  Table 1 </w:t>
-      </w:r>
-      <w:r>
-        <w:t>shows the variables and their sources and resolutions.</w:t>
-      </w:r>
-    </w:p>
-    <w:p>
-      <w:pPr>
-        <w:pStyle w:val="ListParagraph"/>
-        <w:numPr>
-          <w:ilvl w:val="0"/>
-          <w:numId w:val="1"/>
-        </w:numPr>
-      </w:pPr>
-      <w:proofErr w:type="spellStart"/>
-      <w:r>
+        <w:lastRenderedPageBreak/>
         <w:t>Bioclim</w:t>
       </w:r>
       <w:proofErr w:type="spellEnd"/>
@@ -859,7 +907,13 @@
     </w:p>
     <w:p>
       <w:r>
-        <w:t xml:space="preserve">Additionally, we used neighborhood predictors about the values in rectangular areas around each point.  We did it at the scale of 5 x 5 pixels (150 x 150 m) and 15 x 15 pixels (450 x 450 m) (Fink et al. 2010).  These were proportion of a given land cover type (Taken from the NLCD 2011 raster).  We looked at proportion of </w:t>
+        <w:t>Additionally, we used neighborhood predictors about the values in rectangular areas around each point.  We did it at the scale of 5 x 5 pixels (150 x 150 m) and 15 x 15 pixels (450 x 450 m) (Fink et al. 2010).  These were proportion of a given land cover t</w:t>
+      </w:r>
+      <w:r>
+        <w:t>ype from the NLCD 2011 raster</w:t>
+      </w:r>
+      <w:r>
+        <w:t xml:space="preserve">.  We looked at proportion of </w:t>
       </w:r>
       <w:r>
         <w:t>each land cover class and proportion of several summed variables:</w:t>
@@ -871,11 +925,7 @@
         <w:t>, and barren land</w:t>
       </w:r>
       <w:r>
-        <w:t xml:space="preserve">) since grassland bird </w:t>
-      </w:r>
-      <w:r>
-        <w:lastRenderedPageBreak/>
-        <w:t>occupancy can be influenced by the total non-structural cover (McDonald 2017)</w:t>
+        <w:t>) since grassland bird occupancy can be influenced by the total non-structural cover (McDonald 2017)</w:t>
       </w:r>
       <w:r>
         <w:t>.  We also used NLCD’s canopy cover and impervious surface layers.</w:t>
@@ -1006,6 +1056,7 @@
     </w:p>
     <w:p>
       <w:r>
+        <w:lastRenderedPageBreak/>
         <w:t xml:space="preserve">Both ensembles compare models by weighting averages of each single model prediction.  We weighted each pixel by the sample size of models at each pixel.  </w:t>
       </w:r>
       <w:r>
@@ -1172,19 +1223,12 @@
         <w:rPr>
           <w:rFonts w:ascii="Calibri" w:hAnsi="Calibri"/>
         </w:rPr>
-        <w:t xml:space="preserve"> et </w:t>
+        <w:t xml:space="preserve"> et al. 2006 of how to rank important variables</w:t>
       </w:r>
       <w:r>
         <w:rPr>
           <w:rFonts w:ascii="Calibri" w:hAnsi="Calibri"/>
         </w:rPr>
-        <w:lastRenderedPageBreak/>
-        <w:t>al. 2006 of how to rank important variables</w:t>
-      </w:r>
-      <w:r>
-        <w:rPr>
-          <w:rFonts w:ascii="Calibri" w:hAnsi="Calibri"/>
-        </w:rPr>
         <w:t xml:space="preserve">.  </w:t>
       </w:r>
       <w:r>
@@ -1228,6 +1272,32 @@
         <w:t>.  Need to read downloaded machine learning books more too.</w:t>
       </w:r>
     </w:p>
+    <w:p>
+      <w:pPr>
+        <w:pStyle w:val="Heading3"/>
+      </w:pPr>
+      <w:r>
+        <w:t>Study species</w:t>
+      </w:r>
+    </w:p>
+    <w:p>
+      <w:proofErr w:type="gramStart"/>
+      <w:r>
+        <w:t>Table ?</w:t>
+      </w:r>
+      <w:proofErr w:type="gramEnd"/>
+      <w:r>
+        <w:t xml:space="preserve"> </w:t>
+      </w:r>
+      <w:proofErr w:type="gramStart"/>
+      <w:r>
+        <w:t>shows</w:t>
+      </w:r>
+      <w:proofErr w:type="gramEnd"/>
+      <w:r>
+        <w:t xml:space="preserve"> the species we analyzed.  </w:t>
+      </w:r>
+    </w:p>
     <w:p/>
     <w:p>
       <w:pPr>
@@ -1239,7 +1309,16 @@
     </w:p>
     <w:p>
       <w:r>
-        <w:t>Map for STEM-type and basic model for each species.</w:t>
+        <w:t xml:space="preserve">Map for STEM-type, </w:t>
+      </w:r>
+      <w:r>
+        <w:t>basic model</w:t>
+      </w:r>
+      <w:r>
+        <w:t>, and distance sampling estimates</w:t>
+      </w:r>
+      <w:r>
+        <w:t xml:space="preserve"> for each species.</w:t>
       </w:r>
     </w:p>
     <w:p/>
@@ -1450,6 +1529,7 @@
           <w:szCs w:val="19"/>
           <w:shd w:val="clear" w:color="auto" w:fill="FFFFFF"/>
         </w:rPr>
+        <w:lastRenderedPageBreak/>
         <w:t> Common Resource Areas by State</w:t>
       </w:r>
       <w:r>
@@ -3577,7 +3657,7 @@
 </file>
 
 <file path=customXml/itemProps1.xml><?xml version="1.0" encoding="utf-8"?>
-<ds:datastoreItem xmlns:ds="http://schemas.openxmlformats.org/officeDocument/2006/customXml" ds:itemID="{1BC7F847-06B6-4074-BDA3-3F917305039F}">
+<ds:datastoreItem xmlns:ds="http://schemas.openxmlformats.org/officeDocument/2006/customXml" ds:itemID="{E0B57376-9C6A-4865-96DA-E5447E8789E3}">
   <ds:schemaRefs>
     <ds:schemaRef ds:uri="http://schemas.openxmlformats.org/officeDocument/2006/bibliography"/>
   </ds:schemaRefs>

</xml_diff>

<commit_message>
Adding more references and wording to intro and methods.
</commit_message>
<xml_diff>
--- a/manuscript.docx
+++ b/manuscript.docx
@@ -1,3 +1,3090 @@
+
+<file path=word/document.xml><?xml version="1.0" encoding="utf-8"?>
+<w:document xmlns:wpc="http://schemas.microsoft.com/office/word/2010/wordprocessingCanvas" xmlns:mc="http://schemas.openxmlformats.org/markup-compatibility/2006" xmlns:o="urn:schemas-microsoft-com:office:office" xmlns:r="http://schemas.openxmlformats.org/officeDocument/2006/relationships" xmlns:m="http://schemas.openxmlformats.org/officeDocument/2006/math" xmlns:v="urn:schemas-microsoft-com:vml" xmlns:wp14="http://schemas.microsoft.com/office/word/2010/wordprocessingDrawing" xmlns:wp="http://schemas.openxmlformats.org/drawingml/2006/wordprocessingDrawing" xmlns:w10="urn:schemas-microsoft-com:office:word" xmlns:w="http://schemas.openxmlformats.org/wordprocessingml/2006/main" xmlns:w14="http://schemas.microsoft.com/office/word/2010/wordml" xmlns:wpg="http://schemas.microsoft.com/office/word/2010/wordprocessingGroup" xmlns:wpi="http://schemas.microsoft.com/office/word/2010/wordprocessingInk" xmlns:wne="http://schemas.microsoft.com/office/word/2006/wordml" xmlns:wps="http://schemas.microsoft.com/office/word/2010/wordprocessingShape" mc:Ignorable="w14 wp14">
+  <w:body>
+    <w:p>
+      <w:pPr>
+        <w:pStyle w:val="Heading1"/>
+      </w:pPr>
+      <w:r>
+        <w:t>Climatic and land use variables influencing distribution in Oklahoma grassland birds</w:t>
+      </w:r>
+    </w:p>
+    <w:p>
+      <w:r>
+        <w:t>Claire M. Curry</w:t>
+      </w:r>
+    </w:p>
+    <w:p>
+      <w:r>
+        <w:t>Jeremy Ross</w:t>
+      </w:r>
+    </w:p>
+    <w:p>
+      <w:r>
+        <w:t xml:space="preserve">Andrea </w:t>
+      </w:r>
+      <w:proofErr w:type="spellStart"/>
+      <w:r>
+        <w:t>Contina</w:t>
+      </w:r>
+      <w:proofErr w:type="spellEnd"/>
+    </w:p>
+    <w:p>
+      <w:r>
+        <w:t>Eli S. Bridge</w:t>
+      </w:r>
+    </w:p>
+    <w:p>
+      <w:pPr>
+        <w:pStyle w:val="Heading1"/>
+      </w:pPr>
+      <w:r>
+        <w:t>Introduction</w:t>
+      </w:r>
+    </w:p>
+    <w:p>
+      <w:r>
+        <w:t>Grass</w:t>
+      </w:r>
+      <w:r>
+        <w:t xml:space="preserve">lands are one of the world’s most endangered ecosystems, with declines of 82.6-99.9% of tallgrass prairie, 30-99.9% of mixed-grass prairie, and 20-85.8% of short-grass prairie in the plains states and provinces of North America </w:t>
+      </w:r>
+      <w:bookmarkStart w:id="0" w:name="ZOTERO_BREF_kfLIK1h3HoJL"/>
+      <w:r>
+        <w:rPr>
+          <w:rFonts w:cs="Times New Roman"/>
+        </w:rPr>
+        <w:t>(Sampson and Knopf 1994)</w:t>
+      </w:r>
+      <w:bookmarkEnd w:id="0"/>
+      <w:r>
+        <w:t xml:space="preserve">.  </w:t>
+      </w:r>
+      <w:r>
+        <w:t xml:space="preserve">Drivers of decline include </w:t>
+      </w:r>
+      <w:r>
+        <w:t>land use conversion via agriculture and changes in fire and grazing regimes</w:t>
+      </w:r>
+      <w:bookmarkStart w:id="1" w:name="ZOTERO_BREF_BdK5VLvrs9hS"/>
+      <w:r>
+        <w:t xml:space="preserve"> </w:t>
+      </w:r>
+      <w:r>
+        <w:rPr>
+          <w:rFonts w:cs="Times New Roman"/>
+        </w:rPr>
+        <w:t>(Samson et al. 2004)</w:t>
+      </w:r>
+      <w:bookmarkEnd w:id="1"/>
+      <w:r>
+        <w:rPr>
+          <w:rFonts w:cs="Times New Roman"/>
+        </w:rPr>
+        <w:t xml:space="preserve">.  </w:t>
+      </w:r>
+      <w:r>
+        <w:t>Grassland report (</w:t>
+      </w:r>
+      <w:proofErr w:type="spellStart"/>
+      <w:r>
+        <w:t>Askin</w:t>
+      </w:r>
+      <w:proofErr w:type="spellEnd"/>
+      <w:r>
+        <w:t xml:space="preserve"> et al?).  </w:t>
+      </w:r>
+      <w:r>
+        <w:t xml:space="preserve">WRITE MORE HERE ABOUT GRASSLANDS and WHICH TYPES ARE </w:t>
+      </w:r>
+      <w:r>
+        <w:t xml:space="preserve">THREATENED.  </w:t>
+      </w:r>
+      <w:r>
+        <w:t xml:space="preserve">The already tenuous status of grassland birds is further threatened by conversion to new crops resulting in permanent land use changes </w:t>
+      </w:r>
+      <w:bookmarkStart w:id="2" w:name="ZOTERO_BREF_ge6owBWH3USY"/>
+      <w:r>
+        <w:t xml:space="preserve">(Wright and </w:t>
+      </w:r>
+      <w:proofErr w:type="spellStart"/>
+      <w:r>
+        <w:t>Wimberly</w:t>
+      </w:r>
+      <w:proofErr w:type="spellEnd"/>
+      <w:r>
+        <w:t xml:space="preserve"> 2013)</w:t>
+      </w:r>
+      <w:bookmarkEnd w:id="2"/>
+      <w:r>
+        <w:t>,</w:t>
+      </w:r>
+      <w:r>
+        <w:t xml:space="preserve"> generational changes in land use </w:t>
+      </w:r>
+      <w:bookmarkStart w:id="3" w:name="ZOTERO_BREF_x6wwcuHDacf6"/>
+      <w:r>
+        <w:t>(Higgins et al. 2002)</w:t>
+      </w:r>
+      <w:bookmarkEnd w:id="3"/>
+      <w:r>
+        <w:t xml:space="preserve">, changes in conservation programs for grassland habitats </w:t>
+      </w:r>
+      <w:bookmarkStart w:id="4" w:name="ZOTERO_BREF_9N27HJt88gtY"/>
+      <w:r>
+        <w:t>(</w:t>
+      </w:r>
+      <w:proofErr w:type="spellStart"/>
+      <w:r>
+        <w:t>Klute</w:t>
+      </w:r>
+      <w:proofErr w:type="spellEnd"/>
+      <w:r>
+        <w:t xml:space="preserve"> et al. 1997)</w:t>
+      </w:r>
+      <w:bookmarkEnd w:id="4"/>
+      <w:r>
+        <w:t xml:space="preserve">, and </w:t>
+      </w:r>
+      <w:r>
+        <w:t>alterations to vegetation</w:t>
+      </w:r>
+      <w:r>
+        <w:t xml:space="preserve"> </w:t>
+      </w:r>
+      <w:bookmarkStart w:id="5" w:name="ZOTERO_BREF_UNR8BVLp1qQZ"/>
+      <w:r>
+        <w:rPr>
+          <w:rFonts w:cs="Times New Roman"/>
+        </w:rPr>
+        <w:t>(</w:t>
+      </w:r>
+      <w:proofErr w:type="spellStart"/>
+      <w:r>
+        <w:rPr>
+          <w:rFonts w:cs="Times New Roman"/>
+        </w:rPr>
+        <w:t>Alward</w:t>
+      </w:r>
+      <w:proofErr w:type="spellEnd"/>
+      <w:r>
+        <w:rPr>
+          <w:rFonts w:cs="Times New Roman"/>
+        </w:rPr>
+        <w:t xml:space="preserve"> 1999)</w:t>
+      </w:r>
+      <w:bookmarkEnd w:id="5"/>
+      <w:r>
+        <w:t xml:space="preserve"> and ecosystem </w:t>
+      </w:r>
+      <w:r>
+        <w:t xml:space="preserve">structure </w:t>
+      </w:r>
+      <w:bookmarkStart w:id="6" w:name="ZOTERO_BREF_Swgc5dZd9saw"/>
+      <w:r>
+        <w:rPr>
+          <w:rFonts w:cs="Times New Roman"/>
+        </w:rPr>
+        <w:t>(Brown et al. 1997)</w:t>
+      </w:r>
+      <w:bookmarkEnd w:id="6"/>
+      <w:r>
+        <w:t xml:space="preserve"> from </w:t>
+      </w:r>
+      <w:r>
+        <w:t xml:space="preserve">climate change </w:t>
+      </w:r>
+      <w:bookmarkStart w:id="7" w:name="ZOTERO_BREF_3p4W1KqZZnUW"/>
+      <w:r>
+        <w:rPr>
+          <w:rFonts w:cs="Times New Roman"/>
+        </w:rPr>
+        <w:t>(McCarty 2001)</w:t>
+      </w:r>
+      <w:bookmarkEnd w:id="7"/>
+      <w:r>
+        <w:t xml:space="preserve">.  </w:t>
+      </w:r>
+      <w:r>
+        <w:t xml:space="preserve">Grassland bird species are declining faster than other groups of birds as well </w:t>
+      </w:r>
+      <w:r>
+        <w:rPr>
+          <w:rFonts w:cs="Times New Roman"/>
+        </w:rPr>
+        <w:t>(Sampson and Knopf 1994)</w:t>
+      </w:r>
+      <w:r>
+        <w:t xml:space="preserve"> and thus continued to be imperiled by new threats to their habitat.</w:t>
+      </w:r>
+    </w:p>
+    <w:p>
+      <w:r>
+        <w:t xml:space="preserve">Understanding impacts of changing land use and climate in a region with much ecosystem variety requires a dynamic approach to species distribution modeling.  Species distribution modeling uses predictors, usually climatic variables () but now expanding to biotic variables (), to predict what areas are most suitable for a given organism.  </w:t>
+      </w:r>
+      <w:proofErr w:type="spellStart"/>
+      <w:r>
+        <w:t>Rangewide</w:t>
+      </w:r>
+      <w:proofErr w:type="spellEnd"/>
+      <w:r>
+        <w:t xml:space="preserve"> predictions have been made for grassland birds (O’Connor et al. 1999) but some species with smaller ranges were not accurately modeled, perhaps because different drivers of distribution are important in different regions </w:t>
+      </w:r>
+      <w:bookmarkStart w:id="8" w:name="ZOTERO_BREF_PH1RbBNG7ABP"/>
+      <w:r>
+        <w:rPr>
+          <w:rFonts w:cs="Times New Roman"/>
+        </w:rPr>
+        <w:t>(Bakker et al. 2002)</w:t>
+      </w:r>
+      <w:bookmarkEnd w:id="8"/>
+      <w:r>
+        <w:rPr>
+          <w:rFonts w:cs="Times New Roman"/>
+        </w:rPr>
+        <w:t xml:space="preserve">.  </w:t>
+      </w:r>
+      <w:r>
+        <w:t xml:space="preserve">A new method called </w:t>
+      </w:r>
+      <w:proofErr w:type="spellStart"/>
+      <w:r>
+        <w:t>Spatio</w:t>
+      </w:r>
+      <w:proofErr w:type="spellEnd"/>
+      <w:r>
+        <w:t xml:space="preserve">-temporal Exploratory Modeling adds additional accuracy by using an ensemble of </w:t>
+      </w:r>
+      <w:r>
+        <w:t xml:space="preserve">smaller, regional </w:t>
+      </w:r>
+      <w:r>
+        <w:t xml:space="preserve">models to account for </w:t>
+      </w:r>
+      <w:r>
+        <w:t>local</w:t>
+      </w:r>
+      <w:r>
+        <w:t xml:space="preserve"> </w:t>
+      </w:r>
+      <w:r>
+        <w:t>differences in variables that drive distributions</w:t>
+      </w:r>
+      <w:r>
+        <w:t xml:space="preserve"> (Fink et al. 2010 and 2013)</w:t>
+      </w:r>
+      <w:r>
+        <w:t xml:space="preserve">.  </w:t>
+      </w:r>
+      <w:r>
+        <w:t>The original model was developed for data with a continent-wide scale and seasonal variation.  We will use this approach of regional ensemble models at a smaller scale, within one state, and within a single season (the breeding season).  We will compare the ensemble’s effectiveness with a</w:t>
+      </w:r>
+      <w:r>
+        <w:t xml:space="preserve"> typical SD</w:t>
+      </w:r>
+      <w:r>
+        <w:t>M</w:t>
+      </w:r>
+      <w:r>
+        <w:t xml:space="preserve"> at this statewide scale</w:t>
+      </w:r>
+      <w:bookmarkStart w:id="9" w:name="_GoBack"/>
+      <w:bookmarkEnd w:id="9"/>
+      <w:r>
+        <w:t xml:space="preserve">.  </w:t>
+      </w:r>
+      <w:r>
+        <w:t>Considering management at the local scale is also important because many land use changes are made there (citation??).</w:t>
+      </w:r>
+    </w:p>
+    <w:p>
+      <w:r>
+        <w:lastRenderedPageBreak/>
+        <w:t xml:space="preserve">Our study region, the U.S. state of Oklahoma, contains a wide variety of grassland birds as its ecoregions range from tallgrass prairies in the east on the edge of eastern deciduous forests to several types of grasslands in the central part of the state and westward. </w:t>
+      </w:r>
+      <w:r>
+        <w:t xml:space="preserve">Historically, each type of grassland </w:t>
+      </w:r>
+      <w:proofErr w:type="gramStart"/>
+      <w:r>
+        <w:t>comprised ?</w:t>
+      </w:r>
+      <w:proofErr w:type="gramEnd"/>
+      <w:r>
+        <w:t xml:space="preserve">, ?, and ? </w:t>
+      </w:r>
+      <w:proofErr w:type="gramStart"/>
+      <w:r>
+        <w:t>ha</w:t>
+      </w:r>
+      <w:proofErr w:type="gramEnd"/>
+      <w:r>
+        <w:t xml:space="preserve">, totaling ? </w:t>
+      </w:r>
+      <w:proofErr w:type="gramStart"/>
+      <w:r>
+        <w:t>ha</w:t>
+      </w:r>
+      <w:proofErr w:type="gramEnd"/>
+      <w:r>
+        <w:t xml:space="preserve"> (Sampson and Knopf paper).  Modern estimates by comparable schemes are not available.  </w:t>
+      </w:r>
+      <w:r>
+        <w:t xml:space="preserve">Agriculture accounts for over $2.8 billion in the state’s gross domestic product in the study years (U.S. Bureau of Economic Analysis, 2017).  </w:t>
+      </w:r>
+      <w:proofErr w:type="gramStart"/>
+      <w:r>
+        <w:t>Major crops in the state use.</w:t>
+      </w:r>
+      <w:proofErr w:type="gramEnd"/>
+      <w:r>
+        <w:t xml:space="preserve">  Land use is also for ranching, </w:t>
+      </w:r>
+      <w:proofErr w:type="gramStart"/>
+      <w:r>
+        <w:t>with ??</w:t>
+      </w:r>
+      <w:proofErr w:type="gramEnd"/>
+      <w:r>
+        <w:t xml:space="preserve"> </w:t>
+      </w:r>
+      <w:proofErr w:type="gramStart"/>
+      <w:r>
+        <w:t>animals</w:t>
+      </w:r>
+      <w:proofErr w:type="gramEnd"/>
+      <w:r>
+        <w:t>.   State plans for biofuels GOOGLE.  This combination of</w:t>
+      </w:r>
+      <w:r>
+        <w:t xml:space="preserve"> the state’s</w:t>
+      </w:r>
+      <w:r>
+        <w:t xml:space="preserve"> agricultural importance and</w:t>
+      </w:r>
+      <w:r>
+        <w:t xml:space="preserve"> forecast</w:t>
+      </w:r>
+      <w:r>
+        <w:t xml:space="preserve"> impact by climate change makes Oklahoma’s grassland birds vulnerable.</w:t>
+      </w:r>
+    </w:p>
+    <w:p>
+      <w:r>
+        <w:t>T</w:t>
+      </w:r>
+      <w:r>
+        <w:t xml:space="preserve">he objectives of our study are to </w:t>
+      </w:r>
+      <w:r>
+        <w:t>estimate</w:t>
+      </w:r>
+      <w:r>
+        <w:t xml:space="preserve"> the current distribution of Oklahoma grassland birds and understand what variables are important in their distribution. </w:t>
+      </w:r>
+      <w:r>
+        <w:t xml:space="preserve">We will compare use of a typical SDM and a STEM as well. </w:t>
+      </w:r>
+      <w:r>
+        <w:t xml:space="preserve"> These data will allow managers to make decisions on what areas are important for populations, what </w:t>
+      </w:r>
+      <w:r>
+        <w:t>land use</w:t>
+      </w:r>
+      <w:r>
+        <w:t xml:space="preserve"> practices and trends may impact populations, and how clim</w:t>
+      </w:r>
+      <w:r>
+        <w:t>ate change interacts with these.</w:t>
+      </w:r>
+      <w:r>
+        <w:t xml:space="preserve">  </w:t>
+      </w:r>
+    </w:p>
+    <w:p>
+      <w:r>
+        <w:t xml:space="preserve">We will </w:t>
+      </w:r>
+      <w:r>
+        <w:t xml:space="preserve">examine three aspects of Oklahoma grassland bird distribution.  First, what is the current distribution of these species?  We will use point count, transect, and citizen science data to create density estimates (from point count and transect data, comparing estimates because they are different habitats) and species distribution models (from all three data sources).  We will create statewide distribution models and compare these with </w:t>
+      </w:r>
+      <w:proofErr w:type="spellStart"/>
+      <w:r>
+        <w:t>spatio</w:t>
+      </w:r>
+      <w:proofErr w:type="spellEnd"/>
+      <w:r>
+        <w:t xml:space="preserve">-temporally explicit models.  Second, what predictor variables determine the distribution of each species and as such what land use changes might make these species vulnerable?  We look at land use, conservation easements, climatic variables, and vegetation and ask which variables were most important in the species distribution models (both statewide and STEM).  Finally, how will distributions change with climate change forecasts and potential land use changes?  We use predicted climate change forecasts and </w:t>
+      </w:r>
+      <w:commentRangeStart w:id="10"/>
+      <w:r>
+        <w:t xml:space="preserve">estimates of potential land use change </w:t>
+      </w:r>
+      <w:commentRangeEnd w:id="10"/>
+      <w:r>
+        <w:rPr>
+          <w:rStyle w:val="CommentReference"/>
+        </w:rPr>
+        <w:commentReference w:id="10"/>
+      </w:r>
+      <w:r>
+        <w:t>(soil distribution maps??) to estimate risks for Oklahoma’s grassland birds.</w:t>
+      </w:r>
+    </w:p>
+    <w:p>
+      <w:pPr>
+        <w:pStyle w:val="Heading1"/>
+      </w:pPr>
+      <w:r>
+        <w:t>Methods</w:t>
+      </w:r>
+    </w:p>
+    <w:p>
+      <w:pPr>
+        <w:pStyle w:val="Heading2"/>
+      </w:pPr>
+      <w:r>
+        <w:t>Study area</w:t>
+      </w:r>
+    </w:p>
+    <w:p>
+      <w:proofErr w:type="gramStart"/>
+      <w:r>
+        <w:t>Brief discussion of ecoregions in Oklahoma, range of precipitation and temperature across the state, and what types of grasslands (and what areas exist) are here.</w:t>
+      </w:r>
+      <w:proofErr w:type="gramEnd"/>
+    </w:p>
+    <w:p>
+      <w:pPr>
+        <w:pStyle w:val="Heading2"/>
+      </w:pPr>
+      <w:r>
+        <w:t>Response data</w:t>
+      </w:r>
+    </w:p>
+    <w:p>
+      <w:pPr>
+        <w:pStyle w:val="ListParagraph"/>
+        <w:numPr>
+          <w:ilvl w:val="0"/>
+          <w:numId w:val="2"/>
+        </w:numPr>
+      </w:pPr>
+      <w:r>
+        <w:t>Survey methods</w:t>
+      </w:r>
+    </w:p>
+    <w:p>
+      <w:pPr>
+        <w:pStyle w:val="ListParagraph"/>
+        <w:numPr>
+          <w:ilvl w:val="1"/>
+          <w:numId w:val="2"/>
+        </w:numPr>
+      </w:pPr>
+      <w:r>
+        <w:t>Point counts</w:t>
+      </w:r>
+    </w:p>
+    <w:p>
+      <w:pPr>
+        <w:pStyle w:val="ListParagraph"/>
+        <w:numPr>
+          <w:ilvl w:val="1"/>
+          <w:numId w:val="2"/>
+        </w:numPr>
+      </w:pPr>
+      <w:r>
+        <w:t>Transects</w:t>
+      </w:r>
+    </w:p>
+    <w:p>
+      <w:pPr>
+        <w:pStyle w:val="ListParagraph"/>
+        <w:numPr>
+          <w:ilvl w:val="0"/>
+          <w:numId w:val="2"/>
+        </w:numPr>
+      </w:pPr>
+      <w:r>
+        <w:t>Citizen science data</w:t>
+      </w:r>
+    </w:p>
+    <w:p>
+      <w:pPr>
+        <w:pStyle w:val="ListParagraph"/>
+        <w:numPr>
+          <w:ilvl w:val="1"/>
+          <w:numId w:val="2"/>
+        </w:numPr>
+      </w:pPr>
+      <w:proofErr w:type="spellStart"/>
+      <w:proofErr w:type="gramStart"/>
+      <w:r>
+        <w:t>eBird</w:t>
+      </w:r>
+      <w:proofErr w:type="spellEnd"/>
+      <w:proofErr w:type="gramEnd"/>
+      <w:r>
+        <w:t xml:space="preserve">: </w:t>
+      </w:r>
+      <w:r>
+        <w:t>All complete data (points and transects)</w:t>
+      </w:r>
+      <w:r>
+        <w:t xml:space="preserve"> for 2013 and 2014.</w:t>
+      </w:r>
+    </w:p>
+    <w:p>
+      <w:pPr>
+        <w:pStyle w:val="ListParagraph"/>
+        <w:numPr>
+          <w:ilvl w:val="1"/>
+          <w:numId w:val="2"/>
+        </w:numPr>
+      </w:pPr>
+      <w:r>
+        <w:lastRenderedPageBreak/>
+        <w:t xml:space="preserve">Still waiting on response from </w:t>
+      </w:r>
+      <w:proofErr w:type="spellStart"/>
+      <w:r>
+        <w:t>ebird</w:t>
+      </w:r>
+      <w:proofErr w:type="spellEnd"/>
+      <w:r>
+        <w:t xml:space="preserve"> about whether the dataset I downloaded is “complete counts” only</w:t>
+      </w:r>
+      <w:r>
+        <w:t>.  Worst-case scenario, download their other dataset, filter by complete, and re-incorporate (probably take ~8 hours if formatting different.)</w:t>
+      </w:r>
+      <w:r>
+        <w:t xml:space="preserve">  If they don’t email back by Feb. 15 I will try again.</w:t>
+      </w:r>
+    </w:p>
+    <w:p>
+      <w:pPr>
+        <w:pStyle w:val="ListParagraph"/>
+        <w:numPr>
+          <w:ilvl w:val="1"/>
+          <w:numId w:val="2"/>
+        </w:numPr>
+      </w:pPr>
+      <w:r>
+        <w:t>Because some observers entered sightings from before and during our surveys into eBird.org, we</w:t>
+      </w:r>
+      <w:r>
+        <w:t xml:space="preserve"> eliminated </w:t>
+      </w:r>
+      <w:r>
+        <w:t>counts</w:t>
+      </w:r>
+      <w:r>
+        <w:t xml:space="preserve"> that were within two hours of the actual survey start time and within 15 km</w:t>
+      </w:r>
+      <w:r>
+        <w:t xml:space="preserve"> of the survey start location</w:t>
+      </w:r>
+      <w:r>
+        <w:t xml:space="preserve">.  This </w:t>
+      </w:r>
+      <w:proofErr w:type="gramStart"/>
+      <w:r>
+        <w:t>eliminated ??</w:t>
+      </w:r>
+      <w:proofErr w:type="gramEnd"/>
+      <w:r>
+        <w:t xml:space="preserve"> </w:t>
+      </w:r>
+      <w:proofErr w:type="gramStart"/>
+      <w:r>
+        <w:t>of ??</w:t>
+      </w:r>
+      <w:proofErr w:type="gramEnd"/>
+      <w:r>
+        <w:t xml:space="preserve"> </w:t>
+      </w:r>
+      <w:proofErr w:type="spellStart"/>
+      <w:proofErr w:type="gramStart"/>
+      <w:r>
+        <w:t>ebird</w:t>
+      </w:r>
+      <w:proofErr w:type="spellEnd"/>
+      <w:proofErr w:type="gramEnd"/>
+      <w:r>
+        <w:t xml:space="preserve"> entries.</w:t>
+      </w:r>
+    </w:p>
+    <w:p>
+      <w:pPr>
+        <w:pStyle w:val="Heading2"/>
+      </w:pPr>
+      <w:r>
+        <w:t>Predictors</w:t>
+      </w:r>
+    </w:p>
+    <w:p>
+      <w:r>
+        <w:t xml:space="preserve">We used climatic variables, land use variables, and land cover variables to predict bird distribution.  </w:t>
+      </w:r>
+      <w:r>
+        <w:fldChar w:fldCharType="begin"/>
+      </w:r>
+      <w:r>
+        <w:instrText xml:space="preserve"> REF _Ref473812346 \h </w:instrText>
+      </w:r>
+      <w:r>
+        <w:fldChar w:fldCharType="separate"/>
+      </w:r>
+      <w:r>
+        <w:t xml:space="preserve">Table </w:t>
+      </w:r>
+      <w:r>
+        <w:rPr>
+          <w:noProof/>
+        </w:rPr>
+        <w:t>1</w:t>
+      </w:r>
+      <w:r>
+        <w:fldChar w:fldCharType="end"/>
+      </w:r>
+      <w:r>
+        <w:t xml:space="preserve"> </w:t>
+      </w:r>
+      <w:r>
+        <w:t>shows the</w:t>
+      </w:r>
+      <w:r>
+        <w:t xml:space="preserve"> variables and their definitions</w:t>
+      </w:r>
+      <w:r>
+        <w:t>.</w:t>
+      </w:r>
+    </w:p>
+    <w:p/>
+    <w:p>
+      <w:r>
+        <w:t>Additionally, we used neighborhood predictors about the values in rectangular areas around each point</w:t>
+      </w:r>
+      <w:r>
+        <w:t xml:space="preserve">, </w:t>
+      </w:r>
+      <w:r>
+        <w:t xml:space="preserve">at the scale of 5 x 5 pixels (150 x 150 m) and 15 x 15 pixels (450 x 450 m) (Fink et al. 2010).  We looked at proportion of </w:t>
+      </w:r>
+      <w:r>
+        <w:t>each land cover class and proportion of several summed variables:</w:t>
+      </w:r>
+      <w:r>
+        <w:t xml:space="preserve"> open space (grasslands, hay/pasture, cropland, herbaceous wetlands</w:t>
+      </w:r>
+      <w:r>
+        <w:t>, and barren land</w:t>
+      </w:r>
+      <w:r>
+        <w:t>) since grassland bird occupancy can be influenced by the total non-structural cover (McDonald 2017)</w:t>
+      </w:r>
+      <w:r>
+        <w:t xml:space="preserve">.  </w:t>
+      </w:r>
+      <w:r>
+        <w:t xml:space="preserve">Neighborhoods were created in QGIS 2.14 with GRASS’s </w:t>
+      </w:r>
+      <w:proofErr w:type="spellStart"/>
+      <w:r>
+        <w:t>r.neighbors</w:t>
+      </w:r>
+      <w:proofErr w:type="spellEnd"/>
+      <w:r>
+        <w:t xml:space="preserve"> processing tool.  </w:t>
+      </w:r>
+      <w:r>
+        <w:t>We also used NLCD’s canopy cover and impervious surface layers.</w:t>
+      </w:r>
+    </w:p>
+    <w:p>
+      <w:pPr>
+        <w:ind w:left="1080"/>
+      </w:pPr>
+    </w:p>
+    <w:p>
+      <w:pPr>
+        <w:pStyle w:val="Heading2"/>
+      </w:pPr>
+      <w:r>
+        <w:t>Analyses</w:t>
+      </w:r>
+    </w:p>
+    <w:p>
+      <w:pPr>
+        <w:pStyle w:val="Heading3"/>
+      </w:pPr>
+      <w:r>
+        <w:t>Density estimations</w:t>
+      </w:r>
+    </w:p>
+    <w:p>
+      <w:pPr>
+        <w:pStyle w:val="ListParagraph"/>
+        <w:numPr>
+          <w:ilvl w:val="0"/>
+          <w:numId w:val="1"/>
+        </w:numPr>
+      </w:pPr>
+      <w:r>
+        <w:t>Using distance sampling, possibly including detectability from repeated surveys</w:t>
+      </w:r>
+    </w:p>
+    <w:p>
+      <w:pPr>
+        <w:pStyle w:val="ListParagraph"/>
+        <w:numPr>
+          <w:ilvl w:val="1"/>
+          <w:numId w:val="1"/>
+        </w:numPr>
+      </w:pPr>
+      <w:proofErr w:type="gramStart"/>
+      <w:r>
+        <w:t>Comparison of point count vs transect</w:t>
+      </w:r>
+      <w:proofErr w:type="gramEnd"/>
+      <w:r>
+        <w:t xml:space="preserve"> effectiveness if sample size large enough for each and geographical overlap sufficient.  However, </w:t>
+      </w:r>
+      <w:proofErr w:type="gramStart"/>
+      <w:r>
+        <w:t>point counts go along road and transects</w:t>
+      </w:r>
+      <w:proofErr w:type="gramEnd"/>
+      <w:r>
+        <w:t xml:space="preserve"> usually walking off-road.  Alternative: comparison of estimations from road pcs vs “off road” transects?</w:t>
+      </w:r>
+    </w:p>
+    <w:p/>
+    <w:p>
+      <w:pPr>
+        <w:pStyle w:val="Heading3"/>
+      </w:pPr>
+      <w:r>
+        <w:t>Species distribution models</w:t>
+      </w:r>
+    </w:p>
+    <w:p>
+      <w:r>
+        <w:t xml:space="preserve">Ensemble and </w:t>
+      </w:r>
+      <w:proofErr w:type="spellStart"/>
+      <w:r>
+        <w:t>spatio</w:t>
+      </w:r>
+      <w:proofErr w:type="spellEnd"/>
+      <w:r>
+        <w:t>-temporally explicit ensemble models</w:t>
+      </w:r>
+    </w:p>
+    <w:p>
+      <w:r>
+        <w:t>To model species distributions based on our predictors, we created two sets of models for each species.  The first is a statewide</w:t>
+      </w:r>
+      <w:r>
+        <w:t xml:space="preserve"> ensemble</w:t>
+      </w:r>
+      <w:r>
+        <w:t xml:space="preserve"> model using the base models </w:t>
+      </w:r>
+      <w:r>
+        <w:t>which are known to give good predictions.  This gives us interpretable models for which we can make specific predictions about what predictor variables are influencing distribution in what ways</w:t>
+      </w:r>
+      <w:r>
+        <w:t xml:space="preserve"> for each piece of the ensemble</w:t>
+      </w:r>
+      <w:r>
+        <w:t xml:space="preserve">.  The second are </w:t>
+      </w:r>
+      <w:proofErr w:type="spellStart"/>
+      <w:r>
+        <w:t>spatio</w:t>
+      </w:r>
+      <w:proofErr w:type="spellEnd"/>
+      <w:r>
+        <w:t xml:space="preserve">-temporally weighted ensemble models (Fink et al. 2010).  </w:t>
+      </w:r>
+      <w:r>
+        <w:t xml:space="preserve">This </w:t>
+      </w:r>
+      <w:r>
+        <w:lastRenderedPageBreak/>
+        <w:t xml:space="preserve">second model, while it may give </w:t>
+      </w:r>
+      <w:r>
+        <w:t>more</w:t>
+      </w:r>
+      <w:r>
+        <w:t xml:space="preserve"> accurate predictions, </w:t>
+      </w:r>
+      <w:r>
+        <w:t>is harder to</w:t>
+      </w:r>
+      <w:r>
+        <w:t xml:space="preserve"> interpret (James et al 2013 ISLR book).  </w:t>
+      </w:r>
+      <w:r>
+        <w:t>This is important because what influences d</w:t>
+      </w:r>
+      <w:r>
+        <w:t xml:space="preserve">istribution may vary by region </w:t>
+      </w:r>
+      <w:bookmarkStart w:id="11" w:name="ZOTERO_BREF_xyaS22BfIPCn"/>
+      <w:r>
+        <w:rPr>
+          <w:rFonts w:cs="Times New Roman"/>
+        </w:rPr>
+        <w:t>(Bakker et al. 2002)</w:t>
+      </w:r>
+      <w:bookmarkEnd w:id="11"/>
+      <w:r>
+        <w:rPr>
+          <w:rFonts w:cs="Times New Roman"/>
+        </w:rPr>
+        <w:t xml:space="preserve">. </w:t>
+      </w:r>
+      <w:r>
+        <w:t xml:space="preserve"> </w:t>
+      </w:r>
+      <w:r>
+        <w:t>Both strategies give us differing and complementary information on factors affecting species distribution in Oklahoma.</w:t>
+      </w:r>
+    </w:p>
+    <w:p>
+      <w:r>
+        <w:t xml:space="preserve">Both ensembles compare models by weighting averages of each single model prediction.  We weighted each pixel by the sample size of models at each pixel.  </w:t>
+      </w:r>
+      <w:r>
+        <w:t>[</w:t>
+      </w:r>
+      <w:proofErr w:type="spellStart"/>
+      <w:r>
+        <w:t>Oppel</w:t>
+      </w:r>
+      <w:proofErr w:type="spellEnd"/>
+      <w:r>
+        <w:t xml:space="preserve"> et al. 2012 weighted each model by AUC but I’m not sure we need to.</w:t>
+      </w:r>
+      <w:r>
+        <w:t>]</w:t>
+      </w:r>
+      <w:r>
+        <w:t xml:space="preserve">  </w:t>
+      </w:r>
+    </w:p>
+    <w:p>
+      <w:r>
+        <w:t>The statewide ensemble model</w:t>
+      </w:r>
+      <w:r>
+        <w:t xml:space="preserve"> for each species consists of </w:t>
+      </w:r>
+      <w:r>
+        <w:t>a bagged decision tree</w:t>
+      </w:r>
+      <w:proofErr w:type="gramStart"/>
+      <w:r>
+        <w:t>, ?</w:t>
+      </w:r>
+      <w:proofErr w:type="gramEnd"/>
+      <w:r>
+        <w:t xml:space="preserve">, and ?.  These base models can each be interpreted.  </w:t>
+      </w:r>
+      <w:proofErr w:type="spellStart"/>
+      <w:r>
+        <w:t>Ensembling</w:t>
+      </w:r>
+      <w:proofErr w:type="spellEnd"/>
+      <w:r>
+        <w:t xml:space="preserve"> predictions for </w:t>
+      </w:r>
+      <w:proofErr w:type="gramStart"/>
+      <w:r>
+        <w:t>all ?</w:t>
+      </w:r>
+      <w:proofErr w:type="gramEnd"/>
+      <w:r>
+        <w:t xml:space="preserve"> </w:t>
+      </w:r>
+      <w:proofErr w:type="gramStart"/>
+      <w:r>
+        <w:t>models</w:t>
+      </w:r>
+      <w:proofErr w:type="gramEnd"/>
+      <w:r>
+        <w:t xml:space="preserve"> is known to give more accurate predictions (citation).</w:t>
+      </w:r>
+    </w:p>
+    <w:p>
+      <w:r>
+        <w:t>The spatiotemporally explicit ensemble models</w:t>
+      </w:r>
+      <w:r>
+        <w:t xml:space="preserve"> include </w:t>
+      </w:r>
+      <w:proofErr w:type="gramStart"/>
+      <w:r>
+        <w:t>all ?</w:t>
+      </w:r>
+      <w:proofErr w:type="gramEnd"/>
+      <w:r>
+        <w:t xml:space="preserve"> </w:t>
+      </w:r>
+      <w:proofErr w:type="gramStart"/>
+      <w:r>
+        <w:t>types</w:t>
+      </w:r>
+      <w:proofErr w:type="gramEnd"/>
+      <w:r>
+        <w:t xml:space="preserve"> of base models, but merged</w:t>
+      </w:r>
+      <w:r>
+        <w:t xml:space="preserve"> over different spatial extents per Fink et al. 2010.</w:t>
+      </w:r>
+      <w:r>
+        <w:t xml:space="preserve">  The original STEM was designed for broad-scale survey data.  We see whether it is useful at a smaller scale by adapting the scale of our support sets.  With the diverse habitats and climatic variables found across Oklahoma, it should provide better predictions than the statewide model.</w:t>
+      </w:r>
+    </w:p>
+    <w:p>
+      <w:r>
+        <w:t xml:space="preserve">Models were evaluated </w:t>
+      </w:r>
+      <w:proofErr w:type="gramStart"/>
+      <w:r>
+        <w:t>by ??</w:t>
+      </w:r>
+      <w:proofErr w:type="gramEnd"/>
+    </w:p>
+    <w:p>
+      <w:r>
+        <w:t xml:space="preserve">To determine </w:t>
+      </w:r>
+      <w:r>
+        <w:t>which predictors were important in species distributions, for each species we ranked variables.</w:t>
+      </w:r>
+      <w:r>
+        <w:t xml:space="preserve">  </w:t>
+      </w:r>
+      <w:proofErr w:type="spellStart"/>
+      <w:r>
+        <w:t>Hochaka</w:t>
+      </w:r>
+      <w:proofErr w:type="spellEnd"/>
+      <w:r>
+        <w:t xml:space="preserve"> et al 2007 article lists citations of </w:t>
+      </w:r>
+      <w:proofErr w:type="spellStart"/>
+      <w:r>
+        <w:t>Breiman</w:t>
+      </w:r>
+      <w:proofErr w:type="spellEnd"/>
+      <w:r>
+        <w:t xml:space="preserve"> 2001, </w:t>
+      </w:r>
+      <w:proofErr w:type="spellStart"/>
+      <w:r>
+        <w:t>Brieman</w:t>
+      </w:r>
+      <w:proofErr w:type="spellEnd"/>
+      <w:r>
+        <w:t xml:space="preserve"> et al. 1984, and </w:t>
+      </w:r>
+      <w:proofErr w:type="spellStart"/>
+      <w:r>
+        <w:t>Caruana</w:t>
+      </w:r>
+      <w:proofErr w:type="spellEnd"/>
+      <w:r>
+        <w:t xml:space="preserve"> et al. 2006 of how to rank important variables.  GAMS are additive, adding up each line for each variable (doing a smoothing line for each one).  </w:t>
+      </w:r>
+      <w:proofErr w:type="gramStart"/>
+      <w:r>
+        <w:t>Maybe not the best for wanting interactions because it doesn't do interactions.</w:t>
+      </w:r>
+      <w:proofErr w:type="gramEnd"/>
+      <w:r>
+        <w:t xml:space="preserve">  </w:t>
+      </w:r>
+      <w:proofErr w:type="spellStart"/>
+      <w:r>
+        <w:t>MaxEnt</w:t>
+      </w:r>
+      <w:proofErr w:type="spellEnd"/>
+      <w:r>
+        <w:t xml:space="preserve"> (generates curves for each type of thing).  Need to read downloaded machine learning books more too.</w:t>
+      </w:r>
+    </w:p>
+    <w:p>
+      <w:pPr>
+        <w:pStyle w:val="Heading3"/>
+      </w:pPr>
+      <w:r>
+        <w:t>Study species</w:t>
+      </w:r>
+    </w:p>
+    <w:p>
+      <w:proofErr w:type="gramStart"/>
+      <w:r>
+        <w:t>Table ?</w:t>
+      </w:r>
+      <w:proofErr w:type="gramEnd"/>
+      <w:r>
+        <w:t xml:space="preserve"> </w:t>
+      </w:r>
+      <w:proofErr w:type="gramStart"/>
+      <w:r>
+        <w:t>shows</w:t>
+      </w:r>
+      <w:proofErr w:type="gramEnd"/>
+      <w:r>
+        <w:t xml:space="preserve"> the species we analyzed.  </w:t>
+      </w:r>
+    </w:p>
+    <w:p/>
+    <w:p>
+      <w:pPr>
+        <w:pStyle w:val="Heading1"/>
+      </w:pPr>
+      <w:r>
+        <w:t>Results</w:t>
+      </w:r>
+    </w:p>
+    <w:p>
+      <w:r>
+        <w:t xml:space="preserve">Map for STEM-type, </w:t>
+      </w:r>
+      <w:r>
+        <w:t>basic model</w:t>
+      </w:r>
+      <w:r>
+        <w:t>, and distance sampling estimates</w:t>
+      </w:r>
+      <w:r>
+        <w:t xml:space="preserve"> for each species.</w:t>
+      </w:r>
+    </w:p>
+    <w:p/>
+    <w:p>
+      <w:pPr>
+        <w:pStyle w:val="Heading1"/>
+      </w:pPr>
+      <w:r>
+        <w:t>Discussion</w:t>
+      </w:r>
+    </w:p>
+    <w:p>
+      <w:r>
+        <w:t>We should be careful extrapolating climate change to extinction (Schwartz et al. 2006).</w:t>
+      </w:r>
+    </w:p>
+    <w:p>
+      <w:pPr>
+        <w:pStyle w:val="Heading1"/>
+      </w:pPr>
+      <w:r>
+        <w:lastRenderedPageBreak/>
+        <w:t>Acknowledgements</w:t>
+      </w:r>
+    </w:p>
+    <w:p>
+      <w:r>
+        <w:t>This work was funded by USDA-NIFA grant #</w:t>
+      </w:r>
+      <w:r>
+        <w:rPr>
+          <w:rFonts w:ascii="Arial" w:hAnsi="Arial" w:cs="Arial"/>
+          <w:color w:val="222222"/>
+          <w:sz w:val="19"/>
+          <w:szCs w:val="19"/>
+          <w:shd w:val="clear" w:color="auto" w:fill="FFFFFF"/>
+        </w:rPr>
+        <w:t>2013-67009-20369 to ESB.</w:t>
+      </w:r>
+    </w:p>
+    <w:p>
+      <w:pPr>
+        <w:pStyle w:val="Heading1"/>
+      </w:pPr>
+      <w:r>
+        <w:t>Notes to self</w:t>
+      </w:r>
+    </w:p>
+    <w:p/>
+    <w:p>
+      <w:pPr>
+        <w:pStyle w:val="ListParagraph"/>
+        <w:numPr>
+          <w:ilvl w:val="0"/>
+          <w:numId w:val="1"/>
+        </w:numPr>
+      </w:pPr>
+      <w:r>
+        <w:t>Data I have downloaded but not used at this time</w:t>
+      </w:r>
+    </w:p>
+    <w:p>
+      <w:pPr>
+        <w:pStyle w:val="ListParagraph"/>
+        <w:numPr>
+          <w:ilvl w:val="1"/>
+          <w:numId w:val="1"/>
+        </w:numPr>
+        <w:rPr>
+          <w:rStyle w:val="InternetLink"/>
+          <w:color w:val="auto"/>
+          <w:u w:val="none"/>
+        </w:rPr>
+      </w:pPr>
+      <w:r>
+        <w:rPr>
+          <w:rFonts w:ascii="Arial" w:hAnsi="Arial" w:cs="Arial"/>
+          <w:color w:val="222222"/>
+          <w:sz w:val="19"/>
+          <w:szCs w:val="19"/>
+          <w:shd w:val="clear" w:color="auto" w:fill="FFFFFF"/>
+        </w:rPr>
+        <w:t> Gridded Soil Survey Geographic (</w:t>
+      </w:r>
+      <w:proofErr w:type="spellStart"/>
+      <w:r>
+        <w:rPr>
+          <w:rFonts w:ascii="Arial" w:hAnsi="Arial" w:cs="Arial"/>
+          <w:color w:val="222222"/>
+          <w:sz w:val="19"/>
+          <w:szCs w:val="19"/>
+          <w:shd w:val="clear" w:color="auto" w:fill="FFFFFF"/>
+        </w:rPr>
+        <w:t>gSSURGO</w:t>
+      </w:r>
+      <w:proofErr w:type="spellEnd"/>
+      <w:r>
+        <w:rPr>
+          <w:rFonts w:ascii="Arial" w:hAnsi="Arial" w:cs="Arial"/>
+          <w:color w:val="222222"/>
+          <w:sz w:val="19"/>
+          <w:szCs w:val="19"/>
+          <w:shd w:val="clear" w:color="auto" w:fill="FFFFFF"/>
+        </w:rPr>
+        <w:t>) by State</w:t>
+      </w:r>
+      <w:r>
+        <w:rPr>
+          <w:rFonts w:ascii="Arial" w:hAnsi="Arial" w:cs="Arial"/>
+          <w:color w:val="222222"/>
+          <w:sz w:val="19"/>
+          <w:szCs w:val="19"/>
+        </w:rPr>
+        <w:br/>
+      </w:r>
+      <w:r>
+        <w:rPr>
+          <w:rFonts w:ascii="Arial" w:hAnsi="Arial" w:cs="Arial"/>
+          <w:color w:val="222222"/>
+          <w:sz w:val="19"/>
+          <w:szCs w:val="19"/>
+          <w:shd w:val="clear" w:color="auto" w:fill="FFFFFF"/>
+        </w:rPr>
+        <w:t>   Size: 952.32 megabytes (4 files).  Download compressed size: 952.46 megabytes (1 map).</w:t>
+      </w:r>
+      <w:r>
+        <w:rPr>
+          <w:rFonts w:ascii="Arial" w:hAnsi="Arial" w:cs="Arial"/>
+          <w:color w:val="222222"/>
+          <w:sz w:val="19"/>
+          <w:szCs w:val="19"/>
+        </w:rPr>
+        <w:br/>
+      </w:r>
+      <w:r>
+        <w:rPr>
+          <w:rFonts w:ascii="Arial" w:hAnsi="Arial" w:cs="Arial"/>
+          <w:color w:val="222222"/>
+          <w:sz w:val="19"/>
+          <w:szCs w:val="19"/>
+          <w:shd w:val="clear" w:color="auto" w:fill="FFFFFF"/>
+        </w:rPr>
+        <w:t>   </w:t>
+      </w:r>
+      <w:hyperlink r:id="rId8">
+        <w:r>
+          <w:rPr>
+            <w:rStyle w:val="InternetLink"/>
+            <w:rFonts w:ascii="Arial" w:hAnsi="Arial" w:cs="Arial"/>
+            <w:color w:val="1155CC"/>
+            <w:sz w:val="19"/>
+            <w:szCs w:val="19"/>
+            <w:highlight w:val="white"/>
+          </w:rPr>
+          <w:t>http://gws.ftw.nrcs.usda.gov/GWDL/3273245/soils_GSSURGO_ok_3273245_01.zip</w:t>
+        </w:r>
+      </w:hyperlink>
+      <w:r>
+        <w:rPr>
+          <w:rFonts w:ascii="Arial" w:hAnsi="Arial" w:cs="Arial"/>
+          <w:color w:val="222222"/>
+          <w:sz w:val="19"/>
+          <w:szCs w:val="19"/>
+        </w:rPr>
+        <w:br/>
+      </w:r>
+      <w:r>
+        <w:rPr>
+          <w:rFonts w:ascii="Arial" w:hAnsi="Arial" w:cs="Arial"/>
+          <w:color w:val="222222"/>
+          <w:sz w:val="19"/>
+          <w:szCs w:val="19"/>
+          <w:shd w:val="clear" w:color="auto" w:fill="FFFFFF"/>
+        </w:rPr>
+        <w:t> Major Land Resource Areas by State</w:t>
+      </w:r>
+      <w:r>
+        <w:rPr>
+          <w:rFonts w:ascii="Arial" w:hAnsi="Arial" w:cs="Arial"/>
+          <w:color w:val="222222"/>
+          <w:sz w:val="19"/>
+          <w:szCs w:val="19"/>
+        </w:rPr>
+        <w:br/>
+      </w:r>
+      <w:r>
+        <w:rPr>
+          <w:rFonts w:ascii="Arial" w:hAnsi="Arial" w:cs="Arial"/>
+          <w:color w:val="222222"/>
+          <w:sz w:val="19"/>
+          <w:szCs w:val="19"/>
+          <w:shd w:val="clear" w:color="auto" w:fill="FFFFFF"/>
+        </w:rPr>
+        <w:t>   Size: 1.35 megabytes (46 files).  Download compressed size: 1.00 megabytes (1 map).</w:t>
+      </w:r>
+      <w:r>
+        <w:rPr>
+          <w:rFonts w:ascii="Arial" w:hAnsi="Arial" w:cs="Arial"/>
+          <w:color w:val="222222"/>
+          <w:sz w:val="19"/>
+          <w:szCs w:val="19"/>
+        </w:rPr>
+        <w:br/>
+      </w:r>
+      <w:r>
+        <w:rPr>
+          <w:rFonts w:ascii="Arial" w:hAnsi="Arial" w:cs="Arial"/>
+          <w:color w:val="222222"/>
+          <w:sz w:val="19"/>
+          <w:szCs w:val="19"/>
+          <w:shd w:val="clear" w:color="auto" w:fill="FFFFFF"/>
+        </w:rPr>
+        <w:t>   </w:t>
+      </w:r>
+      <w:hyperlink r:id="rId9">
+        <w:r>
+          <w:rPr>
+            <w:rStyle w:val="InternetLink"/>
+            <w:rFonts w:ascii="Arial" w:hAnsi="Arial" w:cs="Arial"/>
+            <w:color w:val="1155CC"/>
+            <w:sz w:val="19"/>
+            <w:szCs w:val="19"/>
+            <w:highlight w:val="white"/>
+          </w:rPr>
+          <w:t>http://gws.ftw.nrcs.usda.gov/GWDL/3276698/soils_MLRA_ok_3276698_05.zip</w:t>
+        </w:r>
+      </w:hyperlink>
+      <w:r>
+        <w:rPr>
+          <w:rFonts w:ascii="Arial" w:hAnsi="Arial" w:cs="Arial"/>
+          <w:color w:val="222222"/>
+          <w:sz w:val="19"/>
+          <w:szCs w:val="19"/>
+        </w:rPr>
+        <w:br/>
+      </w:r>
+      <w:r>
+        <w:rPr>
+          <w:rFonts w:ascii="Arial" w:hAnsi="Arial" w:cs="Arial"/>
+          <w:color w:val="222222"/>
+          <w:sz w:val="19"/>
+          <w:szCs w:val="19"/>
+          <w:shd w:val="clear" w:color="auto" w:fill="FFFFFF"/>
+        </w:rPr>
+        <w:t> Common Resource Areas by State</w:t>
+      </w:r>
+      <w:r>
+        <w:rPr>
+          <w:rFonts w:ascii="Arial" w:hAnsi="Arial" w:cs="Arial"/>
+          <w:color w:val="222222"/>
+          <w:sz w:val="19"/>
+          <w:szCs w:val="19"/>
+        </w:rPr>
+        <w:br/>
+      </w:r>
+      <w:r>
+        <w:rPr>
+          <w:rFonts w:ascii="Arial" w:hAnsi="Arial" w:cs="Arial"/>
+          <w:color w:val="222222"/>
+          <w:sz w:val="19"/>
+          <w:szCs w:val="19"/>
+          <w:shd w:val="clear" w:color="auto" w:fill="FFFFFF"/>
+        </w:rPr>
+        <w:t>   Size: 1.28 megabytes (45 files).  Download compressed size: 1.03 megabytes (1 map).</w:t>
+      </w:r>
+      <w:r>
+        <w:rPr>
+          <w:rFonts w:ascii="Arial" w:hAnsi="Arial" w:cs="Arial"/>
+          <w:color w:val="222222"/>
+          <w:sz w:val="19"/>
+          <w:szCs w:val="19"/>
+        </w:rPr>
+        <w:br/>
+      </w:r>
+      <w:r>
+        <w:rPr>
+          <w:rFonts w:ascii="Arial" w:hAnsi="Arial" w:cs="Arial"/>
+          <w:color w:val="222222"/>
+          <w:sz w:val="19"/>
+          <w:szCs w:val="19"/>
+          <w:shd w:val="clear" w:color="auto" w:fill="FFFFFF"/>
+        </w:rPr>
+        <w:t>   </w:t>
+      </w:r>
+      <w:hyperlink r:id="rId10">
+        <w:r>
+          <w:rPr>
+            <w:rStyle w:val="InternetLink"/>
+            <w:rFonts w:ascii="Arial" w:hAnsi="Arial" w:cs="Arial"/>
+            <w:color w:val="1155CC"/>
+            <w:sz w:val="19"/>
+            <w:szCs w:val="19"/>
+            <w:highlight w:val="white"/>
+          </w:rPr>
+          <w:t>http://gws.ftw.nrcs.usda.gov/GWDL/3276698/soils_CRA_ok_3276698_06.zip</w:t>
+        </w:r>
+      </w:hyperlink>
+    </w:p>
+    <w:p>
+      <w:pPr>
+        <w:pStyle w:val="ListParagraph"/>
+        <w:numPr>
+          <w:ilvl w:val="1"/>
+          <w:numId w:val="1"/>
+        </w:numPr>
+      </w:pPr>
+      <w:r>
+        <w:rPr>
+          <w:rFonts w:ascii="Arial" w:hAnsi="Arial" w:cs="Arial"/>
+          <w:color w:val="222222"/>
+          <w:sz w:val="19"/>
+          <w:szCs w:val="19"/>
+          <w:shd w:val="clear" w:color="auto" w:fill="FFFFFF"/>
+        </w:rPr>
+        <w:t> Cropland Data Layer by State</w:t>
+      </w:r>
+      <w:r>
+        <w:rPr>
+          <w:rFonts w:ascii="Arial" w:hAnsi="Arial" w:cs="Arial"/>
+          <w:color w:val="222222"/>
+          <w:sz w:val="19"/>
+          <w:szCs w:val="19"/>
+        </w:rPr>
+        <w:br/>
+      </w:r>
+      <w:r>
+        <w:rPr>
+          <w:rFonts w:ascii="Arial" w:hAnsi="Arial" w:cs="Arial"/>
+          <w:color w:val="222222"/>
+          <w:sz w:val="19"/>
+          <w:szCs w:val="19"/>
+          <w:shd w:val="clear" w:color="auto" w:fill="FFFFFF"/>
+        </w:rPr>
+        <w:t>   Size: 235.53 megabytes (3 files).  Download compressed size: 235.57 megabytes (1 map).</w:t>
+      </w:r>
+      <w:r>
+        <w:rPr>
+          <w:rFonts w:ascii="Arial" w:hAnsi="Arial" w:cs="Arial"/>
+          <w:color w:val="222222"/>
+          <w:sz w:val="19"/>
+          <w:szCs w:val="19"/>
+        </w:rPr>
+        <w:br/>
+      </w:r>
+      <w:r>
+        <w:rPr>
+          <w:rFonts w:ascii="Arial" w:hAnsi="Arial" w:cs="Arial"/>
+          <w:color w:val="222222"/>
+          <w:sz w:val="19"/>
+          <w:szCs w:val="19"/>
+          <w:shd w:val="clear" w:color="auto" w:fill="FFFFFF"/>
+        </w:rPr>
+        <w:t>   </w:t>
+      </w:r>
+      <w:hyperlink r:id="rId11">
+        <w:r>
+          <w:rPr>
+            <w:rStyle w:val="InternetLink"/>
+            <w:rFonts w:ascii="Arial" w:hAnsi="Arial" w:cs="Arial"/>
+            <w:color w:val="1155CC"/>
+            <w:sz w:val="19"/>
+            <w:szCs w:val="19"/>
+            <w:highlight w:val="white"/>
+          </w:rPr>
+          <w:t>http://gws.ftw.nrcs.usda.gov/GWDL/3276698/land_use_land_cover_NASS_CDL_ok_3276698_03.zip</w:t>
+        </w:r>
+      </w:hyperlink>
+    </w:p>
+    <w:p>
+      <w:pPr>
+        <w:pStyle w:val="ListParagraph"/>
+        <w:ind w:left="1440"/>
+      </w:pPr>
+    </w:p>
+    <w:p>
+      <w:pPr>
+        <w:pStyle w:val="ListParagraph"/>
+        <w:numPr>
+          <w:ilvl w:val="0"/>
+          <w:numId w:val="1"/>
+        </w:numPr>
+      </w:pPr>
+      <w:r>
+        <w:t xml:space="preserve">Survey vegetation data from 2014 transects (none from 2013 or point counts in 2014?)… </w:t>
+      </w:r>
+      <w:proofErr w:type="gramStart"/>
+      <w:r>
+        <w:t>only  can</w:t>
+      </w:r>
+      <w:proofErr w:type="gramEnd"/>
+      <w:r>
+        <w:t xml:space="preserve"> be used for that year and for 1/3 of 2014 transects.  Not sure what it can be used for in this context of state-wide multiple years.</w:t>
+      </w:r>
+    </w:p>
+    <w:p>
+      <w:pPr>
+        <w:pStyle w:val="ListParagraph"/>
+        <w:ind w:left="1440"/>
+      </w:pPr>
+    </w:p>
+    <w:p>
+      <w:pPr>
+        <w:pStyle w:val="ListParagraph"/>
+        <w:numPr>
+          <w:ilvl w:val="0"/>
+          <w:numId w:val="1"/>
+        </w:numPr>
+      </w:pPr>
+      <w:r>
+        <w:t>Data I need to find if exists:</w:t>
+      </w:r>
+    </w:p>
+    <w:p>
+      <w:pPr>
+        <w:pStyle w:val="ListParagraph"/>
+        <w:numPr>
+          <w:ilvl w:val="1"/>
+          <w:numId w:val="1"/>
+        </w:numPr>
+      </w:pPr>
+      <w:r>
+        <w:t xml:space="preserve">Forecast changes in </w:t>
+      </w:r>
+      <w:proofErr w:type="spellStart"/>
+      <w:r>
+        <w:t>landuse</w:t>
+      </w:r>
+      <w:proofErr w:type="spellEnd"/>
+      <w:r>
+        <w:t xml:space="preserve"> in OK</w:t>
+      </w:r>
+    </w:p>
+    <w:p>
+      <w:pPr>
+        <w:pStyle w:val="ListParagraph"/>
+        <w:numPr>
+          <w:ilvl w:val="2"/>
+          <w:numId w:val="1"/>
+        </w:numPr>
+      </w:pPr>
+      <w:hyperlink r:id="rId12">
+        <w:r>
+          <w:rPr>
+            <w:rStyle w:val="InternetLink"/>
+          </w:rPr>
+          <w:t>http://tethys.dges.ou.edu/main/?cat=12</w:t>
+        </w:r>
+      </w:hyperlink>
+    </w:p>
+    <w:p>
+      <w:pPr>
+        <w:pStyle w:val="ListParagraph"/>
+        <w:ind w:left="1440"/>
+      </w:pPr>
+    </w:p>
+    <w:p>
+      <w:pPr>
+        <w:pStyle w:val="ListParagraph"/>
+        <w:ind w:left="1440"/>
+      </w:pPr>
+    </w:p>
+    <w:p>
+      <w:pPr>
+        <w:pStyle w:val="ListParagraph"/>
+        <w:ind w:left="1440"/>
+      </w:pPr>
+      <w:r>
+        <w:t>Links for ensemble model making:</w:t>
+      </w:r>
+    </w:p>
+    <w:p>
+      <w:pPr>
+        <w:pStyle w:val="ListParagraph"/>
+        <w:numPr>
+          <w:ilvl w:val="2"/>
+          <w:numId w:val="1"/>
+        </w:numPr>
+      </w:pPr>
+      <w:r>
+        <w:t>How to implement</w:t>
+      </w:r>
+    </w:p>
+    <w:p>
+      <w:pPr>
+        <w:pStyle w:val="ListParagraph"/>
+        <w:numPr>
+          <w:ilvl w:val="3"/>
+          <w:numId w:val="1"/>
+        </w:numPr>
+      </w:pPr>
+      <w:hyperlink r:id="rId13">
+        <w:r>
+          <w:rPr>
+            <w:rStyle w:val="InternetLink"/>
+          </w:rPr>
+          <w:t>http://machinelearningmastery.com/non-linear-classification-in-r-with-decision-trees/</w:t>
+        </w:r>
+      </w:hyperlink>
+    </w:p>
+    <w:p>
+      <w:pPr>
+        <w:pStyle w:val="ListParagraph"/>
+        <w:numPr>
+          <w:ilvl w:val="3"/>
+          <w:numId w:val="1"/>
+        </w:numPr>
+      </w:pPr>
+      <w:hyperlink r:id="rId14">
+        <w:r>
+          <w:rPr>
+            <w:rStyle w:val="InternetLink"/>
+          </w:rPr>
+          <w:t>https://cran.r-project.org/web/packages/ipred/vignettes/ipred-examples.pdf</w:t>
+        </w:r>
+      </w:hyperlink>
+    </w:p>
+    <w:p>
+      <w:pPr>
+        <w:pStyle w:val="ListParagraph"/>
+        <w:numPr>
+          <w:ilvl w:val="3"/>
+          <w:numId w:val="1"/>
+        </w:numPr>
+      </w:pPr>
+      <w:hyperlink r:id="rId15">
+        <w:r>
+          <w:rPr>
+            <w:rStyle w:val="InternetLink"/>
+          </w:rPr>
+          <w:t>https://cran.r-project.org/web/packages/adabag/adabag.pdf</w:t>
+        </w:r>
+      </w:hyperlink>
+    </w:p>
+    <w:p>
+      <w:pPr>
+        <w:pStyle w:val="ListParagraph"/>
+        <w:numPr>
+          <w:ilvl w:val="3"/>
+          <w:numId w:val="1"/>
+        </w:numPr>
+      </w:pPr>
+      <w:hyperlink r:id="rId16">
+        <w:r>
+          <w:rPr>
+            <w:rStyle w:val="InternetLink"/>
+          </w:rPr>
+          <w:t>https://onlinecourses.science.psu.edu/stat857/node/181</w:t>
+        </w:r>
+      </w:hyperlink>
+    </w:p>
+    <w:p>
+      <w:pPr>
+        <w:pStyle w:val="ListParagraph"/>
+        <w:numPr>
+          <w:ilvl w:val="3"/>
+          <w:numId w:val="1"/>
+        </w:numPr>
+      </w:pPr>
+      <w:hyperlink r:id="rId17">
+        <w:r>
+          <w:rPr>
+            <w:rStyle w:val="InternetLink"/>
+          </w:rPr>
+          <w:t>http://mlwave.com/kaggle-ensembling-guide/</w:t>
+        </w:r>
+      </w:hyperlink>
+    </w:p>
+    <w:p>
+      <w:pPr>
+        <w:pStyle w:val="ListParagraph"/>
+        <w:numPr>
+          <w:ilvl w:val="3"/>
+          <w:numId w:val="1"/>
+        </w:numPr>
+      </w:pPr>
+      <w:r>
+        <w:t xml:space="preserve">Simple averaging ensemble pseudocode: </w:t>
+      </w:r>
+      <w:hyperlink r:id="rId18">
+        <w:r>
+          <w:rPr>
+            <w:rStyle w:val="InternetLink"/>
+          </w:rPr>
+          <w:t>http://www.kdnuggets.com/2016/02/ensemble-methods-techniques-produce-improved-machine-learning.html</w:t>
+        </w:r>
+      </w:hyperlink>
+    </w:p>
+    <w:p>
+      <w:pPr>
+        <w:pStyle w:val="ListParagraph"/>
+        <w:numPr>
+          <w:ilvl w:val="3"/>
+          <w:numId w:val="1"/>
+        </w:numPr>
+      </w:pPr>
+      <w:proofErr w:type="gramStart"/>
+      <w:r>
+        <w:lastRenderedPageBreak/>
+        <w:t>using</w:t>
+      </w:r>
+      <w:proofErr w:type="gramEnd"/>
+      <w:r>
+        <w:t xml:space="preserve"> caret to assemble ensembles?? </w:t>
+      </w:r>
+      <w:hyperlink r:id="rId19">
+        <w:r>
+          <w:rPr>
+            <w:rStyle w:val="InternetLink"/>
+          </w:rPr>
+          <w:t>http://amunategui.github.io/blending-models/</w:t>
+        </w:r>
+      </w:hyperlink>
+    </w:p>
+    <w:p>
+      <w:pPr>
+        <w:pStyle w:val="ListParagraph"/>
+        <w:numPr>
+          <w:ilvl w:val="3"/>
+          <w:numId w:val="1"/>
+        </w:numPr>
+      </w:pPr>
+      <w:hyperlink r:id="rId20">
+        <w:r>
+          <w:rPr>
+            <w:rStyle w:val="InternetLink"/>
+          </w:rPr>
+          <w:t>http://www.overkillanalytics.net/more-is-always-better-the-power-of-simple-ensembles/</w:t>
+        </w:r>
+      </w:hyperlink>
+      <w:r>
+        <w:t>: has code, I think I can start from this.</w:t>
+      </w:r>
+    </w:p>
+    <w:p>
+      <w:pPr>
+        <w:spacing w:after="0" w:line="240" w:lineRule="auto"/>
+      </w:pPr>
+      <w:r>
+        <w:br w:type="page"/>
+      </w:r>
+    </w:p>
+    <w:p>
+      <w:pPr>
+        <w:pStyle w:val="Caption"/>
+        <w:keepNext/>
+      </w:pPr>
+      <w:bookmarkStart w:id="12" w:name="_Ref473812346"/>
+      <w:proofErr w:type="gramStart"/>
+      <w:r>
+        <w:lastRenderedPageBreak/>
+        <w:t xml:space="preserve">Table </w:t>
+      </w:r>
+      <w:fldSimple w:instr=" SEQ Table \* ARABIC ">
+        <w:r>
+          <w:rPr>
+            <w:noProof/>
+          </w:rPr>
+          <w:t>1</w:t>
+        </w:r>
+      </w:fldSimple>
+      <w:bookmarkEnd w:id="12"/>
+      <w:r>
+        <w:t>.</w:t>
+      </w:r>
+      <w:proofErr w:type="gramEnd"/>
+      <w:r>
+        <w:t xml:space="preserve"> Predictors used in models.</w:t>
+      </w:r>
+    </w:p>
+    <w:tbl>
+      <w:tblPr>
+        <w:tblStyle w:val="TableGrid"/>
+        <w:tblW w:w="0" w:type="auto"/>
+        <w:tblLook w:val="04A0" w:firstRow="1" w:lastRow="0" w:firstColumn="1" w:lastColumn="0" w:noHBand="0" w:noVBand="1"/>
+      </w:tblPr>
+      <w:tblGrid>
+        <w:gridCol w:w="1373"/>
+        <w:gridCol w:w="1493"/>
+        <w:gridCol w:w="6710"/>
+      </w:tblGrid>
+      <w:tr>
+        <w:tc>
+          <w:tcPr>
+            <w:tcW w:w="1373" w:type="dxa"/>
+          </w:tcPr>
+          <w:p>
+            <w:r>
+              <w:t>Predictor</w:t>
+            </w:r>
+          </w:p>
+        </w:tc>
+        <w:tc>
+          <w:tcPr>
+            <w:tcW w:w="1493" w:type="dxa"/>
+          </w:tcPr>
+          <w:p>
+            <w:r>
+              <w:t>Definition</w:t>
+            </w:r>
+          </w:p>
+        </w:tc>
+        <w:tc>
+          <w:tcPr>
+            <w:tcW w:w="6710" w:type="dxa"/>
+          </w:tcPr>
+          <w:p>
+            <w:r>
+              <w:t>Source</w:t>
+            </w:r>
+          </w:p>
+        </w:tc>
+      </w:tr>
+      <w:tr>
+        <w:tc>
+          <w:tcPr>
+            <w:tcW w:w="1373" w:type="dxa"/>
+          </w:tcPr>
+          <w:p>
+            <w:r>
+              <w:rPr>
+                <w:rFonts w:ascii="Arial" w:hAnsi="Arial" w:cs="Arial"/>
+                <w:color w:val="222222"/>
+                <w:sz w:val="19"/>
+                <w:szCs w:val="19"/>
+                <w:shd w:val="clear" w:color="auto" w:fill="FFFFFF"/>
+              </w:rPr>
+              <w:t>NRCS Conservation Easement Areas by State</w:t>
+            </w:r>
+          </w:p>
+        </w:tc>
+        <w:tc>
+          <w:tcPr>
+            <w:tcW w:w="1493" w:type="dxa"/>
+          </w:tcPr>
+          <w:p>
+            <w:r>
+              <w:t>Presence or absence of a conservation easement</w:t>
+            </w:r>
+          </w:p>
+        </w:tc>
+        <w:tc>
+          <w:tcPr>
+            <w:tcW w:w="6710" w:type="dxa"/>
+          </w:tcPr>
+          <w:p>
+            <w:r>
+              <w:rPr>
+                <w:rFonts w:ascii="Arial" w:hAnsi="Arial" w:cs="Arial"/>
+                <w:color w:val="222222"/>
+                <w:sz w:val="19"/>
+                <w:szCs w:val="19"/>
+                <w:shd w:val="clear" w:color="auto" w:fill="FFFFFF"/>
+              </w:rPr>
+              <w:t>   </w:t>
+            </w:r>
+            <w:hyperlink r:id="rId21">
+              <w:r>
+                <w:rPr>
+                  <w:rStyle w:val="InternetLink"/>
+                  <w:rFonts w:ascii="Arial" w:hAnsi="Arial" w:cs="Arial"/>
+                  <w:color w:val="1155CC"/>
+                  <w:sz w:val="19"/>
+                  <w:szCs w:val="19"/>
+                  <w:highlight w:val="white"/>
+                </w:rPr>
+                <w:t>http://gws.ftw.nrcs.usda.gov/GWDL/3276698/easements_EASEAREA_ok_3276698_01.zip</w:t>
+              </w:r>
+            </w:hyperlink>
+            <w:r>
+              <w:rPr>
+                <w:rFonts w:ascii="Arial" w:hAnsi="Arial" w:cs="Arial"/>
+                <w:color w:val="222222"/>
+                <w:sz w:val="19"/>
+                <w:szCs w:val="19"/>
+              </w:rPr>
+              <w:br/>
+            </w:r>
+          </w:p>
+        </w:tc>
+      </w:tr>
+      <w:tr>
+        <w:tc>
+          <w:tcPr>
+            <w:tcW w:w="1373" w:type="dxa"/>
+          </w:tcPr>
+          <w:p>
+            <w:r>
+              <w:rPr>
+                <w:rFonts w:ascii="Arial" w:hAnsi="Arial" w:cs="Arial"/>
+                <w:color w:val="222222"/>
+                <w:sz w:val="19"/>
+                <w:szCs w:val="19"/>
+                <w:shd w:val="clear" w:color="auto" w:fill="FFFFFF"/>
+              </w:rPr>
+              <w:t>NRCS Conservation Easement Areas by State Calculated Area</w:t>
+            </w:r>
+          </w:p>
+        </w:tc>
+        <w:tc>
+          <w:tcPr>
+            <w:tcW w:w="1493" w:type="dxa"/>
+          </w:tcPr>
+          <w:p>
+            <w:r>
+              <w:t>Size of the conservation easement in which the pixel exists</w:t>
+            </w:r>
+          </w:p>
+        </w:tc>
+        <w:tc>
+          <w:tcPr>
+            <w:tcW w:w="6710" w:type="dxa"/>
+          </w:tcPr>
+          <w:p>
+            <w:r>
+              <w:rPr>
+                <w:rFonts w:ascii="Arial" w:hAnsi="Arial" w:cs="Arial"/>
+                <w:color w:val="222222"/>
+                <w:sz w:val="19"/>
+                <w:szCs w:val="19"/>
+                <w:shd w:val="clear" w:color="auto" w:fill="FFFFFF"/>
+              </w:rPr>
+              <w:t>   </w:t>
+            </w:r>
+            <w:hyperlink r:id="rId22">
+              <w:r>
+                <w:rPr>
+                  <w:rStyle w:val="InternetLink"/>
+                  <w:rFonts w:ascii="Arial" w:hAnsi="Arial" w:cs="Arial"/>
+                  <w:color w:val="1155CC"/>
+                  <w:sz w:val="19"/>
+                  <w:szCs w:val="19"/>
+                  <w:highlight w:val="white"/>
+                </w:rPr>
+                <w:t>http://gws.ftw.nrcs.usda.gov/GWDL/3276698/easements_EASEAREA_ok_3276698_01.zip</w:t>
+              </w:r>
+            </w:hyperlink>
+            <w:r>
+              <w:rPr>
+                <w:rFonts w:ascii="Arial" w:hAnsi="Arial" w:cs="Arial"/>
+                <w:color w:val="222222"/>
+                <w:sz w:val="19"/>
+                <w:szCs w:val="19"/>
+              </w:rPr>
+              <w:br/>
+            </w:r>
+          </w:p>
+        </w:tc>
+      </w:tr>
+      <w:tr>
+        <w:tc>
+          <w:tcPr>
+            <w:tcW w:w="1373" w:type="dxa"/>
+          </w:tcPr>
+          <w:p>
+            <w:r>
+              <w:t xml:space="preserve">NLCD2011 </w:t>
+            </w:r>
+            <w:proofErr w:type="spellStart"/>
+            <w:r>
+              <w:t>Landcover</w:t>
+            </w:r>
+            <w:proofErr w:type="spellEnd"/>
+          </w:p>
+        </w:tc>
+        <w:tc>
+          <w:tcPr>
+            <w:tcW w:w="1493" w:type="dxa"/>
+          </w:tcPr>
+          <w:p>
+            <w:r>
+              <w:t>NLCD class</w:t>
+            </w:r>
+          </w:p>
+        </w:tc>
+        <w:tc>
+          <w:tcPr>
+            <w:tcW w:w="6710" w:type="dxa"/>
+          </w:tcPr>
+          <w:p>
+            <w:pPr>
+              <w:rPr>
+                <w:rStyle w:val="InternetLink"/>
+                <w:color w:val="auto"/>
+                <w:u w:val="none"/>
+              </w:rPr>
+            </w:pPr>
+            <w:hyperlink r:id="rId23">
+              <w:r>
+                <w:rPr>
+                  <w:rStyle w:val="InternetLink"/>
+                  <w:rFonts w:ascii="Arial" w:hAnsi="Arial" w:cs="Arial"/>
+                  <w:color w:val="1155CC"/>
+                  <w:sz w:val="19"/>
+                  <w:szCs w:val="19"/>
+                  <w:highlight w:val="white"/>
+                </w:rPr>
+                <w:t>http://gws.ftw.nrcs.usda.gov/GWDL/3276698/land_use_land_cover_NLCD_ok_3276698_02.zip</w:t>
+              </w:r>
+            </w:hyperlink>
+            <w:r>
+              <w:rPr>
+                <w:rFonts w:ascii="Arial" w:hAnsi="Arial" w:cs="Arial"/>
+                <w:color w:val="222222"/>
+                <w:sz w:val="19"/>
+                <w:szCs w:val="19"/>
+              </w:rPr>
+              <w:br/>
+            </w:r>
+          </w:p>
+          <w:p/>
+        </w:tc>
+      </w:tr>
+      <w:tr>
+        <w:tc>
+          <w:tcPr>
+            <w:tcW w:w="1373" w:type="dxa"/>
+          </w:tcPr>
+          <w:p>
+            <w:r>
+              <w:t>NLCD 2.25</w:t>
+            </w:r>
+            <w:r>
+              <w:t xml:space="preserve"> and 20.25</w:t>
+            </w:r>
+            <w:r>
+              <w:t xml:space="preserve"> ha neighborhoods</w:t>
+            </w:r>
+          </w:p>
+        </w:tc>
+        <w:tc>
+          <w:tcPr>
+            <w:tcW w:w="1493" w:type="dxa"/>
+          </w:tcPr>
+          <w:p>
+            <w:r>
+              <w:t>5 x5 and 15 x 15 pixel neighborhoods</w:t>
+            </w:r>
+          </w:p>
+        </w:tc>
+        <w:tc>
+          <w:tcPr>
+            <w:tcW w:w="6710" w:type="dxa"/>
+          </w:tcPr>
+          <w:p/>
+        </w:tc>
+      </w:tr>
+      <w:tr>
+        <w:tc>
+          <w:tcPr>
+            <w:tcW w:w="1373" w:type="dxa"/>
+          </w:tcPr>
+          <w:p/>
+        </w:tc>
+        <w:tc>
+          <w:tcPr>
+            <w:tcW w:w="1493" w:type="dxa"/>
+          </w:tcPr>
+          <w:p>
+            <w:r>
+              <w:t>Open space (11, 31, 71, 81, 82, 95)</w:t>
+            </w:r>
+          </w:p>
+        </w:tc>
+        <w:tc>
+          <w:tcPr>
+            <w:tcW w:w="6710" w:type="dxa"/>
+          </w:tcPr>
+          <w:p/>
+        </w:tc>
+      </w:tr>
+      <w:tr>
+        <w:tc>
+          <w:tcPr>
+            <w:tcW w:w="1373" w:type="dxa"/>
+          </w:tcPr>
+          <w:p/>
+        </w:tc>
+        <w:tc>
+          <w:tcPr>
+            <w:tcW w:w="1493" w:type="dxa"/>
+          </w:tcPr>
+          <w:p>
+            <w:r>
+              <w:t>Open water 11</w:t>
+            </w:r>
+          </w:p>
+        </w:tc>
+        <w:tc>
+          <w:tcPr>
+            <w:tcW w:w="6710" w:type="dxa"/>
+          </w:tcPr>
+          <w:p/>
+        </w:tc>
+      </w:tr>
+      <w:tr>
+        <w:tc>
+          <w:tcPr>
+            <w:tcW w:w="1373" w:type="dxa"/>
+          </w:tcPr>
+          <w:p/>
+        </w:tc>
+        <w:tc>
+          <w:tcPr>
+            <w:tcW w:w="1493" w:type="dxa"/>
+          </w:tcPr>
+          <w:p>
+            <w:r>
+              <w:t>Developed open space</w:t>
+            </w:r>
+          </w:p>
+        </w:tc>
+        <w:tc>
+          <w:tcPr>
+            <w:tcW w:w="6710" w:type="dxa"/>
+          </w:tcPr>
+          <w:p/>
+        </w:tc>
+      </w:tr>
+      <w:tr>
+        <w:tc>
+          <w:tcPr>
+            <w:tcW w:w="1373" w:type="dxa"/>
+          </w:tcPr>
+          <w:p/>
+        </w:tc>
+        <w:tc>
+          <w:tcPr>
+            <w:tcW w:w="1493" w:type="dxa"/>
+          </w:tcPr>
+          <w:p>
+            <w:r>
+              <w:t>Low intensity development (22)</w:t>
+            </w:r>
+          </w:p>
+        </w:tc>
+        <w:tc>
+          <w:tcPr>
+            <w:tcW w:w="6710" w:type="dxa"/>
+          </w:tcPr>
+          <w:p/>
+        </w:tc>
+      </w:tr>
+      <w:tr>
+        <w:tc>
+          <w:tcPr>
+            <w:tcW w:w="1373" w:type="dxa"/>
+          </w:tcPr>
+          <w:p/>
+        </w:tc>
+        <w:tc>
+          <w:tcPr>
+            <w:tcW w:w="1493" w:type="dxa"/>
+          </w:tcPr>
+          <w:p>
+            <w:r>
+              <w:t xml:space="preserve">Medium intensity </w:t>
+            </w:r>
+            <w:r>
+              <w:lastRenderedPageBreak/>
+              <w:t>development (23)</w:t>
+            </w:r>
+          </w:p>
+        </w:tc>
+        <w:tc>
+          <w:tcPr>
+            <w:tcW w:w="6710" w:type="dxa"/>
+          </w:tcPr>
+          <w:p/>
+        </w:tc>
+      </w:tr>
+      <w:tr>
+        <w:tc>
+          <w:tcPr>
+            <w:tcW w:w="1373" w:type="dxa"/>
+          </w:tcPr>
+          <w:p/>
+        </w:tc>
+        <w:tc>
+          <w:tcPr>
+            <w:tcW w:w="1493" w:type="dxa"/>
+          </w:tcPr>
+          <w:p>
+            <w:r>
+              <w:t>High intensity development (24)</w:t>
+            </w:r>
+          </w:p>
+        </w:tc>
+        <w:tc>
+          <w:tcPr>
+            <w:tcW w:w="6710" w:type="dxa"/>
+          </w:tcPr>
+          <w:p/>
+        </w:tc>
+      </w:tr>
+      <w:tr>
+        <w:tc>
+          <w:tcPr>
+            <w:tcW w:w="1373" w:type="dxa"/>
+          </w:tcPr>
+          <w:p/>
+        </w:tc>
+        <w:tc>
+          <w:tcPr>
+            <w:tcW w:w="1493" w:type="dxa"/>
+          </w:tcPr>
+          <w:p>
+            <w:r>
+              <w:t>Barren (31)</w:t>
+            </w:r>
+          </w:p>
+        </w:tc>
+        <w:tc>
+          <w:tcPr>
+            <w:tcW w:w="6710" w:type="dxa"/>
+          </w:tcPr>
+          <w:p/>
+        </w:tc>
+      </w:tr>
+      <w:tr>
+        <w:tc>
+          <w:tcPr>
+            <w:tcW w:w="1373" w:type="dxa"/>
+          </w:tcPr>
+          <w:p/>
+        </w:tc>
+        <w:tc>
+          <w:tcPr>
+            <w:tcW w:w="1493" w:type="dxa"/>
+          </w:tcPr>
+          <w:p>
+            <w:r>
+              <w:t>Forest (41, 42, 43)</w:t>
+            </w:r>
+          </w:p>
+        </w:tc>
+        <w:tc>
+          <w:tcPr>
+            <w:tcW w:w="6710" w:type="dxa"/>
+          </w:tcPr>
+          <w:p/>
+        </w:tc>
+      </w:tr>
+      <w:tr>
+        <w:tc>
+          <w:tcPr>
+            <w:tcW w:w="1373" w:type="dxa"/>
+          </w:tcPr>
+          <w:p/>
+        </w:tc>
+        <w:tc>
+          <w:tcPr>
+            <w:tcW w:w="1493" w:type="dxa"/>
+          </w:tcPr>
+          <w:p>
+            <w:r>
+              <w:t>Scrub/</w:t>
+            </w:r>
+            <w:proofErr w:type="spellStart"/>
+            <w:r>
+              <w:t>shrubland</w:t>
+            </w:r>
+            <w:proofErr w:type="spellEnd"/>
+            <w:r>
+              <w:t xml:space="preserve"> 52</w:t>
+            </w:r>
+          </w:p>
+        </w:tc>
+        <w:tc>
+          <w:tcPr>
+            <w:tcW w:w="6710" w:type="dxa"/>
+          </w:tcPr>
+          <w:p/>
+        </w:tc>
+      </w:tr>
+      <w:tr>
+        <w:tc>
+          <w:tcPr>
+            <w:tcW w:w="1373" w:type="dxa"/>
+          </w:tcPr>
+          <w:p/>
+        </w:tc>
+        <w:tc>
+          <w:tcPr>
+            <w:tcW w:w="1493" w:type="dxa"/>
+          </w:tcPr>
+          <w:p>
+            <w:r>
+              <w:t>Grasslands 71</w:t>
+            </w:r>
+          </w:p>
+        </w:tc>
+        <w:tc>
+          <w:tcPr>
+            <w:tcW w:w="6710" w:type="dxa"/>
+          </w:tcPr>
+          <w:p/>
+        </w:tc>
+      </w:tr>
+      <w:tr>
+        <w:tc>
+          <w:tcPr>
+            <w:tcW w:w="1373" w:type="dxa"/>
+          </w:tcPr>
+          <w:p/>
+        </w:tc>
+        <w:tc>
+          <w:tcPr>
+            <w:tcW w:w="1493" w:type="dxa"/>
+          </w:tcPr>
+          <w:p>
+            <w:r>
+              <w:t>Pasture and hay 81</w:t>
+            </w:r>
+          </w:p>
+        </w:tc>
+        <w:tc>
+          <w:tcPr>
+            <w:tcW w:w="6710" w:type="dxa"/>
+          </w:tcPr>
+          <w:p/>
+        </w:tc>
+      </w:tr>
+      <w:tr>
+        <w:tc>
+          <w:tcPr>
+            <w:tcW w:w="1373" w:type="dxa"/>
+          </w:tcPr>
+          <w:p/>
+        </w:tc>
+        <w:tc>
+          <w:tcPr>
+            <w:tcW w:w="1493" w:type="dxa"/>
+          </w:tcPr>
+          <w:p>
+            <w:r>
+              <w:t>Croplands 82</w:t>
+            </w:r>
+          </w:p>
+        </w:tc>
+        <w:tc>
+          <w:tcPr>
+            <w:tcW w:w="6710" w:type="dxa"/>
+          </w:tcPr>
+          <w:p/>
+        </w:tc>
+      </w:tr>
+      <w:tr>
+        <w:tc>
+          <w:tcPr>
+            <w:tcW w:w="1373" w:type="dxa"/>
+          </w:tcPr>
+          <w:p/>
+        </w:tc>
+        <w:tc>
+          <w:tcPr>
+            <w:tcW w:w="1493" w:type="dxa"/>
+          </w:tcPr>
+          <w:p>
+            <w:r>
+              <w:t>Woody wetlands 90</w:t>
+            </w:r>
+          </w:p>
+        </w:tc>
+        <w:tc>
+          <w:tcPr>
+            <w:tcW w:w="6710" w:type="dxa"/>
+          </w:tcPr>
+          <w:p/>
+        </w:tc>
+      </w:tr>
+      <w:tr>
+        <w:tc>
+          <w:tcPr>
+            <w:tcW w:w="1373" w:type="dxa"/>
+          </w:tcPr>
+          <w:p/>
+        </w:tc>
+        <w:tc>
+          <w:tcPr>
+            <w:tcW w:w="1493" w:type="dxa"/>
+          </w:tcPr>
+          <w:p>
+            <w:r>
+              <w:t>Herbaceous wetlands 95</w:t>
+            </w:r>
+          </w:p>
+        </w:tc>
+        <w:tc>
+          <w:tcPr>
+            <w:tcW w:w="6710" w:type="dxa"/>
+          </w:tcPr>
+          <w:p/>
+        </w:tc>
+      </w:tr>
+      <w:tr>
+        <w:tc>
+          <w:tcPr>
+            <w:tcW w:w="1373" w:type="dxa"/>
+          </w:tcPr>
+          <w:p>
+            <w:r>
+              <w:t>Year</w:t>
+            </w:r>
+          </w:p>
+        </w:tc>
+        <w:tc>
+          <w:tcPr>
+            <w:tcW w:w="1493" w:type="dxa"/>
+          </w:tcPr>
+          <w:p/>
+        </w:tc>
+        <w:tc>
+          <w:tcPr>
+            <w:tcW w:w="6710" w:type="dxa"/>
+          </w:tcPr>
+          <w:p/>
+        </w:tc>
+      </w:tr>
+      <w:tr>
+        <w:tc>
+          <w:tcPr>
+            <w:tcW w:w="1373" w:type="dxa"/>
+          </w:tcPr>
+          <w:p>
+            <w:r>
+              <w:t>Day of year</w:t>
+            </w:r>
+          </w:p>
+        </w:tc>
+        <w:tc>
+          <w:tcPr>
+            <w:tcW w:w="1493" w:type="dxa"/>
+          </w:tcPr>
+          <w:p/>
+        </w:tc>
+        <w:tc>
+          <w:tcPr>
+            <w:tcW w:w="6710" w:type="dxa"/>
+          </w:tcPr>
+          <w:p/>
+        </w:tc>
+      </w:tr>
+      <w:tr>
+        <w:tc>
+          <w:tcPr>
+            <w:tcW w:w="1373" w:type="dxa"/>
+          </w:tcPr>
+          <w:p>
+            <w:r>
+              <w:t>Hour</w:t>
+            </w:r>
+          </w:p>
+        </w:tc>
+        <w:tc>
+          <w:tcPr>
+            <w:tcW w:w="1493" w:type="dxa"/>
+          </w:tcPr>
+          <w:p/>
+        </w:tc>
+        <w:tc>
+          <w:tcPr>
+            <w:tcW w:w="6710" w:type="dxa"/>
+          </w:tcPr>
+          <w:p/>
+        </w:tc>
+      </w:tr>
+      <w:tr>
+        <w:tc>
+          <w:tcPr>
+            <w:tcW w:w="1373" w:type="dxa"/>
+          </w:tcPr>
+          <w:p>
+            <w:r>
+              <w:t>Longitude</w:t>
+            </w:r>
+          </w:p>
+        </w:tc>
+        <w:tc>
+          <w:tcPr>
+            <w:tcW w:w="1493" w:type="dxa"/>
+          </w:tcPr>
+          <w:p/>
+        </w:tc>
+        <w:tc>
+          <w:tcPr>
+            <w:tcW w:w="6710" w:type="dxa"/>
+          </w:tcPr>
+          <w:p/>
+        </w:tc>
+      </w:tr>
+      <w:tr>
+        <w:tc>
+          <w:tcPr>
+            <w:tcW w:w="1373" w:type="dxa"/>
+          </w:tcPr>
+          <w:p>
+            <w:r>
+              <w:t>Latitude</w:t>
+            </w:r>
+          </w:p>
+        </w:tc>
+        <w:tc>
+          <w:tcPr>
+            <w:tcW w:w="1493" w:type="dxa"/>
+          </w:tcPr>
+          <w:p/>
+        </w:tc>
+        <w:tc>
+          <w:tcPr>
+            <w:tcW w:w="6710" w:type="dxa"/>
+          </w:tcPr>
+          <w:p/>
+        </w:tc>
+      </w:tr>
+      <w:tr>
+        <w:tc>
+          <w:tcPr>
+            <w:tcW w:w="1373" w:type="dxa"/>
+          </w:tcPr>
+          <w:p>
+            <w:r>
+              <w:t>Human population density</w:t>
+            </w:r>
+          </w:p>
+        </w:tc>
+        <w:tc>
+          <w:tcPr>
+            <w:tcW w:w="1493" w:type="dxa"/>
+          </w:tcPr>
+          <w:p>
+            <w:r>
+              <w:t>Number per square km</w:t>
+            </w:r>
+          </w:p>
+        </w:tc>
+        <w:tc>
+          <w:tcPr>
+            <w:tcW w:w="6710" w:type="dxa"/>
+          </w:tcPr>
+          <w:p/>
+        </w:tc>
+      </w:tr>
+      <w:tr>
+        <w:tc>
+          <w:tcPr>
+            <w:tcW w:w="1373" w:type="dxa"/>
+          </w:tcPr>
+          <w:p>
+            <w:proofErr w:type="spellStart"/>
+            <w:r>
+              <w:lastRenderedPageBreak/>
+              <w:t>Bioclim</w:t>
+            </w:r>
+            <w:proofErr w:type="spellEnd"/>
+            <w:r>
+              <w:t xml:space="preserve"> variables</w:t>
+            </w:r>
+          </w:p>
+        </w:tc>
+        <w:tc>
+          <w:tcPr>
+            <w:tcW w:w="1493" w:type="dxa"/>
+          </w:tcPr>
+          <w:p/>
+        </w:tc>
+        <w:tc>
+          <w:tcPr>
+            <w:tcW w:w="6710" w:type="dxa"/>
+          </w:tcPr>
+          <w:p/>
+        </w:tc>
+      </w:tr>
+      <w:tr>
+        <w:tc>
+          <w:tcPr>
+            <w:tcW w:w="1373" w:type="dxa"/>
+          </w:tcPr>
+          <w:p/>
+        </w:tc>
+        <w:tc>
+          <w:tcPr>
+            <w:tcW w:w="1493" w:type="dxa"/>
+          </w:tcPr>
+          <w:p/>
+        </w:tc>
+        <w:tc>
+          <w:tcPr>
+            <w:tcW w:w="6710" w:type="dxa"/>
+          </w:tcPr>
+          <w:p/>
+        </w:tc>
+      </w:tr>
+      <w:tr>
+        <w:tc>
+          <w:tcPr>
+            <w:tcW w:w="1373" w:type="dxa"/>
+          </w:tcPr>
+          <w:p/>
+        </w:tc>
+        <w:tc>
+          <w:tcPr>
+            <w:tcW w:w="1493" w:type="dxa"/>
+          </w:tcPr>
+          <w:p/>
+        </w:tc>
+        <w:tc>
+          <w:tcPr>
+            <w:tcW w:w="6710" w:type="dxa"/>
+          </w:tcPr>
+          <w:p/>
+        </w:tc>
+      </w:tr>
+      <w:tr>
+        <w:tc>
+          <w:tcPr>
+            <w:tcW w:w="1373" w:type="dxa"/>
+          </w:tcPr>
+          <w:p/>
+        </w:tc>
+        <w:tc>
+          <w:tcPr>
+            <w:tcW w:w="1493" w:type="dxa"/>
+          </w:tcPr>
+          <w:p/>
+        </w:tc>
+        <w:tc>
+          <w:tcPr>
+            <w:tcW w:w="6710" w:type="dxa"/>
+          </w:tcPr>
+          <w:p/>
+        </w:tc>
+      </w:tr>
+      <w:tr>
+        <w:tc>
+          <w:tcPr>
+            <w:tcW w:w="1373" w:type="dxa"/>
+          </w:tcPr>
+          <w:p/>
+        </w:tc>
+        <w:tc>
+          <w:tcPr>
+            <w:tcW w:w="1493" w:type="dxa"/>
+          </w:tcPr>
+          <w:p/>
+        </w:tc>
+        <w:tc>
+          <w:tcPr>
+            <w:tcW w:w="6710" w:type="dxa"/>
+          </w:tcPr>
+          <w:p/>
+        </w:tc>
+      </w:tr>
+      <w:tr>
+        <w:tc>
+          <w:tcPr>
+            <w:tcW w:w="1373" w:type="dxa"/>
+          </w:tcPr>
+          <w:p/>
+        </w:tc>
+        <w:tc>
+          <w:tcPr>
+            <w:tcW w:w="1493" w:type="dxa"/>
+          </w:tcPr>
+          <w:p/>
+        </w:tc>
+        <w:tc>
+          <w:tcPr>
+            <w:tcW w:w="6710" w:type="dxa"/>
+          </w:tcPr>
+          <w:p/>
+        </w:tc>
+      </w:tr>
+      <w:tr>
+        <w:tc>
+          <w:tcPr>
+            <w:tcW w:w="1373" w:type="dxa"/>
+          </w:tcPr>
+          <w:p/>
+        </w:tc>
+        <w:tc>
+          <w:tcPr>
+            <w:tcW w:w="1493" w:type="dxa"/>
+          </w:tcPr>
+          <w:p/>
+        </w:tc>
+        <w:tc>
+          <w:tcPr>
+            <w:tcW w:w="6710" w:type="dxa"/>
+          </w:tcPr>
+          <w:p/>
+        </w:tc>
+      </w:tr>
+      <w:tr>
+        <w:tc>
+          <w:tcPr>
+            <w:tcW w:w="1373" w:type="dxa"/>
+          </w:tcPr>
+          <w:p/>
+        </w:tc>
+        <w:tc>
+          <w:tcPr>
+            <w:tcW w:w="1493" w:type="dxa"/>
+          </w:tcPr>
+          <w:p/>
+        </w:tc>
+        <w:tc>
+          <w:tcPr>
+            <w:tcW w:w="6710" w:type="dxa"/>
+          </w:tcPr>
+          <w:p/>
+        </w:tc>
+      </w:tr>
+    </w:tbl>
+    <w:p/>
+    <w:p>
+      <w:pPr>
+        <w:spacing w:after="0" w:line="240" w:lineRule="auto"/>
+      </w:pPr>
+      <w:r>
+        <w:br w:type="page"/>
+      </w:r>
+    </w:p>
+    <w:p>
+      <w:pPr>
+        <w:pStyle w:val="Caption"/>
+        <w:keepNext/>
+      </w:pPr>
+      <w:proofErr w:type="gramStart"/>
+      <w:r>
+        <w:lastRenderedPageBreak/>
+        <w:t xml:space="preserve">Table </w:t>
+      </w:r>
+      <w:r>
+        <w:fldChar w:fldCharType="begin"/>
+      </w:r>
+      <w:r>
+        <w:instrText xml:space="preserve"> SEQ Table \* ARABIC </w:instrText>
+      </w:r>
+      <w:r>
+        <w:fldChar w:fldCharType="separate"/>
+      </w:r>
+      <w:r>
+        <w:rPr>
+          <w:noProof/>
+        </w:rPr>
+        <w:t>2</w:t>
+      </w:r>
+      <w:r>
+        <w:rPr>
+          <w:noProof/>
+        </w:rPr>
+        <w:fldChar w:fldCharType="end"/>
+      </w:r>
+      <w:r>
+        <w:t>.</w:t>
+      </w:r>
+      <w:proofErr w:type="gramEnd"/>
+      <w:r>
+        <w:t xml:space="preserve"> Study species with their conservation status.</w:t>
+      </w:r>
+    </w:p>
+    <w:tbl>
+      <w:tblPr>
+        <w:tblStyle w:val="TableGrid"/>
+        <w:tblW w:w="0" w:type="auto"/>
+        <w:tblLook w:val="04A0" w:firstRow="1" w:lastRow="0" w:firstColumn="1" w:lastColumn="0" w:noHBand="0" w:noVBand="1"/>
+      </w:tblPr>
+      <w:tblGrid>
+        <w:gridCol w:w="2022"/>
+        <w:gridCol w:w="1708"/>
+        <w:gridCol w:w="2022"/>
+        <w:gridCol w:w="1933"/>
+        <w:gridCol w:w="1891"/>
+      </w:tblGrid>
+      <w:tr>
+        <w:tc>
+          <w:tcPr>
+            <w:tcW w:w="2022" w:type="dxa"/>
+          </w:tcPr>
+          <w:p>
+            <w:r>
+              <w:t>Species</w:t>
+            </w:r>
+          </w:p>
+        </w:tc>
+        <w:tc>
+          <w:tcPr>
+            <w:tcW w:w="1708" w:type="dxa"/>
+          </w:tcPr>
+          <w:p>
+            <w:r>
+              <w:t>Breeding bird survey trend since YEAR</w:t>
+            </w:r>
+          </w:p>
+        </w:tc>
+        <w:tc>
+          <w:tcPr>
+            <w:tcW w:w="2022" w:type="dxa"/>
+          </w:tcPr>
+          <w:p>
+            <w:r>
+              <w:t>Oklahoma status</w:t>
+            </w:r>
+          </w:p>
+        </w:tc>
+        <w:tc>
+          <w:tcPr>
+            <w:tcW w:w="1933" w:type="dxa"/>
+          </w:tcPr>
+          <w:p>
+            <w:r>
+              <w:t>Federal status</w:t>
+            </w:r>
+          </w:p>
+        </w:tc>
+        <w:tc>
+          <w:tcPr>
+            <w:tcW w:w="1891" w:type="dxa"/>
+          </w:tcPr>
+          <w:p>
+            <w:r>
+              <w:t>IUCN status</w:t>
+            </w:r>
+          </w:p>
+        </w:tc>
+      </w:tr>
+      <w:tr>
+        <w:tc>
+          <w:tcPr>
+            <w:tcW w:w="2022" w:type="dxa"/>
+          </w:tcPr>
+          <w:p>
+            <w:proofErr w:type="spellStart"/>
+            <w:r>
+              <w:t>Dickcissel</w:t>
+            </w:r>
+            <w:proofErr w:type="spellEnd"/>
+          </w:p>
+        </w:tc>
+        <w:tc>
+          <w:tcPr>
+            <w:tcW w:w="1708" w:type="dxa"/>
+          </w:tcPr>
+          <w:p/>
+        </w:tc>
+        <w:tc>
+          <w:tcPr>
+            <w:tcW w:w="2022" w:type="dxa"/>
+          </w:tcPr>
+          <w:p/>
+        </w:tc>
+        <w:tc>
+          <w:tcPr>
+            <w:tcW w:w="1933" w:type="dxa"/>
+          </w:tcPr>
+          <w:p/>
+        </w:tc>
+        <w:tc>
+          <w:tcPr>
+            <w:tcW w:w="1891" w:type="dxa"/>
+          </w:tcPr>
+          <w:p/>
+        </w:tc>
+      </w:tr>
+      <w:tr>
+        <w:tc>
+          <w:tcPr>
+            <w:tcW w:w="2022" w:type="dxa"/>
+          </w:tcPr>
+          <w:p/>
+        </w:tc>
+        <w:tc>
+          <w:tcPr>
+            <w:tcW w:w="1708" w:type="dxa"/>
+          </w:tcPr>
+          <w:p/>
+        </w:tc>
+        <w:tc>
+          <w:tcPr>
+            <w:tcW w:w="2022" w:type="dxa"/>
+          </w:tcPr>
+          <w:p/>
+        </w:tc>
+        <w:tc>
+          <w:tcPr>
+            <w:tcW w:w="1933" w:type="dxa"/>
+          </w:tcPr>
+          <w:p/>
+        </w:tc>
+        <w:tc>
+          <w:tcPr>
+            <w:tcW w:w="1891" w:type="dxa"/>
+          </w:tcPr>
+          <w:p/>
+        </w:tc>
+      </w:tr>
+      <w:tr>
+        <w:tc>
+          <w:tcPr>
+            <w:tcW w:w="2022" w:type="dxa"/>
+          </w:tcPr>
+          <w:p/>
+        </w:tc>
+        <w:tc>
+          <w:tcPr>
+            <w:tcW w:w="1708" w:type="dxa"/>
+          </w:tcPr>
+          <w:p/>
+        </w:tc>
+        <w:tc>
+          <w:tcPr>
+            <w:tcW w:w="2022" w:type="dxa"/>
+          </w:tcPr>
+          <w:p/>
+        </w:tc>
+        <w:tc>
+          <w:tcPr>
+            <w:tcW w:w="1933" w:type="dxa"/>
+          </w:tcPr>
+          <w:p/>
+        </w:tc>
+        <w:tc>
+          <w:tcPr>
+            <w:tcW w:w="1891" w:type="dxa"/>
+          </w:tcPr>
+          <w:p/>
+        </w:tc>
+      </w:tr>
+      <w:tr>
+        <w:tc>
+          <w:tcPr>
+            <w:tcW w:w="2022" w:type="dxa"/>
+          </w:tcPr>
+          <w:p/>
+        </w:tc>
+        <w:tc>
+          <w:tcPr>
+            <w:tcW w:w="1708" w:type="dxa"/>
+          </w:tcPr>
+          <w:p/>
+        </w:tc>
+        <w:tc>
+          <w:tcPr>
+            <w:tcW w:w="2022" w:type="dxa"/>
+          </w:tcPr>
+          <w:p/>
+        </w:tc>
+        <w:tc>
+          <w:tcPr>
+            <w:tcW w:w="1933" w:type="dxa"/>
+          </w:tcPr>
+          <w:p/>
+        </w:tc>
+        <w:tc>
+          <w:tcPr>
+            <w:tcW w:w="1891" w:type="dxa"/>
+          </w:tcPr>
+          <w:p/>
+        </w:tc>
+      </w:tr>
+      <w:tr>
+        <w:tc>
+          <w:tcPr>
+            <w:tcW w:w="2022" w:type="dxa"/>
+          </w:tcPr>
+          <w:p/>
+        </w:tc>
+        <w:tc>
+          <w:tcPr>
+            <w:tcW w:w="1708" w:type="dxa"/>
+          </w:tcPr>
+          <w:p/>
+        </w:tc>
+        <w:tc>
+          <w:tcPr>
+            <w:tcW w:w="2022" w:type="dxa"/>
+          </w:tcPr>
+          <w:p/>
+        </w:tc>
+        <w:tc>
+          <w:tcPr>
+            <w:tcW w:w="1933" w:type="dxa"/>
+          </w:tcPr>
+          <w:p/>
+        </w:tc>
+        <w:tc>
+          <w:tcPr>
+            <w:tcW w:w="1891" w:type="dxa"/>
+          </w:tcPr>
+          <w:p/>
+        </w:tc>
+      </w:tr>
+      <w:tr>
+        <w:tc>
+          <w:tcPr>
+            <w:tcW w:w="2022" w:type="dxa"/>
+          </w:tcPr>
+          <w:p/>
+        </w:tc>
+        <w:tc>
+          <w:tcPr>
+            <w:tcW w:w="1708" w:type="dxa"/>
+          </w:tcPr>
+          <w:p/>
+        </w:tc>
+        <w:tc>
+          <w:tcPr>
+            <w:tcW w:w="2022" w:type="dxa"/>
+          </w:tcPr>
+          <w:p/>
+        </w:tc>
+        <w:tc>
+          <w:tcPr>
+            <w:tcW w:w="1933" w:type="dxa"/>
+          </w:tcPr>
+          <w:p/>
+        </w:tc>
+        <w:tc>
+          <w:tcPr>
+            <w:tcW w:w="1891" w:type="dxa"/>
+          </w:tcPr>
+          <w:p/>
+        </w:tc>
+      </w:tr>
+      <w:tr>
+        <w:tc>
+          <w:tcPr>
+            <w:tcW w:w="2022" w:type="dxa"/>
+          </w:tcPr>
+          <w:p/>
+        </w:tc>
+        <w:tc>
+          <w:tcPr>
+            <w:tcW w:w="1708" w:type="dxa"/>
+          </w:tcPr>
+          <w:p/>
+        </w:tc>
+        <w:tc>
+          <w:tcPr>
+            <w:tcW w:w="2022" w:type="dxa"/>
+          </w:tcPr>
+          <w:p/>
+        </w:tc>
+        <w:tc>
+          <w:tcPr>
+            <w:tcW w:w="1933" w:type="dxa"/>
+          </w:tcPr>
+          <w:p/>
+        </w:tc>
+        <w:tc>
+          <w:tcPr>
+            <w:tcW w:w="1891" w:type="dxa"/>
+          </w:tcPr>
+          <w:p/>
+        </w:tc>
+      </w:tr>
+    </w:tbl>
+    <w:p/>
+    <w:sectPr>
+      <w:pgSz w:w="12240" w:h="15840"/>
+      <w:pgMar w:top="1440" w:right="1440" w:bottom="1440" w:left="1440" w:header="0" w:footer="0" w:gutter="0"/>
+      <w:cols w:space="720"/>
+      <w:formProt w:val="0"/>
+      <w:docGrid w:linePitch="360" w:charSpace="-2049"/>
+    </w:sectPr>
+  </w:body>
+</w:document>
+</file>
+
+<file path=word/comments.xml><?xml version="1.0" encoding="utf-8"?>
+<w:comments xmlns:wpc="http://schemas.microsoft.com/office/word/2010/wordprocessingCanvas" xmlns:mc="http://schemas.openxmlformats.org/markup-compatibility/2006" xmlns:o="urn:schemas-microsoft-com:office:office" xmlns:r="http://schemas.openxmlformats.org/officeDocument/2006/relationships" xmlns:m="http://schemas.openxmlformats.org/officeDocument/2006/math" xmlns:v="urn:schemas-microsoft-com:vml" xmlns:wp14="http://schemas.microsoft.com/office/word/2010/wordprocessingDrawing" xmlns:wp="http://schemas.openxmlformats.org/drawingml/2006/wordprocessingDrawing" xmlns:w10="urn:schemas-microsoft-com:office:word" xmlns:w="http://schemas.openxmlformats.org/wordprocessingml/2006/main" xmlns:w14="http://schemas.microsoft.com/office/word/2010/wordml" xmlns:wpg="http://schemas.microsoft.com/office/word/2010/wordprocessingGroup" xmlns:wpi="http://schemas.microsoft.com/office/word/2010/wordprocessingInk" xmlns:wne="http://schemas.microsoft.com/office/word/2006/wordml" xmlns:wps="http://schemas.microsoft.com/office/word/2010/wordprocessingShape" mc:Ignorable="w14 wp14">
+  <w:comment w:id="10" w:author="Claire" w:date="2017-02-01T08:43:00Z" w:initials="C">
+    <w:p>
+      <w:pPr>
+        <w:pStyle w:val="ListParagraph"/>
+        <w:numPr>
+          <w:ilvl w:val="2"/>
+          <w:numId w:val="1"/>
+        </w:numPr>
+      </w:pPr>
+      <w:r>
+        <w:rPr>
+          <w:rStyle w:val="CommentReference"/>
+        </w:rPr>
+        <w:annotationRef/>
+      </w:r>
+      <w:r>
+        <w:t xml:space="preserve">IF CAN FIND DATA: predicted </w:t>
+      </w:r>
+      <w:proofErr w:type="spellStart"/>
+      <w:r>
+        <w:t>landuse</w:t>
+      </w:r>
+      <w:proofErr w:type="spellEnd"/>
+      <w:r>
+        <w:t>/crop cover changes, using soil types possibly (predict where switchgrass and other crops can be grown?  Found very detailed soil types maps).  Need to inquire with Todd.</w:t>
+      </w:r>
+    </w:p>
+    <w:p>
+      <w:pPr>
+        <w:pStyle w:val="ListParagraph"/>
+        <w:numPr>
+          <w:ilvl w:val="3"/>
+          <w:numId w:val="1"/>
+        </w:numPr>
+      </w:pPr>
+      <w:r>
+        <w:t>Downloaded a paper by Nicky et al. on predicting land use changes (based on soil maps) for Sprague’s pipit that might be a good model to use here.</w:t>
+      </w:r>
+    </w:p>
+    <w:p>
+      <w:pPr>
+        <w:pStyle w:val="CommentText"/>
+      </w:pPr>
+    </w:p>
+  </w:comment>
+</w:comments>
+</file>
 
 <file path=word/numbering.xml><?xml version="1.0" encoding="utf-8"?>
 <w:numbering xmlns:wpc="http://schemas.microsoft.com/office/word/2010/wordprocessingCanvas" xmlns:mc="http://schemas.openxmlformats.org/markup-compatibility/2006" xmlns:o="urn:schemas-microsoft-com:office:office" xmlns:r="http://schemas.openxmlformats.org/officeDocument/2006/relationships" xmlns:m="http://schemas.openxmlformats.org/officeDocument/2006/math" xmlns:v="urn:schemas-microsoft-com:vml" xmlns:wp14="http://schemas.microsoft.com/office/word/2010/wordprocessingDrawing" xmlns:wp="http://schemas.openxmlformats.org/drawingml/2006/wordprocessingDrawing" xmlns:w10="urn:schemas-microsoft-com:office:word" xmlns:w="http://schemas.openxmlformats.org/wordprocessingml/2006/main" xmlns:w14="http://schemas.microsoft.com/office/word/2010/wordml" xmlns:wpg="http://schemas.microsoft.com/office/word/2010/wordprocessingGroup" xmlns:wpi="http://schemas.microsoft.com/office/word/2010/wordprocessingInk" xmlns:wne="http://schemas.microsoft.com/office/word/2006/wordml" xmlns:wps="http://schemas.microsoft.com/office/word/2010/wordprocessingShape" mc:Ignorable="w14 wp14">
@@ -591,7 +3678,6 @@
   <w:style w:type="character" w:default="1" w:styleId="DefaultParagraphFont">
     <w:name w:val="Default Paragraph Font"/>
     <w:uiPriority w:val="1"/>
-    <w:semiHidden/>
     <w:unhideWhenUsed/>
   </w:style>
   <w:style w:type="table" w:default="1" w:styleId="TableNormal">
@@ -1277,7 +4363,6 @@
   <w:style w:type="character" w:default="1" w:styleId="DefaultParagraphFont">
     <w:name w:val="Default Paragraph Font"/>
     <w:uiPriority w:val="1"/>
-    <w:semiHidden/>
     <w:unhideWhenUsed/>
   </w:style>
   <w:style w:type="table" w:default="1" w:styleId="TableNormal">
@@ -1733,12 +4818,297 @@
 </w:styles>
 </file>
 
+<file path=word/theme/theme1.xml><?xml version="1.0" encoding="utf-8"?>
+<a:theme xmlns:a="http://schemas.openxmlformats.org/drawingml/2006/main" name="Office Theme">
+  <a:themeElements>
+    <a:clrScheme name="Office">
+      <a:dk1>
+        <a:sysClr val="windowText" lastClr="000000"/>
+      </a:dk1>
+      <a:lt1>
+        <a:sysClr val="window" lastClr="FFFFFF"/>
+      </a:lt1>
+      <a:dk2>
+        <a:srgbClr val="1F497D"/>
+      </a:dk2>
+      <a:lt2>
+        <a:srgbClr val="EEECE1"/>
+      </a:lt2>
+      <a:accent1>
+        <a:srgbClr val="4F81BD"/>
+      </a:accent1>
+      <a:accent2>
+        <a:srgbClr val="C0504D"/>
+      </a:accent2>
+      <a:accent3>
+        <a:srgbClr val="9BBB59"/>
+      </a:accent3>
+      <a:accent4>
+        <a:srgbClr val="8064A2"/>
+      </a:accent4>
+      <a:accent5>
+        <a:srgbClr val="4BACC6"/>
+      </a:accent5>
+      <a:accent6>
+        <a:srgbClr val="F79646"/>
+      </a:accent6>
+      <a:hlink>
+        <a:srgbClr val="0000FF"/>
+      </a:hlink>
+      <a:folHlink>
+        <a:srgbClr val="800080"/>
+      </a:folHlink>
+    </a:clrScheme>
+    <a:fontScheme name="Office">
+      <a:majorFont>
+        <a:latin typeface="Cambria"/>
+        <a:ea typeface=""/>
+        <a:cs typeface=""/>
+        <a:font script="Jpan" typeface="ＭＳ ゴシック"/>
+        <a:font script="Hang" typeface="맑은 고딕"/>
+        <a:font script="Hans" typeface="宋体"/>
+        <a:font script="Hant" typeface="新細明體"/>
+        <a:font script="Arab" typeface="Times New Roman"/>
+        <a:font script="Hebr" typeface="Times New Roman"/>
+        <a:font script="Thai" typeface="Angsana New"/>
+        <a:font script="Ethi" typeface="Nyala"/>
+        <a:font script="Beng" typeface="Vrinda"/>
+        <a:font script="Gujr" typeface="Shruti"/>
+        <a:font script="Khmr" typeface="MoolBoran"/>
+        <a:font script="Knda" typeface="Tunga"/>
+        <a:font script="Guru" typeface="Raavi"/>
+        <a:font script="Cans" typeface="Euphemia"/>
+        <a:font script="Cher" typeface="Plantagenet Cherokee"/>
+        <a:font script="Yiii" typeface="Microsoft Yi Baiti"/>
+        <a:font script="Tibt" typeface="Microsoft Himalaya"/>
+        <a:font script="Thaa" typeface="MV Boli"/>
+        <a:font script="Deva" typeface="Mangal"/>
+        <a:font script="Telu" typeface="Gautami"/>
+        <a:font script="Taml" typeface="Latha"/>
+        <a:font script="Syrc" typeface="Estrangelo Edessa"/>
+        <a:font script="Orya" typeface="Kalinga"/>
+        <a:font script="Mlym" typeface="Kartika"/>
+        <a:font script="Laoo" typeface="DokChampa"/>
+        <a:font script="Sinh" typeface="Iskoola Pota"/>
+        <a:font script="Mong" typeface="Mongolian Baiti"/>
+        <a:font script="Viet" typeface="Times New Roman"/>
+        <a:font script="Uigh" typeface="Microsoft Uighur"/>
+        <a:font script="Geor" typeface="Sylfaen"/>
+      </a:majorFont>
+      <a:minorFont>
+        <a:latin typeface="Calibri"/>
+        <a:ea typeface=""/>
+        <a:cs typeface=""/>
+        <a:font script="Jpan" typeface="ＭＳ 明朝"/>
+        <a:font script="Hang" typeface="맑은 고딕"/>
+        <a:font script="Hans" typeface="宋体"/>
+        <a:font script="Hant" typeface="新細明體"/>
+        <a:font script="Arab" typeface="Arial"/>
+        <a:font script="Hebr" typeface="Arial"/>
+        <a:font script="Thai" typeface="Cordia New"/>
+        <a:font script="Ethi" typeface="Nyala"/>
+        <a:font script="Beng" typeface="Vrinda"/>
+        <a:font script="Gujr" typeface="Shruti"/>
+        <a:font script="Khmr" typeface="DaunPenh"/>
+        <a:font script="Knda" typeface="Tunga"/>
+        <a:font script="Guru" typeface="Raavi"/>
+        <a:font script="Cans" typeface="Euphemia"/>
+        <a:font script="Cher" typeface="Plantagenet Cherokee"/>
+        <a:font script="Yiii" typeface="Microsoft Yi Baiti"/>
+        <a:font script="Tibt" typeface="Microsoft Himalaya"/>
+        <a:font script="Thaa" typeface="MV Boli"/>
+        <a:font script="Deva" typeface="Mangal"/>
+        <a:font script="Telu" typeface="Gautami"/>
+        <a:font script="Taml" typeface="Latha"/>
+        <a:font script="Syrc" typeface="Estrangelo Edessa"/>
+        <a:font script="Orya" typeface="Kalinga"/>
+        <a:font script="Mlym" typeface="Kartika"/>
+        <a:font script="Laoo" typeface="DokChampa"/>
+        <a:font script="Sinh" typeface="Iskoola Pota"/>
+        <a:font script="Mong" typeface="Mongolian Baiti"/>
+        <a:font script="Viet" typeface="Arial"/>
+        <a:font script="Uigh" typeface="Microsoft Uighur"/>
+        <a:font script="Geor" typeface="Sylfaen"/>
+      </a:minorFont>
+    </a:fontScheme>
+    <a:fmtScheme name="Office">
+      <a:fillStyleLst>
+        <a:solidFill>
+          <a:schemeClr val="phClr"/>
+        </a:solidFill>
+        <a:gradFill rotWithShape="1">
+          <a:gsLst>
+            <a:gs pos="0">
+              <a:schemeClr val="phClr">
+                <a:tint val="50000"/>
+                <a:satMod val="300000"/>
+              </a:schemeClr>
+            </a:gs>
+            <a:gs pos="35000">
+              <a:schemeClr val="phClr">
+                <a:tint val="37000"/>
+                <a:satMod val="300000"/>
+              </a:schemeClr>
+            </a:gs>
+            <a:gs pos="100000">
+              <a:schemeClr val="phClr">
+                <a:tint val="15000"/>
+                <a:satMod val="350000"/>
+              </a:schemeClr>
+            </a:gs>
+          </a:gsLst>
+          <a:lin ang="16200000" scaled="1"/>
+        </a:gradFill>
+        <a:gradFill rotWithShape="1">
+          <a:gsLst>
+            <a:gs pos="0">
+              <a:schemeClr val="phClr">
+                <a:shade val="51000"/>
+                <a:satMod val="130000"/>
+              </a:schemeClr>
+            </a:gs>
+            <a:gs pos="80000">
+              <a:schemeClr val="phClr">
+                <a:shade val="93000"/>
+                <a:satMod val="130000"/>
+              </a:schemeClr>
+            </a:gs>
+            <a:gs pos="100000">
+              <a:schemeClr val="phClr">
+                <a:shade val="94000"/>
+                <a:satMod val="135000"/>
+              </a:schemeClr>
+            </a:gs>
+          </a:gsLst>
+          <a:lin ang="16200000" scaled="0"/>
+        </a:gradFill>
+      </a:fillStyleLst>
+      <a:lnStyleLst>
+        <a:ln w="9525" cap="flat" cmpd="sng" algn="ctr">
+          <a:solidFill>
+            <a:schemeClr val="phClr">
+              <a:shade val="95000"/>
+              <a:satMod val="105000"/>
+            </a:schemeClr>
+          </a:solidFill>
+          <a:prstDash val="solid"/>
+        </a:ln>
+        <a:ln w="25400" cap="flat" cmpd="sng" algn="ctr">
+          <a:solidFill>
+            <a:schemeClr val="phClr"/>
+          </a:solidFill>
+          <a:prstDash val="solid"/>
+        </a:ln>
+        <a:ln w="38100" cap="flat" cmpd="sng" algn="ctr">
+          <a:solidFill>
+            <a:schemeClr val="phClr"/>
+          </a:solidFill>
+          <a:prstDash val="solid"/>
+        </a:ln>
+      </a:lnStyleLst>
+      <a:effectStyleLst>
+        <a:effectStyle>
+          <a:effectLst>
+            <a:outerShdw blurRad="40000" dist="20000" dir="5400000" rotWithShape="0">
+              <a:srgbClr val="000000">
+                <a:alpha val="38000"/>
+              </a:srgbClr>
+            </a:outerShdw>
+          </a:effectLst>
+        </a:effectStyle>
+        <a:effectStyle>
+          <a:effectLst>
+            <a:outerShdw blurRad="40000" dist="23000" dir="5400000" rotWithShape="0">
+              <a:srgbClr val="000000">
+                <a:alpha val="35000"/>
+              </a:srgbClr>
+            </a:outerShdw>
+          </a:effectLst>
+        </a:effectStyle>
+        <a:effectStyle>
+          <a:effectLst>
+            <a:outerShdw blurRad="40000" dist="23000" dir="5400000" rotWithShape="0">
+              <a:srgbClr val="000000">
+                <a:alpha val="35000"/>
+              </a:srgbClr>
+            </a:outerShdw>
+          </a:effectLst>
+          <a:scene3d>
+            <a:camera prst="orthographicFront">
+              <a:rot lat="0" lon="0" rev="0"/>
+            </a:camera>
+            <a:lightRig rig="threePt" dir="t">
+              <a:rot lat="0" lon="0" rev="1200000"/>
+            </a:lightRig>
+          </a:scene3d>
+          <a:sp3d>
+            <a:bevelT w="63500" h="25400"/>
+          </a:sp3d>
+        </a:effectStyle>
+      </a:effectStyleLst>
+      <a:bgFillStyleLst>
+        <a:solidFill>
+          <a:schemeClr val="phClr"/>
+        </a:solidFill>
+        <a:gradFill rotWithShape="1">
+          <a:gsLst>
+            <a:gs pos="0">
+              <a:schemeClr val="phClr">
+                <a:tint val="40000"/>
+                <a:satMod val="350000"/>
+              </a:schemeClr>
+            </a:gs>
+            <a:gs pos="40000">
+              <a:schemeClr val="phClr">
+                <a:tint val="45000"/>
+                <a:shade val="99000"/>
+                <a:satMod val="350000"/>
+              </a:schemeClr>
+            </a:gs>
+            <a:gs pos="100000">
+              <a:schemeClr val="phClr">
+                <a:shade val="20000"/>
+                <a:satMod val="255000"/>
+              </a:schemeClr>
+            </a:gs>
+          </a:gsLst>
+          <a:path path="circle">
+            <a:fillToRect l="50000" t="-80000" r="50000" b="180000"/>
+          </a:path>
+        </a:gradFill>
+        <a:gradFill rotWithShape="1">
+          <a:gsLst>
+            <a:gs pos="0">
+              <a:schemeClr val="phClr">
+                <a:tint val="80000"/>
+                <a:satMod val="300000"/>
+              </a:schemeClr>
+            </a:gs>
+            <a:gs pos="100000">
+              <a:schemeClr val="phClr">
+                <a:shade val="30000"/>
+                <a:satMod val="200000"/>
+              </a:schemeClr>
+            </a:gs>
+          </a:gsLst>
+          <a:path path="circle">
+            <a:fillToRect l="50000" t="50000" r="50000" b="50000"/>
+          </a:path>
+        </a:gradFill>
+      </a:bgFillStyleLst>
+    </a:fmtScheme>
+  </a:themeElements>
+  <a:objectDefaults/>
+  <a:extraClrSchemeLst/>
+</a:theme>
+</file>
+
 <file path=customXml/item1.xml><?xml version="1.0" encoding="utf-8"?>
 <b:Sources xmlns:b="http://schemas.openxmlformats.org/officeDocument/2006/bibliography" xmlns="http://schemas.openxmlformats.org/officeDocument/2006/bibliography" SelectedStyle="\APA.XSL" StyleName="APA"/>
 </file>
 
 <file path=customXml/itemProps1.xml><?xml version="1.0" encoding="utf-8"?>
-<ds:datastoreItem xmlns:ds="http://schemas.openxmlformats.org/officeDocument/2006/customXml" ds:itemID="{E68765BD-6203-420C-A40A-650F7AB1C56B}">
+<ds:datastoreItem xmlns:ds="http://schemas.openxmlformats.org/officeDocument/2006/customXml" ds:itemID="{CAB280F5-3298-48D3-AEF8-1BF91D0CDB44}">
   <ds:schemaRefs>
     <ds:schemaRef ds:uri="http://schemas.openxmlformats.org/officeDocument/2006/bibliography"/>
   </ds:schemaRefs>

</xml_diff>

<commit_message>
Cleaning up intro and elsewhere, rewriting methods to polish up what we will do.
</commit_message>
<xml_diff>
--- a/manuscript.docx
+++ b/manuscript.docx
@@ -7,7 +7,22 @@
         <w:pStyle w:val="Heading1"/>
       </w:pPr>
       <w:r>
-        <w:t>Climatic and land use variables influencing distribution in Oklahoma grassland birds</w:t>
+        <w:t>Spatially explicit models to test c</w:t>
+      </w:r>
+      <w:r>
+        <w:t xml:space="preserve">limatic and land </w:t>
+      </w:r>
+      <w:r>
+        <w:t>use influences on the</w:t>
+      </w:r>
+      <w:r>
+        <w:t xml:space="preserve"> distribution </w:t>
+      </w:r>
+      <w:r>
+        <w:t>of</w:t>
+      </w:r>
+      <w:r>
+        <w:t xml:space="preserve"> Oklahoma grassland birds</w:t>
       </w:r>
     </w:p>
     <w:p>
@@ -51,33 +66,266 @@
         <w:t xml:space="preserve">lands are one of the world’s most endangered ecosystems, with declines of 82.6-99.9% of tallgrass prairie, 30-99.9% of mixed-grass prairie, and 20-85.8% of short-grass prairie in the plains states and provinces of North America </w:t>
       </w:r>
       <w:bookmarkStart w:id="0" w:name="ZOTERO_BREF_kfLIK1h3HoJL"/>
+      <w:r>
+        <w:rPr>
+          <w:rFonts w:cs="Times New Roman"/>
+        </w:rPr>
+        <w:t>(Samson and Knopf 1994)</w:t>
+      </w:r>
+      <w:bookmarkEnd w:id="0"/>
+      <w:r>
+        <w:t xml:space="preserve">.  </w:t>
+      </w:r>
+      <w:r>
+        <w:t xml:space="preserve">Drivers of decline include </w:t>
+      </w:r>
+      <w:r>
+        <w:t>land use conversion via agriculture and changes in fire and grazing regimes</w:t>
+      </w:r>
+      <w:bookmarkStart w:id="1" w:name="ZOTERO_BREF_BdK5VLvrs9hS"/>
+      <w:r>
+        <w:t xml:space="preserve"> </w:t>
+      </w:r>
+      <w:r>
+        <w:rPr>
+          <w:rFonts w:cs="Times New Roman"/>
+        </w:rPr>
+        <w:t>(Samson et al. 2004)</w:t>
+      </w:r>
+      <w:bookmarkEnd w:id="1"/>
+      <w:r>
+        <w:rPr>
+          <w:rFonts w:cs="Times New Roman"/>
+        </w:rPr>
+        <w:t xml:space="preserve">.  </w:t>
+      </w:r>
+      <w:r>
+        <w:t>Grassland report (</w:t>
+      </w:r>
+      <w:proofErr w:type="spellStart"/>
+      <w:r>
+        <w:t>Askin</w:t>
+      </w:r>
+      <w:proofErr w:type="spellEnd"/>
+      <w:r>
+        <w:t xml:space="preserve"> et al?).  </w:t>
+      </w:r>
+      <w:r>
+        <w:t xml:space="preserve">These habitat losses have resulted in grassland birds being one of the fastest-declining groups in North America (Samson and Knopf). </w:t>
+      </w:r>
+    </w:p>
+    <w:p>
+      <w:r>
+        <w:t xml:space="preserve">The already tenuous status of grassland birds is further threatened by conversion to new crops resulting in permanent land use changes </w:t>
+      </w:r>
+      <w:bookmarkStart w:id="2" w:name="ZOTERO_BREF_ge6owBWH3USY"/>
+      <w:r>
+        <w:rPr>
+          <w:rFonts w:cs="Times New Roman"/>
+        </w:rPr>
+        <w:t xml:space="preserve">(Wright and </w:t>
+      </w:r>
+      <w:proofErr w:type="spellStart"/>
+      <w:r>
+        <w:rPr>
+          <w:rFonts w:cs="Times New Roman"/>
+        </w:rPr>
+        <w:t>Wimberly</w:t>
+      </w:r>
+      <w:proofErr w:type="spellEnd"/>
+      <w:r>
+        <w:rPr>
+          <w:rFonts w:cs="Times New Roman"/>
+        </w:rPr>
+        <w:t xml:space="preserve"> 2013)</w:t>
+      </w:r>
+      <w:bookmarkEnd w:id="2"/>
+      <w:r>
+        <w:t>,</w:t>
+      </w:r>
+      <w:r>
+        <w:t xml:space="preserve"> generational changes in land use </w:t>
+      </w:r>
+      <w:bookmarkStart w:id="3" w:name="ZOTERO_BREF_x6wwcuHDacf6"/>
+      <w:r>
+        <w:t>(Higgins et al. 2002)</w:t>
+      </w:r>
+      <w:bookmarkEnd w:id="3"/>
+      <w:r>
+        <w:t xml:space="preserve">, changes in conservation programs for grassland habitats </w:t>
+      </w:r>
+      <w:bookmarkStart w:id="4" w:name="ZOTERO_BREF_9N27HJt88gtY"/>
+      <w:r>
+        <w:t>(</w:t>
+      </w:r>
+      <w:proofErr w:type="spellStart"/>
+      <w:r>
+        <w:t>Klute</w:t>
+      </w:r>
+      <w:proofErr w:type="spellEnd"/>
+      <w:r>
+        <w:t xml:space="preserve"> et al. 1997)</w:t>
+      </w:r>
+      <w:bookmarkEnd w:id="4"/>
+      <w:r>
+        <w:t xml:space="preserve">, and </w:t>
+      </w:r>
+      <w:r>
+        <w:t>alterations to vegetation</w:t>
+      </w:r>
+      <w:r>
+        <w:t xml:space="preserve"> </w:t>
+      </w:r>
+      <w:bookmarkStart w:id="5" w:name="ZOTERO_BREF_UNR8BVLp1qQZ"/>
+      <w:r>
+        <w:rPr>
+          <w:rFonts w:cs="Times New Roman"/>
+        </w:rPr>
+        <w:t>(</w:t>
+      </w:r>
+      <w:proofErr w:type="spellStart"/>
+      <w:r>
+        <w:rPr>
+          <w:rFonts w:cs="Times New Roman"/>
+        </w:rPr>
+        <w:t>Alward</w:t>
+      </w:r>
+      <w:proofErr w:type="spellEnd"/>
+      <w:r>
+        <w:rPr>
+          <w:rFonts w:cs="Times New Roman"/>
+        </w:rPr>
+        <w:t xml:space="preserve"> 1999)</w:t>
+      </w:r>
+      <w:bookmarkEnd w:id="5"/>
+      <w:r>
+        <w:t xml:space="preserve"> and ecosystem </w:t>
+      </w:r>
+      <w:r>
+        <w:t xml:space="preserve">structure </w:t>
+      </w:r>
+      <w:bookmarkStart w:id="6" w:name="ZOTERO_BREF_Swgc5dZd9saw"/>
+      <w:r>
+        <w:rPr>
+          <w:rFonts w:cs="Times New Roman"/>
+        </w:rPr>
+        <w:t>(Brown et al. 1997)</w:t>
+      </w:r>
+      <w:bookmarkEnd w:id="6"/>
+      <w:r>
+        <w:t xml:space="preserve"> from </w:t>
+      </w:r>
+      <w:r>
+        <w:t xml:space="preserve">climate change </w:t>
+      </w:r>
+      <w:bookmarkStart w:id="7" w:name="ZOTERO_BREF_3p4W1KqZZnUW"/>
+      <w:r>
+        <w:rPr>
+          <w:rFonts w:cs="Times New Roman"/>
+        </w:rPr>
+        <w:t>(McCarty 2001)</w:t>
+      </w:r>
+      <w:bookmarkEnd w:id="7"/>
+      <w:r>
+        <w:t xml:space="preserve">.  </w:t>
+      </w:r>
+      <w:r>
+        <w:t xml:space="preserve">Grassland bird species are declining faster than other groups of birds as well </w:t>
+      </w:r>
       <w:r>
         <w:rPr>
           <w:rFonts w:cs="Times New Roman"/>
         </w:rPr>
         <w:t>(Sampson and Knopf 1994)</w:t>
       </w:r>
-      <w:bookmarkEnd w:id="0"/>
-      <w:r>
-        <w:t xml:space="preserve">.  </w:t>
-      </w:r>
-      <w:r>
-        <w:t xml:space="preserve">Drivers of decline include </w:t>
-      </w:r>
-      <w:r>
-        <w:t>land use conversion via agriculture and changes in fire and grazing regimes</w:t>
-      </w:r>
-      <w:bookmarkStart w:id="1" w:name="ZOTERO_BREF_BdK5VLvrs9hS"/>
+      <w:r>
+        <w:t xml:space="preserve"> and thus continued to be imperiled by </w:t>
+      </w:r>
+      <w:r>
+        <w:t xml:space="preserve">these </w:t>
+      </w:r>
+      <w:r>
+        <w:t>new threats to their habitat.</w:t>
+      </w:r>
+    </w:p>
+    <w:p>
+      <w:r>
+        <w:t xml:space="preserve">In the southern Great Plains, the U.S. state of Oklahoma contains a wide variety of grassland birds as its ecoregions range from tallgrass prairies in the east on the edge of eastern deciduous forests to several types of grasslands in the central part of the state and westward. Historically, each type of grassland </w:t>
+      </w:r>
+      <w:proofErr w:type="gramStart"/>
+      <w:r>
+        <w:t>comprised ?</w:t>
+      </w:r>
+      <w:proofErr w:type="gramEnd"/>
+      <w:r>
+        <w:t xml:space="preserve">, ?, and ? </w:t>
+      </w:r>
+      <w:proofErr w:type="gramStart"/>
+      <w:r>
+        <w:t>ha</w:t>
+      </w:r>
+      <w:proofErr w:type="gramEnd"/>
+      <w:r>
+        <w:t xml:space="preserve">, totaling ? </w:t>
+      </w:r>
+      <w:proofErr w:type="gramStart"/>
+      <w:r>
+        <w:t>ha</w:t>
+      </w:r>
+      <w:proofErr w:type="gramEnd"/>
+      <w:r>
+        <w:t xml:space="preserve"> (Sampson and Knopf paper).  Modern estimates by comparable schemes are not available.  Agriculture accounts for over $2.8 billion in the state’s gross domestic product in the study years (U.S. Bureau of Economic Analysis, 2017).  </w:t>
+      </w:r>
+      <w:proofErr w:type="gramStart"/>
+      <w:r>
+        <w:t>Major crops in the state use.</w:t>
+      </w:r>
+      <w:proofErr w:type="gramEnd"/>
+      <w:r>
+        <w:t xml:space="preserve">  Land use is also for ranching, </w:t>
+      </w:r>
+      <w:proofErr w:type="gramStart"/>
+      <w:r>
+        <w:t>with ??</w:t>
+      </w:r>
+      <w:proofErr w:type="gramEnd"/>
       <w:r>
         <w:t xml:space="preserve"> </w:t>
       </w:r>
+      <w:proofErr w:type="gramStart"/>
+      <w:r>
+        <w:t>animals</w:t>
+      </w:r>
+      <w:proofErr w:type="gramEnd"/>
+      <w:r>
+        <w:t>.   State plans for biofuels GOOGLE.  This combination of the state’s agricultural importance and forecast impact by climate change makes Oklahoma’s grassland birds vulnerable, and models to predict what factors will affect their distribution are important to effective management.</w:t>
+      </w:r>
+    </w:p>
+    <w:p>
+      <w:r>
+        <w:t xml:space="preserve">Species distribution modeling uses predictors, usually climatic variables () but now expanding to biotic variables (), to predict what areas are most suitable for a given organism, and estimate what variables constrain a given species’ range.  </w:t>
+      </w:r>
+      <w:r>
+        <w:t>Range</w:t>
+      </w:r>
+      <w:r>
+        <w:t>-</w:t>
+      </w:r>
+      <w:r>
+        <w:t xml:space="preserve">wide predictions have been made for grassland birds (O’Connor et al. 1999) but some species with smaller ranges were not accurately </w:t>
+      </w:r>
+      <w:r>
+        <w:lastRenderedPageBreak/>
+        <w:t xml:space="preserve">modeled, perhaps because different drivers of distribution are important in different regions </w:t>
+      </w:r>
+      <w:bookmarkStart w:id="8" w:name="ZOTERO_BREF_PH1RbBNG7ABP"/>
       <w:r>
         <w:rPr>
           <w:rFonts w:cs="Times New Roman"/>
         </w:rPr>
-        <w:t>(Samson et al. 2004)</w:t>
-      </w:r>
-      <w:bookmarkEnd w:id="1"/>
+        <w:t>(Bakker et al. 2002)</w:t>
+      </w:r>
+      <w:bookmarkEnd w:id="8"/>
       <w:r>
         <w:rPr>
           <w:rFonts w:cs="Times New Roman"/>
@@ -85,384 +333,151 @@
         <w:t xml:space="preserve">.  </w:t>
       </w:r>
       <w:r>
-        <w:t>Grassland report (</w:t>
-      </w:r>
-      <w:proofErr w:type="spellStart"/>
-      <w:r>
-        <w:t>Askin</w:t>
-      </w:r>
-      <w:proofErr w:type="spellEnd"/>
-      <w:r>
-        <w:t xml:space="preserve"> et al?).  </w:t>
-      </w:r>
-      <w:r>
-        <w:t xml:space="preserve">These habitat losses have resulted in grassland birds being one of the fastest-declining groups in North America (Samson and Knopf). </w:t>
-      </w:r>
-    </w:p>
-    <w:p>
-      <w:r>
-        <w:t xml:space="preserve">The already tenuous status of grassland birds is further threatened by conversion to new crops resulting in permanent land use changes </w:t>
-      </w:r>
-      <w:bookmarkStart w:id="2" w:name="ZOTERO_BREF_ge6owBWH3USY"/>
-      <w:r>
-        <w:rPr>
-          <w:rFonts w:cs="Times New Roman"/>
-        </w:rPr>
-        <w:t xml:space="preserve">(Wright and </w:t>
-      </w:r>
-      <w:proofErr w:type="spellStart"/>
-      <w:r>
-        <w:rPr>
-          <w:rFonts w:cs="Times New Roman"/>
-        </w:rPr>
-        <w:t>Wimberly</w:t>
-      </w:r>
-      <w:proofErr w:type="spellEnd"/>
-      <w:r>
-        <w:rPr>
-          <w:rFonts w:cs="Times New Roman"/>
-        </w:rPr>
-        <w:t xml:space="preserve"> 2013)</w:t>
-      </w:r>
-      <w:bookmarkEnd w:id="2"/>
-      <w:r>
-        <w:t>,</w:t>
-      </w:r>
-      <w:r>
-        <w:t xml:space="preserve"> generational changes in land use </w:t>
-      </w:r>
-      <w:bookmarkStart w:id="3" w:name="ZOTERO_BREF_x6wwcuHDacf6"/>
-      <w:r>
-        <w:t>(Higgins et al. 2002)</w:t>
-      </w:r>
-      <w:bookmarkEnd w:id="3"/>
-      <w:r>
-        <w:t xml:space="preserve">, changes in conservation programs for grassland habitats </w:t>
-      </w:r>
-      <w:bookmarkStart w:id="4" w:name="ZOTERO_BREF_9N27HJt88gtY"/>
-      <w:r>
-        <w:t>(</w:t>
-      </w:r>
-      <w:proofErr w:type="spellStart"/>
-      <w:r>
-        <w:t>Klute</w:t>
-      </w:r>
-      <w:proofErr w:type="spellEnd"/>
-      <w:r>
-        <w:t xml:space="preserve"> et al. 1997)</w:t>
-      </w:r>
-      <w:bookmarkEnd w:id="4"/>
-      <w:r>
-        <w:t xml:space="preserve">, and </w:t>
-      </w:r>
-      <w:r>
-        <w:t>alterations to vegetation</w:t>
+        <w:t>A new method called Spatio</w:t>
+      </w:r>
+      <w:r>
+        <w:t>temporal Exploratory Modeling</w:t>
+      </w:r>
+      <w:r>
+        <w:t xml:space="preserve"> (STEM)</w:t>
+      </w:r>
+      <w:r>
+        <w:t xml:space="preserve"> adds additional accuracy by using an ensemble of </w:t>
+      </w:r>
+      <w:r>
+        <w:t xml:space="preserve">smaller, regional </w:t>
+      </w:r>
+      <w:r>
+        <w:t xml:space="preserve">models to account for </w:t>
+      </w:r>
+      <w:r>
+        <w:t>local</w:t>
       </w:r>
       <w:r>
         <w:t xml:space="preserve"> </w:t>
       </w:r>
-      <w:bookmarkStart w:id="5" w:name="ZOTERO_BREF_UNR8BVLp1qQZ"/>
-      <w:r>
-        <w:rPr>
-          <w:rFonts w:cs="Times New Roman"/>
-        </w:rPr>
-        <w:t>(</w:t>
-      </w:r>
-      <w:proofErr w:type="spellStart"/>
-      <w:r>
-        <w:rPr>
-          <w:rFonts w:cs="Times New Roman"/>
-        </w:rPr>
-        <w:t>Alward</w:t>
-      </w:r>
-      <w:proofErr w:type="spellEnd"/>
-      <w:r>
-        <w:rPr>
-          <w:rFonts w:cs="Times New Roman"/>
-        </w:rPr>
-        <w:t xml:space="preserve"> 1999)</w:t>
-      </w:r>
-      <w:bookmarkEnd w:id="5"/>
-      <w:r>
-        <w:t xml:space="preserve"> and ecosystem </w:t>
-      </w:r>
-      <w:r>
-        <w:t xml:space="preserve">structure </w:t>
-      </w:r>
-      <w:bookmarkStart w:id="6" w:name="ZOTERO_BREF_Swgc5dZd9saw"/>
-      <w:r>
-        <w:rPr>
-          <w:rFonts w:cs="Times New Roman"/>
-        </w:rPr>
-        <w:t>(Brown et al. 1997)</w:t>
-      </w:r>
-      <w:bookmarkEnd w:id="6"/>
-      <w:r>
-        <w:t xml:space="preserve"> from </w:t>
-      </w:r>
-      <w:r>
-        <w:t xml:space="preserve">climate change </w:t>
-      </w:r>
-      <w:bookmarkStart w:id="7" w:name="ZOTERO_BREF_3p4W1KqZZnUW"/>
-      <w:r>
-        <w:rPr>
-          <w:rFonts w:cs="Times New Roman"/>
-        </w:rPr>
-        <w:t>(McCarty 2001)</w:t>
-      </w:r>
-      <w:bookmarkEnd w:id="7"/>
+      <w:r>
+        <w:t>differences in variables that drive distributions</w:t>
+      </w:r>
+      <w:r>
+        <w:t xml:space="preserve"> (Fink et al. 2010 and 2013)</w:t>
+      </w:r>
       <w:r>
         <w:t xml:space="preserve">.  </w:t>
       </w:r>
       <w:r>
-        <w:t xml:space="preserve">Grassland bird species are declining faster than other groups of birds as well </w:t>
-      </w:r>
-      <w:r>
-        <w:rPr>
-          <w:rFonts w:cs="Times New Roman"/>
-        </w:rPr>
-        <w:t>(Sampson and Knopf 1994)</w:t>
-      </w:r>
-      <w:r>
-        <w:t xml:space="preserve"> and thus continued to be imperiled by </w:t>
-      </w:r>
-      <w:r>
-        <w:t xml:space="preserve">these </w:t>
-      </w:r>
-      <w:r>
-        <w:t>new threats to their habitat.</w:t>
-      </w:r>
-    </w:p>
-    <w:p>
-      <w:r>
-        <w:t>In the southern Great Plains, the U.S. state of Oklahoma</w:t>
-      </w:r>
-      <w:r>
-        <w:t xml:space="preserve"> contains a wide variety of grassland birds as its ecoregions range from tallgrass prairies in the east on the edge of eastern deciduous forests to several types of grasslands in the central part of the state and westward. Historically, each type of grassland </w:t>
-      </w:r>
-      <w:proofErr w:type="gramStart"/>
-      <w:r>
-        <w:t>comprised ?</w:t>
-      </w:r>
-      <w:proofErr w:type="gramEnd"/>
-      <w:r>
-        <w:t xml:space="preserve">, ?, and ? </w:t>
-      </w:r>
-      <w:proofErr w:type="gramStart"/>
-      <w:r>
-        <w:t>ha</w:t>
-      </w:r>
-      <w:proofErr w:type="gramEnd"/>
-      <w:r>
-        <w:t xml:space="preserve">, totaling ? </w:t>
-      </w:r>
-      <w:proofErr w:type="gramStart"/>
-      <w:r>
-        <w:t>ha</w:t>
-      </w:r>
-      <w:proofErr w:type="gramEnd"/>
-      <w:r>
-        <w:t xml:space="preserve"> (Sampson and Knopf paper).  Modern estimates by comparable schemes are not available.  Agriculture accounts for over $2.8 billion in the state’s gross domestic product in the study years (U.S. Bureau of Economic Analysis, 2017).  </w:t>
-      </w:r>
-      <w:proofErr w:type="gramStart"/>
-      <w:r>
-        <w:t>Major crops in the state use.</w:t>
-      </w:r>
-      <w:proofErr w:type="gramEnd"/>
-      <w:r>
-        <w:t xml:space="preserve">  Land use is also for ranching, </w:t>
-      </w:r>
-      <w:proofErr w:type="gramStart"/>
-      <w:r>
-        <w:t>with ??</w:t>
-      </w:r>
-      <w:proofErr w:type="gramEnd"/>
-      <w:r>
-        <w:t xml:space="preserve"> </w:t>
-      </w:r>
-      <w:proofErr w:type="gramStart"/>
-      <w:r>
-        <w:t>animals</w:t>
-      </w:r>
-      <w:proofErr w:type="gramEnd"/>
-      <w:r>
-        <w:t>.   State plans for biofuels GOOGLE.  This combination of the state’s agricultural importance and forecast impact by climate change makes Oklaho</w:t>
-      </w:r>
-      <w:r>
-        <w:t>ma’s grassland birds vulnerable, and models to predict what factors will affect their distribution are important to effective management.</w:t>
-      </w:r>
-    </w:p>
-    <w:p>
-      <w:r>
-        <w:t>Species distribution modeling uses predictors, usually climatic variables () but now expanding to biotic variables (), to predict what areas are most suitable for a given organism</w:t>
-      </w:r>
-      <w:r>
-        <w:t>, and estimate what variables constrain a given species’ range</w:t>
+        <w:t xml:space="preserve">The original model was developed for data with a continent-wide scale and seasonal variation.  </w:t>
+      </w:r>
+      <w:r>
+        <w:t xml:space="preserve">Understanding impacts of changing land use and climate in a region with much ecosystem variety requires a dynamic approach to species distribution modeling, so we </w:t>
+      </w:r>
+      <w:r>
+        <w:t>wil</w:t>
+      </w:r>
+      <w:r>
+        <w:t xml:space="preserve">l use this approach of regional </w:t>
+      </w:r>
+      <w:r>
+        <w:t>ensemble models at a smaller scale, within one state, within a single season (the breeding season).  We will compare the</w:t>
+      </w:r>
+      <w:r>
+        <w:t xml:space="preserve"> spatially </w:t>
+      </w:r>
+      <w:r>
+        <w:t>explicit</w:t>
+      </w:r>
+      <w:r>
+        <w:t xml:space="preserve"> ensemble’s effectiveness with a</w:t>
+      </w:r>
+      <w:r>
+        <w:t xml:space="preserve"> typical SD</w:t>
+      </w:r>
+      <w:r>
+        <w:t>M</w:t>
+      </w:r>
+      <w:r>
+        <w:t xml:space="preserve"> at </w:t>
+      </w:r>
+      <w:r>
+        <w:t>the</w:t>
+      </w:r>
+      <w:r>
+        <w:t xml:space="preserve"> statewide scale.  </w:t>
+      </w:r>
+      <w:r>
+        <w:t>T</w:t>
+      </w:r>
+      <w:r>
+        <w:t xml:space="preserve">he objectives of our study are to </w:t>
+      </w:r>
+      <w:r>
+        <w:t>estimate</w:t>
+      </w:r>
+      <w:r>
+        <w:t xml:space="preserve"> the current distribution of Oklahoma grassland birds and understand what variables are important in their distribution. </w:t>
+      </w:r>
+      <w:r>
+        <w:t xml:space="preserve"> These </w:t>
+      </w:r>
+      <w:r>
+        <w:t xml:space="preserve">data will allow managers to make decisions on what areas are important for populations, what </w:t>
+      </w:r>
+      <w:r>
+        <w:t>land use</w:t>
+      </w:r>
+      <w:r>
+        <w:t xml:space="preserve"> practices and trends may impact populations, and how clim</w:t>
+      </w:r>
+      <w:r>
+        <w:t>ate change interacts with these.</w:t>
+      </w:r>
+      <w:r>
+        <w:t xml:space="preserve">  </w:t>
+      </w:r>
+      <w:r>
+        <w:t xml:space="preserve"> Considering management at the local scale is also important because many land use changes are made there (citation??).</w:t>
+      </w:r>
+    </w:p>
+    <w:p>
+      <w:r>
+        <w:t xml:space="preserve">We will </w:t>
+      </w:r>
+      <w:r>
+        <w:t>examine three aspects of Oklahoma grassland bird distribution.  First, what is the current distribution of these species?  We will use point count, transect, and citizen science data to create density estimates (from point count and transect data, comparing estimates because they are different habitats) and species distribution models (from all three data sources).  We will create statewide distribution model</w:t>
+      </w:r>
+      <w:r>
+        <w:t>s and compare these with spatially</w:t>
+      </w:r>
+      <w:r>
+        <w:t xml:space="preserve"> explicit</w:t>
+      </w:r>
+      <w:r>
+        <w:t xml:space="preserve"> ensemble</w:t>
+      </w:r>
+      <w:r>
+        <w:t xml:space="preserve"> models.  Second, what predictor variables determine the distribution of each species and as such what land use changes might make these species vulnerable?  We look at land use, conservation easements,</w:t>
+      </w:r>
+      <w:r>
+        <w:t xml:space="preserve"> and</w:t>
+      </w:r>
+      <w:r>
+        <w:t xml:space="preserve"> cl</w:t>
+      </w:r>
+      <w:r>
+        <w:t xml:space="preserve">imatic variables, </w:t>
+      </w:r>
+      <w:r>
+        <w:t>and ask which variables were most important in the</w:t>
+      </w:r>
+      <w:r>
+        <w:t xml:space="preserve"> statewide species distribution models</w:t>
       </w:r>
       <w:r>
         <w:t xml:space="preserve">.  </w:t>
       </w:r>
-      <w:r>
-        <w:t>Range</w:t>
-      </w:r>
-      <w:r>
-        <w:t>-</w:t>
-      </w:r>
-      <w:r>
-        <w:t xml:space="preserve">wide predictions have been made for grassland birds (O’Connor et al. 1999) but some species with smaller ranges were not accurately </w:t>
-      </w:r>
-      <w:r>
-        <w:lastRenderedPageBreak/>
-        <w:t xml:space="preserve">modeled, perhaps because different drivers of distribution are important in different regions </w:t>
-      </w:r>
-      <w:bookmarkStart w:id="8" w:name="ZOTERO_BREF_PH1RbBNG7ABP"/>
-      <w:r>
-        <w:rPr>
-          <w:rFonts w:cs="Times New Roman"/>
-        </w:rPr>
-        <w:t>(Bakker et al. 2002)</w:t>
-      </w:r>
-      <w:bookmarkEnd w:id="8"/>
-      <w:r>
-        <w:rPr>
-          <w:rFonts w:cs="Times New Roman"/>
-        </w:rPr>
-        <w:t xml:space="preserve">.  </w:t>
-      </w:r>
-      <w:r>
-        <w:t xml:space="preserve">A new method called </w:t>
-      </w:r>
-      <w:proofErr w:type="spellStart"/>
-      <w:r>
-        <w:t>Spatio</w:t>
-      </w:r>
-      <w:proofErr w:type="spellEnd"/>
-      <w:r>
-        <w:t xml:space="preserve">-temporal Exploratory Modeling adds additional accuracy by using an ensemble of </w:t>
-      </w:r>
-      <w:r>
-        <w:t xml:space="preserve">smaller, regional </w:t>
-      </w:r>
-      <w:r>
-        <w:t xml:space="preserve">models to account for </w:t>
-      </w:r>
-      <w:r>
-        <w:t>local</w:t>
-      </w:r>
-      <w:r>
-        <w:t xml:space="preserve"> </w:t>
-      </w:r>
-      <w:r>
-        <w:t>differences in variables that drive distributions</w:t>
-      </w:r>
-      <w:r>
-        <w:t xml:space="preserve"> (Fink et al. 2010 and 2013)</w:t>
-      </w:r>
-      <w:r>
-        <w:t xml:space="preserve">.  </w:t>
-      </w:r>
-      <w:r>
-        <w:t xml:space="preserve">The original model was developed for data with a continent-wide scale and seasonal variation.  </w:t>
-      </w:r>
-      <w:r>
-        <w:t xml:space="preserve">Understanding impacts of changing land use and climate in a region with much ecosystem variety requires a dynamic approach to </w:t>
-      </w:r>
-      <w:r>
-        <w:t xml:space="preserve">species distribution modeling, so we </w:t>
-      </w:r>
-      <w:r>
-        <w:t>wil</w:t>
-      </w:r>
-      <w:r>
-        <w:t xml:space="preserve">l use this approach of regional </w:t>
-      </w:r>
-      <w:r>
-        <w:t>ensemble models at a smaller scale, within one state, and within a single season (the breeding season).  We will compare the</w:t>
-      </w:r>
-      <w:r>
-        <w:t xml:space="preserve"> spatially-explicit</w:t>
-      </w:r>
-      <w:r>
-        <w:t xml:space="preserve"> ensemble’s effectiveness with a</w:t>
-      </w:r>
-      <w:r>
-        <w:t xml:space="preserve"> typical SD</w:t>
-      </w:r>
-      <w:r>
-        <w:t>M</w:t>
-      </w:r>
-      <w:r>
-        <w:t xml:space="preserve"> at </w:t>
-      </w:r>
-      <w:r>
-        <w:t>the</w:t>
-      </w:r>
-      <w:r>
-        <w:t xml:space="preserve"> statewide scale.  </w:t>
-      </w:r>
-      <w:r>
-        <w:t>T</w:t>
-      </w:r>
-      <w:r>
-        <w:t xml:space="preserve">he objectives of our study are to </w:t>
-      </w:r>
-      <w:r>
-        <w:t>estimate</w:t>
-      </w:r>
-      <w:r>
-        <w:t xml:space="preserve"> the current distribution of Oklahoma grassland birds and understand what variables are important in their distribution. </w:t>
-      </w:r>
-      <w:r>
-        <w:t xml:space="preserve">We will compare use of a typical SDM and a STEM as well. </w:t>
-      </w:r>
-      <w:r>
-        <w:t xml:space="preserve"> These data will allow managers to make decisions on what areas are important for populations, what </w:t>
-      </w:r>
-      <w:r>
-        <w:t>land use</w:t>
-      </w:r>
-      <w:r>
-        <w:t xml:space="preserve"> practices and trends may impact populations, and how clim</w:t>
-      </w:r>
-      <w:r>
-        <w:t>ate change interacts with these.</w:t>
-      </w:r>
-      <w:r>
-        <w:t xml:space="preserve">  </w:t>
-      </w:r>
-      <w:r>
-        <w:t xml:space="preserve"> </w:t>
-      </w:r>
-      <w:r>
-        <w:t>Considering management at the local scale is also important because many land use changes are made there (citation??).</w:t>
-      </w:r>
-    </w:p>
-    <w:p>
-      <w:r>
-        <w:t xml:space="preserve">We will </w:t>
-      </w:r>
-      <w:r>
-        <w:t>examine three aspects of Oklahoma grassland bird distribution.  First, what is the current distribution of these species?  We will use point count, transect, and citizen science data to create density estimates (from point count and transect data, comparing estimates because they are different habitats) and species distribution models (from all three data sources).  We will create statewide distribution model</w:t>
-      </w:r>
-      <w:r>
-        <w:t>s and compare these with spatially</w:t>
-      </w:r>
-      <w:r>
-        <w:t xml:space="preserve"> explicit models.  Second, what predictor variables determine the distribution of each species and as such what land use changes might make these species vulnerable?  We look at land use, conservation easements,</w:t>
-      </w:r>
-      <w:r>
-        <w:t xml:space="preserve"> and</w:t>
-      </w:r>
-      <w:bookmarkStart w:id="9" w:name="_GoBack"/>
-      <w:bookmarkEnd w:id="9"/>
-      <w:r>
-        <w:t xml:space="preserve"> cl</w:t>
-      </w:r>
-      <w:r>
-        <w:t xml:space="preserve">imatic variables, </w:t>
-      </w:r>
-      <w:r>
-        <w:t xml:space="preserve">and ask which variables were most important in the species distribution models (both statewide and STEM).  Finally, how will distributions change with climate change forecasts and potential land use changes?  We use predicted climate change forecasts and </w:t>
+      <w:commentRangeStart w:id="9"/>
+      <w:r>
+        <w:t xml:space="preserve">Finally, how will distributions change with climate change forecasts and potential land use changes?  We use predicted climate change forecasts and </w:t>
       </w:r>
       <w:commentRangeStart w:id="10"/>
       <w:r>
@@ -477,6 +492,13 @@
       </w:r>
       <w:r>
         <w:t>(soil distribution maps??) to estimate risks for Oklahoma’s grassland birds.</w:t>
+      </w:r>
+      <w:commentRangeEnd w:id="9"/>
+      <w:r>
+        <w:rPr>
+          <w:rStyle w:val="CommentReference"/>
+        </w:rPr>
+        <w:commentReference w:id="9"/>
       </w:r>
     </w:p>
     <w:p>
@@ -593,32 +615,6 @@
       </w:pPr>
       <w:r>
         <w:lastRenderedPageBreak/>
-        <w:t xml:space="preserve">Still waiting on response from </w:t>
-      </w:r>
-      <w:proofErr w:type="spellStart"/>
-      <w:r>
-        <w:t>ebird</w:t>
-      </w:r>
-      <w:proofErr w:type="spellEnd"/>
-      <w:r>
-        <w:t xml:space="preserve"> about whether the dataset I downloaded is “complete counts” only</w:t>
-      </w:r>
-      <w:r>
-        <w:t>.  Worst-case scenario, download their other dataset, filter by complete, and re-incorporate (probably take ~8 hours if formatting different.)</w:t>
-      </w:r>
-      <w:r>
-        <w:t xml:space="preserve">  If they don’t email back by Feb. 15 I will try again.</w:t>
-      </w:r>
-    </w:p>
-    <w:p>
-      <w:pPr>
-        <w:pStyle w:val="ListParagraph"/>
-        <w:numPr>
-          <w:ilvl w:val="1"/>
-          <w:numId w:val="2"/>
-        </w:numPr>
-      </w:pPr>
-      <w:r>
         <w:t>Because some observers entered sightings from before and during our surveys into eBird.org, we</w:t>
       </w:r>
       <w:r>
@@ -703,16 +699,22 @@
         <w:t>shows the</w:t>
       </w:r>
       <w:r>
-        <w:t xml:space="preserve"> variables and their definitions</w:t>
-      </w:r>
-      <w:r>
-        <w:t>.</w:t>
-      </w:r>
-    </w:p>
-    <w:p/>
-    <w:p>
-      <w:r>
-        <w:t>Additionally, we used neighborhood predictors about the values in rectangular areas around each point</w:t>
+        <w:t xml:space="preserve"> variables, sources, </w:t>
+      </w:r>
+      <w:r>
+        <w:t>and their definitions</w:t>
+      </w:r>
+      <w:r>
+        <w:t>.  N</w:t>
+      </w:r>
+      <w:r>
+        <w:t xml:space="preserve">eighborhood predictors </w:t>
+      </w:r>
+      <w:r>
+        <w:t>were calculated by</w:t>
+      </w:r>
+      <w:r>
+        <w:t xml:space="preserve"> the values in rectangular areas around each point</w:t>
       </w:r>
       <w:r>
         <w:t xml:space="preserve">, </w:t>
@@ -736,7 +738,13 @@
         <w:t xml:space="preserve">.  </w:t>
       </w:r>
       <w:r>
-        <w:t xml:space="preserve">Neighborhoods were created in QGIS 2.14 with GRASS’s </w:t>
+        <w:t>N</w:t>
+      </w:r>
+      <w:r>
+        <w:t>eighborhoods were created in QGIS 2.14 with GRASS’</w:t>
+      </w:r>
+      <w:r>
+        <w:t xml:space="preserve">s </w:t>
       </w:r>
       <w:proofErr w:type="spellStart"/>
       <w:r>
@@ -744,16 +752,8 @@
       </w:r>
       <w:proofErr w:type="spellEnd"/>
       <w:r>
-        <w:t xml:space="preserve"> processing tool.  </w:t>
-      </w:r>
-      <w:r>
-        <w:t>We also used NLCD’s canopy cover and impervious surface layers.</w:t>
-      </w:r>
-    </w:p>
-    <w:p>
-      <w:pPr>
-        <w:ind w:left="1080"/>
-      </w:pPr>
+        <w:t xml:space="preserve"> processing tool.</w:t>
+      </w:r>
     </w:p>
     <w:p>
       <w:pPr>
@@ -819,50 +819,115 @@
     </w:p>
     <w:p>
       <w:r>
-        <w:t xml:space="preserve">Ensemble and </w:t>
+        <w:t xml:space="preserve">To model species distributions based on our predictors, we created </w:t>
+      </w:r>
+      <w:r>
+        <w:t>four</w:t>
+      </w:r>
+      <w:r>
+        <w:t xml:space="preserve"> models for each species.  The first is a statewide</w:t>
+      </w:r>
+      <w:r>
+        <w:t xml:space="preserve"> model with </w:t>
+      </w:r>
+      <w:r>
+        <w:t xml:space="preserve">random forest </w:t>
+      </w:r>
+      <w:r>
+        <w:t>trees,</w:t>
+      </w:r>
+      <w:r>
+        <w:t xml:space="preserve"> </w:t>
+      </w:r>
+      <w:r>
+        <w:t>which give</w:t>
+      </w:r>
+      <w:r>
+        <w:t xml:space="preserve"> results </w:t>
+      </w:r>
+      <w:r>
+        <w:t xml:space="preserve">competitive to other machine learning results such as boosted regression trees and bagged decision trees, </w:t>
+      </w:r>
+      <w:r>
+        <w:t>with mini</w:t>
+      </w:r>
+      <w:r>
+        <w:t xml:space="preserve">mal tuning parameters required </w:t>
+      </w:r>
+      <w:bookmarkStart w:id="11" w:name="ZOTERO_BREF_jobd4OBSj7FQ"/>
+      <w:r>
+        <w:rPr>
+          <w:rFonts w:cs="Times New Roman"/>
+        </w:rPr>
+        <w:t>(</w:t>
       </w:r>
       <w:proofErr w:type="spellStart"/>
       <w:r>
-        <w:t>spatio</w:t>
+        <w:rPr>
+          <w:rFonts w:cs="Times New Roman"/>
+        </w:rPr>
+        <w:t>Caruana</w:t>
       </w:r>
       <w:proofErr w:type="spellEnd"/>
       <w:r>
-        <w:t>-temporally explicit ensemble models</w:t>
-      </w:r>
-    </w:p>
-    <w:p>
-      <w:r>
-        <w:t>To model species distributions based on our predictors, we created two sets of models for each species.  The first is a statewide</w:t>
-      </w:r>
-      <w:r>
-        <w:t xml:space="preserve"> ensemble</w:t>
-      </w:r>
-      <w:r>
-        <w:t xml:space="preserve"> model using the base models </w:t>
-      </w:r>
-      <w:r>
-        <w:t>which are known to give good predictions.  This gives us interpretable models for which we can make specific predictions about what predictor variables are influencing distribution in what ways</w:t>
+        <w:rPr>
+          <w:rFonts w:cs="Times New Roman"/>
+        </w:rPr>
+        <w:t xml:space="preserve"> and </w:t>
+      </w:r>
+      <w:proofErr w:type="spellStart"/>
+      <w:r>
+        <w:rPr>
+          <w:rFonts w:cs="Times New Roman"/>
+        </w:rPr>
+        <w:t>Niculescu-Mizil</w:t>
+      </w:r>
+      <w:proofErr w:type="spellEnd"/>
+      <w:r>
+        <w:rPr>
+          <w:rFonts w:cs="Times New Roman"/>
+        </w:rPr>
+        <w:t xml:space="preserve"> 2006, Cutler et al. 2007)</w:t>
+      </w:r>
+      <w:bookmarkEnd w:id="11"/>
+      <w:r>
+        <w:t xml:space="preserve">.  </w:t>
+      </w:r>
+      <w:r>
+        <w:t xml:space="preserve">The statewide model will allow ranking of variable importance.  </w:t>
+      </w:r>
+      <w:r>
+        <w:t>This gives us interpretable models for which we can make specific predictions about what predictor variables are influencing distribution in what ways</w:t>
       </w:r>
       <w:r>
         <w:t xml:space="preserve"> for each piece of the ensemble</w:t>
       </w:r>
       <w:r>
-        <w:t xml:space="preserve">.  The second are </w:t>
-      </w:r>
-      <w:proofErr w:type="spellStart"/>
-      <w:r>
-        <w:t>spatio</w:t>
-      </w:r>
-      <w:proofErr w:type="spellEnd"/>
-      <w:r>
-        <w:t xml:space="preserve">-temporally weighted ensemble models (Fink et al. 2010).  </w:t>
-      </w:r>
-      <w:r>
-        <w:t xml:space="preserve">This </w:t>
-      </w:r>
-      <w:r>
-        <w:lastRenderedPageBreak/>
-        <w:t xml:space="preserve">second model, while it may give </w:t>
+        <w:t>.  The second are</w:t>
+      </w:r>
+      <w:r>
+        <w:t xml:space="preserve"> three spatiotemporal </w:t>
+      </w:r>
+      <w:r>
+        <w:t>exploratory</w:t>
+      </w:r>
+      <w:r>
+        <w:t xml:space="preserve"> models</w:t>
+      </w:r>
+      <w:r>
+        <w:t xml:space="preserve"> (STEM)</w:t>
+      </w:r>
+      <w:r>
+        <w:t xml:space="preserve"> (Fink et al. 2010)</w:t>
+      </w:r>
+      <w:r>
+        <w:t xml:space="preserve"> at varying scales</w:t>
+      </w:r>
+      <w:r>
+        <w:t xml:space="preserve">.  </w:t>
+      </w:r>
+      <w:r>
+        <w:t xml:space="preserve">This second model, while it may give </w:t>
       </w:r>
       <w:r>
         <w:t>more</w:t>
@@ -874,7 +939,24 @@
         <w:t>is harder to</w:t>
       </w:r>
       <w:r>
-        <w:t xml:space="preserve"> interpret (James et al 2013 ISLR book).  </w:t>
+        <w:t xml:space="preserve"> interpret</w:t>
+      </w:r>
+      <w:r>
+        <w:t xml:space="preserve"> because of its increased local accuracy</w:t>
+      </w:r>
+      <w:r>
+        <w:t xml:space="preserve"> </w:t>
+      </w:r>
+      <w:bookmarkStart w:id="12" w:name="ZOTERO_BREF_OpVbqbqPixMQ"/>
+      <w:r>
+        <w:rPr>
+          <w:rFonts w:cs="Times New Roman"/>
+        </w:rPr>
+        <w:t>(James et al. 2013)</w:t>
+      </w:r>
+      <w:bookmarkEnd w:id="12"/>
+      <w:r>
+        <w:t xml:space="preserve">.  </w:t>
       </w:r>
       <w:r>
         <w:t>This is important because what influences d</w:t>
@@ -882,14 +964,14 @@
       <w:r>
         <w:t xml:space="preserve">istribution may vary by region </w:t>
       </w:r>
-      <w:bookmarkStart w:id="11" w:name="ZOTERO_BREF_xyaS22BfIPCn"/>
+      <w:bookmarkStart w:id="13" w:name="ZOTERO_BREF_xyaS22BfIPCn"/>
       <w:r>
         <w:rPr>
           <w:rFonts w:cs="Times New Roman"/>
         </w:rPr>
         <w:t>(Bakker et al. 2002)</w:t>
       </w:r>
-      <w:bookmarkEnd w:id="11"/>
+      <w:bookmarkEnd w:id="13"/>
       <w:r>
         <w:rPr>
           <w:rFonts w:cs="Times New Roman"/>
@@ -900,120 +982,420 @@
         <w:t xml:space="preserve"> </w:t>
       </w:r>
       <w:r>
-        <w:t>Both strategies give us differing and complementary information on factors affecting species distribution in Oklahoma.</w:t>
-      </w:r>
-    </w:p>
-    <w:p>
-      <w:r>
-        <w:t xml:space="preserve">Both ensembles compare models by weighting averages of each single model prediction.  We weighted each pixel by the sample size of models at each pixel.  </w:t>
-      </w:r>
-      <w:r>
-        <w:t>[</w:t>
+        <w:t>STEM</w:t>
+      </w:r>
+      <w:r>
+        <w:t xml:space="preserve"> are merged over different spatial extents per Fink et al. 2010.  The</w:t>
+      </w:r>
+      <w:r>
+        <w:t xml:space="preserve"> original STEM was used on continent</w:t>
+      </w:r>
+      <w:r>
+        <w:t>-scale survey data</w:t>
+      </w:r>
+      <w:r>
+        <w:t xml:space="preserve"> and can be used with any base model (Fink et al. 2010, Fink et al. 2013)</w:t>
+      </w:r>
+      <w:r>
+        <w:t>.  We see whether it is useful at a smaller scale by adaptin</w:t>
+      </w:r>
+      <w:r>
+        <w:t>g the scale of our support sets to the state extent.</w:t>
+      </w:r>
+      <w:r>
+        <w:t xml:space="preserve">  </w:t>
       </w:r>
       <w:proofErr w:type="spellStart"/>
       <w:r>
-        <w:t>Oppel</w:t>
+        <w:t>With</w:t>
       </w:r>
       <w:proofErr w:type="spellEnd"/>
       <w:r>
-        <w:t xml:space="preserve"> et al. 2012 weighted each model by AUC but I’m not sure we need to.</w:t>
-      </w:r>
-      <w:r>
-        <w:t>]</w:t>
+        <w:t xml:space="preserve"> the diverse habitats and climatic variables found across Oklahoma, it should provide better predictions than the statewide model.</w:t>
       </w:r>
       <w:r>
         <w:t xml:space="preserve">  </w:t>
       </w:r>
-    </w:p>
-    <w:p>
-      <w:r>
-        <w:t>The statewide ensemble model</w:t>
-      </w:r>
-      <w:r>
-        <w:t xml:space="preserve"> for each species consists of </w:t>
-      </w:r>
-      <w:r>
-        <w:t>a bagged decision tree</w:t>
+      <w:r>
+        <w:lastRenderedPageBreak/>
+        <w:t>As our survey dataset covers the breeding season only, we did not specify temporal windows for this model (unlike Fink et al. 2010) and used data from April-June.</w:t>
+      </w:r>
+      <w:r>
+        <w:t xml:space="preserve">  Hence, we will refer to our models as “spatially explicit” in this paper while adapting their </w:t>
+      </w:r>
+      <w:r>
+        <w:t xml:space="preserve">spatial averaging </w:t>
+      </w:r>
+      <w:r>
+        <w:t xml:space="preserve">ensemble design.  Using both the statewide and spatially-explicit models </w:t>
+      </w:r>
+      <w:r>
+        <w:t>give us complementary information on factors affecting species distribution in Oklahoma.</w:t>
+      </w:r>
+    </w:p>
+    <w:p>
+      <w:r>
+        <w:t xml:space="preserve">We had 7605 complete checklists.  </w:t>
+      </w:r>
+      <w:r>
+        <w:t xml:space="preserve">We used caret’s </w:t>
+      </w:r>
+      <w:proofErr w:type="spellStart"/>
+      <w:r>
+        <w:t>createDataPar</w:t>
+      </w:r>
+      <w:r>
+        <w:t>t</w:t>
+      </w:r>
+      <w:r>
+        <w:t>ition</w:t>
+      </w:r>
+      <w:proofErr w:type="spellEnd"/>
+      <w:r>
+        <w:t xml:space="preserve"> which randomly samples within each factor (presence and absence) to create balanced split of data with 6085 checklists for training.  </w:t>
+      </w:r>
+      <w:r>
+        <w:t>The remaining</w:t>
+      </w:r>
+      <w:r>
+        <w:t xml:space="preserve"> 20%</w:t>
+      </w:r>
+      <w:r>
+        <w:t xml:space="preserve"> </w:t>
+      </w:r>
+      <w:r>
+        <w:t>data</w:t>
+      </w:r>
+      <w:r>
+        <w:t xml:space="preserve"> </w:t>
+      </w:r>
+      <w:r>
+        <w:t>(1520</w:t>
+      </w:r>
+      <w:r>
+        <w:t xml:space="preserve"> checklists) </w:t>
+      </w:r>
+      <w:r>
+        <w:t>were</w:t>
+      </w:r>
+      <w:r>
+        <w:t xml:space="preserve"> used to independently evaluate model performance after training</w:t>
+      </w:r>
+      <w:r>
+        <w:t xml:space="preserve"> (see below)</w:t>
+      </w:r>
+      <w:r>
+        <w:t xml:space="preserve">. </w:t>
+      </w:r>
+      <w:r>
+        <w:t xml:space="preserve"> </w:t>
+      </w:r>
+      <w:r>
+        <w:t xml:space="preserve">For the spatially explicit ensemble model, we generated 1000 random locations across the region extent.  Each was surrounded by a square </w:t>
       </w:r>
       <w:proofErr w:type="gramStart"/>
       <w:r>
-        <w:t>, ?</w:t>
+        <w:t>of ??</w:t>
       </w:r>
       <w:proofErr w:type="gramEnd"/>
       <w:r>
-        <w:t xml:space="preserve">, and ?.  These base models can each be interpreted.  </w:t>
+        <w:t xml:space="preserve"> </w:t>
+      </w:r>
+      <w:proofErr w:type="gramStart"/>
+      <w:r>
+        <w:t xml:space="preserve">m.  </w:t>
+      </w:r>
+      <w:r>
+        <w:t>Each</w:t>
+      </w:r>
+      <w:proofErr w:type="gramEnd"/>
+      <w:r>
+        <w:t xml:space="preserve"> polygon was </w:t>
+      </w:r>
+      <w:r>
+        <w:t>a</w:t>
+      </w:r>
+      <w:r>
+        <w:t xml:space="preserve"> support set.  Data from the training set within this support set polygon was used for each individual model.  The support set was discarded if it contained fewer than </w:t>
+      </w:r>
+      <w:r>
+        <w:t>10</w:t>
+      </w:r>
+      <w:r>
+        <w:t xml:space="preserve"> checklists.   </w:t>
+      </w:r>
+      <w:r>
+        <w:t>The statewide model was trained with the full training set (6085 checklists).</w:t>
+      </w:r>
+      <w:r>
+        <w:t xml:space="preserve">  This number of checklists is good (citation in one of the ml articles, </w:t>
       </w:r>
       <w:proofErr w:type="spellStart"/>
       <w:r>
-        <w:t>Ensembling</w:t>
+        <w:t>caruana</w:t>
       </w:r>
       <w:proofErr w:type="spellEnd"/>
       <w:r>
-        <w:t xml:space="preserve"> predictions for </w:t>
-      </w:r>
+        <w:t xml:space="preserve"> et al 2005 maybe?)</w:t>
+      </w:r>
+      <w:bookmarkStart w:id="14" w:name="_GoBack"/>
+      <w:bookmarkEnd w:id="14"/>
+    </w:p>
+    <w:p>
+      <w:r>
+        <w:t xml:space="preserve">Models were created using boosted regression trees (as base models for the spatially explicit ensemble model and as a statewide model) in R’s ‘caret’ package following </w:t>
+      </w:r>
+      <w:proofErr w:type="spellStart"/>
+      <w:r>
+        <w:t>Elith</w:t>
+      </w:r>
+      <w:proofErr w:type="spellEnd"/>
+      <w:r>
+        <w:t xml:space="preserve"> et al. 2008.  </w:t>
+      </w:r>
+      <w:r>
+        <w:t>Each s</w:t>
+      </w:r>
+      <w:r>
+        <w:t xml:space="preserve">upport set </w:t>
+      </w:r>
+      <w:r>
+        <w:t>include</w:t>
+      </w:r>
+      <w:r>
+        <w:t>d all checklists from the training dataset with</w:t>
+      </w:r>
+      <w:r>
+        <w:t>in</w:t>
+      </w:r>
+      <w:r>
+        <w:t xml:space="preserve"> a randomly centered square of size X </w:t>
+      </w:r>
+      <w:proofErr w:type="spellStart"/>
+      <w:r>
+        <w:t>x</w:t>
+      </w:r>
+      <w:proofErr w:type="spellEnd"/>
+      <w:r>
+        <w:t xml:space="preserve"> </w:t>
+      </w:r>
+      <w:proofErr w:type="spellStart"/>
       <w:proofErr w:type="gramStart"/>
       <w:r>
-        <w:t>all ?</w:t>
+        <w:t>X</w:t>
+      </w:r>
+      <w:proofErr w:type="spellEnd"/>
+      <w:r>
+        <w:t>.</w:t>
       </w:r>
       <w:proofErr w:type="gramEnd"/>
       <w:r>
+        <w:t xml:space="preserve">  </w:t>
+      </w:r>
+      <w:r>
+        <w:t xml:space="preserve">Each support set model was trained with five-fold cross validation on </w:t>
+      </w:r>
+      <w:proofErr w:type="gramStart"/>
+      <w:r>
+        <w:t xml:space="preserve">the </w:t>
+      </w:r>
+      <w:r>
+        <w:t>its</w:t>
+      </w:r>
+      <w:proofErr w:type="gramEnd"/>
+      <w:r>
+        <w:t xml:space="preserve"> subset of </w:t>
+      </w:r>
+      <w:r>
+        <w:t xml:space="preserve">training data.  </w:t>
+      </w:r>
+      <w:r>
+        <w:t>Each support set</w:t>
+      </w:r>
+      <w:r>
         <w:t xml:space="preserve"> </w:t>
       </w:r>
+      <w:r>
+        <w:t>model was</w:t>
+      </w:r>
+      <w:r>
+        <w:t xml:space="preserve"> predicted using the raster </w:t>
+      </w:r>
       <w:proofErr w:type="gramStart"/>
       <w:r>
-        <w:t>models</w:t>
+        <w:t>package’s</w:t>
       </w:r>
       <w:proofErr w:type="gramEnd"/>
       <w:r>
-        <w:t xml:space="preserve"> is known to give more accurate predictions (citation).</w:t>
-      </w:r>
-    </w:p>
-    <w:p>
-      <w:r>
-        <w:t>The spatiotemporally explicit ensemble models</w:t>
-      </w:r>
-      <w:r>
-        <w:t xml:space="preserve"> include </w:t>
+        <w:t xml:space="preserve"> predict function to create a support set map for each support set.  These maps were </w:t>
+      </w:r>
+      <w:r>
+        <w:t>stacked</w:t>
+      </w:r>
+      <w:r>
+        <w:t xml:space="preserve"> statewide using the </w:t>
       </w:r>
       <w:proofErr w:type="gramStart"/>
       <w:r>
-        <w:t>all ?</w:t>
+        <w:t>mosaic</w:t>
+      </w:r>
+      <w:r>
+        <w:t>(</w:t>
       </w:r>
       <w:proofErr w:type="gramEnd"/>
       <w:r>
+        <w:t>) function</w:t>
+      </w:r>
+      <w:r>
+        <w:t xml:space="preserve"> to get the mean value of each pixel</w:t>
+      </w:r>
+      <w:r>
+        <w:t>.</w:t>
+      </w:r>
+      <w:r>
+        <w:t xml:space="preserve">  </w:t>
+      </w:r>
+      <w:r>
+        <w:t>This process was repeated at three support set spatial scale</w:t>
+      </w:r>
+      <w:r>
+        <w:t xml:space="preserve">s, resulting in three spatially </w:t>
+      </w:r>
+      <w:r>
+        <w:t xml:space="preserve">explicit ensembles per species.  </w:t>
+      </w:r>
+      <w:r>
+        <w:t>The statewide model was also trained with five-fold cross validation on the training data</w:t>
+      </w:r>
+      <w:r>
+        <w:t xml:space="preserve"> set (6085 checklists)</w:t>
+      </w:r>
+      <w:r>
+        <w:t>.</w:t>
+      </w:r>
+      <w:r>
+        <w:t xml:space="preserve">  The model was again predicted using raster::predict on the model.</w:t>
+      </w:r>
+    </w:p>
+    <w:p>
+      <w:r>
+        <w:t xml:space="preserve">To evaluate model </w:t>
+      </w:r>
+      <w:r>
+        <w:t>performance</w:t>
+      </w:r>
+      <w:r>
+        <w:t xml:space="preserve"> (three spatially-explicit ensembles and one statewide model per species)</w:t>
+      </w:r>
+      <w:r>
+        <w:t xml:space="preserve">, </w:t>
+      </w:r>
+      <w:r>
+        <w:t xml:space="preserve">we created a statewide grid </w:t>
+      </w:r>
+      <w:proofErr w:type="gramStart"/>
+      <w:r>
+        <w:t>of ?</w:t>
+      </w:r>
+      <w:proofErr w:type="gramEnd"/>
+      <w:r>
         <w:t xml:space="preserve"> </w:t>
       </w:r>
       <w:proofErr w:type="gramStart"/>
       <w:r>
-        <w:t>types</w:t>
+        <w:t>x ?</w:t>
       </w:r>
       <w:proofErr w:type="gramEnd"/>
       <w:r>
-        <w:t xml:space="preserve"> of base models, but merged</w:t>
-      </w:r>
-      <w:r>
-        <w:t xml:space="preserve"> over different spatial extents per Fink et al. 2010.</w:t>
-      </w:r>
-      <w:r>
-        <w:t xml:space="preserve">  The original STEM was designed for broad-scale survey data.  We see whether it is useful at a smaller scale by adapting the scale of our support sets.  With the diverse habitats and climatic variables found across Oklahoma, it should provide better predictions than the statewide model.</w:t>
-      </w:r>
-    </w:p>
-    <w:p>
-      <w:r>
-        <w:t xml:space="preserve">Models were evaluated </w:t>
+        <w:t xml:space="preserve"> </w:t>
       </w:r>
       <w:proofErr w:type="gramStart"/>
       <w:r>
-        <w:t>by ??</w:t>
+        <w:t>m</w:t>
       </w:r>
       <w:proofErr w:type="gramEnd"/>
+      <w:r>
+        <w:t xml:space="preserve"> cells.  W</w:t>
+      </w:r>
+      <w:r>
+        <w:t xml:space="preserve">e randomly sampled no more than </w:t>
+      </w:r>
+      <w:r>
+        <w:t>5</w:t>
+      </w:r>
+      <w:r>
+        <w:t xml:space="preserve"> observations from each grid cell (this maximum is to reduce spatial bias of areas with large numbers of checklists) </w:t>
+      </w:r>
+      <w:r>
+        <w:t>in the evaluation dataset</w:t>
+      </w:r>
+      <w:r>
+        <w:t xml:space="preserve"> (1520 checklists)</w:t>
+      </w:r>
+      <w:r>
+        <w:t>.  We</w:t>
+      </w:r>
+      <w:r>
+        <w:t xml:space="preserve"> repeated </w:t>
+      </w:r>
+      <w:r>
+        <w:t>the spatial sampling procedure randomly</w:t>
+      </w:r>
+      <w:r>
+        <w:t xml:space="preserve"> 50</w:t>
+      </w:r>
+      <w:r>
+        <w:t xml:space="preserve"> times to get a distribution of the model performance</w:t>
+      </w:r>
+      <w:r>
+        <w:t xml:space="preserve"> (Fink et al. 2010)</w:t>
+      </w:r>
+      <w:r>
+        <w:t xml:space="preserve"> for each </w:t>
+      </w:r>
+      <w:r>
+        <w:t>model</w:t>
+      </w:r>
+      <w:r>
+        <w:t>.</w:t>
+      </w:r>
+      <w:r>
+        <w:t xml:space="preserve">  </w:t>
+      </w:r>
+      <w:r>
+        <w:t xml:space="preserve">We tested </w:t>
+      </w:r>
+      <w:r>
+        <w:t>four models in this way for each species</w:t>
+      </w:r>
+      <w:r>
+        <w:t xml:space="preserve"> and chose the scale </w:t>
+      </w:r>
+      <w:r>
+        <w:t xml:space="preserve">(small, medium, large, statewide) </w:t>
+      </w:r>
+      <w:r>
+        <w:t>w</w:t>
+      </w:r>
+      <w:r>
+        <w:t>ith best performa</w:t>
+      </w:r>
+      <w:r>
+        <w:t xml:space="preserve">nce measures for each species. </w:t>
+      </w:r>
     </w:p>
     <w:p>
       <w:r>
         <w:t xml:space="preserve">To determine </w:t>
       </w:r>
       <w:r>
-        <w:t>which predictors were important in species distributions, for each species we ranked variables.</w:t>
+        <w:t>which predictors were important in species distributions, for each species we ranked variables</w:t>
+      </w:r>
+      <w:r>
+        <w:t xml:space="preserve"> at the statewide level</w:t>
+      </w:r>
+      <w:r>
+        <w:t>.</w:t>
       </w:r>
       <w:r>
         <w:t xml:space="preserve">  </w:t>
@@ -1048,23 +1430,25 @@
       </w:r>
       <w:proofErr w:type="spellEnd"/>
       <w:r>
-        <w:t xml:space="preserve"> et al. 2006 of how to rank important variables.  GAMS are additive, adding up each line for each variable (doing a smoothing line for each one).  </w:t>
-      </w:r>
+        <w:t xml:space="preserve"> et al. 2006 of how to rank important variables.  </w:t>
+      </w:r>
+      <w:proofErr w:type="spellStart"/>
+      <w:r>
+        <w:t>Elith</w:t>
+      </w:r>
+      <w:proofErr w:type="spellEnd"/>
+      <w:r>
+        <w:t xml:space="preserve"> et al. 2008 shows how to do partial dependence plots </w:t>
+      </w:r>
+      <w:proofErr w:type="spellStart"/>
       <w:proofErr w:type="gramStart"/>
       <w:r>
-        <w:t>Maybe not the best for wanting interactions because it doesn't do interactions.</w:t>
-      </w:r>
+        <w:t>nad</w:t>
+      </w:r>
+      <w:proofErr w:type="spellEnd"/>
       <w:proofErr w:type="gramEnd"/>
       <w:r>
-        <w:t xml:space="preserve">  </w:t>
-      </w:r>
-      <w:proofErr w:type="spellStart"/>
-      <w:r>
-        <w:t>MaxEnt</w:t>
-      </w:r>
-      <w:proofErr w:type="spellEnd"/>
-      <w:r>
-        <w:t xml:space="preserve"> (generates curves for each type of thing).  Need to read downloaded machine learning books more too.</w:t>
+        <w:t xml:space="preserve"> variable importance ranks based on </w:t>
       </w:r>
     </w:p>
     <w:p>
@@ -1135,7 +1519,6 @@
         <w:pStyle w:val="Heading1"/>
       </w:pPr>
       <w:r>
-        <w:lastRenderedPageBreak/>
         <w:t>Acknowledgements</w:t>
       </w:r>
     </w:p>
@@ -1172,7 +1555,33 @@
         </w:numPr>
       </w:pPr>
       <w:r>
-        <w:t>Data I have downloaded but not used at this time</w:t>
+        <w:t xml:space="preserve">Survey vegetation data from 2014 transects (none from 2013 or point counts in 2014?)… </w:t>
+      </w:r>
+      <w:proofErr w:type="gramStart"/>
+      <w:r>
+        <w:t>only  can</w:t>
+      </w:r>
+      <w:proofErr w:type="gramEnd"/>
+      <w:r>
+        <w:t xml:space="preserve"> be used for that year and for 1/3 of 2014 transects.  Not sure what it can be used for in this context of state-wide multiple years.</w:t>
+      </w:r>
+    </w:p>
+    <w:p>
+      <w:pPr>
+        <w:pStyle w:val="ListParagraph"/>
+        <w:ind w:left="1440"/>
+      </w:pPr>
+    </w:p>
+    <w:p>
+      <w:pPr>
+        <w:pStyle w:val="ListParagraph"/>
+        <w:numPr>
+          <w:ilvl w:val="0"/>
+          <w:numId w:val="1"/>
+        </w:numPr>
+      </w:pPr>
+      <w:r>
+        <w:t>Data I need to find if exists:</w:t>
       </w:r>
     </w:p>
     <w:p>
@@ -1182,357 +1591,6 @@
           <w:ilvl w:val="1"/>
           <w:numId w:val="1"/>
         </w:numPr>
-        <w:rPr>
-          <w:rStyle w:val="InternetLink"/>
-          <w:color w:val="auto"/>
-          <w:u w:val="none"/>
-        </w:rPr>
-      </w:pPr>
-      <w:r>
-        <w:rPr>
-          <w:rFonts w:ascii="Arial" w:hAnsi="Arial" w:cs="Arial"/>
-          <w:color w:val="222222"/>
-          <w:sz w:val="19"/>
-          <w:szCs w:val="19"/>
-          <w:shd w:val="clear" w:color="auto" w:fill="FFFFFF"/>
-        </w:rPr>
-        <w:t> Gridded Soil Survey Geographic (</w:t>
-      </w:r>
-      <w:proofErr w:type="spellStart"/>
-      <w:r>
-        <w:rPr>
-          <w:rFonts w:ascii="Arial" w:hAnsi="Arial" w:cs="Arial"/>
-          <w:color w:val="222222"/>
-          <w:sz w:val="19"/>
-          <w:szCs w:val="19"/>
-          <w:shd w:val="clear" w:color="auto" w:fill="FFFFFF"/>
-        </w:rPr>
-        <w:t>gSSURGO</w:t>
-      </w:r>
-      <w:proofErr w:type="spellEnd"/>
-      <w:r>
-        <w:rPr>
-          <w:rFonts w:ascii="Arial" w:hAnsi="Arial" w:cs="Arial"/>
-          <w:color w:val="222222"/>
-          <w:sz w:val="19"/>
-          <w:szCs w:val="19"/>
-          <w:shd w:val="clear" w:color="auto" w:fill="FFFFFF"/>
-        </w:rPr>
-        <w:t>) by State</w:t>
-      </w:r>
-      <w:r>
-        <w:rPr>
-          <w:rFonts w:ascii="Arial" w:hAnsi="Arial" w:cs="Arial"/>
-          <w:color w:val="222222"/>
-          <w:sz w:val="19"/>
-          <w:szCs w:val="19"/>
-        </w:rPr>
-        <w:br/>
-      </w:r>
-      <w:r>
-        <w:rPr>
-          <w:rFonts w:ascii="Arial" w:hAnsi="Arial" w:cs="Arial"/>
-          <w:color w:val="222222"/>
-          <w:sz w:val="19"/>
-          <w:szCs w:val="19"/>
-          <w:shd w:val="clear" w:color="auto" w:fill="FFFFFF"/>
-        </w:rPr>
-        <w:t>   Size: 952.32 megabytes (4 files).  Download compressed size: 952.46 megabytes (1 map).</w:t>
-      </w:r>
-      <w:r>
-        <w:rPr>
-          <w:rFonts w:ascii="Arial" w:hAnsi="Arial" w:cs="Arial"/>
-          <w:color w:val="222222"/>
-          <w:sz w:val="19"/>
-          <w:szCs w:val="19"/>
-        </w:rPr>
-        <w:br/>
-      </w:r>
-      <w:r>
-        <w:rPr>
-          <w:rFonts w:ascii="Arial" w:hAnsi="Arial" w:cs="Arial"/>
-          <w:color w:val="222222"/>
-          <w:sz w:val="19"/>
-          <w:szCs w:val="19"/>
-          <w:shd w:val="clear" w:color="auto" w:fill="FFFFFF"/>
-        </w:rPr>
-        <w:t>   </w:t>
-      </w:r>
-      <w:hyperlink r:id="rId8">
-        <w:r>
-          <w:rPr>
-            <w:rStyle w:val="InternetLink"/>
-            <w:rFonts w:ascii="Arial" w:hAnsi="Arial" w:cs="Arial"/>
-            <w:color w:val="1155CC"/>
-            <w:sz w:val="19"/>
-            <w:szCs w:val="19"/>
-            <w:highlight w:val="white"/>
-          </w:rPr>
-          <w:t>http://gws.ftw.nrcs.usda.gov/GWDL/3273245/soils_GSSURGO_ok_3273245_01.zip</w:t>
-        </w:r>
-      </w:hyperlink>
-      <w:r>
-        <w:rPr>
-          <w:rFonts w:ascii="Arial" w:hAnsi="Arial" w:cs="Arial"/>
-          <w:color w:val="222222"/>
-          <w:sz w:val="19"/>
-          <w:szCs w:val="19"/>
-        </w:rPr>
-        <w:br/>
-      </w:r>
-      <w:r>
-        <w:rPr>
-          <w:rFonts w:ascii="Arial" w:hAnsi="Arial" w:cs="Arial"/>
-          <w:color w:val="222222"/>
-          <w:sz w:val="19"/>
-          <w:szCs w:val="19"/>
-          <w:shd w:val="clear" w:color="auto" w:fill="FFFFFF"/>
-        </w:rPr>
-        <w:t> Major Land Resource Areas by State</w:t>
-      </w:r>
-      <w:r>
-        <w:rPr>
-          <w:rFonts w:ascii="Arial" w:hAnsi="Arial" w:cs="Arial"/>
-          <w:color w:val="222222"/>
-          <w:sz w:val="19"/>
-          <w:szCs w:val="19"/>
-        </w:rPr>
-        <w:br/>
-      </w:r>
-      <w:r>
-        <w:rPr>
-          <w:rFonts w:ascii="Arial" w:hAnsi="Arial" w:cs="Arial"/>
-          <w:color w:val="222222"/>
-          <w:sz w:val="19"/>
-          <w:szCs w:val="19"/>
-          <w:shd w:val="clear" w:color="auto" w:fill="FFFFFF"/>
-        </w:rPr>
-        <w:t>   Size: 1.35 megabytes (46 files).  Download compressed size: 1.00 megabytes (1 map).</w:t>
-      </w:r>
-      <w:r>
-        <w:rPr>
-          <w:rFonts w:ascii="Arial" w:hAnsi="Arial" w:cs="Arial"/>
-          <w:color w:val="222222"/>
-          <w:sz w:val="19"/>
-          <w:szCs w:val="19"/>
-        </w:rPr>
-        <w:br/>
-      </w:r>
-      <w:r>
-        <w:rPr>
-          <w:rFonts w:ascii="Arial" w:hAnsi="Arial" w:cs="Arial"/>
-          <w:color w:val="222222"/>
-          <w:sz w:val="19"/>
-          <w:szCs w:val="19"/>
-          <w:shd w:val="clear" w:color="auto" w:fill="FFFFFF"/>
-        </w:rPr>
-        <w:t>   </w:t>
-      </w:r>
-      <w:hyperlink r:id="rId9">
-        <w:r>
-          <w:rPr>
-            <w:rStyle w:val="InternetLink"/>
-            <w:rFonts w:ascii="Arial" w:hAnsi="Arial" w:cs="Arial"/>
-            <w:color w:val="1155CC"/>
-            <w:sz w:val="19"/>
-            <w:szCs w:val="19"/>
-            <w:highlight w:val="white"/>
-          </w:rPr>
-          <w:t>http://gws.ftw.nrcs.usda.gov/GWDL/3276698/soils_MLRA_ok_3276698_05.zip</w:t>
-        </w:r>
-      </w:hyperlink>
-      <w:r>
-        <w:rPr>
-          <w:rFonts w:ascii="Arial" w:hAnsi="Arial" w:cs="Arial"/>
-          <w:color w:val="222222"/>
-          <w:sz w:val="19"/>
-          <w:szCs w:val="19"/>
-        </w:rPr>
-        <w:br/>
-      </w:r>
-      <w:r>
-        <w:rPr>
-          <w:rFonts w:ascii="Arial" w:hAnsi="Arial" w:cs="Arial"/>
-          <w:color w:val="222222"/>
-          <w:sz w:val="19"/>
-          <w:szCs w:val="19"/>
-          <w:shd w:val="clear" w:color="auto" w:fill="FFFFFF"/>
-        </w:rPr>
-        <w:t> Common Resource Areas by State</w:t>
-      </w:r>
-      <w:r>
-        <w:rPr>
-          <w:rFonts w:ascii="Arial" w:hAnsi="Arial" w:cs="Arial"/>
-          <w:color w:val="222222"/>
-          <w:sz w:val="19"/>
-          <w:szCs w:val="19"/>
-        </w:rPr>
-        <w:br/>
-      </w:r>
-      <w:r>
-        <w:rPr>
-          <w:rFonts w:ascii="Arial" w:hAnsi="Arial" w:cs="Arial"/>
-          <w:color w:val="222222"/>
-          <w:sz w:val="19"/>
-          <w:szCs w:val="19"/>
-          <w:shd w:val="clear" w:color="auto" w:fill="FFFFFF"/>
-        </w:rPr>
-        <w:t>   Size: 1.28 megabytes (45 files).  Download compressed size: 1.03 megabytes (1 map).</w:t>
-      </w:r>
-      <w:r>
-        <w:rPr>
-          <w:rFonts w:ascii="Arial" w:hAnsi="Arial" w:cs="Arial"/>
-          <w:color w:val="222222"/>
-          <w:sz w:val="19"/>
-          <w:szCs w:val="19"/>
-        </w:rPr>
-        <w:br/>
-      </w:r>
-      <w:r>
-        <w:rPr>
-          <w:rFonts w:ascii="Arial" w:hAnsi="Arial" w:cs="Arial"/>
-          <w:color w:val="222222"/>
-          <w:sz w:val="19"/>
-          <w:szCs w:val="19"/>
-          <w:shd w:val="clear" w:color="auto" w:fill="FFFFFF"/>
-        </w:rPr>
-        <w:t>   </w:t>
-      </w:r>
-      <w:hyperlink r:id="rId10">
-        <w:r>
-          <w:rPr>
-            <w:rStyle w:val="InternetLink"/>
-            <w:rFonts w:ascii="Arial" w:hAnsi="Arial" w:cs="Arial"/>
-            <w:color w:val="1155CC"/>
-            <w:sz w:val="19"/>
-            <w:szCs w:val="19"/>
-            <w:highlight w:val="white"/>
-          </w:rPr>
-          <w:t>http://gws.ftw.nrcs.usda.gov/GWDL/3276698/soils_CRA_ok_3276698_06.zip</w:t>
-        </w:r>
-      </w:hyperlink>
-    </w:p>
-    <w:p>
-      <w:pPr>
-        <w:pStyle w:val="ListParagraph"/>
-        <w:numPr>
-          <w:ilvl w:val="1"/>
-          <w:numId w:val="1"/>
-        </w:numPr>
-      </w:pPr>
-      <w:r>
-        <w:rPr>
-          <w:rFonts w:ascii="Arial" w:hAnsi="Arial" w:cs="Arial"/>
-          <w:color w:val="222222"/>
-          <w:sz w:val="19"/>
-          <w:szCs w:val="19"/>
-          <w:shd w:val="clear" w:color="auto" w:fill="FFFFFF"/>
-        </w:rPr>
-        <w:t> Cropland Data Layer by State</w:t>
-      </w:r>
-      <w:r>
-        <w:rPr>
-          <w:rFonts w:ascii="Arial" w:hAnsi="Arial" w:cs="Arial"/>
-          <w:color w:val="222222"/>
-          <w:sz w:val="19"/>
-          <w:szCs w:val="19"/>
-        </w:rPr>
-        <w:br/>
-      </w:r>
-      <w:r>
-        <w:rPr>
-          <w:rFonts w:ascii="Arial" w:hAnsi="Arial" w:cs="Arial"/>
-          <w:color w:val="222222"/>
-          <w:sz w:val="19"/>
-          <w:szCs w:val="19"/>
-          <w:shd w:val="clear" w:color="auto" w:fill="FFFFFF"/>
-        </w:rPr>
-        <w:t>   Size: 235.53 megabytes (3 files).  Download compressed size: 235.57 megabytes (1 map).</w:t>
-      </w:r>
-      <w:r>
-        <w:rPr>
-          <w:rFonts w:ascii="Arial" w:hAnsi="Arial" w:cs="Arial"/>
-          <w:color w:val="222222"/>
-          <w:sz w:val="19"/>
-          <w:szCs w:val="19"/>
-        </w:rPr>
-        <w:br/>
-      </w:r>
-      <w:r>
-        <w:rPr>
-          <w:rFonts w:ascii="Arial" w:hAnsi="Arial" w:cs="Arial"/>
-          <w:color w:val="222222"/>
-          <w:sz w:val="19"/>
-          <w:szCs w:val="19"/>
-          <w:shd w:val="clear" w:color="auto" w:fill="FFFFFF"/>
-        </w:rPr>
-        <w:t>   </w:t>
-      </w:r>
-      <w:hyperlink r:id="rId11">
-        <w:r>
-          <w:rPr>
-            <w:rStyle w:val="InternetLink"/>
-            <w:rFonts w:ascii="Arial" w:hAnsi="Arial" w:cs="Arial"/>
-            <w:color w:val="1155CC"/>
-            <w:sz w:val="19"/>
-            <w:szCs w:val="19"/>
-            <w:highlight w:val="white"/>
-          </w:rPr>
-          <w:t>http://gws.ftw.nrcs.usda.gov/GWDL/3276698/land_use_land_cover_NASS_CDL_ok_3276698_03.zip</w:t>
-        </w:r>
-      </w:hyperlink>
-    </w:p>
-    <w:p>
-      <w:pPr>
-        <w:pStyle w:val="ListParagraph"/>
-        <w:ind w:left="1440"/>
-      </w:pPr>
-    </w:p>
-    <w:p>
-      <w:pPr>
-        <w:pStyle w:val="ListParagraph"/>
-        <w:numPr>
-          <w:ilvl w:val="0"/>
-          <w:numId w:val="1"/>
-        </w:numPr>
-      </w:pPr>
-      <w:r>
-        <w:t xml:space="preserve">Survey vegetation data from 2014 transects (none from 2013 or point counts in 2014?)… </w:t>
-      </w:r>
-      <w:proofErr w:type="gramStart"/>
-      <w:r>
-        <w:t>only  can</w:t>
-      </w:r>
-      <w:proofErr w:type="gramEnd"/>
-      <w:r>
-        <w:t xml:space="preserve"> be used for that year and for 1/3 of 2014 transects.  Not sure what it can be used for in this context of state-wide multiple years.</w:t>
-      </w:r>
-    </w:p>
-    <w:p>
-      <w:pPr>
-        <w:pStyle w:val="ListParagraph"/>
-        <w:ind w:left="1440"/>
-      </w:pPr>
-    </w:p>
-    <w:p>
-      <w:pPr>
-        <w:pStyle w:val="ListParagraph"/>
-        <w:numPr>
-          <w:ilvl w:val="0"/>
-          <w:numId w:val="1"/>
-        </w:numPr>
-      </w:pPr>
-      <w:r>
-        <w:t>Data I need to find if exists:</w:t>
-      </w:r>
-    </w:p>
-    <w:p>
-      <w:pPr>
-        <w:pStyle w:val="ListParagraph"/>
-        <w:numPr>
-          <w:ilvl w:val="1"/>
-          <w:numId w:val="1"/>
-        </w:numPr>
       </w:pPr>
       <w:r>
         <w:t xml:space="preserve">Forecast changes in </w:t>
@@ -1554,7 +1612,7 @@
           <w:numId w:val="1"/>
         </w:numPr>
       </w:pPr>
-      <w:hyperlink r:id="rId12">
+      <w:hyperlink r:id="rId8">
         <w:r>
           <w:rPr>
             <w:rStyle w:val="InternetLink"/>
@@ -1604,7 +1662,7 @@
           <w:numId w:val="1"/>
         </w:numPr>
       </w:pPr>
-      <w:hyperlink r:id="rId13">
+      <w:hyperlink r:id="rId9">
         <w:r>
           <w:rPr>
             <w:rStyle w:val="InternetLink"/>
@@ -1621,7 +1679,7 @@
           <w:numId w:val="1"/>
         </w:numPr>
       </w:pPr>
-      <w:hyperlink r:id="rId14">
+      <w:hyperlink r:id="rId10">
         <w:r>
           <w:rPr>
             <w:rStyle w:val="InternetLink"/>
@@ -1638,7 +1696,7 @@
           <w:numId w:val="1"/>
         </w:numPr>
       </w:pPr>
-      <w:hyperlink r:id="rId15">
+      <w:hyperlink r:id="rId11">
         <w:r>
           <w:rPr>
             <w:rStyle w:val="InternetLink"/>
@@ -1655,7 +1713,7 @@
           <w:numId w:val="1"/>
         </w:numPr>
       </w:pPr>
-      <w:hyperlink r:id="rId16">
+      <w:hyperlink r:id="rId12">
         <w:r>
           <w:rPr>
             <w:rStyle w:val="InternetLink"/>
@@ -1672,7 +1730,7 @@
           <w:numId w:val="1"/>
         </w:numPr>
       </w:pPr>
-      <w:hyperlink r:id="rId17">
+      <w:hyperlink r:id="rId13">
         <w:r>
           <w:rPr>
             <w:rStyle w:val="InternetLink"/>
@@ -1692,7 +1750,7 @@
       <w:r>
         <w:t xml:space="preserve">Simple averaging ensemble pseudocode: </w:t>
       </w:r>
-      <w:hyperlink r:id="rId18">
+      <w:hyperlink r:id="rId14">
         <w:r>
           <w:rPr>
             <w:rStyle w:val="InternetLink"/>
@@ -1711,14 +1769,13 @@
       </w:pPr>
       <w:proofErr w:type="gramStart"/>
       <w:r>
-        <w:lastRenderedPageBreak/>
         <w:t>using</w:t>
       </w:r>
       <w:proofErr w:type="gramEnd"/>
       <w:r>
         <w:t xml:space="preserve"> caret to assemble ensembles?? </w:t>
       </w:r>
-      <w:hyperlink r:id="rId19">
+      <w:hyperlink r:id="rId15">
         <w:r>
           <w:rPr>
             <w:rStyle w:val="InternetLink"/>
@@ -1735,7 +1792,7 @@
           <w:numId w:val="1"/>
         </w:numPr>
       </w:pPr>
-      <w:hyperlink r:id="rId20">
+      <w:hyperlink r:id="rId16">
         <w:r>
           <w:rPr>
             <w:rStyle w:val="InternetLink"/>
@@ -1760,21 +1817,37 @@
         <w:pStyle w:val="Caption"/>
         <w:keepNext/>
       </w:pPr>
-      <w:bookmarkStart w:id="12" w:name="_Ref473812346"/>
+      <w:bookmarkStart w:id="15" w:name="_Ref473812346"/>
       <w:proofErr w:type="gramStart"/>
       <w:r>
         <w:lastRenderedPageBreak/>
         <w:t xml:space="preserve">Table </w:t>
       </w:r>
-      <w:fldSimple w:instr=" SEQ Table \* ARABIC ">
-        <w:r>
-          <w:rPr>
-            <w:noProof/>
-          </w:rPr>
-          <w:t>1</w:t>
-        </w:r>
-      </w:fldSimple>
-      <w:bookmarkEnd w:id="12"/>
+      <w:r>
+        <w:fldChar w:fldCharType="begin"/>
+      </w:r>
+      <w:r>
+        <w:instrText xml:space="preserve"> SEQ Table </w:instrText>
+      </w:r>
+      <w:r>
+        <w:instrText xml:space="preserve">\* ARABIC </w:instrText>
+      </w:r>
+      <w:r>
+        <w:fldChar w:fldCharType="separate"/>
+      </w:r>
+      <w:r>
+        <w:rPr>
+          <w:noProof/>
+        </w:rPr>
+        <w:t>1</w:t>
+      </w:r>
+      <w:r>
+        <w:rPr>
+          <w:noProof/>
+        </w:rPr>
+        <w:fldChar w:fldCharType="end"/>
+      </w:r>
+      <w:bookmarkEnd w:id="15"/>
       <w:r>
         <w:t>.</w:t>
       </w:r>
@@ -1869,7 +1942,7 @@
               </w:rPr>
               <w:t>   </w:t>
             </w:r>
-            <w:hyperlink r:id="rId21">
+            <w:hyperlink r:id="rId17">
               <w:r>
                 <w:rPr>
                   <w:rStyle w:val="InternetLink"/>
@@ -1937,7 +2010,7 @@
               </w:rPr>
               <w:t>   </w:t>
             </w:r>
-            <w:hyperlink r:id="rId22">
+            <w:hyperlink r:id="rId18">
               <w:r>
                 <w:rPr>
                   <w:rStyle w:val="InternetLink"/>
@@ -2000,7 +2073,7 @@
                 <w:u w:val="none"/>
               </w:rPr>
             </w:pPr>
-            <w:hyperlink r:id="rId23">
+            <w:hyperlink r:id="rId19">
               <w:r>
                 <w:rPr>
                   <w:rStyle w:val="InternetLink"/>
@@ -2746,27 +2819,14 @@
         <w:lastRenderedPageBreak/>
         <w:t xml:space="preserve">Table </w:t>
       </w:r>
-      <w:r>
-        <w:fldChar w:fldCharType="begin"/>
-      </w:r>
-      <w:r>
-        <w:instrText xml:space="preserve"> SEQ Table \* ARABIC </w:instrText>
-      </w:r>
-      <w:r>
-        <w:fldChar w:fldCharType="separate"/>
-      </w:r>
-      <w:r>
-        <w:rPr>
-          <w:noProof/>
-        </w:rPr>
-        <w:t>2</w:t>
-      </w:r>
-      <w:r>
-        <w:rPr>
-          <w:noProof/>
-        </w:rPr>
-        <w:fldChar w:fldCharType="end"/>
-      </w:r>
+      <w:fldSimple w:instr=" SEQ Table \* ARABIC ">
+        <w:r>
+          <w:rPr>
+            <w:noProof/>
+          </w:rPr>
+          <w:t>2</w:t>
+        </w:r>
+      </w:fldSimple>
       <w:r>
         <w:t>.</w:t>
       </w:r>
@@ -3128,6 +3188,22 @@
       <w:pPr>
         <w:pStyle w:val="CommentText"/>
       </w:pPr>
+    </w:p>
+  </w:comment>
+  <w:comment w:id="9" w:author="Claire" w:date="2017-02-24T16:41:00Z" w:initials="C">
+    <w:p>
+      <w:pPr>
+        <w:pStyle w:val="CommentText"/>
+      </w:pPr>
+      <w:r>
+        <w:rPr>
+          <w:rStyle w:val="CommentReference"/>
+        </w:rPr>
+        <w:annotationRef/>
+      </w:r>
+      <w:r>
+        <w:t>Not really sure if I will be able to get this completed before April.  I will start on these predictor layers once I have the current models going and detectability/density done unless you would prefer to prioritize these over detectability/density estimates.</w:t>
+      </w:r>
     </w:p>
   </w:comment>
 </w:comments>
@@ -5155,7 +5231,7 @@
 </file>
 
 <file path=customXml/itemProps1.xml><?xml version="1.0" encoding="utf-8"?>
-<ds:datastoreItem xmlns:ds="http://schemas.openxmlformats.org/officeDocument/2006/customXml" ds:itemID="{63015069-BC40-4043-A96A-3F70C27CA9C9}">
+<ds:datastoreItem xmlns:ds="http://schemas.openxmlformats.org/officeDocument/2006/customXml" ds:itemID="{F570424A-FD2F-4D6C-BC30-40ADEAE80743}">
   <ds:schemaRefs>
     <ds:schemaRef ds:uri="http://schemas.openxmlformats.org/officeDocument/2006/bibliography"/>
   </ds:schemaRefs>

</xml_diff>

<commit_message>
More working on methods and intro.
</commit_message>
<xml_diff>
--- a/manuscript.docx
+++ b/manuscript.docx
@@ -26,6 +26,7 @@
       </w:r>
     </w:p>
     <w:p>
+      <w:commentRangeStart w:id="0"/>
       <w:r>
         <w:t>Claire M. Curry</w:t>
       </w:r>
@@ -37,18 +38,20 @@
     </w:p>
     <w:p>
       <w:r>
-        <w:t xml:space="preserve">Andrea </w:t>
-      </w:r>
-      <w:proofErr w:type="spellStart"/>
-      <w:r>
-        <w:t>Contina</w:t>
-      </w:r>
-      <w:proofErr w:type="spellEnd"/>
+        <w:t>Andrea Contina</w:t>
+      </w:r>
     </w:p>
     <w:p>
       <w:r>
         <w:t>Eli S. Bridge</w:t>
       </w:r>
+      <w:commentRangeEnd w:id="0"/>
+      <w:r>
+        <w:rPr>
+          <w:rStyle w:val="CommentReference"/>
+        </w:rPr>
+        <w:commentReference w:id="0"/>
+      </w:r>
     </w:p>
     <w:p>
       <w:pPr>
@@ -65,14 +68,14 @@
       <w:r>
         <w:t xml:space="preserve">lands are one of the world’s most endangered ecosystems, with declines of 82.6-99.9% of tallgrass prairie, 30-99.9% of mixed-grass prairie, and 20-85.8% of short-grass prairie in the plains states and provinces of North America </w:t>
       </w:r>
-      <w:bookmarkStart w:id="0" w:name="ZOTERO_BREF_kfLIK1h3HoJL"/>
+      <w:bookmarkStart w:id="1" w:name="ZOTERO_BREF_kfLIK1h3HoJL"/>
       <w:r>
         <w:rPr>
           <w:rFonts w:cs="Times New Roman"/>
         </w:rPr>
         <w:t>(Samson and Knopf 1994)</w:t>
       </w:r>
-      <w:bookmarkEnd w:id="0"/>
+      <w:bookmarkEnd w:id="1"/>
       <w:r>
         <w:t xml:space="preserve">.  </w:t>
       </w:r>
@@ -82,7 +85,7 @@
       <w:r>
         <w:t>land use conversion via agriculture and changes in fire and grazing regimes</w:t>
       </w:r>
-      <w:bookmarkStart w:id="1" w:name="ZOTERO_BREF_BdK5VLvrs9hS"/>
+      <w:bookmarkStart w:id="2" w:name="ZOTERO_BREF_BdK5VLvrs9hS"/>
       <w:r>
         <w:t xml:space="preserve"> </w:t>
       </w:r>
@@ -92,7 +95,7 @@
         </w:rPr>
         <w:t>(Samson et al. 2004)</w:t>
       </w:r>
-      <w:bookmarkEnd w:id="1"/>
+      <w:bookmarkEnd w:id="2"/>
       <w:r>
         <w:rPr>
           <w:rFonts w:cs="Times New Roman"/>
@@ -100,73 +103,44 @@
         <w:t xml:space="preserve">.  </w:t>
       </w:r>
       <w:r>
-        <w:t>Grassland report (</w:t>
-      </w:r>
-      <w:proofErr w:type="spellStart"/>
-      <w:r>
-        <w:t>Askin</w:t>
-      </w:r>
-      <w:proofErr w:type="spellEnd"/>
-      <w:r>
-        <w:t xml:space="preserve"> et al?).  </w:t>
-      </w:r>
-      <w:r>
-        <w:t xml:space="preserve">These habitat losses have resulted in grassland birds being one of the fastest-declining groups in North America (Samson and Knopf). </w:t>
-      </w:r>
-    </w:p>
-    <w:p>
+        <w:rPr>
+          <w:highlight w:val="yellow"/>
+        </w:rPr>
+        <w:t>Grassland report (Askin et al?).</w:t>
+      </w:r>
+      <w:r>
+        <w:t xml:space="preserve">  </w:t>
+      </w:r>
       <w:r>
         <w:t xml:space="preserve">The already tenuous status of grassland birds is further threatened by conversion to new crops resulting in permanent land use changes </w:t>
       </w:r>
-      <w:bookmarkStart w:id="2" w:name="ZOTERO_BREF_ge6owBWH3USY"/>
-      <w:r>
-        <w:rPr>
-          <w:rFonts w:cs="Times New Roman"/>
-        </w:rPr>
-        <w:t xml:space="preserve">(Wright and </w:t>
-      </w:r>
-      <w:proofErr w:type="spellStart"/>
-      <w:r>
-        <w:rPr>
-          <w:rFonts w:cs="Times New Roman"/>
-        </w:rPr>
-        <w:t>Wimberly</w:t>
-      </w:r>
-      <w:proofErr w:type="spellEnd"/>
-      <w:r>
-        <w:rPr>
-          <w:rFonts w:cs="Times New Roman"/>
-        </w:rPr>
-        <w:t xml:space="preserve"> 2013)</w:t>
-      </w:r>
-      <w:bookmarkEnd w:id="2"/>
+      <w:bookmarkStart w:id="3" w:name="ZOTERO_BREF_ge6owBWH3USY"/>
+      <w:r>
+        <w:rPr>
+          <w:rFonts w:cs="Times New Roman"/>
+        </w:rPr>
+        <w:t>(Wright and Wimberly 2013)</w:t>
+      </w:r>
+      <w:bookmarkEnd w:id="3"/>
       <w:r>
         <w:t>,</w:t>
       </w:r>
       <w:r>
         <w:t xml:space="preserve"> generational changes in land use </w:t>
       </w:r>
-      <w:bookmarkStart w:id="3" w:name="ZOTERO_BREF_x6wwcuHDacf6"/>
+      <w:bookmarkStart w:id="4" w:name="ZOTERO_BREF_x6wwcuHDacf6"/>
       <w:r>
         <w:t>(Higgins et al. 2002)</w:t>
       </w:r>
-      <w:bookmarkEnd w:id="3"/>
+      <w:bookmarkEnd w:id="4"/>
       <w:r>
         <w:t xml:space="preserve">, changes in conservation programs for grassland habitats </w:t>
       </w:r>
-      <w:bookmarkStart w:id="4" w:name="ZOTERO_BREF_9N27HJt88gtY"/>
-      <w:r>
-        <w:t>(</w:t>
-      </w:r>
-      <w:proofErr w:type="spellStart"/>
-      <w:r>
-        <w:t>Klute</w:t>
-      </w:r>
-      <w:proofErr w:type="spellEnd"/>
-      <w:r>
-        <w:t xml:space="preserve"> et al. 1997)</w:t>
-      </w:r>
-      <w:bookmarkEnd w:id="4"/>
+      <w:bookmarkStart w:id="5" w:name="ZOTERO_BREF_9N27HJt88gtY"/>
+      <w:r>
+        <w:t>(Klute et al. 1997)</w:t>
+      </w:r>
+      <w:bookmarkEnd w:id="5"/>
       <w:r>
         <w:t xml:space="preserve">, and </w:t>
       </w:r>
@@ -176,67 +150,63 @@
       <w:r>
         <w:t xml:space="preserve"> </w:t>
       </w:r>
-      <w:bookmarkStart w:id="5" w:name="ZOTERO_BREF_UNR8BVLp1qQZ"/>
-      <w:r>
-        <w:rPr>
-          <w:rFonts w:cs="Times New Roman"/>
-        </w:rPr>
-        <w:t>(</w:t>
-      </w:r>
-      <w:proofErr w:type="spellStart"/>
-      <w:r>
-        <w:rPr>
-          <w:rFonts w:cs="Times New Roman"/>
-        </w:rPr>
-        <w:t>Alward</w:t>
-      </w:r>
-      <w:proofErr w:type="spellEnd"/>
-      <w:r>
-        <w:rPr>
-          <w:rFonts w:cs="Times New Roman"/>
-        </w:rPr>
-        <w:t xml:space="preserve"> 1999)</w:t>
-      </w:r>
-      <w:bookmarkEnd w:id="5"/>
+      <w:bookmarkStart w:id="6" w:name="ZOTERO_BREF_UNR8BVLp1qQZ"/>
+      <w:r>
+        <w:rPr>
+          <w:rFonts w:cs="Times New Roman"/>
+        </w:rPr>
+        <w:t>(Alward 1999)</w:t>
+      </w:r>
+      <w:bookmarkEnd w:id="6"/>
       <w:r>
         <w:t xml:space="preserve"> and ecosystem </w:t>
       </w:r>
       <w:r>
         <w:t xml:space="preserve">structure </w:t>
       </w:r>
-      <w:bookmarkStart w:id="6" w:name="ZOTERO_BREF_Swgc5dZd9saw"/>
+      <w:bookmarkStart w:id="7" w:name="ZOTERO_BREF_Swgc5dZd9saw"/>
       <w:r>
         <w:rPr>
           <w:rFonts w:cs="Times New Roman"/>
         </w:rPr>
         <w:t>(Brown et al. 1997)</w:t>
       </w:r>
-      <w:bookmarkEnd w:id="6"/>
+      <w:bookmarkEnd w:id="7"/>
       <w:r>
         <w:t xml:space="preserve"> from </w:t>
       </w:r>
       <w:r>
         <w:t xml:space="preserve">climate change </w:t>
       </w:r>
-      <w:bookmarkStart w:id="7" w:name="ZOTERO_BREF_3p4W1KqZZnUW"/>
+      <w:bookmarkStart w:id="8" w:name="ZOTERO_BREF_3p4W1KqZZnUW"/>
       <w:r>
         <w:rPr>
           <w:rFonts w:cs="Times New Roman"/>
         </w:rPr>
         <w:t>(McCarty 2001)</w:t>
       </w:r>
-      <w:bookmarkEnd w:id="7"/>
+      <w:bookmarkEnd w:id="8"/>
       <w:r>
         <w:t xml:space="preserve">.  </w:t>
       </w:r>
       <w:r>
+        <w:rPr>
+          <w:highlight w:val="yellow"/>
+        </w:rPr>
         <w:t xml:space="preserve">Grassland bird species are declining faster than other groups of birds as well </w:t>
       </w:r>
       <w:r>
         <w:rPr>
           <w:rFonts w:cs="Times New Roman"/>
-        </w:rPr>
-        <w:t>(Sampson and Knopf 1994)</w:t>
+          <w:highlight w:val="yellow"/>
+        </w:rPr>
+        <w:t>(Sampson and Knopf 1994</w:t>
+      </w:r>
+      <w:r>
+        <w:rPr>
+          <w:rFonts w:cs="Times New Roman"/>
+        </w:rPr>
+        <w:t>)</w:t>
       </w:r>
       <w:r>
         <w:t xml:space="preserve"> and thus continued to be imperiled by </w:t>
@@ -250,255 +220,215 @@
     </w:p>
     <w:p>
       <w:r>
-        <w:t xml:space="preserve">In the southern Great Plains, the U.S. state of Oklahoma contains a wide variety of grassland birds as its ecoregions range from tallgrass prairies in the east on the edge of eastern deciduous forests to several types of grasslands in the central part of the state and westward. Historically, each type of grassland </w:t>
-      </w:r>
-      <w:proofErr w:type="gramStart"/>
-      <w:r>
-        <w:t>comprised ?</w:t>
-      </w:r>
-      <w:proofErr w:type="gramEnd"/>
-      <w:r>
-        <w:t xml:space="preserve">, ?, and ? </w:t>
-      </w:r>
-      <w:proofErr w:type="gramStart"/>
-      <w:r>
-        <w:t>ha</w:t>
-      </w:r>
-      <w:proofErr w:type="gramEnd"/>
-      <w:r>
-        <w:t xml:space="preserve">, totaling ? </w:t>
-      </w:r>
-      <w:proofErr w:type="gramStart"/>
-      <w:r>
-        <w:t>ha</w:t>
-      </w:r>
-      <w:proofErr w:type="gramEnd"/>
-      <w:r>
-        <w:t xml:space="preserve"> (Sampson and Knopf paper).  Modern estimates by comparable schemes are not available.  Agriculture accounts for over $2.8 billion in the state’s gross domestic product in the study years (U.S. Bureau of Economic Analysis, 2017).  </w:t>
-      </w:r>
-      <w:proofErr w:type="gramStart"/>
-      <w:r>
-        <w:t>Major crops in the state use.</w:t>
-      </w:r>
-      <w:proofErr w:type="gramEnd"/>
-      <w:r>
-        <w:t xml:space="preserve">  Land use is also for ranching, </w:t>
-      </w:r>
-      <w:proofErr w:type="gramStart"/>
-      <w:r>
-        <w:t>with ??</w:t>
-      </w:r>
-      <w:proofErr w:type="gramEnd"/>
+        <w:t xml:space="preserve">Species distribution modeling uses predictors, usually climatic variables () but now expanding to biotic variables (), to predict what areas are most suitable for a given organism, and estimate what variables constrain a given species’ range.  </w:t>
+      </w:r>
+      <w:r>
+        <w:t>Range</w:t>
+      </w:r>
+      <w:r>
+        <w:t>-</w:t>
+      </w:r>
+      <w:r>
+        <w:t xml:space="preserve">wide predictions have been made for grassland birds (O’Connor et al. 1999) but some species with smaller ranges were not accurately modeled, perhaps because different drivers of distribution are important in different regions </w:t>
+      </w:r>
+      <w:bookmarkStart w:id="9" w:name="ZOTERO_BREF_PH1RbBNG7ABP"/>
+      <w:r>
+        <w:rPr>
+          <w:rFonts w:cs="Times New Roman"/>
+        </w:rPr>
+        <w:t>(Bakker et al. 2002)</w:t>
+      </w:r>
+      <w:bookmarkEnd w:id="9"/>
+      <w:r>
+        <w:rPr>
+          <w:rFonts w:cs="Times New Roman"/>
+        </w:rPr>
+        <w:t xml:space="preserve">.  </w:t>
+      </w:r>
+      <w:r>
+        <w:t>A new method called Spatio</w:t>
+      </w:r>
+      <w:r>
+        <w:t>temporal Exploratory Modeling</w:t>
+      </w:r>
+      <w:r>
+        <w:t xml:space="preserve"> (STEM)</w:t>
+      </w:r>
+      <w:r>
+        <w:t xml:space="preserve"> adds additional accuracy by u</w:t>
+      </w:r>
+      <w:r>
+        <w:t>sing a stacked</w:t>
+      </w:r>
+      <w:r>
+        <w:t xml:space="preserve"> ensemble of </w:t>
+      </w:r>
+      <w:r>
+        <w:t xml:space="preserve">smaller, regional </w:t>
+      </w:r>
+      <w:r>
+        <w:t xml:space="preserve">models to account for </w:t>
+      </w:r>
+      <w:r>
+        <w:t>local</w:t>
+      </w:r>
       <w:r>
         <w:t xml:space="preserve"> </w:t>
       </w:r>
-      <w:proofErr w:type="gramStart"/>
-      <w:r>
-        <w:t>animals</w:t>
-      </w:r>
-      <w:proofErr w:type="gramEnd"/>
-      <w:r>
-        <w:t>.   State plans for biofuels GOOGLE.  This combination of the state’s agricultural importance and forecast impact by climate change makes Oklahoma’s grassland birds vulnerable, and models to predict what factors will affect their distribution are important to effective management.</w:t>
-      </w:r>
-    </w:p>
-    <w:p>
-      <w:r>
-        <w:t xml:space="preserve">Species distribution modeling uses predictors, usually climatic variables () but now expanding to biotic variables (), to predict what areas are most suitable for a given organism, and estimate what variables constrain a given species’ range.  </w:t>
-      </w:r>
-      <w:r>
-        <w:t>Range</w:t>
-      </w:r>
-      <w:r>
-        <w:t>-</w:t>
-      </w:r>
-      <w:r>
-        <w:t xml:space="preserve">wide predictions have been made for grassland birds (O’Connor et al. 1999) but some species with smaller ranges were not accurately </w:t>
+      <w:r>
+        <w:t>differences in variables that drive distributions</w:t>
+      </w:r>
+      <w:r>
+        <w:t xml:space="preserve"> </w:t>
+      </w:r>
+      <w:bookmarkStart w:id="10" w:name="ZOTERO_BREF_CWr5pPEFiimQ"/>
+      <w:r>
+        <w:rPr>
+          <w:rFonts w:cs="Times New Roman"/>
+        </w:rPr>
+        <w:t>(Fink et al. 2010)</w:t>
+      </w:r>
+      <w:bookmarkEnd w:id="10"/>
+      <w:r>
+        <w:t xml:space="preserve">.  </w:t>
+      </w:r>
+      <w:r>
+        <w:t xml:space="preserve">The original model was developed for data with a continent-wide scale and seasonal variation.  </w:t>
+      </w:r>
+      <w:r>
+        <w:t xml:space="preserve">Understanding impacts of changing land use and climate in a region with much ecosystem variety requires a dynamic approach to species distribution modeling, so we </w:t>
+      </w:r>
+      <w:r>
+        <w:t>wil</w:t>
+      </w:r>
+      <w:r>
+        <w:t xml:space="preserve">l use this approach of regional </w:t>
+      </w:r>
+      <w:r>
+        <w:t>ensemble models at a smaller scale, within one state, within a single season (the breeding season).  We will compare the</w:t>
+      </w:r>
+      <w:r>
+        <w:t xml:space="preserve"> spatially </w:t>
+      </w:r>
+      <w:r>
+        <w:t>explicit</w:t>
+      </w:r>
+      <w:r>
+        <w:t xml:space="preserve"> ensemble’s effectiveness with a</w:t>
+      </w:r>
+      <w:r>
+        <w:t xml:space="preserve"> typical SD</w:t>
+      </w:r>
+      <w:r>
+        <w:t>M</w:t>
+      </w:r>
+      <w:r>
+        <w:t xml:space="preserve"> at </w:t>
+      </w:r>
+      <w:r>
+        <w:t>the</w:t>
+      </w:r>
+      <w:r>
+        <w:t xml:space="preserve"> statewide scale.  </w:t>
+      </w:r>
+    </w:p>
+    <w:p>
+      <w:r>
+        <w:t xml:space="preserve">In the southern Great Plains, the U.S. state of Oklahoma contains a wide variety of grassland birds as its ecoregions range from tallgrass prairies in the east on the edge of eastern deciduous </w:t>
       </w:r>
       <w:r>
         <w:lastRenderedPageBreak/>
-        <w:t xml:space="preserve">modeled, perhaps because different drivers of distribution are important in different regions </w:t>
-      </w:r>
-      <w:bookmarkStart w:id="8" w:name="ZOTERO_BREF_PH1RbBNG7ABP"/>
-      <w:r>
-        <w:rPr>
-          <w:rFonts w:cs="Times New Roman"/>
-        </w:rPr>
-        <w:t>(Bakker et al. 2002)</w:t>
-      </w:r>
-      <w:bookmarkEnd w:id="8"/>
-      <w:r>
-        <w:rPr>
-          <w:rFonts w:cs="Times New Roman"/>
-        </w:rPr>
+        <w:t>forests to several types of grasslands in the central part of the state and westward. Historically, each type of grassland comprised ?, ?, and ? ha, totaling ? ha (Sampson and Knopf paper).  Modern estimates by comparable schemes are not available.  Agriculture accounts for over $2.8 billion in the state’s gross domestic product in the study years (U.S. Bureau of Economic Analysis, 2017).  Major crops in the state use.  Land use is also for ranching, with ?? animals.   This combination of the state’s agricultural importance and forecast impact by climate change makes Oklahoma’s grassland birds vulnerable, and models to predict what factors will affect their distribution are important to effective management.</w:t>
+      </w:r>
+      <w:r>
+        <w:t xml:space="preserve">  </w:t>
+      </w:r>
+      <w:r>
+        <w:t xml:space="preserve">The objectives of our study are to estimate the current distribution of Oklahoma grassland birds and understand what variables are important in their distribution.  These data will allow managers to make decisions on what areas are important for populations, what land use practices and trends may impact populations, and how climate change interacts with these.   </w:t>
+      </w:r>
+      <w:r>
+        <w:rPr>
+          <w:highlight w:val="yellow"/>
+        </w:rPr>
+        <w:t>Considering management at the local scale is also important because many land use changes are made there (citation??).</w:t>
+      </w:r>
+    </w:p>
+    <w:p>
+      <w:r>
+        <w:t xml:space="preserve">We will </w:t>
+      </w:r>
+      <w:r>
+        <w:t>examine three aspects of Oklahoma grassland bird distribution.  First, what is the current distribution of these species?  We will use point count, transect, and citizen science data to create density estimates (from point count and transect data, comparing estimates because they are different habitats) and species distribution models (from all three data sources).  We will create statewide distribution model</w:t>
+      </w:r>
+      <w:r>
+        <w:t xml:space="preserve">s </w:t>
+      </w:r>
+      <w:r>
+        <w:t xml:space="preserve">for each species of interest </w:t>
+      </w:r>
+      <w:r>
+        <w:t>and compare these with spatially</w:t>
+      </w:r>
+      <w:r>
+        <w:t xml:space="preserve"> explicit</w:t>
+      </w:r>
+      <w:r>
+        <w:t xml:space="preserve"> ensemble</w:t>
+      </w:r>
+      <w:r>
+        <w:t xml:space="preserve"> models</w:t>
+      </w:r>
+      <w:r>
+        <w:t xml:space="preserve"> at three scales</w:t>
+      </w:r>
+      <w:r>
+        <w:t>.  Second, what predictor variables determine the distribution of each species and as such what land use changes might make these species vulnerable?  We look at land use, conservation easements,</w:t>
+      </w:r>
+      <w:r>
+        <w:t xml:space="preserve"> and</w:t>
+      </w:r>
+      <w:r>
+        <w:t xml:space="preserve"> cl</w:t>
+      </w:r>
+      <w:r>
+        <w:t xml:space="preserve">imatic variables, </w:t>
+      </w:r>
+      <w:r>
+        <w:t>and ask which variables were most important in the</w:t>
+      </w:r>
+      <w:r>
+        <w:t xml:space="preserve"> state</w:t>
+      </w:r>
+      <w:r>
+        <w:t>wide species distribution model for each species</w:t>
+      </w:r>
+      <w:r>
         <w:t xml:space="preserve">.  </w:t>
       </w:r>
-      <w:r>
-        <w:t>A new method called Spatio</w:t>
-      </w:r>
-      <w:r>
-        <w:t>temporal Exploratory Modeling</w:t>
-      </w:r>
-      <w:r>
-        <w:t xml:space="preserve"> (STEM)</w:t>
-      </w:r>
-      <w:r>
-        <w:t xml:space="preserve"> adds additional accuracy by using an ensemble of </w:t>
-      </w:r>
-      <w:r>
-        <w:t xml:space="preserve">smaller, regional </w:t>
-      </w:r>
-      <w:r>
-        <w:t xml:space="preserve">models to account for </w:t>
-      </w:r>
-      <w:r>
-        <w:t>local</w:t>
-      </w:r>
-      <w:r>
-        <w:t xml:space="preserve"> </w:t>
-      </w:r>
-      <w:r>
-        <w:t>differences in variables that drive distributions</w:t>
-      </w:r>
-      <w:r>
-        <w:t xml:space="preserve"> (Fink et al. 2010 and 2013)</w:t>
-      </w:r>
-      <w:r>
-        <w:t xml:space="preserve">.  </w:t>
-      </w:r>
-      <w:r>
-        <w:t xml:space="preserve">The original model was developed for data with a continent-wide scale and seasonal variation.  </w:t>
-      </w:r>
-      <w:r>
-        <w:t xml:space="preserve">Understanding impacts of changing land use and climate in a region with much ecosystem variety requires a dynamic approach to species distribution modeling, so we </w:t>
-      </w:r>
-      <w:r>
-        <w:t>wil</w:t>
-      </w:r>
-      <w:r>
-        <w:t xml:space="preserve">l use this approach of regional </w:t>
-      </w:r>
-      <w:r>
-        <w:t>ensemble models at a smaller scale, within one state, within a single season (the breeding season).  We will compare the</w:t>
-      </w:r>
-      <w:r>
-        <w:t xml:space="preserve"> spatially </w:t>
-      </w:r>
-      <w:r>
-        <w:t>explicit</w:t>
-      </w:r>
-      <w:r>
-        <w:t xml:space="preserve"> ensemble’s effectiveness with a</w:t>
-      </w:r>
-      <w:r>
-        <w:t xml:space="preserve"> typical SD</w:t>
-      </w:r>
-      <w:r>
-        <w:t>M</w:t>
-      </w:r>
-      <w:r>
-        <w:t xml:space="preserve"> at </w:t>
-      </w:r>
-      <w:r>
-        <w:t>the</w:t>
-      </w:r>
-      <w:r>
-        <w:t xml:space="preserve"> statewide scale.  </w:t>
-      </w:r>
-      <w:r>
-        <w:t>T</w:t>
-      </w:r>
-      <w:r>
-        <w:t xml:space="preserve">he objectives of our study are to </w:t>
-      </w:r>
-      <w:r>
-        <w:t>estimate</w:t>
-      </w:r>
-      <w:r>
-        <w:t xml:space="preserve"> the current distribution of Oklahoma grassland birds and understand what variables are important in their distribution. </w:t>
-      </w:r>
-      <w:r>
-        <w:t xml:space="preserve"> These </w:t>
-      </w:r>
-      <w:r>
-        <w:t xml:space="preserve">data will allow managers to make decisions on what areas are important for populations, what </w:t>
-      </w:r>
-      <w:r>
-        <w:t>land use</w:t>
-      </w:r>
-      <w:r>
-        <w:t xml:space="preserve"> practices and trends may impact populations, and how clim</w:t>
-      </w:r>
-      <w:r>
-        <w:t>ate change interacts with these.</w:t>
-      </w:r>
-      <w:r>
-        <w:t xml:space="preserve">  </w:t>
-      </w:r>
-      <w:r>
-        <w:t xml:space="preserve"> Considering management at the local scale is also important because many land use changes are made there (citation??).</w:t>
-      </w:r>
-    </w:p>
-    <w:p>
-      <w:r>
-        <w:t xml:space="preserve">We will </w:t>
-      </w:r>
-      <w:r>
-        <w:t>examine three aspects of Oklahoma grassland bird distribution.  First, what is the current distribution of these species?  We will use point count, transect, and citizen science data to create density estimates (from point count and transect data, comparing estimates because they are different habitats) and species distribution models (from all three data sources).  We will create statewide distribution model</w:t>
-      </w:r>
-      <w:r>
-        <w:t>s and compare these with spatially</w:t>
-      </w:r>
-      <w:r>
-        <w:t xml:space="preserve"> explicit</w:t>
-      </w:r>
-      <w:r>
-        <w:t xml:space="preserve"> ensemble</w:t>
-      </w:r>
-      <w:r>
-        <w:t xml:space="preserve"> models.  Second, what predictor variables determine the distribution of each species and as such what land use changes might make these species vulnerable?  We look at land use, conservation easements,</w:t>
-      </w:r>
-      <w:r>
-        <w:t xml:space="preserve"> and</w:t>
-      </w:r>
-      <w:r>
-        <w:t xml:space="preserve"> cl</w:t>
-      </w:r>
-      <w:r>
-        <w:t xml:space="preserve">imatic variables, </w:t>
-      </w:r>
-      <w:r>
-        <w:t>and ask which variables were most important in the</w:t>
-      </w:r>
-      <w:r>
-        <w:t xml:space="preserve"> statewide species distribution models</w:t>
-      </w:r>
-      <w:r>
-        <w:t xml:space="preserve">.  </w:t>
-      </w:r>
-      <w:commentRangeStart w:id="9"/>
+      <w:commentRangeStart w:id="11"/>
       <w:r>
         <w:t xml:space="preserve">Finally, how will distributions change with climate change forecasts and potential land use changes?  We use predicted climate change forecasts and </w:t>
       </w:r>
-      <w:commentRangeStart w:id="10"/>
+      <w:commentRangeStart w:id="12"/>
       <w:r>
         <w:t xml:space="preserve">estimates of potential land use change </w:t>
       </w:r>
-      <w:commentRangeEnd w:id="10"/>
+      <w:commentRangeEnd w:id="12"/>
       <w:r>
         <w:rPr>
           <w:rStyle w:val="CommentReference"/>
         </w:rPr>
-        <w:commentReference w:id="10"/>
+        <w:commentReference w:id="12"/>
       </w:r>
       <w:r>
         <w:t>(soil distribution maps??) to estimate risks for Oklahoma’s grassland birds.</w:t>
       </w:r>
-      <w:commentRangeEnd w:id="9"/>
+      <w:commentRangeEnd w:id="11"/>
       <w:r>
         <w:rPr>
           <w:rStyle w:val="CommentReference"/>
         </w:rPr>
-        <w:commentReference w:id="9"/>
+        <w:commentReference w:id="11"/>
       </w:r>
     </w:p>
     <w:p>
@@ -518,11 +448,9 @@
       </w:r>
     </w:p>
     <w:p>
-      <w:proofErr w:type="gramStart"/>
       <w:r>
         <w:t>Brief discussion of ecoregions in Oklahoma, range of precipitation and temperature across the state, and what types of grasslands (and what areas exist) are here.</w:t>
       </w:r>
-      <w:proofErr w:type="gramEnd"/>
     </w:p>
     <w:p>
       <w:pPr>
@@ -530,6 +458,38 @@
       </w:pPr>
       <w:r>
         <w:t>Response data</w:t>
+      </w:r>
+    </w:p>
+    <w:p>
+      <w:r>
+        <w:t>We focused on grassland birds</w:t>
+      </w:r>
+      <w:r>
+        <w:t xml:space="preserve"> (</w:t>
+      </w:r>
+      <w:r>
+        <w:fldChar w:fldCharType="begin"/>
+      </w:r>
+      <w:r>
+        <w:instrText xml:space="preserve"> REF _Ref475964207 \h </w:instrText>
+      </w:r>
+      <w:r>
+        <w:fldChar w:fldCharType="separate"/>
+      </w:r>
+      <w:r>
+        <w:t xml:space="preserve">Table </w:t>
+      </w:r>
+      <w:r>
+        <w:rPr>
+          <w:noProof/>
+        </w:rPr>
+        <w:t>2</w:t>
+      </w:r>
+      <w:r>
+        <w:fldChar w:fldCharType="end"/>
+      </w:r>
+      <w:r>
+        <w:t>).</w:t>
       </w:r>
     </w:p>
     <w:p>
@@ -588,21 +548,15 @@
           <w:numId w:val="2"/>
         </w:numPr>
       </w:pPr>
-      <w:proofErr w:type="spellStart"/>
-      <w:proofErr w:type="gramStart"/>
-      <w:r>
-        <w:t>eBird</w:t>
-      </w:r>
-      <w:proofErr w:type="spellEnd"/>
-      <w:proofErr w:type="gramEnd"/>
-      <w:r>
-        <w:t xml:space="preserve">: </w:t>
+      <w:r>
+        <w:lastRenderedPageBreak/>
+        <w:t xml:space="preserve">eBird: </w:t>
       </w:r>
       <w:r>
         <w:t>All complete data (points and transects)</w:t>
       </w:r>
       <w:r>
-        <w:t xml:space="preserve"> for 2013 and 2014.</w:t>
+        <w:t xml:space="preserve"> for 2013 and 2014 for training data.  2011 and 2012 spatially sampled data for evaluation data.</w:t>
       </w:r>
     </w:p>
     <w:p>
@@ -614,13 +568,15 @@
         </w:numPr>
       </w:pPr>
       <w:r>
-        <w:lastRenderedPageBreak/>
         <w:t>Because some observers entered sightings from before and during our surveys into eBird.org, we</w:t>
       </w:r>
       <w:r>
         <w:t xml:space="preserve"> eliminated </w:t>
       </w:r>
       <w:r>
+        <w:t xml:space="preserve">?? </w:t>
+      </w:r>
+      <w:r>
         <w:t>counts</w:t>
       </w:r>
       <w:r>
@@ -630,71 +586,51 @@
         <w:t xml:space="preserve"> of the survey start location</w:t>
       </w:r>
       <w:r>
-        <w:t xml:space="preserve">.  This </w:t>
-      </w:r>
-      <w:proofErr w:type="gramStart"/>
-      <w:r>
-        <w:t>eliminated ??</w:t>
-      </w:r>
-      <w:proofErr w:type="gramEnd"/>
+        <w:t xml:space="preserve"> in 2013 and 2014</w:t>
+      </w:r>
+      <w:r>
+        <w:t>.</w:t>
+      </w:r>
+    </w:p>
+    <w:p>
+      <w:pPr>
+        <w:pStyle w:val="Heading2"/>
+      </w:pPr>
+      <w:r>
+        <w:t>Predictors</w:t>
+      </w:r>
+    </w:p>
+    <w:p>
+      <w:r>
+        <w:t>We used climate</w:t>
+      </w:r>
+      <w:r>
+        <w:t xml:space="preserve">, land use, and land cover variables to predict bird distribution.  </w:t>
+      </w:r>
+      <w:r>
+        <w:fldChar w:fldCharType="begin"/>
+      </w:r>
+      <w:r>
+        <w:instrText xml:space="preserve"> REF _Ref473812346 \h </w:instrText>
+      </w:r>
+      <w:r>
+        <w:fldChar w:fldCharType="separate"/>
+      </w:r>
+      <w:r>
+        <w:t xml:space="preserve">Table </w:t>
+      </w:r>
+      <w:r>
+        <w:rPr>
+          <w:noProof/>
+        </w:rPr>
+        <w:t>1</w:t>
+      </w:r>
+      <w:r>
+        <w:fldChar w:fldCharType="end"/>
+      </w:r>
       <w:r>
         <w:t xml:space="preserve"> </w:t>
       </w:r>
-      <w:proofErr w:type="gramStart"/>
-      <w:r>
-        <w:t>of ??</w:t>
-      </w:r>
-      <w:proofErr w:type="gramEnd"/>
-      <w:r>
-        <w:t xml:space="preserve"> </w:t>
-      </w:r>
-      <w:proofErr w:type="spellStart"/>
-      <w:proofErr w:type="gramStart"/>
-      <w:r>
-        <w:t>ebird</w:t>
-      </w:r>
-      <w:proofErr w:type="spellEnd"/>
-      <w:proofErr w:type="gramEnd"/>
-      <w:r>
-        <w:t xml:space="preserve"> entries.</w:t>
-      </w:r>
-    </w:p>
-    <w:p>
-      <w:pPr>
-        <w:pStyle w:val="Heading2"/>
-      </w:pPr>
-      <w:r>
-        <w:t>Predictors</w:t>
-      </w:r>
-    </w:p>
-    <w:p>
-      <w:r>
-        <w:t xml:space="preserve">We used climatic variables, land use variables, and land cover variables to predict bird distribution.  </w:t>
-      </w:r>
-      <w:r>
-        <w:fldChar w:fldCharType="begin"/>
-      </w:r>
-      <w:r>
-        <w:instrText xml:space="preserve"> REF _Ref473812346 \h </w:instrText>
-      </w:r>
-      <w:r>
-        <w:fldChar w:fldCharType="separate"/>
-      </w:r>
-      <w:r>
-        <w:t xml:space="preserve">Table </w:t>
-      </w:r>
-      <w:r>
-        <w:rPr>
-          <w:noProof/>
-        </w:rPr>
-        <w:t>1</w:t>
-      </w:r>
-      <w:r>
-        <w:fldChar w:fldCharType="end"/>
-      </w:r>
-      <w:r>
-        <w:t xml:space="preserve"> </w:t>
-      </w:r>
       <w:r>
         <w:t>shows the</w:t>
       </w:r>
@@ -723,10 +659,13 @@
         <w:t xml:space="preserve">at the scale of 5 x 5 pixels (150 x 150 m) and 15 x 15 pixels (450 x 450 m) (Fink et al. 2010).  We looked at proportion of </w:t>
       </w:r>
       <w:r>
-        <w:t>each land cover class and proportion of several summed variables:</w:t>
-      </w:r>
-      <w:r>
-        <w:t xml:space="preserve"> open space (grasslands, hay/pasture, cropland, herbaceous wetlands</w:t>
+        <w:t xml:space="preserve">each land cover class and proportion of </w:t>
+      </w:r>
+      <w:r>
+        <w:t>summed open space land covers (gr</w:t>
+      </w:r>
+      <w:r>
+        <w:t>asslands, hay/pasture, cropland, herbaceous wetlands</w:t>
       </w:r>
       <w:r>
         <w:t>, and barren land</w:t>
@@ -741,18 +680,16 @@
         <w:t>N</w:t>
       </w:r>
       <w:r>
-        <w:t>eighborhoods were created in QGIS 2.14 with GRASS’</w:t>
-      </w:r>
-      <w:r>
-        <w:t xml:space="preserve">s </w:t>
-      </w:r>
-      <w:proofErr w:type="spellStart"/>
-      <w:r>
-        <w:t>r.neighbors</w:t>
-      </w:r>
-      <w:proofErr w:type="spellEnd"/>
-      <w:r>
-        <w:t xml:space="preserve"> processing tool.</w:t>
+        <w:t xml:space="preserve">eighborhoods were </w:t>
+      </w:r>
+      <w:r>
+        <w:t>created in QGIS 2.14 with the GRASS</w:t>
+      </w:r>
+      <w:r>
+        <w:t xml:space="preserve"> r.neighbors processi</w:t>
+      </w:r>
+      <w:r>
+        <w:t>ng tool (QGIS CITATION HERE).</w:t>
       </w:r>
     </w:p>
     <w:p>
@@ -791,24 +728,10 @@
           <w:numId w:val="1"/>
         </w:numPr>
       </w:pPr>
-      <w:proofErr w:type="gramStart"/>
-      <w:r>
-        <w:t>Comparison of point count vs transect</w:t>
-      </w:r>
-      <w:proofErr w:type="gramEnd"/>
-      <w:r>
-        <w:t xml:space="preserve"> effectiveness if sample size large enough for each and geographical overlap sufficient.  However, </w:t>
-      </w:r>
-      <w:proofErr w:type="gramStart"/>
-      <w:r>
-        <w:t>point counts go along road and transects</w:t>
-      </w:r>
-      <w:proofErr w:type="gramEnd"/>
-      <w:r>
-        <w:t xml:space="preserve"> usually walking off-road.  Alternative: comparison of estimations from road pcs vs “off road” transects?</w:t>
-      </w:r>
-    </w:p>
-    <w:p/>
+      <w:r>
+        <w:t>Comparison of point count vs transect effectiveness if sample size large enough for each and geographical overlap sufficient.  However, point counts go along road and transects usually walking off-road.  Alternative: comparison of estimations from road pcs vs “off road” transects?</w:t>
+      </w:r>
+    </w:p>
     <w:p>
       <w:pPr>
         <w:pStyle w:val="Heading3"/>
@@ -825,663 +748,572 @@
         <w:t>four</w:t>
       </w:r>
       <w:r>
-        <w:t xml:space="preserve"> models for each species.  The first is a statewide</w:t>
-      </w:r>
-      <w:r>
-        <w:t xml:space="preserve"> model with </w:t>
-      </w:r>
-      <w:r>
-        <w:t xml:space="preserve">random forest </w:t>
-      </w:r>
-      <w:r>
-        <w:t>trees,</w:t>
+        <w:t xml:space="preserve"> models for each species</w:t>
+      </w:r>
+      <w:r>
+        <w:t xml:space="preserve"> at varying spatial scales: a single model statewide and three spatially explicit ensemble models</w:t>
+      </w:r>
+      <w:r>
+        <w:t xml:space="preserve">.  </w:t>
+      </w:r>
+      <w:r>
+        <w:t xml:space="preserve">The statewide model will allow ranking of variable importance.  </w:t>
+      </w:r>
+      <w:r>
+        <w:t>This gives us interpretable models for which we can make specific predictions about what predictor variables are influencing distribution in what ways</w:t>
+      </w:r>
+      <w:r>
+        <w:t xml:space="preserve"> for each piece of the ensemble</w:t>
+      </w:r>
+      <w:r>
+        <w:t xml:space="preserve">.  The </w:t>
+      </w:r>
+      <w:r>
+        <w:t>remaining models</w:t>
+      </w:r>
+      <w:r>
+        <w:t xml:space="preserve"> are</w:t>
+      </w:r>
+      <w:r>
+        <w:t xml:space="preserve"> three spatiotemporal </w:t>
+      </w:r>
+      <w:r>
+        <w:t>exploratory</w:t>
+      </w:r>
+      <w:r>
+        <w:t xml:space="preserve"> models</w:t>
+      </w:r>
+      <w:r>
+        <w:t xml:space="preserve"> (STEM)</w:t>
+      </w:r>
+      <w:r>
+        <w:t xml:space="preserve"> (Fink et al. 2010)</w:t>
+      </w:r>
+      <w:r>
+        <w:t xml:space="preserve"> at varying scales</w:t>
+      </w:r>
+      <w:r>
+        <w:t xml:space="preserve">.  </w:t>
+      </w:r>
+      <w:r>
+        <w:t xml:space="preserve">STEM are merged over different spatial extents per Fink et al. 2010.  The original STEM was used on continent-scale survey data and can be used with any base model (Fink et al. 2010, Fink et al. 2013).  </w:t>
+      </w:r>
+      <w:r>
+        <w:t>The spatially explicit ensembles are likely to give more</w:t>
+      </w:r>
+      <w:r>
+        <w:t xml:space="preserve"> accurate predictions</w:t>
       </w:r>
       <w:r>
         <w:t xml:space="preserve"> </w:t>
       </w:r>
-      <w:r>
-        <w:t>which give</w:t>
-      </w:r>
-      <w:r>
-        <w:t xml:space="preserve"> results </w:t>
-      </w:r>
-      <w:r>
-        <w:t xml:space="preserve">competitive to other machine learning results such as boosted regression trees and bagged decision trees, </w:t>
-      </w:r>
-      <w:r>
-        <w:t>with mini</w:t>
-      </w:r>
-      <w:r>
-        <w:t xml:space="preserve">mal tuning parameters required </w:t>
-      </w:r>
-      <w:bookmarkStart w:id="11" w:name="ZOTERO_BREF_jobd4OBSj7FQ"/>
-      <w:r>
-        <w:rPr>
-          <w:rFonts w:cs="Times New Roman"/>
-        </w:rPr>
-        <w:t>(</w:t>
-      </w:r>
-      <w:proofErr w:type="spellStart"/>
-      <w:r>
-        <w:rPr>
-          <w:rFonts w:cs="Times New Roman"/>
-        </w:rPr>
-        <w:t>Caruana</w:t>
-      </w:r>
-      <w:proofErr w:type="spellEnd"/>
-      <w:r>
-        <w:rPr>
-          <w:rFonts w:cs="Times New Roman"/>
-        </w:rPr>
-        <w:t xml:space="preserve"> and </w:t>
-      </w:r>
-      <w:proofErr w:type="spellStart"/>
-      <w:r>
-        <w:rPr>
-          <w:rFonts w:cs="Times New Roman"/>
-        </w:rPr>
-        <w:t>Niculescu-Mizil</w:t>
-      </w:r>
-      <w:proofErr w:type="spellEnd"/>
-      <w:r>
-        <w:rPr>
-          <w:rFonts w:cs="Times New Roman"/>
-        </w:rPr>
-        <w:t xml:space="preserve"> 2006, Cutler et al. 2007)</w:t>
-      </w:r>
-      <w:bookmarkEnd w:id="11"/>
+      <w:bookmarkStart w:id="13" w:name="ZOTERO_BREF_tKeT2otwDNi5"/>
+      <w:r>
+        <w:rPr>
+          <w:rFonts w:cs="Times New Roman"/>
+        </w:rPr>
+        <w:t>(Fink et al. 2010)</w:t>
+      </w:r>
+      <w:bookmarkEnd w:id="13"/>
+      <w:r>
+        <w:rPr>
+          <w:rFonts w:cs="Times New Roman"/>
+        </w:rPr>
+        <w:t xml:space="preserve"> but models with increasing local accuracy are</w:t>
+      </w:r>
+      <w:r>
+        <w:t xml:space="preserve"> harder to</w:t>
+      </w:r>
+      <w:r>
+        <w:t xml:space="preserve"> interpret</w:t>
+      </w:r>
+      <w:r>
+        <w:t xml:space="preserve"> </w:t>
+      </w:r>
+      <w:r>
+        <w:t>and generalize</w:t>
+      </w:r>
+      <w:r>
+        <w:t xml:space="preserve"> </w:t>
+      </w:r>
+      <w:bookmarkStart w:id="14" w:name="ZOTERO_BREF_OpVbqbqPixMQ"/>
+      <w:r>
+        <w:rPr>
+          <w:rFonts w:cs="Times New Roman"/>
+        </w:rPr>
+        <w:t>(James et al. 2013)</w:t>
+      </w:r>
+      <w:bookmarkEnd w:id="14"/>
       <w:r>
         <w:t xml:space="preserve">.  </w:t>
       </w:r>
       <w:r>
-        <w:t xml:space="preserve">The statewide model will allow ranking of variable importance.  </w:t>
-      </w:r>
-      <w:r>
-        <w:t>This gives us interpretable models for which we can make specific predictions about what predictor variables are influencing distribution in what ways</w:t>
-      </w:r>
-      <w:r>
-        <w:t xml:space="preserve"> for each piece of the ensemble</w:t>
-      </w:r>
-      <w:r>
-        <w:t>.  The second are</w:t>
-      </w:r>
-      <w:r>
-        <w:t xml:space="preserve"> three spatiotemporal </w:t>
-      </w:r>
-      <w:r>
-        <w:t>exploratory</w:t>
-      </w:r>
-      <w:r>
-        <w:t xml:space="preserve"> models</w:t>
-      </w:r>
-      <w:r>
-        <w:t xml:space="preserve"> (STEM)</w:t>
-      </w:r>
-      <w:r>
-        <w:t xml:space="preserve"> (Fink et al. 2010)</w:t>
-      </w:r>
-      <w:r>
-        <w:t xml:space="preserve"> at varying scales</w:t>
+        <w:t>We see whether it is useful at a smaller scale by adaptin</w:t>
+      </w:r>
+      <w:r>
+        <w:t>g the scale of our support sets to the state extent.</w:t>
+      </w:r>
+      <w:r>
+        <w:t xml:space="preserve">  With the diverse habitats and climatic variables found across Oklahoma, it should provide better predictions than the statewide model.  </w:t>
+      </w:r>
+      <w:r>
+        <w:t xml:space="preserve">Using both the statewide and spatially-explicit models </w:t>
+      </w:r>
+      <w:r>
+        <w:t>give us complementary information on factors affecting species distribution in Oklahoma.</w:t>
+      </w:r>
+    </w:p>
+    <w:p>
+      <w:r>
+        <w:lastRenderedPageBreak/>
+        <w:t xml:space="preserve">For all </w:t>
+      </w:r>
+      <w:r>
+        <w:t xml:space="preserve">base </w:t>
+      </w:r>
+      <w:r>
+        <w:t xml:space="preserve">models we used random forest </w:t>
+      </w:r>
+      <w:r>
+        <w:t>classification</w:t>
+      </w:r>
+      <w:r>
+        <w:t xml:space="preserve"> trees </w:t>
+      </w:r>
+      <w:bookmarkStart w:id="15" w:name="ZOTERO_BREF_ZscdnICVuzpD"/>
+      <w:r>
+        <w:rPr>
+          <w:rFonts w:cs="Times New Roman"/>
+        </w:rPr>
+        <w:t>(Breiman 2001)</w:t>
+      </w:r>
+      <w:bookmarkEnd w:id="15"/>
+      <w:r>
+        <w:t xml:space="preserve">.  Random forest gives results competitive to other machine learning </w:t>
+      </w:r>
+      <w:r>
+        <w:t>techniques</w:t>
+      </w:r>
+      <w:bookmarkStart w:id="16" w:name="_GoBack"/>
+      <w:bookmarkEnd w:id="16"/>
+      <w:r>
+        <w:t xml:space="preserve"> such as boosted regression trees and bagged decision trees, with minimal tuning parameters required </w:t>
+      </w:r>
+      <w:bookmarkStart w:id="17" w:name="ZOTERO_BREF_jobd4OBSj7FQ"/>
+      <w:r>
+        <w:rPr>
+          <w:rFonts w:cs="Times New Roman"/>
+        </w:rPr>
+        <w:t>(Caruana and Niculescu-Mizil 2006, Cutler et al. 2007, Guo et al. 2010)</w:t>
+      </w:r>
+      <w:bookmarkEnd w:id="17"/>
+      <w:r>
+        <w:t xml:space="preserve">, including for species distribution models </w:t>
+      </w:r>
+      <w:bookmarkStart w:id="18" w:name="ZOTERO_BREF_fWQ8AkucADyu"/>
+      <w:r>
+        <w:rPr>
+          <w:rFonts w:cs="Times New Roman"/>
+        </w:rPr>
+        <w:t>(Prasad et al. 2006, Lorena et al. 2011)</w:t>
+      </w:r>
+      <w:bookmarkEnd w:id="18"/>
+      <w:r>
+        <w:rPr>
+          <w:rFonts w:cs="Times New Roman"/>
+        </w:rPr>
+        <w:t>.</w:t>
+      </w:r>
+      <w:r>
+        <w:t xml:space="preserve">  </w:t>
+      </w:r>
+      <w:r>
+        <w:t>The random forest algorithm bootstraps a subset of the data, fits some proportion o</w:t>
+      </w:r>
+      <w:r>
+        <w:t xml:space="preserve">f the predictor variables, and gives the error rate on training data using the “out of bag” sample (the portion of data not used in the bootstrap for each tree) </w:t>
+      </w:r>
+      <w:bookmarkStart w:id="19" w:name="ZOTERO_BREF_dCRgefA0cOyI"/>
+      <w:r>
+        <w:rPr>
+          <w:rFonts w:cs="Times New Roman"/>
+        </w:rPr>
+        <w:t>(Hastie et al. 2001)</w:t>
+      </w:r>
+      <w:bookmarkEnd w:id="19"/>
+      <w:r>
+        <w:t>.</w:t>
+      </w:r>
+      <w:r>
+        <w:t xml:space="preserve">  This</w:t>
+      </w:r>
+      <w:r>
+        <w:t>, each random forest model is an</w:t>
+      </w:r>
+      <w:r>
+        <w:t xml:space="preserve"> ensemble (citation).</w:t>
+      </w:r>
+    </w:p>
+    <w:p>
+      <w:r>
+        <w:t xml:space="preserve">We </w:t>
+      </w:r>
+      <w:r>
+        <w:t>used</w:t>
+      </w:r>
+      <w:r>
+        <w:t xml:space="preserve"> 7605 complete checklists</w:t>
+      </w:r>
+      <w:r>
+        <w:t xml:space="preserve"> </w:t>
+      </w:r>
+      <w:r>
+        <w:t>(from survey and eBird data in</w:t>
+      </w:r>
+      <w:r>
+        <w:t xml:space="preserve"> 2013 and 2014</w:t>
+      </w:r>
+      <w:r>
+        <w:t>)</w:t>
+      </w:r>
+      <w:r>
+        <w:t xml:space="preserve"> as the training set</w:t>
+      </w:r>
+      <w:r>
+        <w:t xml:space="preserve"> for models.</w:t>
+      </w:r>
+      <w:r>
+        <w:t xml:space="preserve">  </w:t>
+      </w:r>
+      <w:r>
+        <w:t xml:space="preserve">For the eBird data, we did not include casual counts.  </w:t>
+      </w:r>
+      <w:r>
+        <w:t>The statewide model was trained with the full training set (</w:t>
+      </w:r>
+      <w:r>
+        <w:t>7065</w:t>
+      </w:r>
+      <w:r>
+        <w:t xml:space="preserve"> checklists).</w:t>
+      </w:r>
+      <w:r>
+        <w:t xml:space="preserve">  </w:t>
+      </w:r>
+      <w:r>
+        <w:t>W</w:t>
+      </w:r>
+      <w:r>
+        <w:t xml:space="preserve">e tested the models with </w:t>
+      </w:r>
+      <w:r>
+        <w:t xml:space="preserve">spatially sampled (see below) </w:t>
+      </w:r>
+      <w:r>
+        <w:t xml:space="preserve">eBird data from 2011 and 2012 (n checklists).  </w:t>
+      </w:r>
+      <w:r>
+        <w:rPr>
+          <w:highlight w:val="yellow"/>
+        </w:rPr>
+        <w:t>Using data from different years results in a better evaluation of whether the model generalizes well.</w:t>
+      </w:r>
+      <w:r>
+        <w:t xml:space="preserve">  </w:t>
+      </w:r>
+      <w:r>
+        <w:t xml:space="preserve">As our survey </w:t>
+      </w:r>
+      <w:r>
+        <w:t>goals are to determine breeding distribution</w:t>
+      </w:r>
+      <w:r>
+        <w:t xml:space="preserve"> only, we did not specify temporal windows for this model (unlike Fink et al. 2010) and used data from April-June</w:t>
+      </w:r>
+      <w:r>
+        <w:t xml:space="preserve"> in all years</w:t>
+      </w:r>
+      <w:r>
+        <w:t xml:space="preserve">.  Hence, we will refer to our models as “spatially explicit” in this paper while adapting </w:t>
+      </w:r>
+      <w:r>
+        <w:t>Fink et al’s</w:t>
+      </w:r>
+      <w:r>
+        <w:t xml:space="preserve"> spatial averaging ensemble design.  </w:t>
+      </w:r>
+    </w:p>
+    <w:p>
+      <w:r>
+        <w:t>All m</w:t>
+      </w:r>
+      <w:r>
+        <w:t xml:space="preserve">odels were created using </w:t>
+      </w:r>
+      <w:r>
+        <w:t>random forest</w:t>
+      </w:r>
+      <w:r>
+        <w:t xml:space="preserve"> classification trees </w:t>
+      </w:r>
+      <w:r>
+        <w:t xml:space="preserve">in </w:t>
+      </w:r>
+      <w:r>
+        <w:t xml:space="preserve">the R package randomForest (package citation).  </w:t>
+      </w:r>
+      <w:r>
+        <w:t>A single random forest model was created for the statewide scale, with a prediction raster created using the predict function in the R package ‘raster’ (</w:t>
+      </w:r>
+      <w:r>
+        <w:rPr>
+          <w:highlight w:val="yellow"/>
+        </w:rPr>
+        <w:t>package citation here</w:t>
+      </w:r>
+      <w:r>
+        <w:t xml:space="preserve">).  For the spatially explicit models, we created 1000 random points in the study area and created a square of size small (), medium (), or large () around these points.  </w:t>
+      </w:r>
+      <w:r>
+        <w:t>Each s</w:t>
+      </w:r>
+      <w:r>
+        <w:t xml:space="preserve">upport set </w:t>
+      </w:r>
+      <w:r>
+        <w:t>include</w:t>
+      </w:r>
+      <w:r>
+        <w:t xml:space="preserve">d all checklists from the training dataset </w:t>
+      </w:r>
+      <w:r>
+        <w:t>located within its boundaries</w:t>
       </w:r>
       <w:r>
         <w:t xml:space="preserve">.  </w:t>
       </w:r>
       <w:r>
-        <w:t xml:space="preserve">This second model, while it may give </w:t>
-      </w:r>
-      <w:r>
-        <w:t>more</w:t>
-      </w:r>
-      <w:r>
-        <w:t xml:space="preserve"> accurate predictions, </w:t>
-      </w:r>
-      <w:r>
-        <w:t>is harder to</w:t>
-      </w:r>
-      <w:r>
-        <w:t xml:space="preserve"> interpret</w:t>
-      </w:r>
-      <w:r>
-        <w:t xml:space="preserve"> because of its increased local accuracy</w:t>
+        <w:t xml:space="preserve">The support set was discarded if it contained fewer than </w:t>
+      </w:r>
+      <w:r>
+        <w:t>25</w:t>
+      </w:r>
+      <w:r>
+        <w:t xml:space="preserve"> checklists.  </w:t>
+      </w:r>
+      <w:r>
+        <w:t>As for the statewide model, we</w:t>
+      </w:r>
+      <w:r>
+        <w:t xml:space="preserve"> created a prediction raster for each</w:t>
+      </w:r>
+      <w:r>
+        <w:t xml:space="preserve"> support set</w:t>
       </w:r>
       <w:r>
         <w:t xml:space="preserve"> </w:t>
       </w:r>
-      <w:bookmarkStart w:id="12" w:name="ZOTERO_BREF_OpVbqbqPixMQ"/>
-      <w:r>
-        <w:rPr>
-          <w:rFonts w:cs="Times New Roman"/>
-        </w:rPr>
-        <w:t>(James et al. 2013)</w:t>
-      </w:r>
-      <w:bookmarkEnd w:id="12"/>
+      <w:r>
+        <w:t>model</w:t>
+      </w:r>
+      <w:r>
+        <w:t>.  All support set rasters for a given scale</w:t>
+      </w:r>
+      <w:r>
+        <w:t xml:space="preserve"> were </w:t>
+      </w:r>
+      <w:r>
+        <w:t>stacked</w:t>
+      </w:r>
+      <w:r>
+        <w:t xml:space="preserve"> using the </w:t>
+      </w:r>
+      <w:r>
+        <w:t>raster::</w:t>
+      </w:r>
+      <w:r>
+        <w:t>mosaic</w:t>
+      </w:r>
+      <w:r>
+        <w:t>() function</w:t>
+      </w:r>
+      <w:r>
+        <w:t xml:space="preserve"> to get the mean value of each pixel</w:t>
+      </w:r>
+      <w:r>
+        <w:t>, creating the spatially explicit ensemble</w:t>
+      </w:r>
+      <w:r>
+        <w:t xml:space="preserve"> </w:t>
+      </w:r>
+      <w:bookmarkStart w:id="20" w:name="ZOTERO_BREF_QNkAEEJJMegJ"/>
+      <w:r>
+        <w:rPr>
+          <w:rFonts w:cs="Times New Roman"/>
+        </w:rPr>
+        <w:t>(Hastie et al. 2001, Fink et al. 2010, Oppel et al. 2012)</w:t>
+      </w:r>
+      <w:bookmarkEnd w:id="20"/>
+      <w:r>
+        <w:rPr>
+          <w:rFonts w:cs="Times New Roman"/>
+        </w:rPr>
+        <w:t xml:space="preserve"> made of the random forest ensembles</w:t>
+      </w:r>
+      <w:r>
+        <w:t>.</w:t>
+      </w:r>
+      <w:r>
+        <w:t xml:space="preserve">  </w:t>
+      </w:r>
+      <w:r>
+        <w:t>This process was repeated at t</w:t>
+      </w:r>
+      <w:r>
+        <w:t>he t</w:t>
+      </w:r>
+      <w:r>
+        <w:t>hree support set spatial scale</w:t>
+      </w:r>
+      <w:r>
+        <w:t xml:space="preserve">s, resulting in three spatially </w:t>
+      </w:r>
+      <w:r>
+        <w:t>e</w:t>
+      </w:r>
+      <w:r>
+        <w:t>xplicit ensembles per species.</w:t>
+      </w:r>
+    </w:p>
+    <w:p>
+      <w:r>
+        <w:t xml:space="preserve">To determine </w:t>
+      </w:r>
+      <w:r>
+        <w:t>which predictors were important in species distributions, for each species we ranked variables</w:t>
+      </w:r>
+      <w:r>
+        <w:t xml:space="preserve"> </w:t>
+      </w:r>
+      <w:r>
+        <w:t>using the statewide model</w:t>
+      </w:r>
       <w:r>
         <w:t xml:space="preserve">.  </w:t>
       </w:r>
       <w:r>
-        <w:t>This is important because what influences d</w:t>
-      </w:r>
-      <w:r>
-        <w:t xml:space="preserve">istribution may vary by region </w:t>
-      </w:r>
-      <w:bookmarkStart w:id="13" w:name="ZOTERO_BREF_xyaS22BfIPCn"/>
-      <w:r>
-        <w:rPr>
-          <w:rFonts w:cs="Times New Roman"/>
-        </w:rPr>
-        <w:t>(Bakker et al. 2002)</w:t>
-      </w:r>
-      <w:bookmarkEnd w:id="13"/>
-      <w:r>
-        <w:rPr>
-          <w:rFonts w:cs="Times New Roman"/>
-        </w:rPr>
-        <w:t xml:space="preserve">. </w:t>
+        <w:t xml:space="preserve">We used the mean decrease in accuracy </w:t>
+      </w:r>
+      <w:r>
+        <w:t xml:space="preserve">and mean decrease in Gini index (define here) </w:t>
+      </w:r>
+      <w:r>
+        <w:t>given by the randomForest R package (citation here)</w:t>
+      </w:r>
+      <w:r>
+        <w:t xml:space="preserve"> to rank variable importance.  We created partial dependence plots of the top 10 variables for each statewide model.</w:t>
       </w:r>
       <w:r>
         <w:t xml:space="preserve"> </w:t>
       </w:r>
-      <w:r>
-        <w:t>STEM</w:t>
-      </w:r>
-      <w:r>
-        <w:t xml:space="preserve"> are merged over different spatial extents per Fink et al. 2010.  The</w:t>
-      </w:r>
-      <w:r>
-        <w:t xml:space="preserve"> original STEM was used on continent</w:t>
-      </w:r>
-      <w:r>
-        <w:t>-scale survey data</w:t>
-      </w:r>
-      <w:r>
-        <w:t xml:space="preserve"> and can be used with any base model (Fink et al. 2010, Fink et al. 2013)</w:t>
-      </w:r>
-      <w:r>
-        <w:t>.  We see whether it is useful at a smaller scale by adaptin</w:t>
-      </w:r>
-      <w:r>
-        <w:t>g the scale of our support sets to the state extent.</w:t>
-      </w:r>
-      <w:r>
-        <w:t xml:space="preserve">  </w:t>
-      </w:r>
-      <w:proofErr w:type="spellStart"/>
-      <w:r>
-        <w:t>With</w:t>
-      </w:r>
-      <w:proofErr w:type="spellEnd"/>
-      <w:r>
-        <w:t xml:space="preserve"> the diverse habitats and climatic variables found across Oklahoma, it should provide better predictions than the statewide model.</w:t>
-      </w:r>
-      <w:r>
-        <w:t xml:space="preserve">  </w:t>
+    </w:p>
+    <w:p>
+      <w:r>
+        <w:t xml:space="preserve">To evaluate model </w:t>
+      </w:r>
+      <w:r>
+        <w:t>performance</w:t>
+      </w:r>
+      <w:r>
+        <w:t xml:space="preserve"> and choose between the four models for each species, we tested the models on the</w:t>
+      </w:r>
+      <w:r>
+        <w:t xml:space="preserve"> temporally independent</w:t>
+      </w:r>
+      <w:r>
+        <w:t xml:space="preserve"> evaluation dataset.  To ensure spatially uniform testing </w:t>
+      </w:r>
+      <w:bookmarkStart w:id="21" w:name="ZOTERO_BREF_NPLDTYXUJg63"/>
+      <w:r>
+        <w:rPr>
+          <w:rFonts w:cs="Times New Roman"/>
+        </w:rPr>
+        <w:t>(Fink et al. 2010)</w:t>
+      </w:r>
+      <w:bookmarkEnd w:id="21"/>
+      <w:r>
+        <w:t xml:space="preserve">, </w:t>
+      </w:r>
+      <w:r>
+        <w:t>we created a statewide grid of ? x ? m cells.  W</w:t>
+      </w:r>
+      <w:r>
+        <w:t xml:space="preserve">e randomly sampled no more than </w:t>
+      </w:r>
+      <w:r>
+        <w:t>5</w:t>
+      </w:r>
+      <w:r>
+        <w:t xml:space="preserve"> observations from each grid cell </w:t>
+      </w:r>
+      <w:r>
+        <w:t>in the evaluation dataset</w:t>
+      </w:r>
+      <w:r>
+        <w:t xml:space="preserve"> (? Checklists from 2011 and </w:t>
       </w:r>
       <w:r>
         <w:lastRenderedPageBreak/>
-        <w:t>As our survey dataset covers the breeding season only, we did not specify temporal windows for this model (unlike Fink et al. 2010) and used data from April-June.</w:t>
-      </w:r>
-      <w:r>
-        <w:t xml:space="preserve">  Hence, we will refer to our models as “spatially explicit” in this paper while adapting their </w:t>
-      </w:r>
-      <w:r>
-        <w:t xml:space="preserve">spatial averaging </w:t>
-      </w:r>
-      <w:r>
-        <w:t xml:space="preserve">ensemble design.  Using both the statewide and spatially-explicit models </w:t>
-      </w:r>
-      <w:r>
-        <w:t>give us complementary information on factors affecting species distribution in Oklahoma.</w:t>
-      </w:r>
-    </w:p>
-    <w:p>
-      <w:r>
-        <w:t xml:space="preserve">We had 7605 complete checklists.  </w:t>
-      </w:r>
-      <w:r>
-        <w:t xml:space="preserve">We used caret’s </w:t>
-      </w:r>
-      <w:proofErr w:type="spellStart"/>
-      <w:r>
-        <w:t>createDataPar</w:t>
-      </w:r>
-      <w:r>
-        <w:t>t</w:t>
-      </w:r>
-      <w:r>
-        <w:t>ition</w:t>
-      </w:r>
-      <w:proofErr w:type="spellEnd"/>
-      <w:r>
-        <w:t xml:space="preserve"> which randomly samples within each factor (presence and absence) to create balanced split of data with 6085 checklists for training.  </w:t>
-      </w:r>
-      <w:r>
-        <w:t>The remaining</w:t>
-      </w:r>
-      <w:r>
-        <w:t xml:space="preserve"> 20%</w:t>
+        <w:t>2012)</w:t>
+      </w:r>
+      <w:r>
+        <w:t>.  We</w:t>
+      </w:r>
+      <w:r>
+        <w:t xml:space="preserve"> repeated </w:t>
+      </w:r>
+      <w:r>
+        <w:t>the spatial sampling procedure randomly</w:t>
+      </w:r>
+      <w:r>
+        <w:t xml:space="preserve"> 50</w:t>
+      </w:r>
+      <w:r>
+        <w:t xml:space="preserve"> times to get a distribution of the model performance</w:t>
       </w:r>
       <w:r>
         <w:t xml:space="preserve"> </w:t>
       </w:r>
       <w:r>
-        <w:t>data</w:t>
+        <w:t>for each model</w:t>
       </w:r>
       <w:r>
         <w:t xml:space="preserve"> </w:t>
       </w:r>
       <w:r>
-        <w:t>(1520</w:t>
-      </w:r>
-      <w:r>
-        <w:t xml:space="preserve"> checklists) </w:t>
-      </w:r>
-      <w:r>
-        <w:t>were</w:t>
-      </w:r>
-      <w:r>
-        <w:t xml:space="preserve"> used to independently evaluate model performance after training</w:t>
-      </w:r>
-      <w:r>
-        <w:t xml:space="preserve"> (see below)</w:t>
-      </w:r>
-      <w:r>
-        <w:t xml:space="preserve">. </w:t>
-      </w:r>
-      <w:r>
-        <w:t xml:space="preserve"> </w:t>
-      </w:r>
-      <w:r>
-        <w:t xml:space="preserve">For the spatially explicit ensemble model, we generated 1000 random locations across the region extent.  Each was surrounded by a square </w:t>
-      </w:r>
-      <w:proofErr w:type="gramStart"/>
-      <w:r>
-        <w:t>of ??</w:t>
-      </w:r>
-      <w:proofErr w:type="gramEnd"/>
-      <w:r>
-        <w:t xml:space="preserve"> </w:t>
-      </w:r>
-      <w:proofErr w:type="gramStart"/>
-      <w:r>
-        <w:t xml:space="preserve">m.  </w:t>
-      </w:r>
-      <w:r>
-        <w:t>Each</w:t>
-      </w:r>
-      <w:proofErr w:type="gramEnd"/>
-      <w:r>
-        <w:t xml:space="preserve"> polygon was </w:t>
-      </w:r>
-      <w:r>
-        <w:t>a</w:t>
-      </w:r>
-      <w:r>
-        <w:t xml:space="preserve"> support set.  Data from the training set within this support set polygon was used for each individual model.  The support set was discarded if it contained fewer than </w:t>
-      </w:r>
-      <w:r>
-        <w:t>10</w:t>
-      </w:r>
-      <w:r>
-        <w:t xml:space="preserve"> checklists.   </w:t>
-      </w:r>
-      <w:r>
-        <w:t>The statewide model was trained with the full training set (6085 checklists).</w:t>
-      </w:r>
-      <w:r>
-        <w:t xml:space="preserve">  This number of checklists is good (citation in one of the ml articles, </w:t>
-      </w:r>
-      <w:proofErr w:type="spellStart"/>
-      <w:r>
-        <w:t>caruana</w:t>
-      </w:r>
-      <w:proofErr w:type="spellEnd"/>
-      <w:r>
-        <w:t xml:space="preserve"> et al 2005 maybe?)</w:t>
-      </w:r>
-      <w:bookmarkStart w:id="14" w:name="_GoBack"/>
-      <w:bookmarkEnd w:id="14"/>
-    </w:p>
-    <w:p>
-      <w:r>
-        <w:t xml:space="preserve">Models were created using boosted regression trees (as base models for the spatially explicit ensemble model and as a statewide model) in R’s ‘caret’ package following </w:t>
-      </w:r>
-      <w:proofErr w:type="spellStart"/>
-      <w:r>
-        <w:t>Elith</w:t>
-      </w:r>
-      <w:proofErr w:type="spellEnd"/>
-      <w:r>
-        <w:t xml:space="preserve"> et al. 2008.  </w:t>
-      </w:r>
-      <w:r>
-        <w:t>Each s</w:t>
-      </w:r>
-      <w:r>
-        <w:t xml:space="preserve">upport set </w:t>
-      </w:r>
-      <w:r>
-        <w:t>include</w:t>
-      </w:r>
-      <w:r>
-        <w:t>d all checklists from the training dataset with</w:t>
-      </w:r>
-      <w:r>
-        <w:t>in</w:t>
-      </w:r>
-      <w:r>
-        <w:t xml:space="preserve"> a randomly centered square of size X </w:t>
-      </w:r>
-      <w:proofErr w:type="spellStart"/>
-      <w:r>
-        <w:t>x</w:t>
-      </w:r>
-      <w:proofErr w:type="spellEnd"/>
-      <w:r>
-        <w:t xml:space="preserve"> </w:t>
-      </w:r>
-      <w:proofErr w:type="spellStart"/>
-      <w:proofErr w:type="gramStart"/>
-      <w:r>
-        <w:t>X</w:t>
-      </w:r>
-      <w:proofErr w:type="spellEnd"/>
+        <w:t>(Fink et al. 2010)</w:t>
+      </w:r>
       <w:r>
         <w:t>.</w:t>
       </w:r>
-      <w:proofErr w:type="gramEnd"/>
-      <w:r>
-        <w:t xml:space="preserve">  </w:t>
-      </w:r>
-      <w:r>
-        <w:t xml:space="preserve">Each support set model was trained with five-fold cross validation on </w:t>
-      </w:r>
-      <w:proofErr w:type="gramStart"/>
-      <w:r>
-        <w:t xml:space="preserve">the </w:t>
-      </w:r>
-      <w:r>
-        <w:t>its</w:t>
-      </w:r>
-      <w:proofErr w:type="gramEnd"/>
-      <w:r>
-        <w:t xml:space="preserve"> subset of </w:t>
-      </w:r>
-      <w:r>
-        <w:t xml:space="preserve">training data.  </w:t>
-      </w:r>
-      <w:r>
-        <w:t>Each support set</w:t>
-      </w:r>
-      <w:r>
-        <w:t xml:space="preserve"> </w:t>
-      </w:r>
-      <w:r>
-        <w:t>model was</w:t>
-      </w:r>
-      <w:r>
-        <w:t xml:space="preserve"> predicted using the raster </w:t>
-      </w:r>
-      <w:proofErr w:type="gramStart"/>
-      <w:r>
-        <w:t>package’s</w:t>
-      </w:r>
-      <w:proofErr w:type="gramEnd"/>
-      <w:r>
-        <w:t xml:space="preserve"> predict function to create a support set map for each support set.  These maps were </w:t>
-      </w:r>
-      <w:r>
-        <w:t>stacked</w:t>
-      </w:r>
-      <w:r>
-        <w:t xml:space="preserve"> statewide using the </w:t>
-      </w:r>
-      <w:proofErr w:type="gramStart"/>
-      <w:r>
-        <w:t>mosaic</w:t>
-      </w:r>
-      <w:r>
-        <w:t>(</w:t>
-      </w:r>
-      <w:proofErr w:type="gramEnd"/>
-      <w:r>
-        <w:t>) function</w:t>
-      </w:r>
-      <w:r>
-        <w:t xml:space="preserve"> to get the mean value of each pixel</w:t>
-      </w:r>
-      <w:r>
-        <w:t>.</w:t>
-      </w:r>
-      <w:r>
-        <w:t xml:space="preserve">  </w:t>
-      </w:r>
-      <w:r>
-        <w:t>This process was repeated at three support set spatial scale</w:t>
-      </w:r>
-      <w:r>
-        <w:t xml:space="preserve">s, resulting in three spatially </w:t>
-      </w:r>
-      <w:r>
-        <w:t xml:space="preserve">explicit ensembles per species.  </w:t>
-      </w:r>
-      <w:r>
-        <w:t>The statewide model was also trained with five-fold cross validation on the training data</w:t>
-      </w:r>
-      <w:r>
-        <w:t xml:space="preserve"> set (6085 checklists)</w:t>
-      </w:r>
-      <w:r>
-        <w:t>.</w:t>
-      </w:r>
-      <w:r>
-        <w:t xml:space="preserve">  The model was again predicted using raster::predict on the model.</w:t>
-      </w:r>
-    </w:p>
-    <w:p>
-      <w:r>
-        <w:t xml:space="preserve">To evaluate model </w:t>
-      </w:r>
-      <w:r>
-        <w:t>performance</w:t>
-      </w:r>
-      <w:r>
-        <w:t xml:space="preserve"> (three spatially-explicit ensembles and one statewide model per species)</w:t>
-      </w:r>
-      <w:r>
-        <w:t xml:space="preserve">, </w:t>
-      </w:r>
-      <w:r>
-        <w:t xml:space="preserve">we created a statewide grid </w:t>
-      </w:r>
-      <w:proofErr w:type="gramStart"/>
-      <w:r>
-        <w:t>of ?</w:t>
-      </w:r>
-      <w:proofErr w:type="gramEnd"/>
-      <w:r>
-        <w:t xml:space="preserve"> </w:t>
-      </w:r>
-      <w:proofErr w:type="gramStart"/>
-      <w:r>
-        <w:t>x ?</w:t>
-      </w:r>
-      <w:proofErr w:type="gramEnd"/>
-      <w:r>
-        <w:t xml:space="preserve"> </w:t>
-      </w:r>
-      <w:proofErr w:type="gramStart"/>
-      <w:r>
-        <w:t>m</w:t>
-      </w:r>
-      <w:proofErr w:type="gramEnd"/>
-      <w:r>
-        <w:t xml:space="preserve"> cells.  W</w:t>
-      </w:r>
-      <w:r>
-        <w:t xml:space="preserve">e randomly sampled no more than </w:t>
-      </w:r>
-      <w:r>
-        <w:t>5</w:t>
-      </w:r>
-      <w:r>
-        <w:t xml:space="preserve"> observations from each grid cell (this maximum is to reduce spatial bias of areas with large numbers of checklists) </w:t>
-      </w:r>
-      <w:r>
-        <w:t>in the evaluation dataset</w:t>
-      </w:r>
-      <w:r>
-        <w:t xml:space="preserve"> (1520 checklists)</w:t>
-      </w:r>
-      <w:r>
-        <w:t>.  We</w:t>
-      </w:r>
-      <w:r>
-        <w:t xml:space="preserve"> repeated </w:t>
-      </w:r>
-      <w:r>
-        <w:t>the spatial sampling procedure randomly</w:t>
-      </w:r>
-      <w:r>
-        <w:t xml:space="preserve"> 50</w:t>
-      </w:r>
-      <w:r>
-        <w:t xml:space="preserve"> times to get a distribution of the model performance</w:t>
-      </w:r>
-      <w:r>
-        <w:t xml:space="preserve"> (Fink et al. 2010)</w:t>
-      </w:r>
-      <w:r>
-        <w:t xml:space="preserve"> for each </w:t>
-      </w:r>
-      <w:r>
-        <w:t>model</w:t>
-      </w:r>
-      <w:r>
-        <w:t>.</w:t>
-      </w:r>
-      <w:r>
-        <w:t xml:space="preserve">  </w:t>
-      </w:r>
-      <w:r>
-        <w:t xml:space="preserve">We tested </w:t>
+      <w:r>
+        <w:t xml:space="preserve">  We tested </w:t>
       </w:r>
       <w:r>
         <w:t>four models in this way for each species</w:t>
       </w:r>
       <w:r>
-        <w:t xml:space="preserve"> and chose the scale </w:t>
-      </w:r>
-      <w:r>
-        <w:t xml:space="preserve">(small, medium, large, statewide) </w:t>
-      </w:r>
-      <w:r>
-        <w:t>w</w:t>
-      </w:r>
-      <w:r>
-        <w:t>ith best performa</w:t>
+        <w:t xml:space="preserve"> and chose the scale (small, medium, large, statewide) with best performa</w:t>
       </w:r>
       <w:r>
         <w:t xml:space="preserve">nce measures for each species. </w:t>
       </w:r>
     </w:p>
     <w:p>
-      <w:r>
-        <w:t xml:space="preserve">To determine </w:t>
-      </w:r>
-      <w:r>
-        <w:t>which predictors were important in species distributions, for each species we ranked variables</w:t>
-      </w:r>
-      <w:r>
-        <w:t xml:space="preserve"> at the statewide level</w:t>
-      </w:r>
-      <w:r>
-        <w:t>.</w:t>
-      </w:r>
-      <w:r>
-        <w:t xml:space="preserve">  </w:t>
-      </w:r>
-      <w:proofErr w:type="spellStart"/>
-      <w:r>
-        <w:t>Hochaka</w:t>
-      </w:r>
-      <w:proofErr w:type="spellEnd"/>
-      <w:r>
-        <w:t xml:space="preserve"> et al 2007 article lists citations of </w:t>
-      </w:r>
-      <w:proofErr w:type="spellStart"/>
-      <w:r>
-        <w:t>Breiman</w:t>
-      </w:r>
-      <w:proofErr w:type="spellEnd"/>
-      <w:r>
-        <w:t xml:space="preserve"> 2001, </w:t>
-      </w:r>
-      <w:proofErr w:type="spellStart"/>
-      <w:r>
-        <w:t>Brieman</w:t>
-      </w:r>
-      <w:proofErr w:type="spellEnd"/>
-      <w:r>
-        <w:t xml:space="preserve"> et al. 1984, and </w:t>
-      </w:r>
-      <w:proofErr w:type="spellStart"/>
-      <w:r>
-        <w:t>Caruana</w:t>
-      </w:r>
-      <w:proofErr w:type="spellEnd"/>
-      <w:r>
-        <w:t xml:space="preserve"> et al. 2006 of how to rank important variables.  </w:t>
-      </w:r>
-      <w:proofErr w:type="spellStart"/>
-      <w:r>
-        <w:t>Elith</w:t>
-      </w:r>
-      <w:proofErr w:type="spellEnd"/>
-      <w:r>
-        <w:t xml:space="preserve"> et al. 2008 shows how to do partial dependence plots </w:t>
-      </w:r>
-      <w:proofErr w:type="spellStart"/>
-      <w:proofErr w:type="gramStart"/>
-      <w:r>
-        <w:t>nad</w:t>
-      </w:r>
-      <w:proofErr w:type="spellEnd"/>
-      <w:proofErr w:type="gramEnd"/>
-      <w:r>
-        <w:t xml:space="preserve"> variable importance ranks based on </w:t>
-      </w:r>
-    </w:p>
-    <w:p>
-      <w:pPr>
-        <w:pStyle w:val="Heading3"/>
-      </w:pPr>
-      <w:r>
-        <w:t>Study species</w:t>
-      </w:r>
-    </w:p>
-    <w:p>
-      <w:proofErr w:type="gramStart"/>
-      <w:r>
-        <w:t>Table ?</w:t>
-      </w:r>
-      <w:proofErr w:type="gramEnd"/>
-      <w:r>
-        <w:t xml:space="preserve"> </w:t>
-      </w:r>
-      <w:proofErr w:type="gramStart"/>
-      <w:r>
-        <w:t>shows</w:t>
-      </w:r>
-      <w:proofErr w:type="gramEnd"/>
-      <w:r>
-        <w:t xml:space="preserve"> the species we analyzed.  </w:t>
-      </w:r>
-    </w:p>
-    <w:p/>
-    <w:p>
       <w:pPr>
         <w:pStyle w:val="Heading1"/>
       </w:pPr>
+      <w:commentRangeStart w:id="22"/>
       <w:r>
         <w:t>Results</w:t>
       </w:r>
@@ -1500,7 +1332,6 @@
         <w:t xml:space="preserve"> for each species.</w:t>
       </w:r>
     </w:p>
-    <w:p/>
     <w:p>
       <w:pPr>
         <w:pStyle w:val="Heading1"/>
@@ -1513,6 +1344,13 @@
       <w:r>
         <w:t>We should be careful extrapolating climate change to extinction (Schwartz et al. 2006).</w:t>
       </w:r>
+      <w:commentRangeEnd w:id="22"/>
+      <w:r>
+        <w:rPr>
+          <w:rStyle w:val="CommentReference"/>
+        </w:rPr>
+        <w:commentReference w:id="22"/>
+      </w:r>
     </w:p>
     <w:p>
       <w:pPr>
@@ -1523,10 +1361,7 @@
       </w:r>
     </w:p>
     <w:p>
-      <w:r>
-        <w:t>This work was funded by USDA-NIFA grant #</w:t>
-      </w:r>
-      <w:r>
+      <w:pPr>
         <w:rPr>
           <w:rFonts w:ascii="Arial" w:hAnsi="Arial" w:cs="Arial"/>
           <w:color w:val="222222"/>
@@ -1534,326 +1369,353 @@
           <w:szCs w:val="19"/>
           <w:shd w:val="clear" w:color="auto" w:fill="FFFFFF"/>
         </w:rPr>
+      </w:pPr>
+      <w:r>
+        <w:t>This work was funded by USDA-NIFA grant #</w:t>
+      </w:r>
+      <w:r>
+        <w:rPr>
+          <w:rFonts w:ascii="Arial" w:hAnsi="Arial" w:cs="Arial"/>
+          <w:color w:val="222222"/>
+          <w:sz w:val="19"/>
+          <w:szCs w:val="19"/>
+          <w:shd w:val="clear" w:color="auto" w:fill="FFFFFF"/>
+        </w:rPr>
         <w:t>2013-67009-20369 to ESB.</w:t>
       </w:r>
+      <w:r>
+        <w:rPr>
+          <w:rFonts w:ascii="Arial" w:hAnsi="Arial" w:cs="Arial"/>
+          <w:color w:val="222222"/>
+          <w:sz w:val="19"/>
+          <w:szCs w:val="19"/>
+          <w:shd w:val="clear" w:color="auto" w:fill="FFFFFF"/>
+        </w:rPr>
+        <w:t xml:space="preserve">  </w:t>
+      </w:r>
     </w:p>
     <w:p>
       <w:pPr>
         <w:pStyle w:val="Heading1"/>
       </w:pPr>
       <w:r>
-        <w:t>Notes to self</w:t>
-      </w:r>
-    </w:p>
+        <w:t>References</w:t>
+      </w:r>
+    </w:p>
+    <w:p>
+      <w:pPr>
+        <w:pStyle w:val="Bibliography"/>
+        <w:rPr>
+          <w:rFonts w:cs="Times New Roman"/>
+        </w:rPr>
+      </w:pPr>
+      <w:bookmarkStart w:id="23" w:name="ZOTERO_BREF_wQV4UoWU7BCz"/>
+      <w:r>
+        <w:rPr>
+          <w:rFonts w:cs="Times New Roman"/>
+        </w:rPr>
+        <w:t>Alward, R. D. (1999). Grassland Vegetation Changes and Nocturnal Global Warming. Science 283:229–231. doi: 10.1126/science.283.5399.229</w:t>
+      </w:r>
+    </w:p>
+    <w:p>
+      <w:pPr>
+        <w:pStyle w:val="Bibliography"/>
+        <w:rPr>
+          <w:rFonts w:cs="Times New Roman"/>
+        </w:rPr>
+      </w:pPr>
+      <w:r>
+        <w:rPr>
+          <w:rFonts w:cs="Times New Roman"/>
+        </w:rPr>
+        <w:t>Bakker, K. K., D. E. Naugle, and K. F. Higgins (2002). Incorporating Landscape Attributes into Models for Migratory Grassland Bird Conservation. Conservation Biology 16:1638–1646. doi: 10.1046/j.1523-1739.2002.01328.x</w:t>
+      </w:r>
+    </w:p>
+    <w:p>
+      <w:pPr>
+        <w:pStyle w:val="Bibliography"/>
+        <w:rPr>
+          <w:rFonts w:cs="Times New Roman"/>
+        </w:rPr>
+      </w:pPr>
+      <w:r>
+        <w:rPr>
+          <w:rFonts w:cs="Times New Roman"/>
+        </w:rPr>
+        <w:t>Breiman, L. (2001). Random forests. Machine learning 45:5–32.</w:t>
+      </w:r>
+    </w:p>
+    <w:p>
+      <w:pPr>
+        <w:pStyle w:val="Bibliography"/>
+        <w:rPr>
+          <w:rFonts w:cs="Times New Roman"/>
+        </w:rPr>
+      </w:pPr>
+      <w:r>
+        <w:rPr>
+          <w:rFonts w:cs="Times New Roman"/>
+        </w:rPr>
+        <w:t>Brown, J. H., T. J. Valone, and C. G. Curtin (1997). Reorganization of an arid ecosystem in response to recent climate change. Proceedings of the National Academy of Sciences 94:9729–9733.</w:t>
+      </w:r>
+    </w:p>
+    <w:p>
+      <w:pPr>
+        <w:pStyle w:val="Bibliography"/>
+        <w:rPr>
+          <w:rFonts w:cs="Times New Roman"/>
+        </w:rPr>
+      </w:pPr>
+      <w:r>
+        <w:rPr>
+          <w:rFonts w:cs="Times New Roman"/>
+        </w:rPr>
+        <w:t>Caruana, R., and A. Niculescu-Mizil (2006). An empirical comparison of supervised learning algorithms. In Proceedings of the 23rd international conference on Machine learning. ACM, pp. 161–168.</w:t>
+      </w:r>
+    </w:p>
+    <w:p>
+      <w:pPr>
+        <w:pStyle w:val="Bibliography"/>
+        <w:rPr>
+          <w:rFonts w:cs="Times New Roman"/>
+        </w:rPr>
+      </w:pPr>
+      <w:r>
+        <w:rPr>
+          <w:rFonts w:cs="Times New Roman"/>
+        </w:rPr>
+        <w:t>Cutler, D. R., T. C. Edwards, K. H. Beard, A. Cutler, K. T. Hess, J. Gibson, and J. J. Lawler (2007). Random forests for classification in ecology. Ecology 88:2783–2792.</w:t>
+      </w:r>
+    </w:p>
+    <w:p>
+      <w:pPr>
+        <w:pStyle w:val="Bibliography"/>
+        <w:rPr>
+          <w:rFonts w:cs="Times New Roman"/>
+        </w:rPr>
+      </w:pPr>
+      <w:r>
+        <w:rPr>
+          <w:rFonts w:cs="Times New Roman"/>
+        </w:rPr>
+        <w:t>Fink, D., W. M. Hochachka, B. Zuckerberg, D. W. Winkler, B. Shaby, M. A. Munson, G. Hooker, M. Riedewald, D. Sheldon, and S. Kelling (2010). Spatiotemporal exploratory models for broad-scale survey data. Ecological Applications 20:2131–2147.</w:t>
+      </w:r>
+    </w:p>
+    <w:p>
+      <w:pPr>
+        <w:pStyle w:val="Bibliography"/>
+        <w:rPr>
+          <w:rFonts w:cs="Times New Roman"/>
+        </w:rPr>
+      </w:pPr>
+      <w:r>
+        <w:rPr>
+          <w:rFonts w:cs="Times New Roman"/>
+        </w:rPr>
+        <w:t>Guo, Y., A. Graber, R. N. McBurney, and R. Balasubramanian (2010). Sample size and statistical power considerations in high-dimensionality data settings: a comparative study of classification algorithms. BMC Bioinformatics 11:447. doi: 10.1186/1471-2105-11-447</w:t>
+      </w:r>
+    </w:p>
+    <w:p>
+      <w:pPr>
+        <w:pStyle w:val="Bibliography"/>
+        <w:rPr>
+          <w:rFonts w:cs="Times New Roman"/>
+        </w:rPr>
+      </w:pPr>
+      <w:r>
+        <w:rPr>
+          <w:rFonts w:cs="Times New Roman"/>
+        </w:rPr>
+        <w:lastRenderedPageBreak/>
+        <w:t>Hastie, T., R. Tibshirani, and J. Friedman (2001). The elements of statistical learning. In. Springer series in statistics Springer, Berlin.</w:t>
+      </w:r>
+    </w:p>
+    <w:p>
+      <w:pPr>
+        <w:pStyle w:val="Bibliography"/>
+        <w:rPr>
+          <w:rFonts w:cs="Times New Roman"/>
+        </w:rPr>
+      </w:pPr>
+      <w:r>
+        <w:rPr>
+          <w:rFonts w:cs="Times New Roman"/>
+        </w:rPr>
+        <w:t>Higgins, K. F., D. E. Naugle, and K. J. Forman (2002). A Case Study of Changing Land Use Practices in the Northern Great Plains, U.S.A.: An Uncertain Future for Waterbird Conservation. Waterbirds: The International Journal of Waterbird Biology 25:42–50.</w:t>
+      </w:r>
+    </w:p>
+    <w:p>
+      <w:pPr>
+        <w:pStyle w:val="Bibliography"/>
+        <w:rPr>
+          <w:rFonts w:cs="Times New Roman"/>
+        </w:rPr>
+      </w:pPr>
+      <w:r>
+        <w:rPr>
+          <w:rFonts w:cs="Times New Roman"/>
+        </w:rPr>
+        <w:t>James, G., D. Witten, T. Hastie, and R. Tibshirani (2013). An Introduction to Statistical Learning. In. Springer New York, New York, NY.</w:t>
+      </w:r>
+    </w:p>
+    <w:p>
+      <w:pPr>
+        <w:pStyle w:val="Bibliography"/>
+        <w:rPr>
+          <w:rFonts w:cs="Times New Roman"/>
+        </w:rPr>
+      </w:pPr>
+      <w:r>
+        <w:rPr>
+          <w:rFonts w:cs="Times New Roman"/>
+        </w:rPr>
+        <w:t>Klute, D. S., R. J. Robel, and K. E. Kemp (1997). Will Conversion of Conservation Reserve Program (CRP) Lands to Pasture be Detrimental for Grassland Birds in Kansas? American Midland Naturalist 137:206. doi: 10.2307/2426840</w:t>
+      </w:r>
+    </w:p>
+    <w:p>
+      <w:pPr>
+        <w:pStyle w:val="Bibliography"/>
+        <w:rPr>
+          <w:rFonts w:cs="Times New Roman"/>
+        </w:rPr>
+      </w:pPr>
+      <w:r>
+        <w:rPr>
+          <w:rFonts w:cs="Times New Roman"/>
+        </w:rPr>
+        <w:t>Lorena, A. C., L. F. O. Jacintho, M. F. Siqueira, R. D. Giovanni, L. G. Lohmann, A. C. P. L. F. de Carvalho, and M. Yamamoto (2011). Comparing machine learning classifiers in potential distribution modelling. Expert Systems with Applications 38:5268–5275. doi: 10.1016/j.eswa.2010.10.031</w:t>
+      </w:r>
+    </w:p>
+    <w:p>
+      <w:pPr>
+        <w:pStyle w:val="Bibliography"/>
+        <w:rPr>
+          <w:rFonts w:cs="Times New Roman"/>
+        </w:rPr>
+      </w:pPr>
+      <w:r>
+        <w:rPr>
+          <w:rFonts w:cs="Times New Roman"/>
+        </w:rPr>
+        <w:t>McCarty (2001). 2001_McCarty_ecological_consequences_of_climate_change.pdf.</w:t>
+      </w:r>
+    </w:p>
+    <w:p>
+      <w:pPr>
+        <w:pStyle w:val="Bibliography"/>
+        <w:rPr>
+          <w:rFonts w:cs="Times New Roman"/>
+        </w:rPr>
+      </w:pPr>
+      <w:r>
+        <w:rPr>
+          <w:rFonts w:cs="Times New Roman"/>
+        </w:rPr>
+        <w:t>Oppel, S., A. Meirinho, I. Ramírez, B. Gardner, A. F. O’Connell, P. I. Miller, and M. Louzao (2012). Comparison of five modelling techniques to predict the spatial distribution and abundance of seabirds. Biological Conservation 156:94–104. doi: 10.1016/j.biocon.2011.11.013</w:t>
+      </w:r>
+    </w:p>
+    <w:p>
+      <w:pPr>
+        <w:pStyle w:val="Bibliography"/>
+        <w:rPr>
+          <w:rFonts w:cs="Times New Roman"/>
+        </w:rPr>
+      </w:pPr>
+      <w:r>
+        <w:rPr>
+          <w:rFonts w:cs="Times New Roman"/>
+        </w:rPr>
+        <w:t>Prasad, A. M., L. R. Iverson, and A. Liaw (2006). Newer Classification and Regression Tree Techniques: Bagging and Random Forests for Ecological Prediction. Ecosystems 9:181–199. doi: 10.1007/s10021-005-0054-1</w:t>
+      </w:r>
+    </w:p>
+    <w:p>
+      <w:pPr>
+        <w:pStyle w:val="Bibliography"/>
+        <w:rPr>
+          <w:rFonts w:cs="Times New Roman"/>
+        </w:rPr>
+      </w:pPr>
+      <w:r>
+        <w:rPr>
+          <w:rFonts w:cs="Times New Roman"/>
+        </w:rPr>
+        <w:t>Samson, F. B., F. L. Knopf, and W. Ostlie (2004). Great Plains ecosystems: past, present, and future. Wildlife Society Bulletin 32:6–15.</w:t>
+      </w:r>
+    </w:p>
+    <w:p>
+      <w:pPr>
+        <w:pStyle w:val="Bibliography"/>
+        <w:rPr>
+          <w:rFonts w:cs="Times New Roman"/>
+        </w:rPr>
+      </w:pPr>
+      <w:r>
+        <w:rPr>
+          <w:rFonts w:cs="Times New Roman"/>
+        </w:rPr>
+        <w:t>Samson, F., and F. L. Knopf (1994). Prairie conservation in North America. BioScience 44:418–421.</w:t>
+      </w:r>
+    </w:p>
+    <w:p>
+      <w:pPr>
+        <w:pStyle w:val="Bibliography"/>
+        <w:rPr>
+          <w:rFonts w:cs="Times New Roman"/>
+        </w:rPr>
+      </w:pPr>
+      <w:r>
+        <w:rPr>
+          <w:rFonts w:cs="Times New Roman"/>
+        </w:rPr>
+        <w:t>Wright, C. K., and M. C. Wimberly (2013). Recent land use change in the Western Corn Belt threatens grasslands and wetlands. Proceedings of the National Academy of Sciences 110:4134–4139. doi: 10.1073/pnas.1215404110</w:t>
+      </w:r>
+    </w:p>
+    <w:bookmarkEnd w:id="23"/>
     <w:p/>
     <w:p>
       <w:pPr>
-        <w:pStyle w:val="ListParagraph"/>
-        <w:numPr>
-          <w:ilvl w:val="0"/>
-          <w:numId w:val="1"/>
-        </w:numPr>
-      </w:pPr>
-      <w:r>
-        <w:t xml:space="preserve">Survey vegetation data from 2014 transects (none from 2013 or point counts in 2014?)… </w:t>
-      </w:r>
-      <w:proofErr w:type="gramStart"/>
-      <w:r>
-        <w:t>only  can</w:t>
-      </w:r>
-      <w:proofErr w:type="gramEnd"/>
-      <w:r>
-        <w:t xml:space="preserve"> be used for that year and for 1/3 of 2014 transects.  Not sure what it can be used for in this context of state-wide multiple years.</w:t>
-      </w:r>
-    </w:p>
-    <w:p>
-      <w:pPr>
-        <w:pStyle w:val="ListParagraph"/>
-        <w:ind w:left="1440"/>
-      </w:pPr>
-    </w:p>
-    <w:p>
-      <w:pPr>
-        <w:pStyle w:val="ListParagraph"/>
-        <w:numPr>
-          <w:ilvl w:val="0"/>
-          <w:numId w:val="1"/>
-        </w:numPr>
-      </w:pPr>
-      <w:r>
-        <w:t>Data I need to find if exists:</w:t>
-      </w:r>
-    </w:p>
-    <w:p>
-      <w:pPr>
-        <w:pStyle w:val="ListParagraph"/>
-        <w:numPr>
-          <w:ilvl w:val="1"/>
-          <w:numId w:val="1"/>
-        </w:numPr>
-      </w:pPr>
-      <w:r>
-        <w:t xml:space="preserve">Forecast changes in </w:t>
-      </w:r>
-      <w:proofErr w:type="spellStart"/>
-      <w:r>
-        <w:t>landuse</w:t>
-      </w:r>
-      <w:proofErr w:type="spellEnd"/>
-      <w:r>
-        <w:t xml:space="preserve"> in OK</w:t>
-      </w:r>
-    </w:p>
-    <w:p>
-      <w:pPr>
-        <w:pStyle w:val="ListParagraph"/>
-        <w:numPr>
-          <w:ilvl w:val="2"/>
-          <w:numId w:val="1"/>
-        </w:numPr>
-      </w:pPr>
-      <w:hyperlink r:id="rId8">
+        <w:spacing w:after="0" w:line="240" w:lineRule="auto"/>
+        <w:rPr>
+          <w:rFonts w:eastAsia="Noto Sans CJK SC Regular" w:cs="FreeSans"/>
+          <w:bCs/>
+          <w:smallCaps/>
+          <w:szCs w:val="28"/>
+        </w:rPr>
+      </w:pPr>
+      <w:r>
+        <w:br w:type="page"/>
+      </w:r>
+    </w:p>
+    <w:p>
+      <w:pPr>
+        <w:pStyle w:val="Heading1"/>
+      </w:pPr>
+      <w:r>
+        <w:lastRenderedPageBreak/>
+        <w:t>Tables</w:t>
+      </w:r>
+    </w:p>
+    <w:p/>
+    <w:p>
+      <w:pPr>
+        <w:pStyle w:val="Caption"/>
+        <w:keepNext/>
+      </w:pPr>
+      <w:bookmarkStart w:id="24" w:name="_Ref473812346"/>
+      <w:r>
+        <w:t xml:space="preserve">Table </w:t>
+      </w:r>
+      <w:fldSimple w:instr=" SEQ Table \* ARABIC ">
         <w:r>
           <w:rPr>
-            <w:rStyle w:val="InternetLink"/>
+            <w:noProof/>
           </w:rPr>
-          <w:t>http://tethys.dges.ou.edu/main/?cat=12</w:t>
+          <w:t>1</w:t>
         </w:r>
-      </w:hyperlink>
-    </w:p>
-    <w:p>
-      <w:pPr>
-        <w:pStyle w:val="ListParagraph"/>
-        <w:ind w:left="1440"/>
-      </w:pPr>
-    </w:p>
-    <w:p>
-      <w:pPr>
-        <w:pStyle w:val="ListParagraph"/>
-        <w:ind w:left="1440"/>
-      </w:pPr>
-    </w:p>
-    <w:p>
-      <w:pPr>
-        <w:pStyle w:val="ListParagraph"/>
-        <w:ind w:left="1440"/>
-      </w:pPr>
-      <w:r>
-        <w:t>Links for ensemble model making:</w:t>
-      </w:r>
-    </w:p>
-    <w:p>
-      <w:pPr>
-        <w:pStyle w:val="ListParagraph"/>
-        <w:numPr>
-          <w:ilvl w:val="2"/>
-          <w:numId w:val="1"/>
-        </w:numPr>
-      </w:pPr>
-      <w:r>
-        <w:t>How to implement</w:t>
-      </w:r>
-    </w:p>
-    <w:p>
-      <w:pPr>
-        <w:pStyle w:val="ListParagraph"/>
-        <w:numPr>
-          <w:ilvl w:val="3"/>
-          <w:numId w:val="1"/>
-        </w:numPr>
-      </w:pPr>
-      <w:hyperlink r:id="rId9">
-        <w:r>
-          <w:rPr>
-            <w:rStyle w:val="InternetLink"/>
-          </w:rPr>
-          <w:t>http://machinelearningmastery.com/non-linear-classification-in-r-with-decision-trees/</w:t>
-        </w:r>
-      </w:hyperlink>
-    </w:p>
-    <w:p>
-      <w:pPr>
-        <w:pStyle w:val="ListParagraph"/>
-        <w:numPr>
-          <w:ilvl w:val="3"/>
-          <w:numId w:val="1"/>
-        </w:numPr>
-      </w:pPr>
-      <w:hyperlink r:id="rId10">
-        <w:r>
-          <w:rPr>
-            <w:rStyle w:val="InternetLink"/>
-          </w:rPr>
-          <w:t>https://cran.r-project.org/web/packages/ipred/vignettes/ipred-examples.pdf</w:t>
-        </w:r>
-      </w:hyperlink>
-    </w:p>
-    <w:p>
-      <w:pPr>
-        <w:pStyle w:val="ListParagraph"/>
-        <w:numPr>
-          <w:ilvl w:val="3"/>
-          <w:numId w:val="1"/>
-        </w:numPr>
-      </w:pPr>
-      <w:hyperlink r:id="rId11">
-        <w:r>
-          <w:rPr>
-            <w:rStyle w:val="InternetLink"/>
-          </w:rPr>
-          <w:t>https://cran.r-project.org/web/packages/adabag/adabag.pdf</w:t>
-        </w:r>
-      </w:hyperlink>
-    </w:p>
-    <w:p>
-      <w:pPr>
-        <w:pStyle w:val="ListParagraph"/>
-        <w:numPr>
-          <w:ilvl w:val="3"/>
-          <w:numId w:val="1"/>
-        </w:numPr>
-      </w:pPr>
-      <w:hyperlink r:id="rId12">
-        <w:r>
-          <w:rPr>
-            <w:rStyle w:val="InternetLink"/>
-          </w:rPr>
-          <w:t>https://onlinecourses.science.psu.edu/stat857/node/181</w:t>
-        </w:r>
-      </w:hyperlink>
-    </w:p>
-    <w:p>
-      <w:pPr>
-        <w:pStyle w:val="ListParagraph"/>
-        <w:numPr>
-          <w:ilvl w:val="3"/>
-          <w:numId w:val="1"/>
-        </w:numPr>
-      </w:pPr>
-      <w:hyperlink r:id="rId13">
-        <w:r>
-          <w:rPr>
-            <w:rStyle w:val="InternetLink"/>
-          </w:rPr>
-          <w:t>http://mlwave.com/kaggle-ensembling-guide/</w:t>
-        </w:r>
-      </w:hyperlink>
-    </w:p>
-    <w:p>
-      <w:pPr>
-        <w:pStyle w:val="ListParagraph"/>
-        <w:numPr>
-          <w:ilvl w:val="3"/>
-          <w:numId w:val="1"/>
-        </w:numPr>
-      </w:pPr>
-      <w:r>
-        <w:t xml:space="preserve">Simple averaging ensemble pseudocode: </w:t>
-      </w:r>
-      <w:hyperlink r:id="rId14">
-        <w:r>
-          <w:rPr>
-            <w:rStyle w:val="InternetLink"/>
-          </w:rPr>
-          <w:t>http://www.kdnuggets.com/2016/02/ensemble-methods-techniques-produce-improved-machine-learning.html</w:t>
-        </w:r>
-      </w:hyperlink>
-    </w:p>
-    <w:p>
-      <w:pPr>
-        <w:pStyle w:val="ListParagraph"/>
-        <w:numPr>
-          <w:ilvl w:val="3"/>
-          <w:numId w:val="1"/>
-        </w:numPr>
-      </w:pPr>
-      <w:proofErr w:type="gramStart"/>
-      <w:r>
-        <w:t>using</w:t>
-      </w:r>
-      <w:proofErr w:type="gramEnd"/>
-      <w:r>
-        <w:t xml:space="preserve"> caret to assemble ensembles?? </w:t>
-      </w:r>
-      <w:hyperlink r:id="rId15">
-        <w:r>
-          <w:rPr>
-            <w:rStyle w:val="InternetLink"/>
-          </w:rPr>
-          <w:t>http://amunategui.github.io/blending-models/</w:t>
-        </w:r>
-      </w:hyperlink>
-    </w:p>
-    <w:p>
-      <w:pPr>
-        <w:pStyle w:val="ListParagraph"/>
-        <w:numPr>
-          <w:ilvl w:val="3"/>
-          <w:numId w:val="1"/>
-        </w:numPr>
-      </w:pPr>
-      <w:hyperlink r:id="rId16">
-        <w:r>
-          <w:rPr>
-            <w:rStyle w:val="InternetLink"/>
-          </w:rPr>
-          <w:t>http://www.overkillanalytics.net/more-is-always-better-the-power-of-simple-ensembles/</w:t>
-        </w:r>
-      </w:hyperlink>
-      <w:r>
-        <w:t>: has code, I think I can start from this.</w:t>
-      </w:r>
-    </w:p>
-    <w:p>
-      <w:pPr>
-        <w:spacing w:after="0" w:line="240" w:lineRule="auto"/>
-      </w:pPr>
-      <w:r>
-        <w:br w:type="page"/>
-      </w:r>
-    </w:p>
-    <w:p>
-      <w:pPr>
-        <w:pStyle w:val="Caption"/>
-        <w:keepNext/>
-      </w:pPr>
-      <w:bookmarkStart w:id="15" w:name="_Ref473812346"/>
-      <w:proofErr w:type="gramStart"/>
-      <w:r>
-        <w:lastRenderedPageBreak/>
-        <w:t xml:space="preserve">Table </w:t>
-      </w:r>
-      <w:r>
-        <w:fldChar w:fldCharType="begin"/>
-      </w:r>
-      <w:r>
-        <w:instrText xml:space="preserve"> SEQ Table </w:instrText>
-      </w:r>
-      <w:r>
-        <w:instrText xml:space="preserve">\* ARABIC </w:instrText>
-      </w:r>
-      <w:r>
-        <w:fldChar w:fldCharType="separate"/>
-      </w:r>
-      <w:r>
-        <w:rPr>
-          <w:noProof/>
-        </w:rPr>
-        <w:t>1</w:t>
-      </w:r>
-      <w:r>
-        <w:rPr>
-          <w:noProof/>
-        </w:rPr>
-        <w:fldChar w:fldCharType="end"/>
-      </w:r>
-      <w:bookmarkEnd w:id="15"/>
-      <w:r>
-        <w:t>.</w:t>
-      </w:r>
-      <w:proofErr w:type="gramEnd"/>
-      <w:r>
-        <w:t xml:space="preserve"> Predictors used in models.</w:t>
+      </w:fldSimple>
+      <w:bookmarkEnd w:id="24"/>
+      <w:r>
+        <w:t>. Predictors used in models.</w:t>
       </w:r>
     </w:p>
     <w:tbl>
@@ -1942,7 +1804,7 @@
               </w:rPr>
               <w:t>   </w:t>
             </w:r>
-            <w:hyperlink r:id="rId17">
+            <w:hyperlink r:id="rId8">
               <w:r>
                 <w:rPr>
                   <w:rStyle w:val="InternetLink"/>
@@ -2010,7 +1872,7 @@
               </w:rPr>
               <w:t>   </w:t>
             </w:r>
-            <w:hyperlink r:id="rId18">
+            <w:hyperlink r:id="rId9">
               <w:r>
                 <w:rPr>
                   <w:rStyle w:val="InternetLink"/>
@@ -2042,13 +1904,8 @@
           </w:tcPr>
           <w:p>
             <w:r>
-              <w:t xml:space="preserve">NLCD2011 </w:t>
+              <w:t>NLCD2011 Landcover</w:t>
             </w:r>
-            <w:proofErr w:type="spellStart"/>
-            <w:r>
-              <w:t>Landcover</w:t>
-            </w:r>
-            <w:proofErr w:type="spellEnd"/>
           </w:p>
         </w:tc>
         <w:tc>
@@ -2073,7 +1930,7 @@
                 <w:u w:val="none"/>
               </w:rPr>
             </w:pPr>
-            <w:hyperlink r:id="rId19">
+            <w:hyperlink r:id="rId10">
               <w:r>
                 <w:rPr>
                   <w:rStyle w:val="InternetLink"/>
@@ -2242,11 +2099,7 @@
           </w:tcPr>
           <w:p>
             <w:r>
-              <w:t xml:space="preserve">Medium intensity </w:t>
-            </w:r>
-            <w:r>
-              <w:lastRenderedPageBreak/>
-              <w:t>development (23)</w:t>
+              <w:t>Medium intensity development (23)</w:t>
             </w:r>
           </w:p>
         </w:tc>
@@ -2342,15 +2195,7 @@
           </w:tcPr>
           <w:p>
             <w:r>
-              <w:t>Scrub/</w:t>
-            </w:r>
-            <w:proofErr w:type="spellStart"/>
-            <w:r>
-              <w:t>shrubland</w:t>
-            </w:r>
-            <w:proofErr w:type="spellEnd"/>
-            <w:r>
-              <w:t xml:space="preserve"> 52</w:t>
+              <w:t>Scrub/shrubland 52</w:t>
             </w:r>
           </w:p>
         </w:tc>
@@ -2608,7 +2453,11 @@
           </w:tcPr>
           <w:p>
             <w:r>
-              <w:t>Human population density</w:t>
+              <w:t xml:space="preserve">Human population </w:t>
+            </w:r>
+            <w:r>
+              <w:lastRenderedPageBreak/>
+              <w:t>density</w:t>
             </w:r>
           </w:p>
         </w:tc>
@@ -2618,6 +2467,7 @@
           </w:tcPr>
           <w:p>
             <w:r>
+              <w:lastRenderedPageBreak/>
               <w:t>Number per square km</w:t>
             </w:r>
           </w:p>
@@ -2635,14 +2485,9 @@
             <w:tcW w:w="1373" w:type="dxa"/>
           </w:tcPr>
           <w:p>
-            <w:proofErr w:type="spellStart"/>
             <w:r>
               <w:lastRenderedPageBreak/>
-              <w:t>Bioclim</w:t>
-            </w:r>
-            <w:proofErr w:type="spellEnd"/>
-            <w:r>
-              <w:t xml:space="preserve"> variables</w:t>
+              <w:t>Bioclim variables</w:t>
             </w:r>
           </w:p>
         </w:tc>
@@ -2814,25 +2659,35 @@
         <w:pStyle w:val="Caption"/>
         <w:keepNext/>
       </w:pPr>
-      <w:proofErr w:type="gramStart"/>
+      <w:bookmarkStart w:id="25" w:name="_Ref475964207"/>
       <w:r>
         <w:lastRenderedPageBreak/>
         <w:t xml:space="preserve">Table </w:t>
       </w:r>
-      <w:fldSimple w:instr=" SEQ Table \* ARABIC ">
-        <w:r>
-          <w:rPr>
-            <w:noProof/>
-          </w:rPr>
-          <w:t>2</w:t>
-        </w:r>
-      </w:fldSimple>
-      <w:r>
-        <w:t>.</w:t>
-      </w:r>
-      <w:proofErr w:type="gramEnd"/>
-      <w:r>
-        <w:t xml:space="preserve"> Study species with their conservation status.</w:t>
+      <w:r>
+        <w:fldChar w:fldCharType="begin"/>
+      </w:r>
+      <w:r>
+        <w:instrText xml:space="preserve"> SEQ Table \* ARABIC </w:instrText>
+      </w:r>
+      <w:r>
+        <w:fldChar w:fldCharType="separate"/>
+      </w:r>
+      <w:r>
+        <w:rPr>
+          <w:noProof/>
+        </w:rPr>
+        <w:t>2</w:t>
+      </w:r>
+      <w:r>
+        <w:rPr>
+          <w:noProof/>
+        </w:rPr>
+        <w:fldChar w:fldCharType="end"/>
+      </w:r>
+      <w:bookmarkEnd w:id="25"/>
+      <w:r>
+        <w:t>. Study species with their conservation status.</w:t>
       </w:r>
     </w:p>
     <w:tbl>
@@ -2906,11 +2761,9 @@
             <w:tcW w:w="2022" w:type="dxa"/>
           </w:tcPr>
           <w:p>
-            <w:proofErr w:type="spellStart"/>
             <w:r>
               <w:t>Dickcissel</w:t>
             </w:r>
-            <w:proofErr w:type="spellEnd"/>
           </w:p>
         </w:tc>
         <w:tc>
@@ -3132,6 +2985,20 @@
       </w:tr>
     </w:tbl>
     <w:p/>
+    <w:p>
+      <w:r>
+        <w:br w:type="page"/>
+      </w:r>
+    </w:p>
+    <w:p>
+      <w:pPr>
+        <w:pStyle w:val="Heading1"/>
+      </w:pPr>
+      <w:r>
+        <w:lastRenderedPageBreak/>
+        <w:t>Figures</w:t>
+      </w:r>
+    </w:p>
     <w:sectPr>
       <w:pgSz w:w="12240" w:h="15840"/>
       <w:pgMar w:top="1440" w:right="1440" w:bottom="1440" w:left="1440" w:header="0" w:footer="0" w:gutter="0"/>
@@ -3145,7 +3012,23 @@
 
 <file path=word/comments.xml><?xml version="1.0" encoding="utf-8"?>
 <w:comments xmlns:wpc="http://schemas.microsoft.com/office/word/2010/wordprocessingCanvas" xmlns:mc="http://schemas.openxmlformats.org/markup-compatibility/2006" xmlns:o="urn:schemas-microsoft-com:office:office" xmlns:r="http://schemas.openxmlformats.org/officeDocument/2006/relationships" xmlns:m="http://schemas.openxmlformats.org/officeDocument/2006/math" xmlns:v="urn:schemas-microsoft-com:vml" xmlns:wp14="http://schemas.microsoft.com/office/word/2010/wordprocessingDrawing" xmlns:wp="http://schemas.openxmlformats.org/drawingml/2006/wordprocessingDrawing" xmlns:w10="urn:schemas-microsoft-com:office:word" xmlns:w="http://schemas.openxmlformats.org/wordprocessingml/2006/main" xmlns:w14="http://schemas.microsoft.com/office/word/2010/wordml" xmlns:wpg="http://schemas.microsoft.com/office/word/2010/wordprocessingGroup" xmlns:wpi="http://schemas.microsoft.com/office/word/2010/wordprocessingInk" xmlns:wne="http://schemas.microsoft.com/office/word/2006/wordml" xmlns:wps="http://schemas.microsoft.com/office/word/2010/wordprocessingShape" mc:Ignorable="w14 wp14">
-  <w:comment w:id="10" w:author="Claire" w:date="2017-02-01T08:43:00Z" w:initials="C">
+  <w:comment w:id="0" w:author="Claire" w:date="2017-02-27T12:05:00Z" w:initials="C">
+    <w:p>
+      <w:pPr>
+        <w:pStyle w:val="CommentText"/>
+      </w:pPr>
+      <w:r>
+        <w:rPr>
+          <w:rStyle w:val="CommentReference"/>
+        </w:rPr>
+        <w:annotationRef/>
+      </w:r>
+      <w:r>
+        <w:t>Please let me know if the order is correct.</w:t>
+      </w:r>
+    </w:p>
+  </w:comment>
+  <w:comment w:id="12" w:author="Claire" w:date="2017-02-01T08:43:00Z" w:initials="C">
     <w:p>
       <w:pPr>
         <w:pStyle w:val="ListParagraph"/>
@@ -3161,15 +3044,7 @@
         <w:annotationRef/>
       </w:r>
       <w:r>
-        <w:t xml:space="preserve">IF CAN FIND DATA: predicted </w:t>
-      </w:r>
-      <w:proofErr w:type="spellStart"/>
-      <w:r>
-        <w:t>landuse</w:t>
-      </w:r>
-      <w:proofErr w:type="spellEnd"/>
-      <w:r>
-        <w:t>/crop cover changes, using soil types possibly (predict where switchgrass and other crops can be grown?  Found very detailed soil types maps).  Need to inquire with Todd.</w:t>
+        <w:t>IF CAN FIND DATA: predicted landuse/crop cover changes, using soil types possibly (predict where switchgrass and other crops can be grown?  Found very detailed soil types maps).  Need to inquire with Todd.</w:t>
       </w:r>
     </w:p>
     <w:p>
@@ -3190,7 +3065,7 @@
       </w:pPr>
     </w:p>
   </w:comment>
-  <w:comment w:id="9" w:author="Claire" w:date="2017-02-24T16:41:00Z" w:initials="C">
+  <w:comment w:id="11" w:author="Claire" w:date="2017-02-27T13:28:00Z" w:initials="C">
     <w:p>
       <w:pPr>
         <w:pStyle w:val="CommentText"/>
@@ -3202,7 +3077,38 @@
         <w:annotationRef/>
       </w:r>
       <w:r>
-        <w:t>Not really sure if I will be able to get this completed before April.  I will start on these predictor layers once I have the current models going and detectability/density done unless you would prefer to prioritize these over detectability/density estimates.</w:t>
+        <w:t>Not really sure if I will be a</w:t>
+      </w:r>
+      <w:r>
+        <w:t xml:space="preserve">ble to get </w:t>
+      </w:r>
+      <w:r>
+        <w:t>this completed before April.  My current plan is to</w:t>
+      </w:r>
+      <w:r>
+        <w:t xml:space="preserve"> start on these predictor layers once I have the current models going</w:t>
+      </w:r>
+      <w:r>
+        <w:t xml:space="preserve"> and detectability/density done, </w:t>
+      </w:r>
+      <w:r>
+        <w:t>unless you would prefer to prioritize these over detectability/density estimates.</w:t>
+      </w:r>
+    </w:p>
+  </w:comment>
+  <w:comment w:id="22" w:author="Claire" w:date="2017-02-27T12:39:00Z" w:initials="C">
+    <w:p>
+      <w:pPr>
+        <w:pStyle w:val="CommentText"/>
+      </w:pPr>
+      <w:r>
+        <w:rPr>
+          <w:rStyle w:val="CommentReference"/>
+        </w:rPr>
+        <w:annotationRef/>
+      </w:r>
+      <w:r>
+        <w:t>To be completed later</w:t>
       </w:r>
     </w:p>
   </w:comment>
@@ -4253,6 +4159,18 @@
       </w:tblBorders>
     </w:tblPr>
   </w:style>
+  <w:style w:type="paragraph" w:styleId="Bibliography">
+    <w:name w:val="Bibliography"/>
+    <w:basedOn w:val="Normal"/>
+    <w:next w:val="Normal"/>
+    <w:uiPriority w:val="37"/>
+    <w:unhideWhenUsed/>
+    <w:rsid w:val="008131FC"/>
+    <w:pPr>
+      <w:spacing w:after="240" w:line="240" w:lineRule="auto"/>
+      <w:ind w:left="720" w:hanging="720"/>
+    </w:pPr>
+  </w:style>
 </w:styles>
 </file>
 
@@ -4937,6 +4855,18 @@
         <w:insideV w:val="single" w:sz="4" w:space="0" w:color="auto"/>
       </w:tblBorders>
     </w:tblPr>
+  </w:style>
+  <w:style w:type="paragraph" w:styleId="Bibliography">
+    <w:name w:val="Bibliography"/>
+    <w:basedOn w:val="Normal"/>
+    <w:next w:val="Normal"/>
+    <w:uiPriority w:val="37"/>
+    <w:unhideWhenUsed/>
+    <w:rsid w:val="008131FC"/>
+    <w:pPr>
+      <w:spacing w:after="240" w:line="240" w:lineRule="auto"/>
+      <w:ind w:left="720" w:hanging="720"/>
+    </w:pPr>
   </w:style>
 </w:styles>
 </file>
@@ -5231,7 +5161,7 @@
 </file>
 
 <file path=customXml/itemProps1.xml><?xml version="1.0" encoding="utf-8"?>
-<ds:datastoreItem xmlns:ds="http://schemas.openxmlformats.org/officeDocument/2006/customXml" ds:itemID="{F570424A-FD2F-4D6C-BC30-40ADEAE80743}">
+<ds:datastoreItem xmlns:ds="http://schemas.openxmlformats.org/officeDocument/2006/customXml" ds:itemID="{24310E6D-FE8E-4B63-BD5B-89D355806D22}">
   <ds:schemaRefs>
     <ds:schemaRef ds:uri="http://schemas.openxmlformats.org/officeDocument/2006/bibliography"/>
   </ds:schemaRefs>

</xml_diff>

<commit_message>
citations for software and data evaluation in methods.
</commit_message>
<xml_diff>
--- a/manuscript.docx
+++ b/manuscript.docx
@@ -1,6 +1,368 @@
 
-<file path=word/stylesWithEffects.xml><?xml version="1.0" encoding="utf-8"?>
-<w:styles xmlns:wpc="http://schemas.microsoft.com/office/word/2010/wordprocessingCanvas" xmlns:mc="http://schemas.openxmlformats.org/markup-compatibility/2006" xmlns:o="urn:schemas-microsoft-com:office:office" xmlns:r="http://schemas.openxmlformats.org/officeDocument/2006/relationships" xmlns:m="http://schemas.openxmlformats.org/officeDocument/2006/math" xmlns:v="urn:schemas-microsoft-com:vml" xmlns:wp14="http://schemas.microsoft.com/office/word/2010/wordprocessingDrawing" xmlns:wp="http://schemas.openxmlformats.org/drawingml/2006/wordprocessingDrawing" xmlns:w10="urn:schemas-microsoft-com:office:word" xmlns:w="http://schemas.openxmlformats.org/wordprocessingml/2006/main" xmlns:w14="http://schemas.microsoft.com/office/word/2010/wordml" xmlns:wpg="http://schemas.microsoft.com/office/word/2010/wordprocessingGroup" xmlns:wpi="http://schemas.microsoft.com/office/word/2010/wordprocessingInk" xmlns:wne="http://schemas.microsoft.com/office/word/2006/wordml" xmlns:wps="http://schemas.microsoft.com/office/word/2010/wordprocessingShape" mc:Ignorable="w14 wp14">
+<file path=word/numbering.xml><?xml version="1.0" encoding="utf-8"?>
+<w:numbering xmlns:wpc="http://schemas.microsoft.com/office/word/2010/wordprocessingCanvas" xmlns:mc="http://schemas.openxmlformats.org/markup-compatibility/2006" xmlns:o="urn:schemas-microsoft-com:office:office" xmlns:r="http://schemas.openxmlformats.org/officeDocument/2006/relationships" xmlns:m="http://schemas.openxmlformats.org/officeDocument/2006/math" xmlns:v="urn:schemas-microsoft-com:vml" xmlns:wp14="http://schemas.microsoft.com/office/word/2010/wordprocessingDrawing" xmlns:wp="http://schemas.openxmlformats.org/drawingml/2006/wordprocessingDrawing" xmlns:w10="urn:schemas-microsoft-com:office:word" xmlns:w="http://schemas.openxmlformats.org/wordprocessingml/2006/main" xmlns:w14="http://schemas.microsoft.com/office/word/2010/wordml" xmlns:wpg="http://schemas.microsoft.com/office/word/2010/wordprocessingGroup" xmlns:wpi="http://schemas.microsoft.com/office/word/2010/wordprocessingInk" xmlns:wne="http://schemas.microsoft.com/office/word/2006/wordml" xmlns:wps="http://schemas.microsoft.com/office/word/2010/wordprocessingShape" mc:Ignorable="w14 wp14">
+  <w:abstractNum w:abstractNumId="0">
+    <w:nsid w:val="0EFE67DD"/>
+    <w:multiLevelType w:val="multilevel"/>
+    <w:tmpl w:val="A4A4A0BC"/>
+    <w:lvl w:ilvl="0">
+      <w:start w:val="1"/>
+      <w:numFmt w:val="bullet"/>
+      <w:lvlText w:val=""/>
+      <w:lvlJc w:val="left"/>
+      <w:pPr>
+        <w:ind w:left="720" w:hanging="360"/>
+      </w:pPr>
+      <w:rPr>
+        <w:rFonts w:ascii="Symbol" w:hAnsi="Symbol" w:cs="Symbol" w:hint="default"/>
+      </w:rPr>
+    </w:lvl>
+    <w:lvl w:ilvl="1">
+      <w:start w:val="1"/>
+      <w:numFmt w:val="bullet"/>
+      <w:lvlText w:val="o"/>
+      <w:lvlJc w:val="left"/>
+      <w:pPr>
+        <w:ind w:left="1440" w:hanging="360"/>
+      </w:pPr>
+      <w:rPr>
+        <w:rFonts w:ascii="Courier New" w:hAnsi="Courier New" w:cs="Courier New" w:hint="default"/>
+      </w:rPr>
+    </w:lvl>
+    <w:lvl w:ilvl="2">
+      <w:start w:val="1"/>
+      <w:numFmt w:val="bullet"/>
+      <w:lvlText w:val=""/>
+      <w:lvlJc w:val="left"/>
+      <w:pPr>
+        <w:ind w:left="2160" w:hanging="360"/>
+      </w:pPr>
+      <w:rPr>
+        <w:rFonts w:ascii="Wingdings" w:hAnsi="Wingdings" w:cs="Wingdings" w:hint="default"/>
+      </w:rPr>
+    </w:lvl>
+    <w:lvl w:ilvl="3">
+      <w:start w:val="1"/>
+      <w:numFmt w:val="bullet"/>
+      <w:lvlText w:val=""/>
+      <w:lvlJc w:val="left"/>
+      <w:pPr>
+        <w:ind w:left="2880" w:hanging="360"/>
+      </w:pPr>
+      <w:rPr>
+        <w:rFonts w:ascii="Symbol" w:hAnsi="Symbol" w:cs="Symbol" w:hint="default"/>
+      </w:rPr>
+    </w:lvl>
+    <w:lvl w:ilvl="4">
+      <w:start w:val="1"/>
+      <w:numFmt w:val="bullet"/>
+      <w:lvlText w:val="o"/>
+      <w:lvlJc w:val="left"/>
+      <w:pPr>
+        <w:ind w:left="3600" w:hanging="360"/>
+      </w:pPr>
+      <w:rPr>
+        <w:rFonts w:ascii="Courier New" w:hAnsi="Courier New" w:cs="Courier New" w:hint="default"/>
+      </w:rPr>
+    </w:lvl>
+    <w:lvl w:ilvl="5">
+      <w:start w:val="1"/>
+      <w:numFmt w:val="bullet"/>
+      <w:lvlText w:val=""/>
+      <w:lvlJc w:val="left"/>
+      <w:pPr>
+        <w:ind w:left="4320" w:hanging="360"/>
+      </w:pPr>
+      <w:rPr>
+        <w:rFonts w:ascii="Wingdings" w:hAnsi="Wingdings" w:cs="Wingdings" w:hint="default"/>
+      </w:rPr>
+    </w:lvl>
+    <w:lvl w:ilvl="6">
+      <w:start w:val="1"/>
+      <w:numFmt w:val="bullet"/>
+      <w:lvlText w:val=""/>
+      <w:lvlJc w:val="left"/>
+      <w:pPr>
+        <w:ind w:left="5040" w:hanging="360"/>
+      </w:pPr>
+      <w:rPr>
+        <w:rFonts w:ascii="Symbol" w:hAnsi="Symbol" w:cs="Symbol" w:hint="default"/>
+      </w:rPr>
+    </w:lvl>
+    <w:lvl w:ilvl="7">
+      <w:start w:val="1"/>
+      <w:numFmt w:val="bullet"/>
+      <w:lvlText w:val="o"/>
+      <w:lvlJc w:val="left"/>
+      <w:pPr>
+        <w:ind w:left="5760" w:hanging="360"/>
+      </w:pPr>
+      <w:rPr>
+        <w:rFonts w:ascii="Courier New" w:hAnsi="Courier New" w:cs="Courier New" w:hint="default"/>
+      </w:rPr>
+    </w:lvl>
+    <w:lvl w:ilvl="8">
+      <w:start w:val="1"/>
+      <w:numFmt w:val="bullet"/>
+      <w:lvlText w:val=""/>
+      <w:lvlJc w:val="left"/>
+      <w:pPr>
+        <w:ind w:left="6480" w:hanging="360"/>
+      </w:pPr>
+      <w:rPr>
+        <w:rFonts w:ascii="Wingdings" w:hAnsi="Wingdings" w:cs="Wingdings" w:hint="default"/>
+      </w:rPr>
+    </w:lvl>
+  </w:abstractNum>
+  <w:abstractNum w:abstractNumId="1">
+    <w:nsid w:val="738A584D"/>
+    <w:multiLevelType w:val="multilevel"/>
+    <w:tmpl w:val="7A9A027E"/>
+    <w:lvl w:ilvl="0">
+      <w:start w:val="1"/>
+      <w:numFmt w:val="bullet"/>
+      <w:lvlText w:val=""/>
+      <w:lvlJc w:val="left"/>
+      <w:pPr>
+        <w:ind w:left="720" w:hanging="360"/>
+      </w:pPr>
+      <w:rPr>
+        <w:rFonts w:ascii="Symbol" w:hAnsi="Symbol" w:cs="Symbol" w:hint="default"/>
+      </w:rPr>
+    </w:lvl>
+    <w:lvl w:ilvl="1">
+      <w:start w:val="1"/>
+      <w:numFmt w:val="bullet"/>
+      <w:lvlText w:val="o"/>
+      <w:lvlJc w:val="left"/>
+      <w:pPr>
+        <w:ind w:left="1440" w:hanging="360"/>
+      </w:pPr>
+      <w:rPr>
+        <w:rFonts w:ascii="Courier New" w:hAnsi="Courier New" w:cs="Courier New" w:hint="default"/>
+      </w:rPr>
+    </w:lvl>
+    <w:lvl w:ilvl="2">
+      <w:start w:val="1"/>
+      <w:numFmt w:val="bullet"/>
+      <w:lvlText w:val=""/>
+      <w:lvlJc w:val="left"/>
+      <w:pPr>
+        <w:ind w:left="2160" w:hanging="360"/>
+      </w:pPr>
+      <w:rPr>
+        <w:rFonts w:ascii="Wingdings" w:hAnsi="Wingdings" w:cs="Wingdings" w:hint="default"/>
+      </w:rPr>
+    </w:lvl>
+    <w:lvl w:ilvl="3">
+      <w:start w:val="1"/>
+      <w:numFmt w:val="bullet"/>
+      <w:lvlText w:val=""/>
+      <w:lvlJc w:val="left"/>
+      <w:pPr>
+        <w:ind w:left="2880" w:hanging="360"/>
+      </w:pPr>
+      <w:rPr>
+        <w:rFonts w:ascii="Symbol" w:hAnsi="Symbol" w:cs="Symbol" w:hint="default"/>
+      </w:rPr>
+    </w:lvl>
+    <w:lvl w:ilvl="4">
+      <w:start w:val="1"/>
+      <w:numFmt w:val="bullet"/>
+      <w:lvlText w:val="o"/>
+      <w:lvlJc w:val="left"/>
+      <w:pPr>
+        <w:ind w:left="3600" w:hanging="360"/>
+      </w:pPr>
+      <w:rPr>
+        <w:rFonts w:ascii="Courier New" w:hAnsi="Courier New" w:cs="Courier New" w:hint="default"/>
+      </w:rPr>
+    </w:lvl>
+    <w:lvl w:ilvl="5">
+      <w:start w:val="1"/>
+      <w:numFmt w:val="bullet"/>
+      <w:lvlText w:val=""/>
+      <w:lvlJc w:val="left"/>
+      <w:pPr>
+        <w:ind w:left="4320" w:hanging="360"/>
+      </w:pPr>
+      <w:rPr>
+        <w:rFonts w:ascii="Wingdings" w:hAnsi="Wingdings" w:cs="Wingdings" w:hint="default"/>
+      </w:rPr>
+    </w:lvl>
+    <w:lvl w:ilvl="6">
+      <w:start w:val="1"/>
+      <w:numFmt w:val="bullet"/>
+      <w:lvlText w:val=""/>
+      <w:lvlJc w:val="left"/>
+      <w:pPr>
+        <w:ind w:left="5040" w:hanging="360"/>
+      </w:pPr>
+      <w:rPr>
+        <w:rFonts w:ascii="Symbol" w:hAnsi="Symbol" w:cs="Symbol" w:hint="default"/>
+      </w:rPr>
+    </w:lvl>
+    <w:lvl w:ilvl="7">
+      <w:start w:val="1"/>
+      <w:numFmt w:val="bullet"/>
+      <w:lvlText w:val="o"/>
+      <w:lvlJc w:val="left"/>
+      <w:pPr>
+        <w:ind w:left="5760" w:hanging="360"/>
+      </w:pPr>
+      <w:rPr>
+        <w:rFonts w:ascii="Courier New" w:hAnsi="Courier New" w:cs="Courier New" w:hint="default"/>
+      </w:rPr>
+    </w:lvl>
+    <w:lvl w:ilvl="8">
+      <w:start w:val="1"/>
+      <w:numFmt w:val="bullet"/>
+      <w:lvlText w:val=""/>
+      <w:lvlJc w:val="left"/>
+      <w:pPr>
+        <w:ind w:left="6480" w:hanging="360"/>
+      </w:pPr>
+      <w:rPr>
+        <w:rFonts w:ascii="Wingdings" w:hAnsi="Wingdings" w:cs="Wingdings" w:hint="default"/>
+      </w:rPr>
+    </w:lvl>
+  </w:abstractNum>
+  <w:abstractNum w:abstractNumId="2">
+    <w:nsid w:val="789F427B"/>
+    <w:multiLevelType w:val="multilevel"/>
+    <w:tmpl w:val="45624826"/>
+    <w:lvl w:ilvl="0">
+      <w:start w:val="1"/>
+      <w:numFmt w:val="none"/>
+      <w:suff w:val="nothing"/>
+      <w:lvlText w:val=""/>
+      <w:lvlJc w:val="left"/>
+      <w:pPr>
+        <w:tabs>
+          <w:tab w:val="num" w:pos="432"/>
+        </w:tabs>
+        <w:ind w:left="432" w:hanging="432"/>
+      </w:pPr>
+    </w:lvl>
+    <w:lvl w:ilvl="1">
+      <w:start w:val="1"/>
+      <w:numFmt w:val="none"/>
+      <w:suff w:val="nothing"/>
+      <w:lvlText w:val=""/>
+      <w:lvlJc w:val="left"/>
+      <w:pPr>
+        <w:tabs>
+          <w:tab w:val="num" w:pos="576"/>
+        </w:tabs>
+        <w:ind w:left="576" w:hanging="576"/>
+      </w:pPr>
+    </w:lvl>
+    <w:lvl w:ilvl="2">
+      <w:start w:val="1"/>
+      <w:numFmt w:val="none"/>
+      <w:suff w:val="nothing"/>
+      <w:lvlText w:val=""/>
+      <w:lvlJc w:val="left"/>
+      <w:pPr>
+        <w:tabs>
+          <w:tab w:val="num" w:pos="720"/>
+        </w:tabs>
+        <w:ind w:left="720" w:hanging="720"/>
+      </w:pPr>
+    </w:lvl>
+    <w:lvl w:ilvl="3">
+      <w:start w:val="1"/>
+      <w:numFmt w:val="none"/>
+      <w:suff w:val="nothing"/>
+      <w:lvlText w:val=""/>
+      <w:lvlJc w:val="left"/>
+      <w:pPr>
+        <w:tabs>
+          <w:tab w:val="num" w:pos="864"/>
+        </w:tabs>
+        <w:ind w:left="864" w:hanging="864"/>
+      </w:pPr>
+    </w:lvl>
+    <w:lvl w:ilvl="4">
+      <w:start w:val="1"/>
+      <w:numFmt w:val="none"/>
+      <w:suff w:val="nothing"/>
+      <w:lvlText w:val=""/>
+      <w:lvlJc w:val="left"/>
+      <w:pPr>
+        <w:tabs>
+          <w:tab w:val="num" w:pos="1008"/>
+        </w:tabs>
+        <w:ind w:left="1008" w:hanging="1008"/>
+      </w:pPr>
+    </w:lvl>
+    <w:lvl w:ilvl="5">
+      <w:start w:val="1"/>
+      <w:numFmt w:val="none"/>
+      <w:suff w:val="nothing"/>
+      <w:lvlText w:val=""/>
+      <w:lvlJc w:val="left"/>
+      <w:pPr>
+        <w:tabs>
+          <w:tab w:val="num" w:pos="1152"/>
+        </w:tabs>
+        <w:ind w:left="1152" w:hanging="1152"/>
+      </w:pPr>
+    </w:lvl>
+    <w:lvl w:ilvl="6">
+      <w:start w:val="1"/>
+      <w:numFmt w:val="none"/>
+      <w:suff w:val="nothing"/>
+      <w:lvlText w:val=""/>
+      <w:lvlJc w:val="left"/>
+      <w:pPr>
+        <w:tabs>
+          <w:tab w:val="num" w:pos="1296"/>
+        </w:tabs>
+        <w:ind w:left="1296" w:hanging="1296"/>
+      </w:pPr>
+    </w:lvl>
+    <w:lvl w:ilvl="7">
+      <w:start w:val="1"/>
+      <w:numFmt w:val="none"/>
+      <w:suff w:val="nothing"/>
+      <w:lvlText w:val=""/>
+      <w:lvlJc w:val="left"/>
+      <w:pPr>
+        <w:tabs>
+          <w:tab w:val="num" w:pos="1440"/>
+        </w:tabs>
+        <w:ind w:left="1440" w:hanging="1440"/>
+      </w:pPr>
+    </w:lvl>
+    <w:lvl w:ilvl="8">
+      <w:start w:val="1"/>
+      <w:numFmt w:val="none"/>
+      <w:suff w:val="nothing"/>
+      <w:lvlText w:val=""/>
+      <w:lvlJc w:val="left"/>
+      <w:pPr>
+        <w:tabs>
+          <w:tab w:val="num" w:pos="1584"/>
+        </w:tabs>
+        <w:ind w:left="1584" w:hanging="1584"/>
+      </w:pPr>
+    </w:lvl>
+  </w:abstractNum>
+  <w:num w:numId="1">
+    <w:abstractNumId w:val="0"/>
+  </w:num>
+  <w:num w:numId="2">
+    <w:abstractNumId w:val="1"/>
+  </w:num>
+  <w:num w:numId="3">
+    <w:abstractNumId w:val="2"/>
+  </w:num>
+</w:numbering>
+</file>
+
+<file path=word/styles.xml><?xml version="1.0" encoding="utf-8"?>
+<w:styles xmlns:mc="http://schemas.openxmlformats.org/markup-compatibility/2006" xmlns:r="http://schemas.openxmlformats.org/officeDocument/2006/relationships" xmlns:w="http://schemas.openxmlformats.org/wordprocessingml/2006/main" xmlns:w14="http://schemas.microsoft.com/office/word/2010/wordml" mc:Ignorable="w14">
   <w:docDefaults>
     <w:rPrDefault>
       <w:rPr>
@@ -696,6 +1058,711 @@
 </w:styles>
 </file>
 
+<file path=word/stylesWithEffects.xml><?xml version="1.0" encoding="utf-8"?>
+<w:styles xmlns:wpc="http://schemas.microsoft.com/office/word/2010/wordprocessingCanvas" xmlns:mc="http://schemas.openxmlformats.org/markup-compatibility/2006" xmlns:o="urn:schemas-microsoft-com:office:office" xmlns:r="http://schemas.openxmlformats.org/officeDocument/2006/relationships" xmlns:m="http://schemas.openxmlformats.org/officeDocument/2006/math" xmlns:v="urn:schemas-microsoft-com:vml" xmlns:wp14="http://schemas.microsoft.com/office/word/2010/wordprocessingDrawing" xmlns:wp="http://schemas.openxmlformats.org/drawingml/2006/wordprocessingDrawing" xmlns:w10="urn:schemas-microsoft-com:office:word" xmlns:w="http://schemas.openxmlformats.org/wordprocessingml/2006/main" xmlns:w14="http://schemas.microsoft.com/office/word/2010/wordml" xmlns:wpg="http://schemas.microsoft.com/office/word/2010/wordprocessingGroup" xmlns:wpi="http://schemas.microsoft.com/office/word/2010/wordprocessingInk" xmlns:wne="http://schemas.microsoft.com/office/word/2006/wordml" xmlns:wps="http://schemas.microsoft.com/office/word/2010/wordprocessingShape" mc:Ignorable="w14 wp14">
+  <w:docDefaults>
+    <w:rPrDefault>
+      <w:rPr>
+        <w:rFonts w:asciiTheme="minorHAnsi" w:eastAsiaTheme="minorHAnsi" w:hAnsiTheme="minorHAnsi" w:cstheme="minorBidi"/>
+        <w:sz w:val="22"/>
+        <w:szCs w:val="22"/>
+        <w:lang w:val="en-US" w:eastAsia="en-US" w:bidi="ar-SA"/>
+      </w:rPr>
+    </w:rPrDefault>
+    <w:pPrDefault/>
+  </w:docDefaults>
+  <w:latentStyles w:defLockedState="0" w:defUIPriority="99" w:defSemiHidden="1" w:defUnhideWhenUsed="1" w:defQFormat="0" w:count="267">
+    <w:lsdException w:name="Normal" w:semiHidden="0" w:uiPriority="0" w:unhideWhenUsed="0" w:qFormat="1"/>
+    <w:lsdException w:name="heading 1" w:semiHidden="0" w:uiPriority="9" w:unhideWhenUsed="0" w:qFormat="1"/>
+    <w:lsdException w:name="heading 2" w:uiPriority="9" w:qFormat="1"/>
+    <w:lsdException w:name="heading 3" w:uiPriority="9" w:qFormat="1"/>
+    <w:lsdException w:name="heading 4" w:uiPriority="9" w:qFormat="1"/>
+    <w:lsdException w:name="heading 5" w:uiPriority="9" w:qFormat="1"/>
+    <w:lsdException w:name="heading 6" w:uiPriority="9" w:qFormat="1"/>
+    <w:lsdException w:name="heading 7" w:uiPriority="9" w:qFormat="1"/>
+    <w:lsdException w:name="heading 8" w:uiPriority="9" w:qFormat="1"/>
+    <w:lsdException w:name="heading 9" w:uiPriority="9" w:qFormat="1"/>
+    <w:lsdException w:name="toc 1" w:uiPriority="39"/>
+    <w:lsdException w:name="toc 2" w:uiPriority="39"/>
+    <w:lsdException w:name="toc 3" w:uiPriority="39"/>
+    <w:lsdException w:name="toc 4" w:uiPriority="39"/>
+    <w:lsdException w:name="toc 5" w:uiPriority="39"/>
+    <w:lsdException w:name="toc 6" w:uiPriority="39"/>
+    <w:lsdException w:name="toc 7" w:uiPriority="39"/>
+    <w:lsdException w:name="toc 8" w:uiPriority="39"/>
+    <w:lsdException w:name="toc 9" w:uiPriority="39"/>
+    <w:lsdException w:name="caption" w:uiPriority="35" w:qFormat="1"/>
+    <w:lsdException w:name="Title" w:semiHidden="0" w:uiPriority="10" w:unhideWhenUsed="0" w:qFormat="1"/>
+    <w:lsdException w:name="Default Paragraph Font" w:uiPriority="1"/>
+    <w:lsdException w:name="Subtitle" w:semiHidden="0" w:uiPriority="11" w:unhideWhenUsed="0" w:qFormat="1"/>
+    <w:lsdException w:name="Strong" w:semiHidden="0" w:uiPriority="22" w:unhideWhenUsed="0" w:qFormat="1"/>
+    <w:lsdException w:name="Emphasis" w:semiHidden="0" w:uiPriority="20" w:unhideWhenUsed="0" w:qFormat="1"/>
+    <w:lsdException w:name="Table Grid" w:semiHidden="0" w:uiPriority="59" w:unhideWhenUsed="0"/>
+    <w:lsdException w:name="Placeholder Text" w:unhideWhenUsed="0"/>
+    <w:lsdException w:name="No Spacing" w:semiHidden="0" w:uiPriority="1" w:unhideWhenUsed="0" w:qFormat="1"/>
+    <w:lsdException w:name="Light Shading" w:semiHidden="0" w:uiPriority="60" w:unhideWhenUsed="0"/>
+    <w:lsdException w:name="Light List" w:semiHidden="0" w:uiPriority="61" w:unhideWhenUsed="0"/>
+    <w:lsdException w:name="Light Grid" w:semiHidden="0" w:uiPriority="62" w:unhideWhenUsed="0"/>
+    <w:lsdException w:name="Medium Shading 1" w:semiHidden="0" w:uiPriority="63" w:unhideWhenUsed="0"/>
+    <w:lsdException w:name="Medium Shading 2" w:semiHidden="0" w:uiPriority="64" w:unhideWhenUsed="0"/>
+    <w:lsdException w:name="Medium List 1" w:semiHidden="0" w:uiPriority="65" w:unhideWhenUsed="0"/>
+    <w:lsdException w:name="Medium List 2" w:semiHidden="0" w:uiPriority="66" w:unhideWhenUsed="0"/>
+    <w:lsdException w:name="Medium Grid 1" w:semiHidden="0" w:uiPriority="67" w:unhideWhenUsed="0"/>
+    <w:lsdException w:name="Medium Grid 2" w:semiHidden="0" w:uiPriority="68" w:unhideWhenUsed="0"/>
+    <w:lsdException w:name="Medium Grid 3" w:semiHidden="0" w:uiPriority="69" w:unhideWhenUsed="0"/>
+    <w:lsdException w:name="Dark List" w:semiHidden="0" w:uiPriority="70" w:unhideWhenUsed="0"/>
+    <w:lsdException w:name="Colorful Shading" w:semiHidden="0" w:uiPriority="71" w:unhideWhenUsed="0"/>
+    <w:lsdException w:name="Colorful List" w:semiHidden="0" w:uiPriority="72" w:unhideWhenUsed="0"/>
+    <w:lsdException w:name="Colorful Grid" w:semiHidden="0" w:uiPriority="73" w:unhideWhenUsed="0"/>
+    <w:lsdException w:name="Light Shading Accent 1" w:semiHidden="0" w:uiPriority="60" w:unhideWhenUsed="0"/>
+    <w:lsdException w:name="Light List Accent 1" w:semiHidden="0" w:uiPriority="61" w:unhideWhenUsed="0"/>
+    <w:lsdException w:name="Light Grid Accent 1" w:semiHidden="0" w:uiPriority="62" w:unhideWhenUsed="0"/>
+    <w:lsdException w:name="Medium Shading 1 Accent 1" w:semiHidden="0" w:uiPriority="63" w:unhideWhenUsed="0"/>
+    <w:lsdException w:name="Medium Shading 2 Accent 1" w:semiHidden="0" w:uiPriority="64" w:unhideWhenUsed="0"/>
+    <w:lsdException w:name="Medium List 1 Accent 1" w:semiHidden="0" w:uiPriority="65" w:unhideWhenUsed="0"/>
+    <w:lsdException w:name="Revision" w:unhideWhenUsed="0"/>
+    <w:lsdException w:name="List Paragraph" w:semiHidden="0" w:uiPriority="34" w:unhideWhenUsed="0" w:qFormat="1"/>
+    <w:lsdException w:name="Quote" w:semiHidden="0" w:uiPriority="29" w:unhideWhenUsed="0" w:qFormat="1"/>
+    <w:lsdException w:name="Intense Quote" w:semiHidden="0" w:uiPriority="30" w:unhideWhenUsed="0" w:qFormat="1"/>
+    <w:lsdException w:name="Medium List 2 Accent 1" w:semiHidden="0" w:uiPriority="66" w:unhideWhenUsed="0"/>
+    <w:lsdException w:name="Medium Grid 1 Accent 1" w:semiHidden="0" w:uiPriority="67" w:unhideWhenUsed="0"/>
+    <w:lsdException w:name="Medium Grid 2 Accent 1" w:semiHidden="0" w:uiPriority="68" w:unhideWhenUsed="0"/>
+    <w:lsdException w:name="Medium Grid 3 Accent 1" w:semiHidden="0" w:uiPriority="69" w:unhideWhenUsed="0"/>
+    <w:lsdException w:name="Dark List Accent 1" w:semiHidden="0" w:uiPriority="70" w:unhideWhenUsed="0"/>
+    <w:lsdException w:name="Colorful Shading Accent 1" w:semiHidden="0" w:uiPriority="71" w:unhideWhenUsed="0"/>
+    <w:lsdException w:name="Colorful List Accent 1" w:semiHidden="0" w:uiPriority="72" w:unhideWhenUsed="0"/>
+    <w:lsdException w:name="Colorful Grid Accent 1" w:semiHidden="0" w:uiPriority="73" w:unhideWhenUsed="0"/>
+    <w:lsdException w:name="Light Shading Accent 2" w:semiHidden="0" w:uiPriority="60" w:unhideWhenUsed="0"/>
+    <w:lsdException w:name="Light List Accent 2" w:semiHidden="0" w:uiPriority="61" w:unhideWhenUsed="0"/>
+    <w:lsdException w:name="Light Grid Accent 2" w:semiHidden="0" w:uiPriority="62" w:unhideWhenUsed="0"/>
+    <w:lsdException w:name="Medium Shading 1 Accent 2" w:semiHidden="0" w:uiPriority="63" w:unhideWhenUsed="0"/>
+    <w:lsdException w:name="Medium Shading 2 Accent 2" w:semiHidden="0" w:uiPriority="64" w:unhideWhenUsed="0"/>
+    <w:lsdException w:name="Medium List 1 Accent 2" w:semiHidden="0" w:uiPriority="65" w:unhideWhenUsed="0"/>
+    <w:lsdException w:name="Medium List 2 Accent 2" w:semiHidden="0" w:uiPriority="66" w:unhideWhenUsed="0"/>
+    <w:lsdException w:name="Medium Grid 1 Accent 2" w:semiHidden="0" w:uiPriority="67" w:unhideWhenUsed="0"/>
+    <w:lsdException w:name="Medium Grid 2 Accent 2" w:semiHidden="0" w:uiPriority="68" w:unhideWhenUsed="0"/>
+    <w:lsdException w:name="Medium Grid 3 Accent 2" w:semiHidden="0" w:uiPriority="69" w:unhideWhenUsed="0"/>
+    <w:lsdException w:name="Dark List Accent 2" w:semiHidden="0" w:uiPriority="70" w:unhideWhenUsed="0"/>
+    <w:lsdException w:name="Colorful Shading Accent 2" w:semiHidden="0" w:uiPriority="71" w:unhideWhenUsed="0"/>
+    <w:lsdException w:name="Colorful List Accent 2" w:semiHidden="0" w:uiPriority="72" w:unhideWhenUsed="0"/>
+    <w:lsdException w:name="Colorful Grid Accent 2" w:semiHidden="0" w:uiPriority="73" w:unhideWhenUsed="0"/>
+    <w:lsdException w:name="Light Shading Accent 3" w:semiHidden="0" w:uiPriority="60" w:unhideWhenUsed="0"/>
+    <w:lsdException w:name="Light List Accent 3" w:semiHidden="0" w:uiPriority="61" w:unhideWhenUsed="0"/>
+    <w:lsdException w:name="Light Grid Accent 3" w:semiHidden="0" w:uiPriority="62" w:unhideWhenUsed="0"/>
+    <w:lsdException w:name="Medium Shading 1 Accent 3" w:semiHidden="0" w:uiPriority="63" w:unhideWhenUsed="0"/>
+    <w:lsdException w:name="Medium Shading 2 Accent 3" w:semiHidden="0" w:uiPriority="64" w:unhideWhenUsed="0"/>
+    <w:lsdException w:name="Medium List 1 Accent 3" w:semiHidden="0" w:uiPriority="65" w:unhideWhenUsed="0"/>
+    <w:lsdException w:name="Medium List 2 Accent 3" w:semiHidden="0" w:uiPriority="66" w:unhideWhenUsed="0"/>
+    <w:lsdException w:name="Medium Grid 1 Accent 3" w:semiHidden="0" w:uiPriority="67" w:unhideWhenUsed="0"/>
+    <w:lsdException w:name="Medium Grid 2 Accent 3" w:semiHidden="0" w:uiPriority="68" w:unhideWhenUsed="0"/>
+    <w:lsdException w:name="Medium Grid 3 Accent 3" w:semiHidden="0" w:uiPriority="69" w:unhideWhenUsed="0"/>
+    <w:lsdException w:name="Dark List Accent 3" w:semiHidden="0" w:uiPriority="70" w:unhideWhenUsed="0"/>
+    <w:lsdException w:name="Colorful Shading Accent 3" w:semiHidden="0" w:uiPriority="71" w:unhideWhenUsed="0"/>
+    <w:lsdException w:name="Colorful List Accent 3" w:semiHidden="0" w:uiPriority="72" w:unhideWhenUsed="0"/>
+    <w:lsdException w:name="Colorful Grid Accent 3" w:semiHidden="0" w:uiPriority="73" w:unhideWhenUsed="0"/>
+    <w:lsdException w:name="Light Shading Accent 4" w:semiHidden="0" w:uiPriority="60" w:unhideWhenUsed="0"/>
+    <w:lsdException w:name="Light List Accent 4" w:semiHidden="0" w:uiPriority="61" w:unhideWhenUsed="0"/>
+    <w:lsdException w:name="Light Grid Accent 4" w:semiHidden="0" w:uiPriority="62" w:unhideWhenUsed="0"/>
+    <w:lsdException w:name="Medium Shading 1 Accent 4" w:semiHidden="0" w:uiPriority="63" w:unhideWhenUsed="0"/>
+    <w:lsdException w:name="Medium Shading 2 Accent 4" w:semiHidden="0" w:uiPriority="64" w:unhideWhenUsed="0"/>
+    <w:lsdException w:name="Medium List 1 Accent 4" w:semiHidden="0" w:uiPriority="65" w:unhideWhenUsed="0"/>
+    <w:lsdException w:name="Medium List 2 Accent 4" w:semiHidden="0" w:uiPriority="66" w:unhideWhenUsed="0"/>
+    <w:lsdException w:name="Medium Grid 1 Accent 4" w:semiHidden="0" w:uiPriority="67" w:unhideWhenUsed="0"/>
+    <w:lsdException w:name="Medium Grid 2 Accent 4" w:semiHidden="0" w:uiPriority="68" w:unhideWhenUsed="0"/>
+    <w:lsdException w:name="Medium Grid 3 Accent 4" w:semiHidden="0" w:uiPriority="69" w:unhideWhenUsed="0"/>
+    <w:lsdException w:name="Dark List Accent 4" w:semiHidden="0" w:uiPriority="70" w:unhideWhenUsed="0"/>
+    <w:lsdException w:name="Colorful Shading Accent 4" w:semiHidden="0" w:uiPriority="71" w:unhideWhenUsed="0"/>
+    <w:lsdException w:name="Colorful List Accent 4" w:semiHidden="0" w:uiPriority="72" w:unhideWhenUsed="0"/>
+    <w:lsdException w:name="Colorful Grid Accent 4" w:semiHidden="0" w:uiPriority="73" w:unhideWhenUsed="0"/>
+    <w:lsdException w:name="Light Shading Accent 5" w:semiHidden="0" w:uiPriority="60" w:unhideWhenUsed="0"/>
+    <w:lsdException w:name="Light List Accent 5" w:semiHidden="0" w:uiPriority="61" w:unhideWhenUsed="0"/>
+    <w:lsdException w:name="Light Grid Accent 5" w:semiHidden="0" w:uiPriority="62" w:unhideWhenUsed="0"/>
+    <w:lsdException w:name="Medium Shading 1 Accent 5" w:semiHidden="0" w:uiPriority="63" w:unhideWhenUsed="0"/>
+    <w:lsdException w:name="Medium Shading 2 Accent 5" w:semiHidden="0" w:uiPriority="64" w:unhideWhenUsed="0"/>
+    <w:lsdException w:name="Medium List 1 Accent 5" w:semiHidden="0" w:uiPriority="65" w:unhideWhenUsed="0"/>
+    <w:lsdException w:name="Medium List 2 Accent 5" w:semiHidden="0" w:uiPriority="66" w:unhideWhenUsed="0"/>
+    <w:lsdException w:name="Medium Grid 1 Accent 5" w:semiHidden="0" w:uiPriority="67" w:unhideWhenUsed="0"/>
+    <w:lsdException w:name="Medium Grid 2 Accent 5" w:semiHidden="0" w:uiPriority="68" w:unhideWhenUsed="0"/>
+    <w:lsdException w:name="Medium Grid 3 Accent 5" w:semiHidden="0" w:uiPriority="69" w:unhideWhenUsed="0"/>
+    <w:lsdException w:name="Dark List Accent 5" w:semiHidden="0" w:uiPriority="70" w:unhideWhenUsed="0"/>
+    <w:lsdException w:name="Colorful Shading Accent 5" w:semiHidden="0" w:uiPriority="71" w:unhideWhenUsed="0"/>
+    <w:lsdException w:name="Colorful List Accent 5" w:semiHidden="0" w:uiPriority="72" w:unhideWhenUsed="0"/>
+    <w:lsdException w:name="Colorful Grid Accent 5" w:semiHidden="0" w:uiPriority="73" w:unhideWhenUsed="0"/>
+    <w:lsdException w:name="Light Shading Accent 6" w:semiHidden="0" w:uiPriority="60" w:unhideWhenUsed="0"/>
+    <w:lsdException w:name="Light List Accent 6" w:semiHidden="0" w:uiPriority="61" w:unhideWhenUsed="0"/>
+    <w:lsdException w:name="Light Grid Accent 6" w:semiHidden="0" w:uiPriority="62" w:unhideWhenUsed="0"/>
+    <w:lsdException w:name="Medium Shading 1 Accent 6" w:semiHidden="0" w:uiPriority="63" w:unhideWhenUsed="0"/>
+    <w:lsdException w:name="Medium Shading 2 Accent 6" w:semiHidden="0" w:uiPriority="64" w:unhideWhenUsed="0"/>
+    <w:lsdException w:name="Medium List 1 Accent 6" w:semiHidden="0" w:uiPriority="65" w:unhideWhenUsed="0"/>
+    <w:lsdException w:name="Medium List 2 Accent 6" w:semiHidden="0" w:uiPriority="66" w:unhideWhenUsed="0"/>
+    <w:lsdException w:name="Medium Grid 1 Accent 6" w:semiHidden="0" w:uiPriority="67" w:unhideWhenUsed="0"/>
+    <w:lsdException w:name="Medium Grid 2 Accent 6" w:semiHidden="0" w:uiPriority="68" w:unhideWhenUsed="0"/>
+    <w:lsdException w:name="Medium Grid 3 Accent 6" w:semiHidden="0" w:uiPriority="69" w:unhideWhenUsed="0"/>
+    <w:lsdException w:name="Dark List Accent 6" w:semiHidden="0" w:uiPriority="70" w:unhideWhenUsed="0"/>
+    <w:lsdException w:name="Colorful Shading Accent 6" w:semiHidden="0" w:uiPriority="71" w:unhideWhenUsed="0"/>
+    <w:lsdException w:name="Colorful List Accent 6" w:semiHidden="0" w:uiPriority="72" w:unhideWhenUsed="0"/>
+    <w:lsdException w:name="Colorful Grid Accent 6" w:semiHidden="0" w:uiPriority="73" w:unhideWhenUsed="0"/>
+    <w:lsdException w:name="Subtle Emphasis" w:semiHidden="0" w:uiPriority="19" w:unhideWhenUsed="0" w:qFormat="1"/>
+    <w:lsdException w:name="Intense Emphasis" w:semiHidden="0" w:uiPriority="21" w:unhideWhenUsed="0" w:qFormat="1"/>
+    <w:lsdException w:name="Subtle Reference" w:semiHidden="0" w:uiPriority="31" w:unhideWhenUsed="0" w:qFormat="1"/>
+    <w:lsdException w:name="Intense Reference" w:semiHidden="0" w:uiPriority="32" w:unhideWhenUsed="0" w:qFormat="1"/>
+    <w:lsdException w:name="Book Title" w:semiHidden="0" w:uiPriority="33" w:unhideWhenUsed="0" w:qFormat="1"/>
+    <w:lsdException w:name="Bibliography" w:uiPriority="37"/>
+    <w:lsdException w:name="TOC Heading" w:uiPriority="39" w:qFormat="1"/>
+  </w:latentStyles>
+  <w:style w:type="paragraph" w:default="1" w:styleId="Normal">
+    <w:name w:val="Normal"/>
+    <w:qFormat/>
+    <w:rsid w:val="00437173"/>
+    <w:pPr>
+      <w:spacing w:after="200" w:line="276" w:lineRule="auto"/>
+    </w:pPr>
+    <w:rPr>
+      <w:rFonts w:ascii="Times New Roman" w:hAnsi="Times New Roman"/>
+      <w:sz w:val="24"/>
+    </w:rPr>
+  </w:style>
+  <w:style w:type="paragraph" w:styleId="Heading1">
+    <w:name w:val="heading 1"/>
+    <w:basedOn w:val="Heading"/>
+    <w:next w:val="Normal"/>
+    <w:link w:val="Heading1Char"/>
+    <w:uiPriority w:val="9"/>
+    <w:qFormat/>
+    <w:rsid w:val="003D6765"/>
+    <w:pPr>
+      <w:spacing w:before="480" w:after="0"/>
+      <w:contextualSpacing/>
+      <w:jc w:val="center"/>
+      <w:outlineLvl w:val="0"/>
+    </w:pPr>
+    <w:rPr>
+      <w:rFonts w:ascii="Times New Roman" w:hAnsi="Times New Roman"/>
+      <w:bCs/>
+      <w:smallCaps/>
+      <w:sz w:val="24"/>
+    </w:rPr>
+  </w:style>
+  <w:style w:type="paragraph" w:styleId="Heading2">
+    <w:name w:val="heading 2"/>
+    <w:basedOn w:val="Heading"/>
+    <w:next w:val="Normal"/>
+    <w:link w:val="Heading2Char"/>
+    <w:uiPriority w:val="9"/>
+    <w:unhideWhenUsed/>
+    <w:qFormat/>
+    <w:rsid w:val="003D6765"/>
+    <w:pPr>
+      <w:keepLines/>
+      <w:spacing w:before="200" w:after="0"/>
+      <w:outlineLvl w:val="1"/>
+    </w:pPr>
+    <w:rPr>
+      <w:rFonts w:ascii="Times New Roman" w:eastAsiaTheme="majorEastAsia" w:hAnsi="Times New Roman" w:cstheme="majorBidi"/>
+      <w:b/>
+      <w:sz w:val="24"/>
+      <w:szCs w:val="26"/>
+    </w:rPr>
+  </w:style>
+  <w:style w:type="paragraph" w:styleId="Heading3">
+    <w:name w:val="heading 3"/>
+    <w:basedOn w:val="Heading"/>
+    <w:next w:val="Normal"/>
+    <w:link w:val="Heading3Char"/>
+    <w:uiPriority w:val="9"/>
+    <w:unhideWhenUsed/>
+    <w:qFormat/>
+    <w:rsid w:val="003D6765"/>
+    <w:pPr>
+      <w:keepLines/>
+      <w:spacing w:before="200" w:after="0"/>
+      <w:outlineLvl w:val="2"/>
+    </w:pPr>
+    <w:rPr>
+      <w:rFonts w:ascii="Times New Roman" w:eastAsiaTheme="majorEastAsia" w:hAnsi="Times New Roman" w:cstheme="majorBidi"/>
+      <w:bCs/>
+      <w:i/>
+      <w:sz w:val="24"/>
+    </w:rPr>
+  </w:style>
+  <w:style w:type="character" w:default="1" w:styleId="DefaultParagraphFont">
+    <w:name w:val="Default Paragraph Font"/>
+    <w:uiPriority w:val="1"/>
+    <w:unhideWhenUsed/>
+  </w:style>
+  <w:style w:type="table" w:default="1" w:styleId="TableNormal">
+    <w:name w:val="Normal Table"/>
+    <w:uiPriority w:val="99"/>
+    <w:semiHidden/>
+    <w:unhideWhenUsed/>
+    <w:tblPr>
+      <w:tblInd w:w="0" w:type="dxa"/>
+      <w:tblCellMar>
+        <w:top w:w="0" w:type="dxa"/>
+        <w:left w:w="108" w:type="dxa"/>
+        <w:bottom w:w="0" w:type="dxa"/>
+        <w:right w:w="108" w:type="dxa"/>
+      </w:tblCellMar>
+    </w:tblPr>
+  </w:style>
+  <w:style w:type="numbering" w:default="1" w:styleId="NoList">
+    <w:name w:val="No List"/>
+    <w:uiPriority w:val="99"/>
+    <w:semiHidden/>
+    <w:unhideWhenUsed/>
+  </w:style>
+  <w:style w:type="character" w:customStyle="1" w:styleId="Heading1Char">
+    <w:name w:val="Heading 1 Char"/>
+    <w:link w:val="Heading1"/>
+    <w:uiPriority w:val="9"/>
+    <w:qFormat/>
+    <w:rsid w:val="003D6765"/>
+    <w:rPr>
+      <w:rFonts w:ascii="Times New Roman" w:hAnsi="Times New Roman"/>
+      <w:bCs/>
+      <w:smallCaps/>
+      <w:sz w:val="24"/>
+      <w:szCs w:val="28"/>
+    </w:rPr>
+  </w:style>
+  <w:style w:type="character" w:customStyle="1" w:styleId="InternetLink">
+    <w:name w:val="Internet Link"/>
+    <w:basedOn w:val="DefaultParagraphFont"/>
+    <w:uiPriority w:val="99"/>
+    <w:unhideWhenUsed/>
+    <w:rsid w:val="00F519CD"/>
+    <w:rPr>
+      <w:color w:val="0000FF" w:themeColor="hyperlink"/>
+      <w:u w:val="single"/>
+    </w:rPr>
+  </w:style>
+  <w:style w:type="character" w:customStyle="1" w:styleId="Heading2Char">
+    <w:name w:val="Heading 2 Char"/>
+    <w:basedOn w:val="DefaultParagraphFont"/>
+    <w:link w:val="Heading2"/>
+    <w:uiPriority w:val="9"/>
+    <w:qFormat/>
+    <w:rsid w:val="003D6765"/>
+    <w:rPr>
+      <w:rFonts w:ascii="Times New Roman" w:eastAsiaTheme="majorEastAsia" w:hAnsi="Times New Roman" w:cstheme="majorBidi"/>
+      <w:b/>
+      <w:sz w:val="24"/>
+      <w:szCs w:val="26"/>
+    </w:rPr>
+  </w:style>
+  <w:style w:type="character" w:customStyle="1" w:styleId="Heading3Char">
+    <w:name w:val="Heading 3 Char"/>
+    <w:basedOn w:val="DefaultParagraphFont"/>
+    <w:link w:val="Heading3"/>
+    <w:uiPriority w:val="9"/>
+    <w:qFormat/>
+    <w:rsid w:val="003D6765"/>
+    <w:rPr>
+      <w:rFonts w:ascii="Times New Roman" w:eastAsiaTheme="majorEastAsia" w:hAnsi="Times New Roman" w:cstheme="majorBidi"/>
+      <w:bCs/>
+      <w:i/>
+      <w:sz w:val="24"/>
+    </w:rPr>
+  </w:style>
+  <w:style w:type="character" w:customStyle="1" w:styleId="ListLabel1">
+    <w:name w:val="ListLabel 1"/>
+    <w:qFormat/>
+    <w:rPr>
+      <w:rFonts w:cs="Courier New"/>
+    </w:rPr>
+  </w:style>
+  <w:style w:type="character" w:customStyle="1" w:styleId="ListLabel2">
+    <w:name w:val="ListLabel 2"/>
+    <w:qFormat/>
+    <w:rPr>
+      <w:rFonts w:cs="Courier New"/>
+    </w:rPr>
+  </w:style>
+  <w:style w:type="character" w:customStyle="1" w:styleId="ListLabel3">
+    <w:name w:val="ListLabel 3"/>
+    <w:qFormat/>
+    <w:rPr>
+      <w:rFonts w:cs="Courier New"/>
+    </w:rPr>
+  </w:style>
+  <w:style w:type="character" w:customStyle="1" w:styleId="ListLabel4">
+    <w:name w:val="ListLabel 4"/>
+    <w:qFormat/>
+    <w:rPr>
+      <w:rFonts w:cs="Courier New"/>
+    </w:rPr>
+  </w:style>
+  <w:style w:type="character" w:customStyle="1" w:styleId="ListLabel5">
+    <w:name w:val="ListLabel 5"/>
+    <w:qFormat/>
+    <w:rPr>
+      <w:rFonts w:cs="Courier New"/>
+    </w:rPr>
+  </w:style>
+  <w:style w:type="character" w:customStyle="1" w:styleId="ListLabel6">
+    <w:name w:val="ListLabel 6"/>
+    <w:qFormat/>
+    <w:rPr>
+      <w:rFonts w:cs="Courier New"/>
+    </w:rPr>
+  </w:style>
+  <w:style w:type="character" w:customStyle="1" w:styleId="ListLabel7">
+    <w:name w:val="ListLabel 7"/>
+    <w:qFormat/>
+    <w:rPr>
+      <w:rFonts w:cs="Symbol"/>
+    </w:rPr>
+  </w:style>
+  <w:style w:type="character" w:customStyle="1" w:styleId="ListLabel8">
+    <w:name w:val="ListLabel 8"/>
+    <w:qFormat/>
+    <w:rPr>
+      <w:rFonts w:cs="Courier New"/>
+    </w:rPr>
+  </w:style>
+  <w:style w:type="character" w:customStyle="1" w:styleId="ListLabel9">
+    <w:name w:val="ListLabel 9"/>
+    <w:qFormat/>
+    <w:rPr>
+      <w:rFonts w:cs="Wingdings"/>
+    </w:rPr>
+  </w:style>
+  <w:style w:type="character" w:customStyle="1" w:styleId="ListLabel10">
+    <w:name w:val="ListLabel 10"/>
+    <w:qFormat/>
+    <w:rPr>
+      <w:rFonts w:cs="Symbol"/>
+    </w:rPr>
+  </w:style>
+  <w:style w:type="character" w:customStyle="1" w:styleId="ListLabel11">
+    <w:name w:val="ListLabel 11"/>
+    <w:qFormat/>
+    <w:rPr>
+      <w:rFonts w:cs="Courier New"/>
+    </w:rPr>
+  </w:style>
+  <w:style w:type="character" w:customStyle="1" w:styleId="ListLabel12">
+    <w:name w:val="ListLabel 12"/>
+    <w:qFormat/>
+    <w:rPr>
+      <w:rFonts w:cs="Wingdings"/>
+    </w:rPr>
+  </w:style>
+  <w:style w:type="character" w:customStyle="1" w:styleId="ListLabel13">
+    <w:name w:val="ListLabel 13"/>
+    <w:qFormat/>
+    <w:rPr>
+      <w:rFonts w:cs="Symbol"/>
+    </w:rPr>
+  </w:style>
+  <w:style w:type="character" w:customStyle="1" w:styleId="ListLabel14">
+    <w:name w:val="ListLabel 14"/>
+    <w:qFormat/>
+    <w:rPr>
+      <w:rFonts w:cs="Courier New"/>
+    </w:rPr>
+  </w:style>
+  <w:style w:type="character" w:customStyle="1" w:styleId="ListLabel15">
+    <w:name w:val="ListLabel 15"/>
+    <w:qFormat/>
+    <w:rPr>
+      <w:rFonts w:cs="Wingdings"/>
+    </w:rPr>
+  </w:style>
+  <w:style w:type="character" w:customStyle="1" w:styleId="ListLabel16">
+    <w:name w:val="ListLabel 16"/>
+    <w:qFormat/>
+    <w:rPr>
+      <w:rFonts w:cs="Symbol"/>
+    </w:rPr>
+  </w:style>
+  <w:style w:type="character" w:customStyle="1" w:styleId="ListLabel17">
+    <w:name w:val="ListLabel 17"/>
+    <w:qFormat/>
+    <w:rPr>
+      <w:rFonts w:cs="Courier New"/>
+    </w:rPr>
+  </w:style>
+  <w:style w:type="character" w:customStyle="1" w:styleId="ListLabel18">
+    <w:name w:val="ListLabel 18"/>
+    <w:qFormat/>
+    <w:rPr>
+      <w:rFonts w:cs="Wingdings"/>
+    </w:rPr>
+  </w:style>
+  <w:style w:type="character" w:customStyle="1" w:styleId="ListLabel19">
+    <w:name w:val="ListLabel 19"/>
+    <w:qFormat/>
+    <w:rPr>
+      <w:rFonts w:cs="Symbol"/>
+    </w:rPr>
+  </w:style>
+  <w:style w:type="character" w:customStyle="1" w:styleId="ListLabel20">
+    <w:name w:val="ListLabel 20"/>
+    <w:qFormat/>
+    <w:rPr>
+      <w:rFonts w:cs="Courier New"/>
+    </w:rPr>
+  </w:style>
+  <w:style w:type="character" w:customStyle="1" w:styleId="ListLabel21">
+    <w:name w:val="ListLabel 21"/>
+    <w:qFormat/>
+    <w:rPr>
+      <w:rFonts w:cs="Wingdings"/>
+    </w:rPr>
+  </w:style>
+  <w:style w:type="character" w:customStyle="1" w:styleId="ListLabel22">
+    <w:name w:val="ListLabel 22"/>
+    <w:qFormat/>
+    <w:rPr>
+      <w:rFonts w:cs="Symbol"/>
+    </w:rPr>
+  </w:style>
+  <w:style w:type="character" w:customStyle="1" w:styleId="ListLabel23">
+    <w:name w:val="ListLabel 23"/>
+    <w:qFormat/>
+    <w:rPr>
+      <w:rFonts w:cs="Courier New"/>
+    </w:rPr>
+  </w:style>
+  <w:style w:type="character" w:customStyle="1" w:styleId="ListLabel24">
+    <w:name w:val="ListLabel 24"/>
+    <w:qFormat/>
+    <w:rPr>
+      <w:rFonts w:cs="Wingdings"/>
+    </w:rPr>
+  </w:style>
+  <w:style w:type="paragraph" w:customStyle="1" w:styleId="Heading">
+    <w:name w:val="Heading"/>
+    <w:basedOn w:val="Normal"/>
+    <w:next w:val="BodyText"/>
+    <w:qFormat/>
+    <w:pPr>
+      <w:keepNext/>
+      <w:spacing w:before="240" w:after="120"/>
+    </w:pPr>
+    <w:rPr>
+      <w:rFonts w:ascii="Liberation Sans" w:eastAsia="Noto Sans CJK SC Regular" w:hAnsi="Liberation Sans" w:cs="FreeSans"/>
+      <w:sz w:val="28"/>
+      <w:szCs w:val="28"/>
+    </w:rPr>
+  </w:style>
+  <w:style w:type="paragraph" w:styleId="BodyText">
+    <w:name w:val="Body Text"/>
+    <w:basedOn w:val="Normal"/>
+    <w:pPr>
+      <w:spacing w:after="140" w:line="288" w:lineRule="auto"/>
+    </w:pPr>
+  </w:style>
+  <w:style w:type="paragraph" w:styleId="List">
+    <w:name w:val="List"/>
+    <w:basedOn w:val="BodyText"/>
+    <w:rPr>
+      <w:rFonts w:cs="FreeSans"/>
+    </w:rPr>
+  </w:style>
+  <w:style w:type="paragraph" w:styleId="Caption">
+    <w:name w:val="caption"/>
+    <w:basedOn w:val="Normal"/>
+    <w:qFormat/>
+    <w:pPr>
+      <w:suppressLineNumbers/>
+      <w:spacing w:before="120" w:after="120"/>
+    </w:pPr>
+    <w:rPr>
+      <w:rFonts w:cs="FreeSans"/>
+      <w:i/>
+      <w:iCs/>
+      <w:szCs w:val="24"/>
+    </w:rPr>
+  </w:style>
+  <w:style w:type="paragraph" w:customStyle="1" w:styleId="Index">
+    <w:name w:val="Index"/>
+    <w:basedOn w:val="Normal"/>
+    <w:qFormat/>
+    <w:pPr>
+      <w:suppressLineNumbers/>
+    </w:pPr>
+    <w:rPr>
+      <w:rFonts w:cs="FreeSans"/>
+    </w:rPr>
+  </w:style>
+  <w:style w:type="paragraph" w:customStyle="1" w:styleId="reference">
+    <w:name w:val="reference"/>
+    <w:basedOn w:val="Normal"/>
+    <w:qFormat/>
+    <w:rsid w:val="00B71E2B"/>
+    <w:pPr>
+      <w:ind w:left="544" w:hanging="544"/>
+    </w:pPr>
+    <w:rPr>
+      <w:rFonts w:eastAsia="Times New Roman" w:cs="Times New Roman"/>
+    </w:rPr>
+  </w:style>
+  <w:style w:type="paragraph" w:styleId="NormalWeb">
+    <w:name w:val="Normal (Web)"/>
+    <w:basedOn w:val="Normal"/>
+    <w:uiPriority w:val="99"/>
+    <w:semiHidden/>
+    <w:unhideWhenUsed/>
+    <w:qFormat/>
+    <w:rsid w:val="008947F7"/>
+    <w:pPr>
+      <w:spacing w:beforeAutospacing="1" w:afterAutospacing="1" w:line="240" w:lineRule="auto"/>
+    </w:pPr>
+    <w:rPr>
+      <w:rFonts w:eastAsia="Times New Roman" w:cs="Times New Roman"/>
+      <w:szCs w:val="24"/>
+    </w:rPr>
+  </w:style>
+  <w:style w:type="paragraph" w:styleId="ListParagraph">
+    <w:name w:val="List Paragraph"/>
+    <w:basedOn w:val="Normal"/>
+    <w:uiPriority w:val="34"/>
+    <w:qFormat/>
+    <w:rsid w:val="005F0566"/>
+    <w:pPr>
+      <w:ind w:left="720"/>
+      <w:contextualSpacing/>
+    </w:pPr>
+  </w:style>
+  <w:style w:type="character" w:styleId="CommentReference">
+    <w:name w:val="annotation reference"/>
+    <w:basedOn w:val="DefaultParagraphFont"/>
+    <w:uiPriority w:val="99"/>
+    <w:semiHidden/>
+    <w:unhideWhenUsed/>
+    <w:rsid w:val="00062335"/>
+    <w:rPr>
+      <w:sz w:val="16"/>
+      <w:szCs w:val="16"/>
+    </w:rPr>
+  </w:style>
+  <w:style w:type="paragraph" w:styleId="CommentText">
+    <w:name w:val="annotation text"/>
+    <w:basedOn w:val="Normal"/>
+    <w:link w:val="CommentTextChar"/>
+    <w:uiPriority w:val="99"/>
+    <w:semiHidden/>
+    <w:unhideWhenUsed/>
+    <w:rsid w:val="00062335"/>
+    <w:pPr>
+      <w:spacing w:line="240" w:lineRule="auto"/>
+    </w:pPr>
+    <w:rPr>
+      <w:sz w:val="20"/>
+      <w:szCs w:val="20"/>
+    </w:rPr>
+  </w:style>
+  <w:style w:type="character" w:customStyle="1" w:styleId="CommentTextChar">
+    <w:name w:val="Comment Text Char"/>
+    <w:basedOn w:val="DefaultParagraphFont"/>
+    <w:link w:val="CommentText"/>
+    <w:uiPriority w:val="99"/>
+    <w:semiHidden/>
+    <w:rsid w:val="00062335"/>
+    <w:rPr>
+      <w:sz w:val="20"/>
+      <w:szCs w:val="20"/>
+    </w:rPr>
+  </w:style>
+  <w:style w:type="paragraph" w:styleId="CommentSubject">
+    <w:name w:val="annotation subject"/>
+    <w:basedOn w:val="CommentText"/>
+    <w:next w:val="CommentText"/>
+    <w:link w:val="CommentSubjectChar"/>
+    <w:uiPriority w:val="99"/>
+    <w:semiHidden/>
+    <w:unhideWhenUsed/>
+    <w:rsid w:val="00062335"/>
+    <w:rPr>
+      <w:b/>
+      <w:bCs/>
+    </w:rPr>
+  </w:style>
+  <w:style w:type="character" w:customStyle="1" w:styleId="CommentSubjectChar">
+    <w:name w:val="Comment Subject Char"/>
+    <w:basedOn w:val="CommentTextChar"/>
+    <w:link w:val="CommentSubject"/>
+    <w:uiPriority w:val="99"/>
+    <w:semiHidden/>
+    <w:rsid w:val="00062335"/>
+    <w:rPr>
+      <w:b/>
+      <w:bCs/>
+      <w:sz w:val="20"/>
+      <w:szCs w:val="20"/>
+    </w:rPr>
+  </w:style>
+  <w:style w:type="paragraph" w:styleId="BalloonText">
+    <w:name w:val="Balloon Text"/>
+    <w:basedOn w:val="Normal"/>
+    <w:link w:val="BalloonTextChar"/>
+    <w:uiPriority w:val="99"/>
+    <w:semiHidden/>
+    <w:unhideWhenUsed/>
+    <w:rsid w:val="00062335"/>
+    <w:pPr>
+      <w:spacing w:after="0" w:line="240" w:lineRule="auto"/>
+    </w:pPr>
+    <w:rPr>
+      <w:rFonts w:ascii="Tahoma" w:hAnsi="Tahoma" w:cs="Tahoma"/>
+      <w:sz w:val="16"/>
+      <w:szCs w:val="16"/>
+    </w:rPr>
+  </w:style>
+  <w:style w:type="character" w:customStyle="1" w:styleId="BalloonTextChar">
+    <w:name w:val="Balloon Text Char"/>
+    <w:basedOn w:val="DefaultParagraphFont"/>
+    <w:link w:val="BalloonText"/>
+    <w:uiPriority w:val="99"/>
+    <w:semiHidden/>
+    <w:rsid w:val="00062335"/>
+    <w:rPr>
+      <w:rFonts w:ascii="Tahoma" w:hAnsi="Tahoma" w:cs="Tahoma"/>
+      <w:sz w:val="16"/>
+      <w:szCs w:val="16"/>
+    </w:rPr>
+  </w:style>
+  <w:style w:type="table" w:styleId="TableGrid">
+    <w:name w:val="Table Grid"/>
+    <w:basedOn w:val="TableNormal"/>
+    <w:uiPriority w:val="59"/>
+    <w:rsid w:val="008F6BD2"/>
+    <w:tblPr>
+      <w:tblBorders>
+        <w:top w:val="single" w:sz="4" w:space="0" w:color="auto"/>
+        <w:left w:val="single" w:sz="4" w:space="0" w:color="auto"/>
+        <w:bottom w:val="single" w:sz="4" w:space="0" w:color="auto"/>
+        <w:right w:val="single" w:sz="4" w:space="0" w:color="auto"/>
+        <w:insideH w:val="single" w:sz="4" w:space="0" w:color="auto"/>
+        <w:insideV w:val="single" w:sz="4" w:space="0" w:color="auto"/>
+      </w:tblBorders>
+    </w:tblPr>
+  </w:style>
+  <w:style w:type="paragraph" w:styleId="Bibliography">
+    <w:name w:val="Bibliography"/>
+    <w:basedOn w:val="Normal"/>
+    <w:next w:val="Normal"/>
+    <w:uiPriority w:val="37"/>
+    <w:unhideWhenUsed/>
+    <w:rsid w:val="008131FC"/>
+    <w:pPr>
+      <w:spacing w:after="240" w:line="240" w:lineRule="auto"/>
+      <w:ind w:left="720" w:hanging="720"/>
+    </w:pPr>
+  </w:style>
+</w:styles>
+</file>
+
 <file path=customXml/item1.xml><?xml version="1.0" encoding="utf-8"?>
 <b:Sources xmlns:b="http://schemas.openxmlformats.org/officeDocument/2006/bibliography" xmlns="http://schemas.openxmlformats.org/officeDocument/2006/bibliography" SelectedStyle="\APA.XSL" StyleName="APA"/>
+</file>
+
+<file path=customXml/itemProps1.xml><?xml version="1.0" encoding="utf-8"?>
+<ds:datastoreItem xmlns:ds="http://schemas.openxmlformats.org/officeDocument/2006/customXml" ds:itemID="{80DE285F-BE50-4737-8AD8-D1EAB0F6E64D}">
+  <ds:schemaRefs>
+    <ds:schemaRef ds:uri="http://schemas.openxmlformats.org/officeDocument/2006/bibliography"/>
+  </ds:schemaRefs>
+</ds:datastoreItem>
 </file>
</xml_diff>

<commit_message>
Edits to intro, methods, and table of study species.
</commit_message>
<xml_diff>
--- a/manuscript.docx
+++ b/manuscript.docx
@@ -1,442 +1,3 @@
-
-<file path=word/comments.xml><?xml version="1.0" encoding="utf-8"?>
-<w:comments xmlns:wpc="http://schemas.microsoft.com/office/word/2010/wordprocessingCanvas" xmlns:mc="http://schemas.openxmlformats.org/markup-compatibility/2006" xmlns:o="urn:schemas-microsoft-com:office:office" xmlns:r="http://schemas.openxmlformats.org/officeDocument/2006/relationships" xmlns:m="http://schemas.openxmlformats.org/officeDocument/2006/math" xmlns:v="urn:schemas-microsoft-com:vml" xmlns:wp14="http://schemas.microsoft.com/office/word/2010/wordprocessingDrawing" xmlns:wp="http://schemas.openxmlformats.org/drawingml/2006/wordprocessingDrawing" xmlns:w10="urn:schemas-microsoft-com:office:word" xmlns:w="http://schemas.openxmlformats.org/wordprocessingml/2006/main" xmlns:w14="http://schemas.microsoft.com/office/word/2010/wordml" xmlns:wpg="http://schemas.microsoft.com/office/word/2010/wordprocessingGroup" xmlns:wpi="http://schemas.microsoft.com/office/word/2010/wordprocessingInk" xmlns:wne="http://schemas.microsoft.com/office/word/2006/wordml" xmlns:wps="http://schemas.microsoft.com/office/word/2010/wordprocessingShape" mc:Ignorable="w14 wp14">
-  <w:comment w:id="0" w:author="Claire" w:date="2017-02-27T12:05:00Z" w:initials="C">
-    <w:p>
-      <w:pPr>
-        <w:pStyle w:val="CommentText"/>
-      </w:pPr>
-      <w:r>
-        <w:rPr>
-          <w:rStyle w:val="CommentReference"/>
-        </w:rPr>
-        <w:annotationRef/>
-      </w:r>
-      <w:r>
-        <w:t>Please let me know if the order is correct.</w:t>
-      </w:r>
-    </w:p>
-  </w:comment>
-  <w:comment w:id="11" w:author="Claire" w:date="2017-03-02T16:52:00Z" w:initials="C">
-    <w:p>
-      <w:pPr>
-        <w:pStyle w:val="CommentText"/>
-      </w:pPr>
-      <w:r>
-        <w:rPr>
-          <w:rStyle w:val="CommentReference"/>
-        </w:rPr>
-        <w:annotationRef/>
-      </w:r>
-      <w:r>
-        <w:t xml:space="preserve"> My current plan is to</w:t>
-      </w:r>
-      <w:r>
-        <w:t xml:space="preserve"> start on these</w:t>
-      </w:r>
-      <w:r>
-        <w:t xml:space="preserve"> future</w:t>
-      </w:r>
-      <w:r>
-        <w:t xml:space="preserve"> predictor layers once I have the current models going</w:t>
-      </w:r>
-      <w:r>
-        <w:t xml:space="preserve"> and detectability/density done, </w:t>
-      </w:r>
-      <w:r>
-        <w:t>unless you would prefer to prioritize</w:t>
-      </w:r>
-      <w:r>
-        <w:t xml:space="preserve"> </w:t>
-      </w:r>
-      <w:r>
-        <w:t>these over detectability/density estimates.</w:t>
-      </w:r>
-      <w:r>
-        <w:t xml:space="preserve">  I have an idea of where to get the climate change layers, but</w:t>
-      </w:r>
-      <w:r>
-        <w:t xml:space="preserve"> selecting appropriate global climate models looks more complex.  I’m also</w:t>
-      </w:r>
-      <w:r>
-        <w:t xml:space="preserve"> not sure how feasible g</w:t>
-      </w:r>
-      <w:r>
-        <w:t>etting land use changes will be by April.  N</w:t>
-      </w:r>
-      <w:r>
-        <w:t>e</w:t>
-      </w:r>
-      <w:r>
-        <w:t xml:space="preserve">ed to consult Todd on land use changes if such exists, and I found a paper that uses a cropland suitability model (another random forest model, actually).  </w:t>
-      </w:r>
-      <w:r>
-        <w:t>Cropland</w:t>
-      </w:r>
-      <w:r>
-        <w:t xml:space="preserve"> would take at least another month to implement</w:t>
-      </w:r>
-      <w:r>
-        <w:t xml:space="preserve"> I think.</w:t>
-      </w:r>
-      <w:r>
-        <w:t xml:space="preserve">  Let me know what the priorities</w:t>
-      </w:r>
-      <w:r>
-        <w:t xml:space="preserve"> </w:t>
-      </w:r>
-      <w:r>
-        <w:t>are here.</w:t>
-      </w:r>
-    </w:p>
-  </w:comment>
-  <w:comment w:id="12" w:author="Claire" w:date="2017-03-02T18:05:00Z" w:initials="C">
-    <w:p>
-      <w:pPr>
-        <w:pStyle w:val="CommentText"/>
-      </w:pPr>
-      <w:r>
-        <w:rPr>
-          <w:rStyle w:val="CommentReference"/>
-        </w:rPr>
-        <w:annotationRef/>
-      </w:r>
-      <w:r>
-        <w:t xml:space="preserve">I’ll pick </w:t>
-      </w:r>
-      <w:r>
-        <w:t>the species</w:t>
-      </w:r>
-      <w:r>
-        <w:t xml:space="preserve"> out </w:t>
-      </w:r>
-      <w:r>
-        <w:t>soon</w:t>
-      </w:r>
-      <w:r>
-        <w:t xml:space="preserve"> based on our surveys.</w:t>
-      </w:r>
-    </w:p>
-  </w:comment>
-  <w:comment w:id="13" w:author="Claire" w:date="2017-03-16T17:51:00Z" w:initials="C">
-    <w:p>
-      <w:pPr>
-        <w:pStyle w:val="CommentText"/>
-      </w:pPr>
-      <w:r>
-        <w:rPr>
-          <w:rStyle w:val="CommentReference"/>
-        </w:rPr>
-        <w:annotationRef/>
-      </w:r>
-      <w:r>
-        <w:t xml:space="preserve">Originally I had calculated distance along the transect to get more precise locations for each sighting, but I’m not sure there’s any point considering how coarse the </w:t>
-      </w:r>
-      <w:proofErr w:type="spellStart"/>
-      <w:r>
-        <w:t>ebird</w:t>
-      </w:r>
-      <w:proofErr w:type="spellEnd"/>
-      <w:r>
-        <w:t xml:space="preserve"> data are (presence/absence per transect).  Thoughts?  I already have the other code so can use it if preferred.  If so, then there are multiple presences per transect and I select one randomly.</w:t>
-      </w:r>
-    </w:p>
-  </w:comment>
-  <w:comment w:id="16" w:author="Claire" w:date="2017-03-01T12:56:00Z" w:initials="C">
-    <w:p>
-      <w:pPr>
-        <w:pStyle w:val="CommentText"/>
-      </w:pPr>
-      <w:r>
-        <w:rPr>
-          <w:rStyle w:val="CommentReference"/>
-        </w:rPr>
-        <w:annotationRef/>
-      </w:r>
-      <w:r>
-        <w:t>I am currently</w:t>
-      </w:r>
-      <w:r>
-        <w:t xml:space="preserve"> using </w:t>
-      </w:r>
-      <w:proofErr w:type="spellStart"/>
-      <w:r>
-        <w:t>Hijmans</w:t>
-      </w:r>
-      <w:proofErr w:type="spellEnd"/>
-      <w:r>
-        <w:t xml:space="preserve"> et al. </w:t>
-      </w:r>
-      <w:proofErr w:type="spellStart"/>
-      <w:r>
-        <w:t>WorldClim</w:t>
-      </w:r>
-      <w:proofErr w:type="spellEnd"/>
-      <w:r>
-        <w:t xml:space="preserve"> </w:t>
-      </w:r>
-      <w:proofErr w:type="spellStart"/>
-      <w:r>
-        <w:t>bioclim</w:t>
-      </w:r>
-      <w:proofErr w:type="spellEnd"/>
-      <w:r>
-        <w:t xml:space="preserve"> variables, but </w:t>
-      </w:r>
-      <w:r>
-        <w:t>the documentation on how future climate projections are produced are rather vague</w:t>
-      </w:r>
-      <w:r>
-        <w:t>, so I’m researching if I shou</w:t>
-      </w:r>
-      <w:r>
-        <w:t>ld download a different dataset (possibly climond.org instead).</w:t>
-      </w:r>
-      <w:r>
-        <w:t xml:space="preserve">  </w:t>
-      </w:r>
-      <w:r>
-        <w:t xml:space="preserve">Nonetheless the </w:t>
-      </w:r>
-      <w:proofErr w:type="spellStart"/>
-      <w:r>
-        <w:t>Worldclim</w:t>
-      </w:r>
-      <w:proofErr w:type="spellEnd"/>
-      <w:r>
-        <w:t xml:space="preserve"> one still seems to be commonly used, so I’m leaving it be for the moment.  Any thoughts on this would be appreciated.</w:t>
-      </w:r>
-    </w:p>
-  </w:comment>
-  <w:comment w:id="17" w:author="Claire" w:date="2017-03-02T16:52:00Z" w:initials="C">
-    <w:p>
-      <w:pPr>
-        <w:pStyle w:val="CommentText"/>
-      </w:pPr>
-      <w:r>
-        <w:rPr>
-          <w:rStyle w:val="CommentReference"/>
-        </w:rPr>
-        <w:annotationRef/>
-      </w:r>
-      <w:r>
-        <w:t xml:space="preserve">The methods differ in a number of places from the exact approach that Fink et al. 2010 used.  </w:t>
-      </w:r>
-      <w:r>
-        <w:t>However, t</w:t>
-      </w:r>
-      <w:r>
-        <w:t xml:space="preserve">hey </w:t>
-      </w:r>
-      <w:r>
-        <w:t>appear to have changed</w:t>
-      </w:r>
-      <w:r>
-        <w:t xml:space="preserve"> up t</w:t>
-      </w:r>
-      <w:r>
-        <w:t>he sampling and evaluation in Fink et al. 2013 though details are sparse</w:t>
-      </w:r>
-      <w:r>
-        <w:t>, so I think it’s still appropriate to call this a form of their model</w:t>
-      </w:r>
-      <w:r>
-        <w:t>.  O</w:t>
-      </w:r>
-      <w:r>
-        <w:t>ther SDM papers I have found use different approaches as well (in dividing data</w:t>
-      </w:r>
-      <w:r>
-        <w:t xml:space="preserve"> into training/evaluation, </w:t>
-      </w:r>
-      <w:proofErr w:type="spellStart"/>
-      <w:r>
-        <w:t>etc</w:t>
-      </w:r>
-      <w:proofErr w:type="spellEnd"/>
-      <w:r>
-        <w:t>).   S</w:t>
-      </w:r>
-      <w:r>
-        <w:t>o what I have done here is keep the general STEM approach (</w:t>
-      </w:r>
-      <w:proofErr w:type="spellStart"/>
-      <w:r>
-        <w:t>ensembling</w:t>
-      </w:r>
-      <w:proofErr w:type="spellEnd"/>
-      <w:r>
-        <w:t xml:space="preserve"> small support sets to ca</w:t>
-      </w:r>
-      <w:r>
-        <w:t>pture regional variation) while varying the geographic sampling and dat</w:t>
-      </w:r>
-      <w:r>
-        <w:t xml:space="preserve">a use/evaluation sets </w:t>
-      </w:r>
-      <w:r>
-        <w:t>to better fit our samples and for simplicity.</w:t>
-      </w:r>
-    </w:p>
-  </w:comment>
-  <w:comment w:id="20" w:author="Claire" w:date="2017-03-01T14:15:00Z" w:initials="C">
-    <w:p>
-      <w:pPr>
-        <w:pStyle w:val="CommentText"/>
-      </w:pPr>
-      <w:r>
-        <w:rPr>
-          <w:rStyle w:val="CommentReference"/>
-        </w:rPr>
-        <w:annotationRef/>
-      </w:r>
-      <w:r>
-        <w:t>Fink et al. use simple classification (decision trees) for their support sets</w:t>
-      </w:r>
-      <w:r>
-        <w:t xml:space="preserve"> and bagged decision trees for their non-STEM comparison.  Bagging also bootstraps to end up with multiple trees that are combined, but does not leave out predictors to see how that affects the results</w:t>
-      </w:r>
-      <w:r>
-        <w:t xml:space="preserve">.  I think </w:t>
-      </w:r>
-      <w:r>
-        <w:t>using random forests here</w:t>
-      </w:r>
-      <w:r>
-        <w:t xml:space="preserve"> is a better choice because </w:t>
-      </w:r>
-      <w:r>
-        <w:t>Fink et al.</w:t>
-      </w:r>
-      <w:r>
-        <w:t xml:space="preserve"> do a 63% sampling from each support set that is supposed to imitate bootstrapping samples.  Using a random forest on each support set eliminates the need for that as it bootstraps repeatedly</w:t>
-      </w:r>
-      <w:r>
-        <w:t xml:space="preserve"> already</w:t>
-      </w:r>
-      <w:r>
-        <w:t>.  Fitting the trees doesn’t take that much longer (most of the time is in the prediction, I am finding) and the number of trees used can be optimized and is often low (50 vs 1000).</w:t>
-      </w:r>
-    </w:p>
-  </w:comment>
-  <w:comment w:id="26" w:author="Claire" w:date="2017-03-02T17:17:00Z" w:initials="C">
-    <w:p>
-      <w:pPr>
-        <w:pStyle w:val="CommentText"/>
-      </w:pPr>
-      <w:r>
-        <w:rPr>
-          <w:rStyle w:val="CommentReference"/>
-        </w:rPr>
-        <w:annotationRef/>
-      </w:r>
-      <w:r>
-        <w:t xml:space="preserve">My other thought is to use </w:t>
-      </w:r>
-      <w:proofErr w:type="spellStart"/>
-      <w:r>
-        <w:t>ebird</w:t>
-      </w:r>
-      <w:proofErr w:type="spellEnd"/>
-      <w:r>
-        <w:t xml:space="preserve"> as model building and survey as evaluation, or vice versa, which would have the advantage</w:t>
-      </w:r>
-      <w:r>
-        <w:t xml:space="preserve"> of different survey methods</w:t>
-      </w:r>
-      <w:r>
-        <w:t>.  However, since I think we want something that generalizes beyond the two survey years, testing on other years makes more sense.</w:t>
-      </w:r>
-    </w:p>
-  </w:comment>
-  <w:comment w:id="31" w:author="Claire" w:date="2017-03-01T10:44:00Z" w:initials="C">
-    <w:p>
-      <w:pPr>
-        <w:pStyle w:val="CommentText"/>
-      </w:pPr>
-      <w:r>
-        <w:rPr>
-          <w:rStyle w:val="CommentReference"/>
-        </w:rPr>
-        <w:annotationRef/>
-      </w:r>
-      <w:r>
-        <w:t>Eyeballing i</w:t>
-      </w:r>
-      <w:r>
-        <w:t>t this looks like good coverage of the state at least before dropping any low-sample-size support sets.</w:t>
-      </w:r>
-      <w:r>
-        <w:t xml:space="preserve">  I may change these numbers to adapt cover/number of support sets per pixel but it will be something like this.</w:t>
-      </w:r>
-    </w:p>
-  </w:comment>
-  <w:comment w:id="35" w:author="Claire" w:date="2017-03-02T18:05:00Z" w:initials="C">
-    <w:p>
-      <w:pPr>
-        <w:pStyle w:val="CommentText"/>
-      </w:pPr>
-      <w:r>
-        <w:rPr>
-          <w:rStyle w:val="CommentReference"/>
-        </w:rPr>
-        <w:annotationRef/>
-      </w:r>
-      <w:r>
-        <w:t>Needs to be smaller than smallest support sets, so will probably go for 10-25 km.</w:t>
-      </w:r>
-    </w:p>
-  </w:comment>
-  <w:comment w:id="36" w:author="Claire" w:date="2017-03-01T10:57:00Z" w:initials="C">
-    <w:p>
-      <w:pPr>
-        <w:pStyle w:val="CommentText"/>
-      </w:pPr>
-      <w:r>
-        <w:rPr>
-          <w:rStyle w:val="CommentReference"/>
-        </w:rPr>
-        <w:annotationRef/>
-      </w:r>
-      <w:r>
-        <w:t>They used their cross-validation folds to do the evaluation, but I think using different years will be a better test of generalization beyond our 2013-2014 sampling, as I discussed above in the text.</w:t>
-      </w:r>
-    </w:p>
-  </w:comment>
-  <w:comment w:id="37" w:author="Claire" w:date="2017-02-27T12:39:00Z" w:initials="C">
-    <w:p>
-      <w:pPr>
-        <w:pStyle w:val="CommentText"/>
-      </w:pPr>
-      <w:r>
-        <w:rPr>
-          <w:rStyle w:val="CommentReference"/>
-        </w:rPr>
-        <w:annotationRef/>
-      </w:r>
-      <w:r>
-        <w:t>To be completed later</w:t>
-      </w:r>
-    </w:p>
-  </w:comment>
-  <w:comment w:id="38" w:author="Claire" w:date="2017-03-01T10:58:00Z" w:initials="C">
-    <w:p>
-      <w:pPr>
-        <w:pStyle w:val="CommentText"/>
-      </w:pPr>
-      <w:r>
-        <w:rPr>
-          <w:rStyle w:val="CommentReference"/>
-        </w:rPr>
-        <w:annotationRef/>
-      </w:r>
-      <w:r>
-        <w:t>Better formatting will occur</w:t>
-      </w:r>
-    </w:p>
-  </w:comment>
-</w:comments>
-</file>
 
 <file path=word/numbering.xml><?xml version="1.0" encoding="utf-8"?>
 <w:numbering xmlns:wpc="http://schemas.microsoft.com/office/word/2010/wordprocessingCanvas" xmlns:mc="http://schemas.openxmlformats.org/markup-compatibility/2006" xmlns:o="urn:schemas-microsoft-com:office:office" xmlns:r="http://schemas.openxmlformats.org/officeDocument/2006/relationships" xmlns:m="http://schemas.openxmlformats.org/officeDocument/2006/math" xmlns:v="urn:schemas-microsoft-com:vml" xmlns:wp14="http://schemas.microsoft.com/office/word/2010/wordprocessingDrawing" xmlns:wp="http://schemas.openxmlformats.org/drawingml/2006/wordprocessingDrawing" xmlns:w10="urn:schemas-microsoft-com:office:word" xmlns:w="http://schemas.openxmlformats.org/wordprocessingml/2006/main" xmlns:w14="http://schemas.microsoft.com/office/word/2010/wordml" xmlns:wpg="http://schemas.microsoft.com/office/word/2010/wordprocessingGroup" xmlns:wpi="http://schemas.microsoft.com/office/word/2010/wordprocessingInk" xmlns:wne="http://schemas.microsoft.com/office/word/2006/wordml" xmlns:wps="http://schemas.microsoft.com/office/word/2010/wordprocessingShape" mc:Ignorable="w14 wp14">
@@ -1030,7 +591,6 @@
   <w:style w:type="character" w:default="1" w:styleId="DefaultParagraphFont">
     <w:name w:val="Default Paragraph Font"/>
     <w:uiPriority w:val="1"/>
-    <w:semiHidden/>
     <w:unhideWhenUsed/>
   </w:style>
   <w:style w:type="table" w:default="1" w:styleId="TableNormal">
@@ -1728,7 +1288,6 @@
   <w:style w:type="character" w:default="1" w:styleId="DefaultParagraphFont">
     <w:name w:val="Default Paragraph Font"/>
     <w:uiPriority w:val="1"/>
-    <w:semiHidden/>
     <w:unhideWhenUsed/>
   </w:style>
   <w:style w:type="table" w:default="1" w:styleId="TableNormal">
@@ -2196,297 +1755,12 @@
 </w:styles>
 </file>
 
-<file path=word/theme/theme1.xml><?xml version="1.0" encoding="utf-8"?>
-<a:theme xmlns:a="http://schemas.openxmlformats.org/drawingml/2006/main" name="Office Theme">
-  <a:themeElements>
-    <a:clrScheme name="Office">
-      <a:dk1>
-        <a:sysClr val="windowText" lastClr="000000"/>
-      </a:dk1>
-      <a:lt1>
-        <a:sysClr val="window" lastClr="FFFFFF"/>
-      </a:lt1>
-      <a:dk2>
-        <a:srgbClr val="1F497D"/>
-      </a:dk2>
-      <a:lt2>
-        <a:srgbClr val="EEECE1"/>
-      </a:lt2>
-      <a:accent1>
-        <a:srgbClr val="4F81BD"/>
-      </a:accent1>
-      <a:accent2>
-        <a:srgbClr val="C0504D"/>
-      </a:accent2>
-      <a:accent3>
-        <a:srgbClr val="9BBB59"/>
-      </a:accent3>
-      <a:accent4>
-        <a:srgbClr val="8064A2"/>
-      </a:accent4>
-      <a:accent5>
-        <a:srgbClr val="4BACC6"/>
-      </a:accent5>
-      <a:accent6>
-        <a:srgbClr val="F79646"/>
-      </a:accent6>
-      <a:hlink>
-        <a:srgbClr val="0000FF"/>
-      </a:hlink>
-      <a:folHlink>
-        <a:srgbClr val="800080"/>
-      </a:folHlink>
-    </a:clrScheme>
-    <a:fontScheme name="Office">
-      <a:majorFont>
-        <a:latin typeface="Cambria"/>
-        <a:ea typeface=""/>
-        <a:cs typeface=""/>
-        <a:font script="Jpan" typeface="ＭＳ ゴシック"/>
-        <a:font script="Hang" typeface="맑은 고딕"/>
-        <a:font script="Hans" typeface="宋体"/>
-        <a:font script="Hant" typeface="新細明體"/>
-        <a:font script="Arab" typeface="Times New Roman"/>
-        <a:font script="Hebr" typeface="Times New Roman"/>
-        <a:font script="Thai" typeface="Angsana New"/>
-        <a:font script="Ethi" typeface="Nyala"/>
-        <a:font script="Beng" typeface="Vrinda"/>
-        <a:font script="Gujr" typeface="Shruti"/>
-        <a:font script="Khmr" typeface="MoolBoran"/>
-        <a:font script="Knda" typeface="Tunga"/>
-        <a:font script="Guru" typeface="Raavi"/>
-        <a:font script="Cans" typeface="Euphemia"/>
-        <a:font script="Cher" typeface="Plantagenet Cherokee"/>
-        <a:font script="Yiii" typeface="Microsoft Yi Baiti"/>
-        <a:font script="Tibt" typeface="Microsoft Himalaya"/>
-        <a:font script="Thaa" typeface="MV Boli"/>
-        <a:font script="Deva" typeface="Mangal"/>
-        <a:font script="Telu" typeface="Gautami"/>
-        <a:font script="Taml" typeface="Latha"/>
-        <a:font script="Syrc" typeface="Estrangelo Edessa"/>
-        <a:font script="Orya" typeface="Kalinga"/>
-        <a:font script="Mlym" typeface="Kartika"/>
-        <a:font script="Laoo" typeface="DokChampa"/>
-        <a:font script="Sinh" typeface="Iskoola Pota"/>
-        <a:font script="Mong" typeface="Mongolian Baiti"/>
-        <a:font script="Viet" typeface="Times New Roman"/>
-        <a:font script="Uigh" typeface="Microsoft Uighur"/>
-        <a:font script="Geor" typeface="Sylfaen"/>
-      </a:majorFont>
-      <a:minorFont>
-        <a:latin typeface="Calibri"/>
-        <a:ea typeface=""/>
-        <a:cs typeface=""/>
-        <a:font script="Jpan" typeface="ＭＳ 明朝"/>
-        <a:font script="Hang" typeface="맑은 고딕"/>
-        <a:font script="Hans" typeface="宋体"/>
-        <a:font script="Hant" typeface="新細明體"/>
-        <a:font script="Arab" typeface="Arial"/>
-        <a:font script="Hebr" typeface="Arial"/>
-        <a:font script="Thai" typeface="Cordia New"/>
-        <a:font script="Ethi" typeface="Nyala"/>
-        <a:font script="Beng" typeface="Vrinda"/>
-        <a:font script="Gujr" typeface="Shruti"/>
-        <a:font script="Khmr" typeface="DaunPenh"/>
-        <a:font script="Knda" typeface="Tunga"/>
-        <a:font script="Guru" typeface="Raavi"/>
-        <a:font script="Cans" typeface="Euphemia"/>
-        <a:font script="Cher" typeface="Plantagenet Cherokee"/>
-        <a:font script="Yiii" typeface="Microsoft Yi Baiti"/>
-        <a:font script="Tibt" typeface="Microsoft Himalaya"/>
-        <a:font script="Thaa" typeface="MV Boli"/>
-        <a:font script="Deva" typeface="Mangal"/>
-        <a:font script="Telu" typeface="Gautami"/>
-        <a:font script="Taml" typeface="Latha"/>
-        <a:font script="Syrc" typeface="Estrangelo Edessa"/>
-        <a:font script="Orya" typeface="Kalinga"/>
-        <a:font script="Mlym" typeface="Kartika"/>
-        <a:font script="Laoo" typeface="DokChampa"/>
-        <a:font script="Sinh" typeface="Iskoola Pota"/>
-        <a:font script="Mong" typeface="Mongolian Baiti"/>
-        <a:font script="Viet" typeface="Arial"/>
-        <a:font script="Uigh" typeface="Microsoft Uighur"/>
-        <a:font script="Geor" typeface="Sylfaen"/>
-      </a:minorFont>
-    </a:fontScheme>
-    <a:fmtScheme name="Office">
-      <a:fillStyleLst>
-        <a:solidFill>
-          <a:schemeClr val="phClr"/>
-        </a:solidFill>
-        <a:gradFill rotWithShape="1">
-          <a:gsLst>
-            <a:gs pos="0">
-              <a:schemeClr val="phClr">
-                <a:tint val="50000"/>
-                <a:satMod val="300000"/>
-              </a:schemeClr>
-            </a:gs>
-            <a:gs pos="35000">
-              <a:schemeClr val="phClr">
-                <a:tint val="37000"/>
-                <a:satMod val="300000"/>
-              </a:schemeClr>
-            </a:gs>
-            <a:gs pos="100000">
-              <a:schemeClr val="phClr">
-                <a:tint val="15000"/>
-                <a:satMod val="350000"/>
-              </a:schemeClr>
-            </a:gs>
-          </a:gsLst>
-          <a:lin ang="16200000" scaled="1"/>
-        </a:gradFill>
-        <a:gradFill rotWithShape="1">
-          <a:gsLst>
-            <a:gs pos="0">
-              <a:schemeClr val="phClr">
-                <a:shade val="51000"/>
-                <a:satMod val="130000"/>
-              </a:schemeClr>
-            </a:gs>
-            <a:gs pos="80000">
-              <a:schemeClr val="phClr">
-                <a:shade val="93000"/>
-                <a:satMod val="130000"/>
-              </a:schemeClr>
-            </a:gs>
-            <a:gs pos="100000">
-              <a:schemeClr val="phClr">
-                <a:shade val="94000"/>
-                <a:satMod val="135000"/>
-              </a:schemeClr>
-            </a:gs>
-          </a:gsLst>
-          <a:lin ang="16200000" scaled="0"/>
-        </a:gradFill>
-      </a:fillStyleLst>
-      <a:lnStyleLst>
-        <a:ln w="9525" cap="flat" cmpd="sng" algn="ctr">
-          <a:solidFill>
-            <a:schemeClr val="phClr">
-              <a:shade val="95000"/>
-              <a:satMod val="105000"/>
-            </a:schemeClr>
-          </a:solidFill>
-          <a:prstDash val="solid"/>
-        </a:ln>
-        <a:ln w="25400" cap="flat" cmpd="sng" algn="ctr">
-          <a:solidFill>
-            <a:schemeClr val="phClr"/>
-          </a:solidFill>
-          <a:prstDash val="solid"/>
-        </a:ln>
-        <a:ln w="38100" cap="flat" cmpd="sng" algn="ctr">
-          <a:solidFill>
-            <a:schemeClr val="phClr"/>
-          </a:solidFill>
-          <a:prstDash val="solid"/>
-        </a:ln>
-      </a:lnStyleLst>
-      <a:effectStyleLst>
-        <a:effectStyle>
-          <a:effectLst>
-            <a:outerShdw blurRad="40000" dist="20000" dir="5400000" rotWithShape="0">
-              <a:srgbClr val="000000">
-                <a:alpha val="38000"/>
-              </a:srgbClr>
-            </a:outerShdw>
-          </a:effectLst>
-        </a:effectStyle>
-        <a:effectStyle>
-          <a:effectLst>
-            <a:outerShdw blurRad="40000" dist="23000" dir="5400000" rotWithShape="0">
-              <a:srgbClr val="000000">
-                <a:alpha val="35000"/>
-              </a:srgbClr>
-            </a:outerShdw>
-          </a:effectLst>
-        </a:effectStyle>
-        <a:effectStyle>
-          <a:effectLst>
-            <a:outerShdw blurRad="40000" dist="23000" dir="5400000" rotWithShape="0">
-              <a:srgbClr val="000000">
-                <a:alpha val="35000"/>
-              </a:srgbClr>
-            </a:outerShdw>
-          </a:effectLst>
-          <a:scene3d>
-            <a:camera prst="orthographicFront">
-              <a:rot lat="0" lon="0" rev="0"/>
-            </a:camera>
-            <a:lightRig rig="threePt" dir="t">
-              <a:rot lat="0" lon="0" rev="1200000"/>
-            </a:lightRig>
-          </a:scene3d>
-          <a:sp3d>
-            <a:bevelT w="63500" h="25400"/>
-          </a:sp3d>
-        </a:effectStyle>
-      </a:effectStyleLst>
-      <a:bgFillStyleLst>
-        <a:solidFill>
-          <a:schemeClr val="phClr"/>
-        </a:solidFill>
-        <a:gradFill rotWithShape="1">
-          <a:gsLst>
-            <a:gs pos="0">
-              <a:schemeClr val="phClr">
-                <a:tint val="40000"/>
-                <a:satMod val="350000"/>
-              </a:schemeClr>
-            </a:gs>
-            <a:gs pos="40000">
-              <a:schemeClr val="phClr">
-                <a:tint val="45000"/>
-                <a:shade val="99000"/>
-                <a:satMod val="350000"/>
-              </a:schemeClr>
-            </a:gs>
-            <a:gs pos="100000">
-              <a:schemeClr val="phClr">
-                <a:shade val="20000"/>
-                <a:satMod val="255000"/>
-              </a:schemeClr>
-            </a:gs>
-          </a:gsLst>
-          <a:path path="circle">
-            <a:fillToRect l="50000" t="-80000" r="50000" b="180000"/>
-          </a:path>
-        </a:gradFill>
-        <a:gradFill rotWithShape="1">
-          <a:gsLst>
-            <a:gs pos="0">
-              <a:schemeClr val="phClr">
-                <a:tint val="80000"/>
-                <a:satMod val="300000"/>
-              </a:schemeClr>
-            </a:gs>
-            <a:gs pos="100000">
-              <a:schemeClr val="phClr">
-                <a:shade val="30000"/>
-                <a:satMod val="200000"/>
-              </a:schemeClr>
-            </a:gs>
-          </a:gsLst>
-          <a:path path="circle">
-            <a:fillToRect l="50000" t="50000" r="50000" b="50000"/>
-          </a:path>
-        </a:gradFill>
-      </a:bgFillStyleLst>
-    </a:fmtScheme>
-  </a:themeElements>
-  <a:objectDefaults/>
-  <a:extraClrSchemeLst/>
-</a:theme>
-</file>
-
 <file path=customXml/item1.xml><?xml version="1.0" encoding="utf-8"?>
 <b:Sources xmlns:b="http://schemas.openxmlformats.org/officeDocument/2006/bibliography" xmlns="http://schemas.openxmlformats.org/officeDocument/2006/bibliography" SelectedStyle="\APA.XSL" StyleName="APA"/>
 </file>
 
 <file path=customXml/itemProps1.xml><?xml version="1.0" encoding="utf-8"?>
-<ds:datastoreItem xmlns:ds="http://schemas.openxmlformats.org/officeDocument/2006/customXml" ds:itemID="{5178FE5A-2BDA-41F1-94EA-1E986D675FD6}">
+<ds:datastoreItem xmlns:ds="http://schemas.openxmlformats.org/officeDocument/2006/customXml" ds:itemID="{D841BD5A-3A75-49A7-8FE9-6E1A3AECB3D8}">
   <ds:schemaRefs>
     <ds:schemaRef ds:uri="http://schemas.openxmlformats.org/officeDocument/2006/bibliography"/>
   </ds:schemaRefs>

</xml_diff>

<commit_message>
More edits to intro, study area, methods.
</commit_message>
<xml_diff>
--- a/manuscript.docx
+++ b/manuscript.docx
@@ -1,7 +1,7 @@
 
 <file path=word/comments.xml><?xml version="1.0" encoding="utf-8"?>
 <w:comments xmlns:wpc="http://schemas.microsoft.com/office/word/2010/wordprocessingCanvas" xmlns:mc="http://schemas.openxmlformats.org/markup-compatibility/2006" xmlns:o="urn:schemas-microsoft-com:office:office" xmlns:r="http://schemas.openxmlformats.org/officeDocument/2006/relationships" xmlns:m="http://schemas.openxmlformats.org/officeDocument/2006/math" xmlns:v="urn:schemas-microsoft-com:vml" xmlns:wp14="http://schemas.microsoft.com/office/word/2010/wordprocessingDrawing" xmlns:wp="http://schemas.openxmlformats.org/drawingml/2006/wordprocessingDrawing" xmlns:w10="urn:schemas-microsoft-com:office:word" xmlns:w="http://schemas.openxmlformats.org/wordprocessingml/2006/main" xmlns:w14="http://schemas.microsoft.com/office/word/2010/wordml" xmlns:wpg="http://schemas.microsoft.com/office/word/2010/wordprocessingGroup" xmlns:wpi="http://schemas.microsoft.com/office/word/2010/wordprocessingInk" xmlns:wne="http://schemas.microsoft.com/office/word/2006/wordml" xmlns:wps="http://schemas.microsoft.com/office/word/2010/wordprocessingShape" mc:Ignorable="w14 wp14">
-  <w:comment w:id="18" w:author="Claire" w:date="2017-03-21T16:13:00Z" w:initials="C">
+  <w:comment w:id="17" w:author="Claire" w:date="2017-03-21T21:17:00Z" w:initials="C">
     <w:p>
       <w:pPr>
         <w:pStyle w:val="CommentText"/>
@@ -13,11 +13,22 @@
         <w:annotationRef/>
       </w:r>
       <w:r>
-        <w:t xml:space="preserve">At the moment I have these calculations statewide, but I don’t really have a good place in the narrative for it beyond descriptive since we’re trying to make it of interest beyond Oklahoma.   I’m wondering if dividing up into ecoregions might help to bolster the argument that different regions have different dynamics. </w:t>
+        <w:t>At the moment I have these calculations statewide, but I don’t really have a good place in the narrative for it beyond descriptive since we’re trying to make it of interest beyond Oklahoma.   I’m wondering if dividing up into ecoregions might help to bolster the argument that different r</w:t>
+      </w:r>
+      <w:r>
+        <w:t xml:space="preserve">egions have different </w:t>
+      </w:r>
+      <w:proofErr w:type="gramStart"/>
+      <w:r>
+        <w:t>dynamics.,</w:t>
+      </w:r>
+      <w:proofErr w:type="gramEnd"/>
+      <w:r>
+        <w:t xml:space="preserve"> but not sure yet if it  is necessary.</w:t>
       </w:r>
     </w:p>
   </w:comment>
-  <w:comment w:id="20" w:author="Claire" w:date="2017-03-02T16:52:00Z" w:initials="C">
+  <w:comment w:id="19" w:author="Claire" w:date="2017-03-02T16:52:00Z" w:initials="C">
     <w:p>
       <w:pPr>
         <w:pStyle w:val="CommentText"/>
@@ -88,7 +99,7 @@
       </w:r>
     </w:p>
   </w:comment>
-  <w:comment w:id="21" w:author="Claire" w:date="2017-03-21T18:48:00Z" w:initials="C">
+  <w:comment w:id="20" w:author="Claire" w:date="2017-03-21T21:19:00Z" w:initials="C">
     <w:p>
       <w:pPr>
         <w:pStyle w:val="CommentText"/>
@@ -153,25 +164,8 @@
         <w:pStyle w:val="CommentText"/>
       </w:pPr>
     </w:p>
-    <w:p>
-      <w:pPr>
-        <w:pStyle w:val="CommentText"/>
-        <w:numPr>
-          <w:ilvl w:val="0"/>
-          <w:numId w:val="4"/>
-        </w:numPr>
-      </w:pPr>
-      <w:r>
-        <w:t>We do specify the temporal windows relative to April-June. Why you say “we did not”?</w:t>
-      </w:r>
-    </w:p>
-    <w:p>
-      <w:pPr>
-        <w:pStyle w:val="CommentText"/>
-      </w:pPr>
-    </w:p>
   </w:comment>
-  <w:comment w:id="23" w:author="Claire" w:date="2017-03-21T18:48:00Z" w:initials="C">
+  <w:comment w:id="21" w:author="Claire" w:date="2017-03-21T18:48:00Z" w:initials="C">
     <w:p>
       <w:pPr>
         <w:pStyle w:val="CommentText"/>
@@ -187,7 +181,7 @@
       </w:r>
     </w:p>
   </w:comment>
-  <w:comment w:id="25" w:author="Claire" w:date="2017-03-21T18:49:00Z" w:initials="C">
+  <w:comment w:id="23" w:author="Claire" w:date="2017-03-21T18:49:00Z" w:initials="C">
     <w:p>
       <w:pPr>
         <w:pStyle w:val="CommentText"/>
@@ -230,7 +224,7 @@
       </w:r>
     </w:p>
   </w:comment>
-  <w:comment w:id="38" w:author="Claire" w:date="2017-03-02T18:05:00Z" w:initials="C">
+  <w:comment w:id="35" w:author="Claire" w:date="2017-03-02T18:05:00Z" w:initials="C">
     <w:p>
       <w:pPr>
         <w:pStyle w:val="CommentText"/>
@@ -246,23 +240,7 @@
       </w:r>
     </w:p>
   </w:comment>
-  <w:comment w:id="39" w:author="Claire" w:date="2017-03-01T10:57:00Z" w:initials="C">
-    <w:p>
-      <w:pPr>
-        <w:pStyle w:val="CommentText"/>
-      </w:pPr>
-      <w:r>
-        <w:rPr>
-          <w:rStyle w:val="CommentReference"/>
-        </w:rPr>
-        <w:annotationRef/>
-      </w:r>
-      <w:r>
-        <w:t>They used their cross-validation folds to do the evaluation, but I think using different years will be a better test of generalization beyond our 2013-2014 sampling, as I discussed above in the text.</w:t>
-      </w:r>
-    </w:p>
-  </w:comment>
-  <w:comment w:id="41" w:author="Claire" w:date="2017-03-01T10:58:00Z" w:initials="C">
+  <w:comment w:id="39" w:author="Claire" w:date="2017-03-01T10:58:00Z" w:initials="C">
     <w:p>
       <w:pPr>
         <w:pStyle w:val="CommentText"/>
@@ -2419,7 +2397,7 @@
 </file>
 
 <file path=customXml/itemProps1.xml><?xml version="1.0" encoding="utf-8"?>
-<ds:datastoreItem xmlns:ds="http://schemas.openxmlformats.org/officeDocument/2006/customXml" ds:itemID="{87A05E6C-FA13-413C-8CB0-B2B1CE198FB0}">
+<ds:datastoreItem xmlns:ds="http://schemas.openxmlformats.org/officeDocument/2006/customXml" ds:itemID="{F4574B82-4791-456A-BC7D-DB23EBFBDDEA}">
   <ds:schemaRefs>
     <ds:schemaRef ds:uri="http://schemas.openxmlformats.org/officeDocument/2006/bibliography"/>
   </ds:schemaRefs>

</xml_diff>